<commit_message>
fixed capitalization and some spacing
</commit_message>
<xml_diff>
--- a/CV_Berry_Current.docx
+++ b/CV_Berry_Current.docx
@@ -492,8 +492,8 @@
         <w:tblLook w:val="04A0" w:firstRow="1" w:lastRow="0" w:firstColumn="1" w:lastColumn="0" w:noHBand="0" w:noVBand="1"/>
       </w:tblPr>
       <w:tblGrid>
-        <w:gridCol w:w="7830"/>
-        <w:gridCol w:w="2250"/>
+        <w:gridCol w:w="8550"/>
+        <w:gridCol w:w="1530"/>
       </w:tblGrid>
       <w:tr>
         <w:trPr>
@@ -501,7 +501,7 @@
         </w:trPr>
         <w:tc>
           <w:tcPr>
-            <w:tcW w:w="3884" w:type="pct"/>
+            <w:tcW w:w="4241" w:type="pct"/>
           </w:tcPr>
           <w:p>
             <w:pPr>
@@ -544,7 +544,7 @@
         </w:tc>
         <w:tc>
           <w:tcPr>
-            <w:tcW w:w="1116" w:type="pct"/>
+            <w:tcW w:w="759" w:type="pct"/>
           </w:tcPr>
           <w:p>
             <w:pPr>
@@ -570,7 +570,7 @@
         </w:trPr>
         <w:tc>
           <w:tcPr>
-            <w:tcW w:w="3884" w:type="pct"/>
+            <w:tcW w:w="4241" w:type="pct"/>
           </w:tcPr>
           <w:p>
             <w:pPr>
@@ -690,7 +690,7 @@
         </w:tc>
         <w:tc>
           <w:tcPr>
-            <w:tcW w:w="1116" w:type="pct"/>
+            <w:tcW w:w="759" w:type="pct"/>
           </w:tcPr>
           <w:p>
             <w:pPr>
@@ -728,7 +728,7 @@
         </w:trPr>
         <w:tc>
           <w:tcPr>
-            <w:tcW w:w="3884" w:type="pct"/>
+            <w:tcW w:w="4241" w:type="pct"/>
           </w:tcPr>
           <w:p>
             <w:pPr>
@@ -765,6 +765,30 @@
               </w:rPr>
               <w:t>Department of Romance Languages and Literatures</w:t>
             </w:r>
+            <w:r>
+              <w:rPr>
+                <w:rFonts w:ascii="Garamond" w:hAnsi="Garamond" w:cs="Didot"/>
+              </w:rPr>
+              <w:t xml:space="preserve">; </w:t>
+            </w:r>
+            <w:r>
+              <w:rPr>
+                <w:rFonts w:ascii="Garamond" w:hAnsi="Garamond" w:cs="Didot"/>
+              </w:rPr>
+              <w:t>Cognitive Sciences</w:t>
+            </w:r>
+            <w:r>
+              <w:rPr>
+                <w:rFonts w:ascii="Garamond" w:hAnsi="Garamond" w:cs="Didot"/>
+              </w:rPr>
+              <w:t xml:space="preserve"> </w:t>
+            </w:r>
+            <w:r>
+              <w:rPr>
+                <w:rFonts w:ascii="Garamond" w:hAnsi="Garamond" w:cs="Didot"/>
+              </w:rPr>
+              <w:t>Faculty</w:t>
+            </w:r>
           </w:p>
           <w:p>
             <w:pPr>
@@ -782,32 +806,10 @@
               <w:t>Villanova University (Villanova, PA)</w:t>
             </w:r>
           </w:p>
-          <w:p>
-            <w:pPr>
-              <w:spacing w:after="60"/>
-              <w:ind w:left="341" w:hanging="2"/>
-              <w:contextualSpacing/>
-              <w:rPr>
-                <w:rFonts w:ascii="Garamond" w:hAnsi="Garamond" w:cs="Didot"/>
-              </w:rPr>
-            </w:pPr>
-            <w:r>
-              <w:rPr>
-                <w:rFonts w:ascii="Garamond" w:hAnsi="Garamond" w:cs="Didot"/>
-              </w:rPr>
-              <w:t>Cognitive Sciences Program</w:t>
-            </w:r>
-            <w:r>
-              <w:rPr>
-                <w:rFonts w:ascii="Garamond" w:hAnsi="Garamond" w:cs="Didot"/>
-              </w:rPr>
-              <w:t xml:space="preserve"> Faculty</w:t>
-            </w:r>
-          </w:p>
-        </w:tc>
-        <w:tc>
-          <w:tcPr>
-            <w:tcW w:w="1116" w:type="pct"/>
+        </w:tc>
+        <w:tc>
+          <w:tcPr>
+            <w:tcW w:w="759" w:type="pct"/>
           </w:tcPr>
           <w:p>
             <w:pPr>
@@ -833,7 +835,7 @@
         </w:trPr>
         <w:tc>
           <w:tcPr>
-            <w:tcW w:w="3884" w:type="pct"/>
+            <w:tcW w:w="4241" w:type="pct"/>
           </w:tcPr>
           <w:p>
             <w:pPr>
@@ -869,16 +871,12 @@
               </w:rPr>
               <w:t>Alexa Applied Modeling and Data Services</w:t>
             </w:r>
-          </w:p>
-          <w:p>
-            <w:pPr>
-              <w:spacing w:after="60"/>
-              <w:ind w:firstLine="429"/>
-              <w:contextualSpacing/>
-              <w:rPr>
-                <w:rFonts w:ascii="Garamond" w:hAnsi="Garamond" w:cs="Didot"/>
-              </w:rPr>
-            </w:pPr>
+            <w:r>
+              <w:rPr>
+                <w:rFonts w:ascii="Garamond" w:hAnsi="Garamond" w:cs="Didot"/>
+              </w:rPr>
+              <w:t xml:space="preserve">; </w:t>
+            </w:r>
             <w:r>
               <w:rPr>
                 <w:rFonts w:ascii="Garamond" w:hAnsi="Garamond" w:cs="Didot"/>
@@ -889,7 +887,7 @@
         </w:tc>
         <w:tc>
           <w:tcPr>
-            <w:tcW w:w="1116" w:type="pct"/>
+            <w:tcW w:w="759" w:type="pct"/>
           </w:tcPr>
           <w:p>
             <w:pPr>
@@ -915,7 +913,7 @@
         </w:trPr>
         <w:tc>
           <w:tcPr>
-            <w:tcW w:w="3884" w:type="pct"/>
+            <w:tcW w:w="4241" w:type="pct"/>
           </w:tcPr>
           <w:p>
             <w:pPr>
@@ -947,16 +945,12 @@
               </w:rPr>
               <w:t>Household Organization</w:t>
             </w:r>
-          </w:p>
-          <w:p>
-            <w:pPr>
-              <w:spacing w:after="60"/>
-              <w:ind w:left="341" w:hanging="2"/>
-              <w:contextualSpacing/>
-              <w:rPr>
-                <w:rFonts w:ascii="Garamond" w:hAnsi="Garamond" w:cs="Didot"/>
-              </w:rPr>
-            </w:pPr>
+            <w:r>
+              <w:rPr>
+                <w:rFonts w:ascii="Garamond" w:hAnsi="Garamond" w:cs="Didot"/>
+              </w:rPr>
+              <w:t xml:space="preserve">; </w:t>
+            </w:r>
             <w:r>
               <w:rPr>
                 <w:rFonts w:ascii="Garamond" w:hAnsi="Garamond" w:cs="Didot"/>
@@ -973,7 +967,7 @@
         </w:tc>
         <w:tc>
           <w:tcPr>
-            <w:tcW w:w="1116" w:type="pct"/>
+            <w:tcW w:w="759" w:type="pct"/>
           </w:tcPr>
           <w:p>
             <w:pPr>
@@ -3884,7 +3878,31 @@
         <w:rPr>
           <w:rFonts w:ascii="Garamond" w:hAnsi="Garamond" w:cs="Didot"/>
         </w:rPr>
-        <w:t>From the periphery to the forefront: Puerto Rican English and Philadelphia Sound Change</w:t>
+        <w:t xml:space="preserve">From the periphery to the forefront: Puerto Rican English and Philadelphia </w:t>
+      </w:r>
+      <w:r>
+        <w:rPr>
+          <w:rFonts w:ascii="Garamond" w:hAnsi="Garamond" w:cs="Didot"/>
+        </w:rPr>
+        <w:t>s</w:t>
+      </w:r>
+      <w:r>
+        <w:rPr>
+          <w:rFonts w:ascii="Garamond" w:hAnsi="Garamond" w:cs="Didot"/>
+        </w:rPr>
+        <w:t xml:space="preserve">ound </w:t>
+      </w:r>
+      <w:r>
+        <w:rPr>
+          <w:rFonts w:ascii="Garamond" w:hAnsi="Garamond" w:cs="Didot"/>
+        </w:rPr>
+        <w:t>c</w:t>
+      </w:r>
+      <w:r>
+        <w:rPr>
+          <w:rFonts w:ascii="Garamond" w:hAnsi="Garamond" w:cs="Didot"/>
+        </w:rPr>
+        <w:t>hange</w:t>
       </w:r>
     </w:p>
     <w:p>

</xml_diff>

<commit_message>
Update office and added conference poster from VALP5)
</commit_message>
<xml_diff>
--- a/CV_Berry_Current.docx
+++ b/CV_Berry_Current.docx
@@ -114,7 +114,14 @@
                 <w:rFonts w:ascii="Garamond" w:hAnsi="Garamond" w:cs="Didot"/>
                 <w:lang w:val="es-ES"/>
               </w:rPr>
-              <w:t xml:space="preserve"> Center G61-E</w:t>
+              <w:t xml:space="preserve"> Center </w:t>
+            </w:r>
+            <w:r>
+              <w:rPr>
+                <w:rFonts w:ascii="Garamond" w:hAnsi="Garamond" w:cs="Didot"/>
+                <w:lang w:val="es-ES"/>
+              </w:rPr>
+              <w:t>G65-C</w:t>
             </w:r>
           </w:p>
           <w:p>
@@ -357,7 +364,7 @@
               </wp:anchor>
             </w:drawing>
           </mc:Choice>
-          <mc:Fallback xmlns:mo="http://schemas.microsoft.com/office/mac/office/2008/main" xmlns:mv="urn:schemas-microsoft-com:mac:vml">
+          <mc:Fallback xmlns:mv="urn:schemas-microsoft-com:mac:vml" xmlns:mo="http://schemas.microsoft.com/office/mac/office/2008/main">
             <w:pict>
               <v:line w14:anchorId="26DA8F66" id="Straight Connector 1" o:spid="_x0000_s1026" style="position:absolute;z-index:251659264;visibility:visible;mso-wrap-style:square;mso-wrap-distance-left:9pt;mso-wrap-distance-top:0;mso-wrap-distance-right:9pt;mso-wrap-distance-bottom:0;mso-position-horizontal:center;mso-position-horizontal-relative:margin;mso-position-vertical:absolute;mso-position-vertical-relative:text" from="0,6.9pt" to="7in,6.9pt" o:gfxdata="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" strokecolor="black [3213]" strokeweight="1pt">
                 <v:stroke startarrow="diamond" endarrow="diamond" joinstyle="miter"/>
@@ -769,25 +776,7 @@
               <w:rPr>
                 <w:rFonts w:ascii="Garamond" w:hAnsi="Garamond" w:cs="Didot"/>
               </w:rPr>
-              <w:t xml:space="preserve">; </w:t>
-            </w:r>
-            <w:r>
-              <w:rPr>
-                <w:rFonts w:ascii="Garamond" w:hAnsi="Garamond" w:cs="Didot"/>
-              </w:rPr>
-              <w:t>Cognitive Sciences</w:t>
-            </w:r>
-            <w:r>
-              <w:rPr>
-                <w:rFonts w:ascii="Garamond" w:hAnsi="Garamond" w:cs="Didot"/>
-              </w:rPr>
-              <w:t xml:space="preserve"> </w:t>
-            </w:r>
-            <w:r>
-              <w:rPr>
-                <w:rFonts w:ascii="Garamond" w:hAnsi="Garamond" w:cs="Didot"/>
-              </w:rPr>
-              <w:t>Faculty</w:t>
+              <w:t>; Cognitive Sciences Faculty</w:t>
             </w:r>
           </w:p>
           <w:p>
@@ -2422,7 +2411,6 @@
               <w:rPr>
                 <w:rFonts w:ascii="Garamond" w:hAnsi="Garamond" w:cs="Didot"/>
               </w:rPr>
-              <w:lastRenderedPageBreak/>
               <w:t>Requena</w:t>
             </w:r>
             <w:proofErr w:type="spellEnd"/>
@@ -2539,6 +2527,7 @@
                 <w:rFonts w:ascii="Garamond" w:hAnsi="Garamond" w:cs="Didot"/>
                 <w:lang w:val="es-ES"/>
               </w:rPr>
+              <w:lastRenderedPageBreak/>
               <w:t>Ilola</w:t>
             </w:r>
             <w:proofErr w:type="spellEnd"/>
@@ -4350,7 +4339,6 @@
         <w:rPr>
           <w:rFonts w:ascii="Garamond" w:hAnsi="Garamond" w:cs="Didot"/>
         </w:rPr>
-        <w:lastRenderedPageBreak/>
         <w:t xml:space="preserve">Using </w:t>
       </w:r>
       <w:proofErr w:type="spellStart"/>
@@ -4443,6 +4431,7 @@
         <w:rPr>
           <w:rFonts w:ascii="Garamond" w:hAnsi="Garamond" w:cs="Didot"/>
         </w:rPr>
+        <w:lastRenderedPageBreak/>
         <w:t>Guest lecture in LING 660: Resea</w:t>
       </w:r>
       <w:r>
@@ -5611,7 +5600,6 @@
                 <w:rFonts w:ascii="Garamond" w:hAnsi="Garamond" w:cs="Didot"/>
                 <w:lang w:val="es-ES"/>
               </w:rPr>
-              <w:lastRenderedPageBreak/>
               <w:t>Distinguishing</w:t>
             </w:r>
             <w:proofErr w:type="spellEnd"/>
@@ -5784,6 +5772,7 @@
                 <w:b/>
                 <w:bCs/>
               </w:rPr>
+              <w:lastRenderedPageBreak/>
               <w:t xml:space="preserve">Berry, </w:t>
             </w:r>
             <w:r>
@@ -6290,6 +6279,55 @@
           <w:tcPr>
             <w:tcW w:w="10080" w:type="dxa"/>
           </w:tcPr>
+          <w:p>
+            <w:pPr>
+              <w:pStyle w:val="NoSpacing"/>
+              <w:numPr>
+                <w:ilvl w:val="0"/>
+                <w:numId w:val="10"/>
+              </w:numPr>
+              <w:contextualSpacing/>
+              <w:jc w:val="both"/>
+              <w:rPr>
+                <w:rFonts w:ascii="Garamond" w:hAnsi="Garamond" w:cs="Didot"/>
+              </w:rPr>
+            </w:pPr>
+            <w:r>
+              <w:rPr>
+                <w:rFonts w:ascii="Garamond" w:hAnsi="Garamond" w:cs="Didot"/>
+                <w:lang w:val="es-ES"/>
+              </w:rPr>
+              <w:t xml:space="preserve">Requena, P. E. &amp; </w:t>
+            </w:r>
+            <w:r>
+              <w:rPr>
+                <w:rFonts w:ascii="Garamond" w:hAnsi="Garamond" w:cs="Didot"/>
+                <w:b/>
+                <w:bCs/>
+                <w:lang w:val="es-ES"/>
+              </w:rPr>
+              <w:t>Berry, G. M.</w:t>
+            </w:r>
+            <w:r>
+              <w:rPr>
+                <w:rFonts w:ascii="Garamond" w:hAnsi="Garamond" w:cs="Didot"/>
+                <w:lang w:val="es-ES"/>
+              </w:rPr>
+              <w:t xml:space="preserve"> (2021). </w:t>
+            </w:r>
+            <w:r>
+              <w:rPr>
+                <w:rFonts w:ascii="Garamond" w:hAnsi="Garamond" w:cs="Didot"/>
+              </w:rPr>
+              <w:t>L2 learners’ processing of syntactic variation in the L1. Paper to be presented online at the 5th Variation and Language Processing Conference (VALP5). Copenhagen, Denmark.</w:t>
+            </w:r>
+            <w:r>
+              <w:rPr>
+                <w:rFonts w:ascii="Garamond" w:hAnsi="Garamond" w:cs="Didot"/>
+              </w:rPr>
+              <w:t xml:space="preserve"> 25-27 Aug.</w:t>
+            </w:r>
+          </w:p>
           <w:p>
             <w:pPr>
               <w:pStyle w:val="NoSpacing"/>
@@ -9983,7 +10021,7 @@
               </wp:anchor>
             </w:drawing>
           </mc:Choice>
-          <mc:Fallback xmlns:mo="http://schemas.microsoft.com/office/mac/office/2008/main" xmlns:mv="urn:schemas-microsoft-com:mac:vml">
+          <mc:Fallback xmlns:mv="urn:schemas-microsoft-com:mac:vml" xmlns:mo="http://schemas.microsoft.com/office/mac/office/2008/main">
             <w:pict>
               <v:shape w14:anchorId="42F0719E" id="AutoShape 2" o:spid="_x0000_s1026" style="position:absolute;margin-left:192pt;margin-top:6.5pt;width:328.45pt;height:0;z-index:251661312;visibility:visible;mso-wrap-style:square;mso-width-percent:0;mso-height-percent:0;mso-wrap-distance-left:9pt;mso-wrap-distance-top:0;mso-wrap-distance-right:9pt;mso-wrap-distance-bottom:0;mso-position-horizontal:absolute;mso-position-horizontal-relative:text;mso-position-vertical:absolute;mso-position-vertical-relative:text;mso-width-percent:0;mso-height-percent:0;mso-width-relative:page;mso-height-relative:page;v-text-anchor:top" coordsize="20000,20000" o:gfxdata="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" strokecolor="#3f3151" strokeweight=".35mm"/>
             </w:pict>
@@ -10919,7 +10957,7 @@
       <w:rPr>
         <w:rFonts w:ascii="Garamond" w:hAnsi="Garamond"/>
       </w:rPr>
-      <w:t>4</w:t>
+      <w:t>6</w:t>
     </w:r>
     <w:r>
       <w:rPr>

</xml_diff>

<commit_message>
Update CV with a few new projects and talks
</commit_message>
<xml_diff>
--- a/CV_Berry_Current.docx
+++ b/CV_Berry_Current.docx
@@ -1,6 +1,6 @@
 
 <file path=word/document.xml><?xml version="1.0" encoding="utf-8"?>
-<w:document xmlns:wpc="http://schemas.microsoft.com/office/word/2010/wordprocessingCanvas" xmlns:cx="http://schemas.microsoft.com/office/drawing/2014/chartex" xmlns:cx1="http://schemas.microsoft.com/office/drawing/2015/9/8/chartex" xmlns:cx2="http://schemas.microsoft.com/office/drawing/2015/10/21/chartex" xmlns:cx3="http://schemas.microsoft.com/office/drawing/2016/5/9/chartex" xmlns:cx4="http://schemas.microsoft.com/office/drawing/2016/5/10/chartex" xmlns:cx5="http://schemas.microsoft.com/office/drawing/2016/5/11/chartex" xmlns:cx6="http://schemas.microsoft.com/office/drawing/2016/5/12/chartex" xmlns:cx7="http://schemas.microsoft.com/office/drawing/2016/5/13/chartex" xmlns:cx8="http://schemas.microsoft.com/office/drawing/2016/5/14/chartex" xmlns:mc="http://schemas.openxmlformats.org/markup-compatibility/2006" xmlns:aink="http://schemas.microsoft.com/office/drawing/2016/ink" xmlns:am3d="http://schemas.microsoft.com/office/drawing/2017/model3d" xmlns:o="urn:schemas-microsoft-com:office:office" xmlns:r="http://schemas.openxmlformats.org/officeDocument/2006/relationships" xmlns:m="http://schemas.openxmlformats.org/officeDocument/2006/math" xmlns:v="urn:schemas-microsoft-com:vml" xmlns:wp14="http://schemas.microsoft.com/office/word/2010/wordprocessingDrawing" xmlns:wp="http://schemas.openxmlformats.org/drawingml/2006/wordprocessingDrawing" xmlns:w10="urn:schemas-microsoft-com:office:word" xmlns:w="http://schemas.openxmlformats.org/wordprocessingml/2006/main" xmlns:w14="http://schemas.microsoft.com/office/word/2010/wordml" xmlns:w15="http://schemas.microsoft.com/office/word/2012/wordml" xmlns:w16cex="http://schemas.microsoft.com/office/word/2018/wordml/cex" xmlns:w16cid="http://schemas.microsoft.com/office/word/2016/wordml/cid" xmlns:w16="http://schemas.microsoft.com/office/word/2018/wordml" xmlns:w16se="http://schemas.microsoft.com/office/word/2015/wordml/symex" xmlns:wpg="http://schemas.microsoft.com/office/word/2010/wordprocessingGroup" xmlns:wpi="http://schemas.microsoft.com/office/word/2010/wordprocessingInk" xmlns:wne="http://schemas.microsoft.com/office/word/2006/wordml" xmlns:wps="http://schemas.microsoft.com/office/word/2010/wordprocessingShape" mc:Ignorable="w14 w15 w16se w16cid w16 w16cex wp14">
+<w:document xmlns:wpc="http://schemas.microsoft.com/office/word/2010/wordprocessingCanvas" xmlns:cx="http://schemas.microsoft.com/office/drawing/2014/chartex" xmlns:cx1="http://schemas.microsoft.com/office/drawing/2015/9/8/chartex" xmlns:cx2="http://schemas.microsoft.com/office/drawing/2015/10/21/chartex" xmlns:cx3="http://schemas.microsoft.com/office/drawing/2016/5/9/chartex" xmlns:cx4="http://schemas.microsoft.com/office/drawing/2016/5/10/chartex" xmlns:cx5="http://schemas.microsoft.com/office/drawing/2016/5/11/chartex" xmlns:cx6="http://schemas.microsoft.com/office/drawing/2016/5/12/chartex" xmlns:cx7="http://schemas.microsoft.com/office/drawing/2016/5/13/chartex" xmlns:cx8="http://schemas.microsoft.com/office/drawing/2016/5/14/chartex" xmlns:mc="http://schemas.openxmlformats.org/markup-compatibility/2006" xmlns:aink="http://schemas.microsoft.com/office/drawing/2016/ink" xmlns:am3d="http://schemas.microsoft.com/office/drawing/2017/model3d" xmlns:o="urn:schemas-microsoft-com:office:office" xmlns:r="http://schemas.openxmlformats.org/officeDocument/2006/relationships" xmlns:m="http://schemas.openxmlformats.org/officeDocument/2006/math" xmlns:v="urn:schemas-microsoft-com:vml" xmlns:wp14="http://schemas.microsoft.com/office/word/2010/wordprocessingDrawing" xmlns:wp="http://schemas.openxmlformats.org/drawingml/2006/wordprocessingDrawing" xmlns:w10="urn:schemas-microsoft-com:office:word" xmlns:w="http://schemas.openxmlformats.org/wordprocessingml/2006/main" xmlns:w14="http://schemas.microsoft.com/office/word/2010/wordml" xmlns:w15="http://schemas.microsoft.com/office/word/2012/wordml" xmlns:w16cex="http://schemas.microsoft.com/office/word/2018/wordml/cex" xmlns:w16cid="http://schemas.microsoft.com/office/word/2016/wordml/cid" xmlns:w16="http://schemas.microsoft.com/office/word/2018/wordml" xmlns:w16sdtdh="http://schemas.microsoft.com/office/word/2020/wordml/sdtdatahash" xmlns:w16se="http://schemas.microsoft.com/office/word/2015/wordml/symex" xmlns:wpg="http://schemas.microsoft.com/office/word/2010/wordprocessingGroup" xmlns:wpi="http://schemas.microsoft.com/office/word/2010/wordprocessingInk" xmlns:wne="http://schemas.microsoft.com/office/word/2006/wordml" xmlns:wps="http://schemas.microsoft.com/office/word/2010/wordprocessingShape" mc:Ignorable="w14 w15 w16se w16cid w16 w16cex w16sdtdh wp14">
   <w:body>
     <w:p>
       <w:pPr>
@@ -168,6 +168,23 @@
                 <w:lang w:val="es-ES"/>
               </w:rPr>
             </w:pPr>
+            <w:r>
+              <w:rPr>
+                <w:rFonts w:ascii="Garamond" w:hAnsi="Garamond" w:cs="Didot"/>
+                <w:lang w:val="es-ES"/>
+              </w:rPr>
+              <w:t>800 E. Lancaster Ave.</w:t>
+            </w:r>
+          </w:p>
+          <w:p>
+            <w:pPr>
+              <w:ind w:left="-113"/>
+              <w:contextualSpacing/>
+              <w:rPr>
+                <w:rFonts w:ascii="Garamond" w:hAnsi="Garamond" w:cs="Didot"/>
+                <w:lang w:val="es-ES"/>
+              </w:rPr>
+            </w:pPr>
             <w:proofErr w:type="spellStart"/>
             <w:r>
               <w:rPr>
@@ -190,6 +207,18 @@
           <w:tcPr>
             <w:tcW w:w="2455" w:type="pct"/>
           </w:tcPr>
+          <w:p>
+            <w:pPr>
+              <w:ind w:right="-110"/>
+              <w:contextualSpacing/>
+              <w:jc w:val="right"/>
+              <w:rPr>
+                <w:rFonts w:ascii="Garamond" w:hAnsi="Garamond" w:cs="Didot"/>
+                <w:b/>
+                <w:bCs/>
+              </w:rPr>
+            </w:pPr>
+          </w:p>
           <w:p>
             <w:pPr>
               <w:ind w:right="-110"/>
@@ -364,7 +393,7 @@
               </wp:anchor>
             </w:drawing>
           </mc:Choice>
-          <mc:Fallback xmlns:mv="urn:schemas-microsoft-com:mac:vml" xmlns:mo="http://schemas.microsoft.com/office/mac/office/2008/main">
+          <mc:Fallback xmlns:mo="http://schemas.microsoft.com/office/mac/office/2008/main" xmlns:mv="urn:schemas-microsoft-com:mac:vml">
             <w:pict>
               <v:line w14:anchorId="26DA8F66" id="Straight Connector 1" o:spid="_x0000_s1026" style="position:absolute;z-index:251659264;visibility:visible;mso-wrap-style:square;mso-wrap-distance-left:9pt;mso-wrap-distance-top:0;mso-wrap-distance-right:9pt;mso-wrap-distance-bottom:0;mso-position-horizontal:center;mso-position-horizontal-relative:margin;mso-position-vertical:absolute;mso-position-vertical-relative:text" from="0,6.9pt" to="7in,6.9pt" o:gfxdata="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" strokecolor="black [3213]" strokeweight="1pt">
                 <v:stroke startarrow="diamond" endarrow="diamond" joinstyle="miter"/>
@@ -525,7 +554,7 @@
                 <w:b/>
                 <w:bCs/>
               </w:rPr>
-              <w:t>Consultant, Data Quality</w:t>
+              <w:t>Applied Scientist II</w:t>
             </w:r>
             <w:r>
               <w:rPr>
@@ -2345,6 +2374,234 @@
         </w:rPr>
         <w:t>Peer-reviewed Publications</w:t>
       </w:r>
+      <w:r>
+        <w:rPr>
+          <w:rFonts w:ascii="Garamond" w:hAnsi="Garamond" w:cs="Didot"/>
+          <w:b/>
+          <w:bCs/>
+          <w:sz w:val="30"/>
+          <w:szCs w:val="30"/>
+        </w:rPr>
+        <w:t xml:space="preserve"> </w:t>
+      </w:r>
+      <w:r>
+        <w:rPr>
+          <w:rFonts w:ascii="Garamond" w:hAnsi="Garamond" w:cs="Didot"/>
+        </w:rPr>
+        <w:t xml:space="preserve">(* denotes undergraduate </w:t>
+      </w:r>
+      <w:r>
+        <w:rPr>
+          <w:rFonts w:ascii="Garamond" w:hAnsi="Garamond" w:cs="Didot"/>
+        </w:rPr>
+        <w:t xml:space="preserve">student </w:t>
+      </w:r>
+      <w:r>
+        <w:rPr>
+          <w:rFonts w:ascii="Garamond" w:hAnsi="Garamond" w:cs="Didot"/>
+        </w:rPr>
+        <w:t>collaborators)</w:t>
+      </w:r>
+    </w:p>
+    <w:p>
+      <w:pPr>
+        <w:contextualSpacing/>
+        <w:outlineLvl w:val="0"/>
+        <w:rPr>
+          <w:rFonts w:ascii="Garamond" w:hAnsi="Garamond" w:cs="Didot"/>
+          <w:sz w:val="12"/>
+          <w:szCs w:val="12"/>
+          <w:u w:val="single"/>
+        </w:rPr>
+      </w:pPr>
+    </w:p>
+    <w:p>
+      <w:pPr>
+        <w:contextualSpacing/>
+        <w:jc w:val="center"/>
+        <w:outlineLvl w:val="0"/>
+        <w:rPr>
+          <w:rFonts w:ascii="Garamond" w:hAnsi="Garamond" w:cs="Didot"/>
+          <w:u w:val="single"/>
+        </w:rPr>
+      </w:pPr>
+      <w:r>
+        <w:rPr>
+          <w:rFonts w:ascii="Garamond" w:hAnsi="Garamond" w:cs="Didot"/>
+          <w:u w:val="single"/>
+        </w:rPr>
+        <w:t xml:space="preserve">Stuff </w:t>
+      </w:r>
+      <w:r>
+        <w:rPr>
+          <w:rFonts w:ascii="Garamond" w:hAnsi="Garamond" w:cs="Didot"/>
+          <w:u w:val="single"/>
+        </w:rPr>
+        <w:t>that’s in the Pipeline</w:t>
+      </w:r>
+    </w:p>
+    <w:p>
+      <w:pPr>
+        <w:ind w:left="900" w:hanging="900"/>
+        <w:contextualSpacing/>
+        <w:outlineLvl w:val="0"/>
+        <w:rPr>
+          <w:rFonts w:ascii="Garamond" w:hAnsi="Garamond" w:cs="Didot"/>
+        </w:rPr>
+      </w:pPr>
+      <w:r>
+        <w:rPr>
+          <w:rFonts w:ascii="Garamond" w:hAnsi="Garamond" w:cs="Didot"/>
+        </w:rPr>
+        <w:t>Winkler, D.</w:t>
+      </w:r>
+      <w:r>
+        <w:rPr>
+          <w:rFonts w:ascii="Garamond" w:hAnsi="Garamond" w:cs="Didot"/>
+        </w:rPr>
+        <w:t>*</w:t>
+      </w:r>
+      <w:r>
+        <w:rPr>
+          <w:rFonts w:ascii="Garamond" w:hAnsi="Garamond" w:cs="Didot"/>
+        </w:rPr>
+        <w:t xml:space="preserve">, &amp; </w:t>
+      </w:r>
+      <w:r>
+        <w:rPr>
+          <w:rFonts w:ascii="Garamond" w:hAnsi="Garamond" w:cs="Didot"/>
+          <w:b/>
+          <w:bCs/>
+        </w:rPr>
+        <w:t>Berry, G.M.</w:t>
+      </w:r>
+      <w:r>
+        <w:rPr>
+          <w:rFonts w:ascii="Garamond" w:hAnsi="Garamond" w:cs="Didot"/>
+        </w:rPr>
+        <w:t xml:space="preserve"> (Still researching). The emergence of sociolinguistic attitudes in language learners as a function of course progression and exposure. </w:t>
+      </w:r>
+    </w:p>
+    <w:p>
+      <w:pPr>
+        <w:ind w:left="900" w:hanging="900"/>
+        <w:contextualSpacing/>
+        <w:outlineLvl w:val="0"/>
+        <w:rPr>
+          <w:rFonts w:ascii="Garamond" w:hAnsi="Garamond" w:cs="Didot"/>
+        </w:rPr>
+      </w:pPr>
+      <w:proofErr w:type="spellStart"/>
+      <w:r>
+        <w:rPr>
+          <w:rFonts w:ascii="Garamond" w:hAnsi="Garamond" w:cs="Didot"/>
+        </w:rPr>
+        <w:lastRenderedPageBreak/>
+        <w:t>Patchell</w:t>
+      </w:r>
+      <w:proofErr w:type="spellEnd"/>
+      <w:r>
+        <w:rPr>
+          <w:rFonts w:ascii="Garamond" w:hAnsi="Garamond" w:cs="Didot"/>
+        </w:rPr>
+        <w:t>, A.</w:t>
+      </w:r>
+      <w:r>
+        <w:rPr>
+          <w:rFonts w:ascii="Garamond" w:hAnsi="Garamond" w:cs="Didot"/>
+        </w:rPr>
+        <w:t>*</w:t>
+      </w:r>
+      <w:r>
+        <w:rPr>
+          <w:rFonts w:ascii="Garamond" w:hAnsi="Garamond" w:cs="Didot"/>
+        </w:rPr>
+        <w:t xml:space="preserve">, &amp; </w:t>
+      </w:r>
+      <w:r>
+        <w:rPr>
+          <w:rFonts w:ascii="Garamond" w:hAnsi="Garamond" w:cs="Didot"/>
+          <w:b/>
+          <w:bCs/>
+        </w:rPr>
+        <w:t>Berry, G.M.</w:t>
+      </w:r>
+      <w:r>
+        <w:rPr>
+          <w:rFonts w:ascii="Garamond" w:hAnsi="Garamond" w:cs="Didot"/>
+        </w:rPr>
+        <w:t xml:space="preserve"> (In Prep). Do Philly Puerto Ricans say </w:t>
+      </w:r>
+      <w:proofErr w:type="spellStart"/>
+      <w:r>
+        <w:rPr>
+          <w:rFonts w:ascii="Garamond" w:hAnsi="Garamond" w:cs="Didot"/>
+          <w:i/>
+          <w:iCs/>
+        </w:rPr>
+        <w:t>dat</w:t>
+      </w:r>
+      <w:proofErr w:type="spellEnd"/>
+      <w:r>
+        <w:rPr>
+          <w:rFonts w:ascii="Garamond" w:hAnsi="Garamond" w:cs="Didot"/>
+        </w:rPr>
+        <w:t>? A</w:t>
+      </w:r>
+      <w:r>
+        <w:rPr>
+          <w:rFonts w:ascii="Garamond" w:hAnsi="Garamond" w:cs="Didot"/>
+        </w:rPr>
+        <w:t xml:space="preserve">n acoustic analysis of TH-Stopping as a change in-progress. </w:t>
+      </w:r>
+    </w:p>
+    <w:p>
+      <w:pPr>
+        <w:ind w:left="900" w:hanging="900"/>
+        <w:contextualSpacing/>
+        <w:outlineLvl w:val="0"/>
+        <w:rPr>
+          <w:rFonts w:ascii="Garamond" w:hAnsi="Garamond" w:cs="Didot"/>
+        </w:rPr>
+      </w:pPr>
+      <w:r>
+        <w:rPr>
+          <w:rFonts w:ascii="Garamond" w:hAnsi="Garamond" w:cs="Didot"/>
+          <w:b/>
+          <w:bCs/>
+        </w:rPr>
+        <w:t>Berry, G.M.</w:t>
+      </w:r>
+      <w:r>
+        <w:rPr>
+          <w:rFonts w:ascii="Garamond" w:hAnsi="Garamond" w:cs="Didot"/>
+        </w:rPr>
+        <w:t xml:space="preserve"> (In Prep). Sex-differentiated strategies for stereotype avoidance: OH-Lowering in Philadelphia Puerto Rican English. </w:t>
+      </w:r>
+    </w:p>
+    <w:p>
+      <w:pPr>
+        <w:ind w:left="900" w:hanging="900"/>
+        <w:contextualSpacing/>
+        <w:outlineLvl w:val="0"/>
+        <w:rPr>
+          <w:rFonts w:ascii="Garamond" w:hAnsi="Garamond" w:cs="Didot"/>
+        </w:rPr>
+      </w:pPr>
+      <w:r>
+        <w:rPr>
+          <w:rFonts w:ascii="Garamond" w:hAnsi="Garamond" w:cs="Didot"/>
+          <w:b/>
+          <w:bCs/>
+        </w:rPr>
+        <w:t>Berry, G.M.</w:t>
+      </w:r>
+      <w:r>
+        <w:rPr>
+          <w:rFonts w:ascii="Garamond" w:hAnsi="Garamond" w:cs="Didot"/>
+        </w:rPr>
+        <w:t xml:space="preserve"> (In Prep). Reactive control modulates the integration of segmentally constrained phonetic variation. </w:t>
+      </w:r>
     </w:p>
     <w:p>
       <w:pPr>
@@ -2527,7 +2784,6 @@
                 <w:rFonts w:ascii="Garamond" w:hAnsi="Garamond" w:cs="Didot"/>
                 <w:lang w:val="es-ES"/>
               </w:rPr>
-              <w:lastRenderedPageBreak/>
               <w:t>Ilola</w:t>
             </w:r>
             <w:proofErr w:type="spellEnd"/>
@@ -4138,6 +4394,7 @@
         <w:rPr>
           <w:rFonts w:ascii="Garamond" w:hAnsi="Garamond" w:cs="Didot"/>
         </w:rPr>
+        <w:lastRenderedPageBreak/>
         <w:t>University of Pittsburgh</w:t>
       </w:r>
       <w:r>
@@ -4431,7 +4688,6 @@
         <w:rPr>
           <w:rFonts w:ascii="Garamond" w:hAnsi="Garamond" w:cs="Didot"/>
         </w:rPr>
-        <w:lastRenderedPageBreak/>
         <w:t>Guest lecture in LING 660: Resea</w:t>
       </w:r>
       <w:r>
@@ -5244,13 +5500,97 @@
                 <w:b/>
                 <w:bCs/>
               </w:rPr>
-              <w:t xml:space="preserve">Berry, G.M. </w:t>
-            </w:r>
-            <w:r>
-              <w:rPr>
-                <w:rFonts w:ascii="Garamond" w:hAnsi="Garamond" w:cs="Didot"/>
-              </w:rPr>
-              <w:t>(2018). Minorities in the lead? Puerto Rican adoption of Philadelphia sound changes in-progress. New Ways of Analyzing Variation 47. New York University. 18-21 Oct.</w:t>
+              <w:t xml:space="preserve">Berry. G.M. </w:t>
+            </w:r>
+            <w:r>
+              <w:rPr>
+                <w:rFonts w:ascii="Garamond" w:hAnsi="Garamond" w:cs="Didot"/>
+              </w:rPr>
+              <w:t xml:space="preserve">(2021). </w:t>
+            </w:r>
+            <w:r>
+              <w:rPr>
+                <w:rFonts w:ascii="Garamond" w:hAnsi="Garamond" w:cs="Didot"/>
+              </w:rPr>
+              <w:t xml:space="preserve">Cognitive </w:t>
+            </w:r>
+            <w:r>
+              <w:rPr>
+                <w:rFonts w:ascii="Garamond" w:hAnsi="Garamond" w:cs="Didot"/>
+              </w:rPr>
+              <w:t>p</w:t>
+            </w:r>
+            <w:r>
+              <w:rPr>
+                <w:rFonts w:ascii="Garamond" w:hAnsi="Garamond" w:cs="Didot"/>
+              </w:rPr>
+              <w:t xml:space="preserve">rocessing </w:t>
+            </w:r>
+            <w:r>
+              <w:rPr>
+                <w:rFonts w:ascii="Garamond" w:hAnsi="Garamond" w:cs="Didot"/>
+              </w:rPr>
+              <w:t>s</w:t>
+            </w:r>
+            <w:r>
+              <w:rPr>
+                <w:rFonts w:ascii="Garamond" w:hAnsi="Garamond" w:cs="Didot"/>
+              </w:rPr>
+              <w:t xml:space="preserve">trategy and the </w:t>
+            </w:r>
+            <w:r>
+              <w:rPr>
+                <w:rFonts w:ascii="Garamond" w:hAnsi="Garamond" w:cs="Didot"/>
+              </w:rPr>
+              <w:t>p</w:t>
+            </w:r>
+            <w:r>
+              <w:rPr>
+                <w:rFonts w:ascii="Garamond" w:hAnsi="Garamond" w:cs="Didot"/>
+              </w:rPr>
+              <w:t xml:space="preserve">honological </w:t>
+            </w:r>
+            <w:r>
+              <w:rPr>
+                <w:rFonts w:ascii="Garamond" w:hAnsi="Garamond" w:cs="Didot"/>
+              </w:rPr>
+              <w:t>i</w:t>
+            </w:r>
+            <w:r>
+              <w:rPr>
+                <w:rFonts w:ascii="Garamond" w:hAnsi="Garamond" w:cs="Didot"/>
+              </w:rPr>
+              <w:t xml:space="preserve">ntegration of </w:t>
+            </w:r>
+            <w:r>
+              <w:rPr>
+                <w:rFonts w:ascii="Garamond" w:hAnsi="Garamond" w:cs="Didot"/>
+              </w:rPr>
+              <w:t>p</w:t>
+            </w:r>
+            <w:r>
+              <w:rPr>
+                <w:rFonts w:ascii="Garamond" w:hAnsi="Garamond" w:cs="Didot"/>
+              </w:rPr>
+              <w:t xml:space="preserve">honetic </w:t>
+            </w:r>
+            <w:r>
+              <w:rPr>
+                <w:rFonts w:ascii="Garamond" w:hAnsi="Garamond" w:cs="Didot"/>
+              </w:rPr>
+              <w:t>v</w:t>
+            </w:r>
+            <w:r>
+              <w:rPr>
+                <w:rFonts w:ascii="Garamond" w:hAnsi="Garamond" w:cs="Didot"/>
+              </w:rPr>
+              <w:t>ariation</w:t>
+            </w:r>
+            <w:r>
+              <w:rPr>
+                <w:rFonts w:ascii="Garamond" w:hAnsi="Garamond" w:cs="Didot"/>
+              </w:rPr>
+              <w:t>. New Ways of Analyzing Variation 49. University of Texas at Austin. 19-24 Oct.</w:t>
             </w:r>
           </w:p>
           <w:p>
@@ -5268,19 +5608,33 @@
                 <w:bCs/>
               </w:rPr>
             </w:pPr>
+            <w:proofErr w:type="spellStart"/>
+            <w:r>
+              <w:rPr>
+                <w:rFonts w:ascii="Garamond" w:hAnsi="Garamond" w:cs="Didot"/>
+              </w:rPr>
+              <w:t>Requena</w:t>
+            </w:r>
+            <w:proofErr w:type="spellEnd"/>
+            <w:r>
+              <w:rPr>
+                <w:rFonts w:ascii="Garamond" w:hAnsi="Garamond" w:cs="Didot"/>
+              </w:rPr>
+              <w:t>, P.E., &amp;</w:t>
+            </w:r>
             <w:r>
               <w:rPr>
                 <w:rFonts w:ascii="Garamond" w:hAnsi="Garamond" w:cs="Didot"/>
                 <w:b/>
                 <w:bCs/>
               </w:rPr>
-              <w:t>Berry, G.M.</w:t>
-            </w:r>
-            <w:r>
-              <w:rPr>
-                <w:rFonts w:ascii="Garamond" w:hAnsi="Garamond" w:cs="Didot"/>
-              </w:rPr>
-              <w:t xml:space="preserve"> (2018). Echoes from below: Puerto Rican adoption of Philadelphia sound changes in-progress. 9th Int’l Workshop on Spanish Sociolinguistics. Queens College. 4-7 April. </w:t>
+              <w:t xml:space="preserve"> Berry, G.M. </w:t>
+            </w:r>
+            <w:r>
+              <w:rPr>
+                <w:rFonts w:ascii="Garamond" w:hAnsi="Garamond" w:cs="Didot"/>
+              </w:rPr>
+              <w:t xml:space="preserve">(2021). L2 learners’ processing of syntactic variation in the L1. Variation and Language Processing 5. University of Copenhagen. 25-27 Aug. </w:t>
             </w:r>
           </w:p>
           <w:p>
@@ -5304,41 +5658,13 @@
                 <w:b/>
                 <w:bCs/>
               </w:rPr>
-              <w:t>Berry, G.M.</w:t>
-            </w:r>
-            <w:r>
-              <w:rPr>
-                <w:rFonts w:ascii="Garamond" w:hAnsi="Garamond" w:cs="Didot"/>
-              </w:rPr>
-              <w:t xml:space="preserve">, &amp; </w:t>
-            </w:r>
-            <w:proofErr w:type="spellStart"/>
-            <w:r>
-              <w:rPr>
-                <w:rFonts w:ascii="Garamond" w:hAnsi="Garamond" w:cs="Didot"/>
-              </w:rPr>
-              <w:t>Ernestus</w:t>
-            </w:r>
-            <w:proofErr w:type="spellEnd"/>
-            <w:r>
-              <w:rPr>
-                <w:rFonts w:ascii="Garamond" w:hAnsi="Garamond" w:cs="Didot"/>
-              </w:rPr>
-              <w:t>, M.</w:t>
-            </w:r>
-            <w:r>
-              <w:rPr>
-                <w:rFonts w:ascii="Garamond" w:hAnsi="Garamond" w:cs="Didot"/>
-                <w:b/>
-                <w:bCs/>
-              </w:rPr>
-              <w:t xml:space="preserve"> </w:t>
-            </w:r>
-            <w:r>
-              <w:rPr>
-                <w:rFonts w:ascii="Garamond" w:hAnsi="Garamond" w:cs="Didot"/>
-              </w:rPr>
-              <w:t>(2016). Alignment-induced phonological variation in non-native dialogue. New Ways of Analyzing Variation 45. Simon Fraser University. 3-6 Nov.</w:t>
+              <w:t xml:space="preserve">Berry, G.M. </w:t>
+            </w:r>
+            <w:r>
+              <w:rPr>
+                <w:rFonts w:ascii="Garamond" w:hAnsi="Garamond" w:cs="Didot"/>
+              </w:rPr>
+              <w:t>(2018). Minorities in the lead? Puerto Rican adoption of Philadelphia sound changes in-progress. New Ways of Analyzing Variation 47. New York University. 18-21 Oct.</w:t>
             </w:r>
           </w:p>
           <w:p>
@@ -5362,25 +5688,14 @@
                 <w:b/>
                 <w:bCs/>
               </w:rPr>
-              <w:t>Berry, G.M</w:t>
-            </w:r>
-            <w:r>
-              <w:rPr>
-                <w:rFonts w:ascii="Garamond" w:hAnsi="Garamond" w:cs="Didot"/>
-              </w:rPr>
-              <w:t xml:space="preserve">. (2016). What Puerto Ricans can tell us about the actuation of sound change: Social and cognitive constraints on the adoption of changes-in-progress. 8th </w:t>
-            </w:r>
-            <w:r>
-              <w:rPr>
-                <w:rFonts w:ascii="Garamond" w:hAnsi="Garamond" w:cs="Didot"/>
-              </w:rPr>
-              <w:t>Int’l</w:t>
-            </w:r>
-            <w:r>
-              <w:rPr>
-                <w:rFonts w:ascii="Garamond" w:hAnsi="Garamond" w:cs="Didot"/>
-              </w:rPr>
-              <w:t xml:space="preserve"> Workshop on Spanish Sociolinguistics. Universidad de Puerto Rico, Río Piedras. 13-16 April.</w:t>
+              <w:lastRenderedPageBreak/>
+              <w:t>Berry, G.M.</w:t>
+            </w:r>
+            <w:r>
+              <w:rPr>
+                <w:rFonts w:ascii="Garamond" w:hAnsi="Garamond" w:cs="Didot"/>
+              </w:rPr>
+              <w:t xml:space="preserve"> (2018). Echoes from below: Puerto Rican adoption of Philadelphia sound changes in-progress. 9th Int’l Workshop on Spanish Sociolinguistics. Queens College. 4-7 April. </w:t>
             </w:r>
           </w:p>
           <w:p>
@@ -5404,13 +5719,41 @@
                 <w:b/>
                 <w:bCs/>
               </w:rPr>
-              <w:t xml:space="preserve">Berry, G.M. </w:t>
-            </w:r>
-            <w:r>
-              <w:rPr>
-                <w:rFonts w:ascii="Garamond" w:hAnsi="Garamond" w:cs="Didot"/>
-              </w:rPr>
-              <w:t xml:space="preserve">(2016). Proactive inhibitory control and the adoption of sound changes-in-progress. Sociolinguistic Variation and Language Processing. Virginia Tech. 31 March - 2 April. </w:t>
+              <w:t>Berry, G.M.</w:t>
+            </w:r>
+            <w:r>
+              <w:rPr>
+                <w:rFonts w:ascii="Garamond" w:hAnsi="Garamond" w:cs="Didot"/>
+              </w:rPr>
+              <w:t xml:space="preserve">, &amp; </w:t>
+            </w:r>
+            <w:proofErr w:type="spellStart"/>
+            <w:r>
+              <w:rPr>
+                <w:rFonts w:ascii="Garamond" w:hAnsi="Garamond" w:cs="Didot"/>
+              </w:rPr>
+              <w:t>Ernestus</w:t>
+            </w:r>
+            <w:proofErr w:type="spellEnd"/>
+            <w:r>
+              <w:rPr>
+                <w:rFonts w:ascii="Garamond" w:hAnsi="Garamond" w:cs="Didot"/>
+              </w:rPr>
+              <w:t>, M.</w:t>
+            </w:r>
+            <w:r>
+              <w:rPr>
+                <w:rFonts w:ascii="Garamond" w:hAnsi="Garamond" w:cs="Didot"/>
+                <w:b/>
+                <w:bCs/>
+              </w:rPr>
+              <w:t xml:space="preserve"> </w:t>
+            </w:r>
+            <w:r>
+              <w:rPr>
+                <w:rFonts w:ascii="Garamond" w:hAnsi="Garamond" w:cs="Didot"/>
+              </w:rPr>
+              <w:t>(2016). Alignment-induced phonological variation in non-native dialogue. New Ways of Analyzing Variation 45. Simon Fraser University. 3-6 Nov.</w:t>
             </w:r>
           </w:p>
           <w:p>
@@ -5424,333 +5767,35 @@
               <w:jc w:val="both"/>
               <w:rPr>
                 <w:rFonts w:ascii="Garamond" w:hAnsi="Garamond" w:cs="Didot"/>
-                <w:lang w:val="es-ES"/>
-              </w:rPr>
-            </w:pPr>
-            <w:r>
-              <w:rPr>
-                <w:rFonts w:ascii="Garamond" w:hAnsi="Garamond" w:cs="Didot"/>
-                <w:lang w:val="es-ES"/>
-              </w:rPr>
-              <w:t xml:space="preserve">Torres </w:t>
-            </w:r>
-            <w:proofErr w:type="spellStart"/>
-            <w:r>
-              <w:rPr>
-                <w:rFonts w:ascii="Garamond" w:hAnsi="Garamond" w:cs="Didot"/>
-                <w:lang w:val="es-ES"/>
-              </w:rPr>
-              <w:t>Cacoullos</w:t>
-            </w:r>
-            <w:proofErr w:type="spellEnd"/>
-            <w:r>
-              <w:rPr>
-                <w:rFonts w:ascii="Garamond" w:hAnsi="Garamond" w:cs="Didot"/>
-                <w:lang w:val="es-ES"/>
-              </w:rPr>
-              <w:t>, R.</w:t>
-            </w:r>
-            <w:proofErr w:type="gramStart"/>
-            <w:r>
-              <w:rPr>
-                <w:rFonts w:ascii="Garamond" w:hAnsi="Garamond" w:cs="Didot"/>
-                <w:lang w:val="es-ES"/>
-              </w:rPr>
-              <w:t>, </w:t>
-            </w:r>
-            <w:r>
-              <w:rPr>
-                <w:rFonts w:ascii="Garamond" w:hAnsi="Garamond" w:cs="Didot"/>
                 <w:b/>
                 <w:bCs/>
-                <w:lang w:val="es-ES"/>
-              </w:rPr>
-              <w:t xml:space="preserve"> Berry</w:t>
-            </w:r>
-            <w:proofErr w:type="gramEnd"/>
+              </w:rPr>
+            </w:pPr>
             <w:r>
               <w:rPr>
                 <w:rFonts w:ascii="Garamond" w:hAnsi="Garamond" w:cs="Didot"/>
                 <w:b/>
                 <w:bCs/>
-                <w:lang w:val="es-ES"/>
-              </w:rPr>
-              <w:t>, G.M.</w:t>
-            </w:r>
-            <w:r>
-              <w:rPr>
-                <w:rFonts w:ascii="Garamond" w:hAnsi="Garamond" w:cs="Didot"/>
-                <w:lang w:val="es-ES"/>
-              </w:rPr>
-              <w:t>, Champi, C., </w:t>
-            </w:r>
-            <w:proofErr w:type="spellStart"/>
-            <w:r>
-              <w:rPr>
-                <w:rFonts w:ascii="Garamond" w:hAnsi="Garamond" w:cs="Didot"/>
-                <w:lang w:val="es-ES"/>
-              </w:rPr>
-              <w:t>Perrotti</w:t>
-            </w:r>
-            <w:proofErr w:type="spellEnd"/>
-            <w:r>
-              <w:rPr>
-                <w:rFonts w:ascii="Garamond" w:hAnsi="Garamond" w:cs="Didot"/>
-                <w:lang w:val="es-ES"/>
-              </w:rPr>
-              <w:t xml:space="preserve">, L., &amp; Ramos, M. </w:t>
-            </w:r>
-            <w:r>
-              <w:rPr>
-                <w:rFonts w:ascii="Garamond" w:hAnsi="Garamond" w:cs="Didot"/>
-                <w:lang w:val="es-ES"/>
-              </w:rPr>
-              <w:t xml:space="preserve">(2015). </w:t>
-            </w:r>
-            <w:r>
-              <w:rPr>
-                <w:rFonts w:ascii="Garamond" w:hAnsi="Garamond" w:cs="Didot"/>
-                <w:lang w:val="es-ES"/>
-              </w:rPr>
-              <w:t>Expresión variable de los pronombres de sujeto: Diferencias entre </w:t>
-            </w:r>
-            <w:r>
-              <w:rPr>
-                <w:rFonts w:ascii="Garamond" w:hAnsi="Garamond" w:cs="Didot"/>
-                <w:i/>
-                <w:iCs/>
-                <w:lang w:val="es-ES"/>
-              </w:rPr>
-              <w:t>él</w:t>
-            </w:r>
-            <w:r>
-              <w:rPr>
-                <w:rFonts w:ascii="Garamond" w:hAnsi="Garamond" w:cs="Didot"/>
-                <w:lang w:val="es-ES"/>
-              </w:rPr>
-              <w:t> y </w:t>
-            </w:r>
-            <w:r>
-              <w:rPr>
-                <w:rFonts w:ascii="Garamond" w:hAnsi="Garamond" w:cs="Didot"/>
-                <w:i/>
-                <w:iCs/>
-                <w:lang w:val="es-ES"/>
-              </w:rPr>
-              <w:t>ella</w:t>
-            </w:r>
-            <w:r>
-              <w:rPr>
-                <w:rFonts w:ascii="Garamond" w:hAnsi="Garamond" w:cs="Didot"/>
-                <w:lang w:val="es-ES"/>
-              </w:rPr>
-              <w:t xml:space="preserve"> [Variable </w:t>
-            </w:r>
-            <w:proofErr w:type="spellStart"/>
-            <w:r>
-              <w:rPr>
-                <w:rFonts w:ascii="Garamond" w:hAnsi="Garamond" w:cs="Didot"/>
-                <w:lang w:val="es-ES"/>
-              </w:rPr>
-              <w:t>expression</w:t>
-            </w:r>
-            <w:proofErr w:type="spellEnd"/>
-            <w:r>
-              <w:rPr>
-                <w:rFonts w:ascii="Garamond" w:hAnsi="Garamond" w:cs="Didot"/>
-                <w:lang w:val="es-ES"/>
-              </w:rPr>
-              <w:t xml:space="preserve"> of </w:t>
-            </w:r>
-            <w:proofErr w:type="spellStart"/>
-            <w:r>
-              <w:rPr>
-                <w:rFonts w:ascii="Garamond" w:hAnsi="Garamond" w:cs="Didot"/>
-                <w:lang w:val="es-ES"/>
-              </w:rPr>
-              <w:t>subject</w:t>
-            </w:r>
-            <w:proofErr w:type="spellEnd"/>
-            <w:r>
-              <w:rPr>
-                <w:rFonts w:ascii="Garamond" w:hAnsi="Garamond" w:cs="Didot"/>
-                <w:lang w:val="es-ES"/>
-              </w:rPr>
-              <w:t xml:space="preserve"> </w:t>
-            </w:r>
-            <w:proofErr w:type="spellStart"/>
-            <w:r>
-              <w:rPr>
-                <w:rFonts w:ascii="Garamond" w:hAnsi="Garamond" w:cs="Didot"/>
-                <w:lang w:val="es-ES"/>
-              </w:rPr>
-              <w:t>pronouns</w:t>
-            </w:r>
-            <w:proofErr w:type="spellEnd"/>
-            <w:r>
-              <w:rPr>
-                <w:rFonts w:ascii="Garamond" w:hAnsi="Garamond" w:cs="Didot"/>
-                <w:lang w:val="es-ES"/>
-              </w:rPr>
-              <w:t xml:space="preserve">: </w:t>
-            </w:r>
-            <w:proofErr w:type="spellStart"/>
-            <w:r>
-              <w:rPr>
-                <w:rFonts w:ascii="Garamond" w:hAnsi="Garamond" w:cs="Didot"/>
-                <w:lang w:val="es-ES"/>
-              </w:rPr>
-              <w:t>Distinguishing</w:t>
-            </w:r>
-            <w:proofErr w:type="spellEnd"/>
-            <w:r>
-              <w:rPr>
-                <w:rFonts w:ascii="Garamond" w:hAnsi="Garamond" w:cs="Didot"/>
-                <w:lang w:val="es-ES"/>
-              </w:rPr>
-              <w:t xml:space="preserve"> </w:t>
-            </w:r>
-            <w:r>
-              <w:rPr>
-                <w:rFonts w:ascii="Garamond" w:hAnsi="Garamond" w:cs="Didot"/>
-                <w:i/>
-                <w:iCs/>
-                <w:lang w:val="es-ES"/>
-              </w:rPr>
-              <w:t>él</w:t>
-            </w:r>
-            <w:r>
-              <w:rPr>
-                <w:rFonts w:ascii="Garamond" w:hAnsi="Garamond" w:cs="Didot"/>
-                <w:lang w:val="es-ES"/>
-              </w:rPr>
-              <w:t xml:space="preserve"> and </w:t>
-            </w:r>
-            <w:r>
-              <w:rPr>
-                <w:rFonts w:ascii="Garamond" w:hAnsi="Garamond" w:cs="Didot"/>
-                <w:i/>
-                <w:iCs/>
-                <w:lang w:val="es-ES"/>
-              </w:rPr>
-              <w:t>ella</w:t>
-            </w:r>
-            <w:r>
-              <w:rPr>
-                <w:rFonts w:ascii="Garamond" w:hAnsi="Garamond" w:cs="Didot"/>
-                <w:lang w:val="es-ES"/>
-              </w:rPr>
-              <w:t>]. X Congreso Internacional de la</w:t>
-            </w:r>
-            <w:r>
-              <w:rPr>
-                <w:rFonts w:ascii="Garamond" w:hAnsi="Garamond" w:cs="Didot"/>
-                <w:lang w:val="es-ES"/>
-              </w:rPr>
-              <w:t xml:space="preserve"> Historia de la Lengua Española </w:t>
-            </w:r>
-            <w:r>
-              <w:rPr>
-                <w:rFonts w:ascii="Garamond" w:hAnsi="Garamond" w:cs="Didot"/>
-                <w:lang w:val="es-ES"/>
-              </w:rPr>
-              <w:t>[</w:t>
-            </w:r>
-            <w:proofErr w:type="spellStart"/>
-            <w:r>
-              <w:rPr>
-                <w:rFonts w:ascii="Garamond" w:hAnsi="Garamond" w:cs="Didot"/>
-                <w:lang w:val="es-ES"/>
-              </w:rPr>
-              <w:t>Tenth</w:t>
-            </w:r>
-            <w:proofErr w:type="spellEnd"/>
-            <w:r>
-              <w:rPr>
-                <w:rFonts w:ascii="Garamond" w:hAnsi="Garamond" w:cs="Didot"/>
-                <w:lang w:val="es-ES"/>
-              </w:rPr>
-              <w:t xml:space="preserve"> International </w:t>
-            </w:r>
-            <w:proofErr w:type="spellStart"/>
-            <w:r>
-              <w:rPr>
-                <w:rFonts w:ascii="Garamond" w:hAnsi="Garamond" w:cs="Didot"/>
-                <w:lang w:val="es-ES"/>
-              </w:rPr>
-              <w:t>Conference</w:t>
-            </w:r>
-            <w:proofErr w:type="spellEnd"/>
-            <w:r>
-              <w:rPr>
-                <w:rFonts w:ascii="Garamond" w:hAnsi="Garamond" w:cs="Didot"/>
-                <w:lang w:val="es-ES"/>
-              </w:rPr>
-              <w:t xml:space="preserve"> </w:t>
-            </w:r>
-            <w:proofErr w:type="spellStart"/>
-            <w:r>
-              <w:rPr>
-                <w:rFonts w:ascii="Garamond" w:hAnsi="Garamond" w:cs="Didot"/>
-                <w:lang w:val="es-ES"/>
-              </w:rPr>
-              <w:t>on</w:t>
-            </w:r>
-            <w:proofErr w:type="spellEnd"/>
-            <w:r>
-              <w:rPr>
-                <w:rFonts w:ascii="Garamond" w:hAnsi="Garamond" w:cs="Didot"/>
-                <w:lang w:val="es-ES"/>
-              </w:rPr>
-              <w:t xml:space="preserve"> </w:t>
-            </w:r>
-            <w:proofErr w:type="spellStart"/>
-            <w:r>
-              <w:rPr>
-                <w:rFonts w:ascii="Garamond" w:hAnsi="Garamond" w:cs="Didot"/>
-                <w:lang w:val="es-ES"/>
-              </w:rPr>
-              <w:t>the</w:t>
-            </w:r>
-            <w:proofErr w:type="spellEnd"/>
-            <w:r>
-              <w:rPr>
-                <w:rFonts w:ascii="Garamond" w:hAnsi="Garamond" w:cs="Didot"/>
-                <w:lang w:val="es-ES"/>
-              </w:rPr>
-              <w:t xml:space="preserve"> </w:t>
-            </w:r>
-            <w:proofErr w:type="spellStart"/>
-            <w:r>
-              <w:rPr>
-                <w:rFonts w:ascii="Garamond" w:hAnsi="Garamond" w:cs="Didot"/>
-                <w:lang w:val="es-ES"/>
-              </w:rPr>
-              <w:t>History</w:t>
-            </w:r>
-            <w:proofErr w:type="spellEnd"/>
-            <w:r>
-              <w:rPr>
-                <w:rFonts w:ascii="Garamond" w:hAnsi="Garamond" w:cs="Didot"/>
-                <w:lang w:val="es-ES"/>
-              </w:rPr>
-              <w:t xml:space="preserve"> of </w:t>
-            </w:r>
-            <w:proofErr w:type="spellStart"/>
-            <w:r>
-              <w:rPr>
-                <w:rFonts w:ascii="Garamond" w:hAnsi="Garamond" w:cs="Didot"/>
-                <w:lang w:val="es-ES"/>
-              </w:rPr>
-              <w:t>Spanish</w:t>
-            </w:r>
-            <w:proofErr w:type="spellEnd"/>
-            <w:r>
-              <w:rPr>
-                <w:rFonts w:ascii="Garamond" w:hAnsi="Garamond" w:cs="Didot"/>
-                <w:lang w:val="es-ES"/>
-              </w:rPr>
-              <w:t>]. Universidad de Zaragoza. 7-11 Sept.</w:t>
+              </w:rPr>
+              <w:t>Berry, G.M</w:t>
+            </w:r>
+            <w:r>
+              <w:rPr>
+                <w:rFonts w:ascii="Garamond" w:hAnsi="Garamond" w:cs="Didot"/>
+              </w:rPr>
+              <w:t xml:space="preserve">. (2016). What Puerto Ricans can tell us about the actuation of sound change: Social and cognitive constraints on the adoption of changes-in-progress. 8th </w:t>
+            </w:r>
+            <w:r>
+              <w:rPr>
+                <w:rFonts w:ascii="Garamond" w:hAnsi="Garamond" w:cs="Didot"/>
+              </w:rPr>
+              <w:t>Int’l</w:t>
+            </w:r>
+            <w:r>
+              <w:rPr>
+                <w:rFonts w:ascii="Garamond" w:hAnsi="Garamond" w:cs="Didot"/>
+              </w:rPr>
+              <w:t xml:space="preserve"> Workshop on Spanish Sociolinguistics. Universidad de Puerto Rico, Río Piedras. 13-16 April.</w:t>
             </w:r>
           </w:p>
           <w:p>
@@ -5764,80 +5809,23 @@
               <w:jc w:val="both"/>
               <w:rPr>
                 <w:rFonts w:ascii="Garamond" w:hAnsi="Garamond" w:cs="Didot"/>
-              </w:rPr>
-            </w:pPr>
-            <w:r>
-              <w:rPr>
-                <w:rFonts w:ascii="Garamond" w:hAnsi="Garamond" w:cs="Didot"/>
                 <w:b/>
                 <w:bCs/>
               </w:rPr>
-              <w:lastRenderedPageBreak/>
-              <w:t xml:space="preserve">Berry, </w:t>
-            </w:r>
+            </w:pPr>
             <w:r>
               <w:rPr>
                 <w:rFonts w:ascii="Garamond" w:hAnsi="Garamond" w:cs="Didot"/>
                 <w:b/>
                 <w:bCs/>
               </w:rPr>
-              <w:t>G.</w:t>
-            </w:r>
-            <w:r>
-              <w:rPr>
-                <w:rFonts w:ascii="Garamond" w:hAnsi="Garamond" w:cs="Didot"/>
-                <w:b/>
-                <w:bCs/>
-              </w:rPr>
-              <w:t>M. </w:t>
-            </w:r>
-            <w:r>
-              <w:rPr>
-                <w:rFonts w:ascii="Garamond" w:hAnsi="Garamond" w:cs="Didot"/>
-              </w:rPr>
-              <w:t>(</w:t>
-            </w:r>
-            <w:r>
-              <w:rPr>
-                <w:rFonts w:ascii="Garamond" w:hAnsi="Garamond" w:cs="Didot"/>
-              </w:rPr>
-              <w:t>2015</w:t>
-            </w:r>
-            <w:r>
-              <w:rPr>
-                <w:rFonts w:ascii="Garamond" w:hAnsi="Garamond" w:cs="Didot"/>
-              </w:rPr>
-              <w:t>)</w:t>
-            </w:r>
-            <w:r>
-              <w:rPr>
-                <w:rFonts w:ascii="Garamond" w:hAnsi="Garamond" w:cs="Didot"/>
-              </w:rPr>
-              <w:t xml:space="preserve">. A quantitative account of the </w:t>
-            </w:r>
-            <w:r>
-              <w:rPr>
-                <w:rFonts w:ascii="Garamond" w:hAnsi="Garamond" w:cs="Didot"/>
-                <w:i/>
-                <w:iCs/>
-              </w:rPr>
-              <w:t xml:space="preserve">tonada </w:t>
-            </w:r>
-            <w:proofErr w:type="spellStart"/>
-            <w:r>
-              <w:rPr>
-                <w:rFonts w:ascii="Garamond" w:hAnsi="Garamond" w:cs="Didot"/>
-                <w:i/>
-                <w:iCs/>
-              </w:rPr>
-              <w:t>cordobesa</w:t>
-            </w:r>
-            <w:proofErr w:type="spellEnd"/>
-            <w:r>
-              <w:rPr>
-                <w:rFonts w:ascii="Garamond" w:hAnsi="Garamond" w:cs="Didot"/>
-              </w:rPr>
-              <w:t>: The contribution of pitch, duration, and style in production. Ohio State Congress on Hispanic and Lusophone Linguistics. Ohio State University. 10-11 April.</w:t>
+              <w:t xml:space="preserve">Berry, G.M. </w:t>
+            </w:r>
+            <w:r>
+              <w:rPr>
+                <w:rFonts w:ascii="Garamond" w:hAnsi="Garamond" w:cs="Didot"/>
+              </w:rPr>
+              <w:t xml:space="preserve">(2016). Proactive inhibitory control and the adoption of sound changes-in-progress. Sociolinguistic Variation and Language Processing. Virginia Tech. 31 March - 2 April. </w:t>
             </w:r>
           </w:p>
           <w:p>
@@ -5851,6 +5839,7 @@
               <w:jc w:val="both"/>
               <w:rPr>
                 <w:rFonts w:ascii="Garamond" w:hAnsi="Garamond" w:cs="Didot"/>
+                <w:lang w:val="es-ES"/>
               </w:rPr>
             </w:pPr>
             <w:r>
@@ -5924,60 +5913,259 @@
                 <w:rFonts w:ascii="Garamond" w:hAnsi="Garamond" w:cs="Didot"/>
                 <w:lang w:val="es-ES"/>
               </w:rPr>
-              <w:t>, L., &amp; Ramos, M</w:t>
-            </w:r>
-            <w:r>
-              <w:rPr>
-                <w:rFonts w:ascii="Garamond" w:hAnsi="Garamond" w:cs="Didot"/>
-                <w:lang w:val="es-ES"/>
-              </w:rPr>
-              <w:t xml:space="preserve">. </w:t>
-            </w:r>
-            <w:r>
-              <w:rPr>
-                <w:rFonts w:ascii="Garamond" w:hAnsi="Garamond" w:cs="Didot"/>
-                <w:lang w:val="es-ES"/>
-              </w:rPr>
-              <w:t>(</w:t>
-            </w:r>
-            <w:r>
-              <w:rPr>
-                <w:rFonts w:ascii="Garamond" w:hAnsi="Garamond" w:cs="Didot"/>
-                <w:lang w:val="es-ES"/>
-              </w:rPr>
-              <w:t>2014</w:t>
-            </w:r>
-            <w:r>
-              <w:rPr>
-                <w:rFonts w:ascii="Garamond" w:hAnsi="Garamond" w:cs="Didot"/>
-                <w:lang w:val="es-ES"/>
-              </w:rPr>
-              <w:t>)</w:t>
-            </w:r>
-            <w:r>
-              <w:rPr>
-                <w:rFonts w:ascii="Garamond" w:hAnsi="Garamond" w:cs="Didot"/>
-                <w:lang w:val="es-ES"/>
-              </w:rPr>
-              <w:t xml:space="preserve">. </w:t>
-            </w:r>
-            <w:r>
-              <w:rPr>
-                <w:rFonts w:ascii="Garamond" w:hAnsi="Garamond" w:cs="Didot"/>
-              </w:rPr>
-              <w:t>Early conditioning of Spanish variable subject expression. New Ways of Analyzi</w:t>
-            </w:r>
-            <w:r>
-              <w:rPr>
-                <w:rFonts w:ascii="Garamond" w:hAnsi="Garamond" w:cs="Didot"/>
-              </w:rPr>
-              <w:t>ng Variation 43. Chicago</w:t>
-            </w:r>
-            <w:r>
-              <w:rPr>
-                <w:rFonts w:ascii="Garamond" w:hAnsi="Garamond" w:cs="Didot"/>
-              </w:rPr>
-              <w:t>. 23-26 Oct.</w:t>
+              <w:t xml:space="preserve">, L., &amp; Ramos, M. </w:t>
+            </w:r>
+            <w:r>
+              <w:rPr>
+                <w:rFonts w:ascii="Garamond" w:hAnsi="Garamond" w:cs="Didot"/>
+                <w:lang w:val="es-ES"/>
+              </w:rPr>
+              <w:t xml:space="preserve">(2015). </w:t>
+            </w:r>
+            <w:r>
+              <w:rPr>
+                <w:rFonts w:ascii="Garamond" w:hAnsi="Garamond" w:cs="Didot"/>
+                <w:lang w:val="es-ES"/>
+              </w:rPr>
+              <w:t>Expresión variable de los pronombres de sujeto: Diferencias entre </w:t>
+            </w:r>
+            <w:r>
+              <w:rPr>
+                <w:rFonts w:ascii="Garamond" w:hAnsi="Garamond" w:cs="Didot"/>
+                <w:i/>
+                <w:iCs/>
+                <w:lang w:val="es-ES"/>
+              </w:rPr>
+              <w:t>él</w:t>
+            </w:r>
+            <w:r>
+              <w:rPr>
+                <w:rFonts w:ascii="Garamond" w:hAnsi="Garamond" w:cs="Didot"/>
+                <w:lang w:val="es-ES"/>
+              </w:rPr>
+              <w:t> y </w:t>
+            </w:r>
+            <w:r>
+              <w:rPr>
+                <w:rFonts w:ascii="Garamond" w:hAnsi="Garamond" w:cs="Didot"/>
+                <w:i/>
+                <w:iCs/>
+                <w:lang w:val="es-ES"/>
+              </w:rPr>
+              <w:t>ella</w:t>
+            </w:r>
+            <w:r>
+              <w:rPr>
+                <w:rFonts w:ascii="Garamond" w:hAnsi="Garamond" w:cs="Didot"/>
+                <w:lang w:val="es-ES"/>
+              </w:rPr>
+              <w:t xml:space="preserve"> [Variable </w:t>
+            </w:r>
+            <w:proofErr w:type="spellStart"/>
+            <w:r>
+              <w:rPr>
+                <w:rFonts w:ascii="Garamond" w:hAnsi="Garamond" w:cs="Didot"/>
+                <w:lang w:val="es-ES"/>
+              </w:rPr>
+              <w:t>expression</w:t>
+            </w:r>
+            <w:proofErr w:type="spellEnd"/>
+            <w:r>
+              <w:rPr>
+                <w:rFonts w:ascii="Garamond" w:hAnsi="Garamond" w:cs="Didot"/>
+                <w:lang w:val="es-ES"/>
+              </w:rPr>
+              <w:t xml:space="preserve"> of </w:t>
+            </w:r>
+            <w:proofErr w:type="spellStart"/>
+            <w:r>
+              <w:rPr>
+                <w:rFonts w:ascii="Garamond" w:hAnsi="Garamond" w:cs="Didot"/>
+                <w:lang w:val="es-ES"/>
+              </w:rPr>
+              <w:t>subject</w:t>
+            </w:r>
+            <w:proofErr w:type="spellEnd"/>
+            <w:r>
+              <w:rPr>
+                <w:rFonts w:ascii="Garamond" w:hAnsi="Garamond" w:cs="Didot"/>
+                <w:lang w:val="es-ES"/>
+              </w:rPr>
+              <w:t xml:space="preserve"> </w:t>
+            </w:r>
+            <w:proofErr w:type="spellStart"/>
+            <w:r>
+              <w:rPr>
+                <w:rFonts w:ascii="Garamond" w:hAnsi="Garamond" w:cs="Didot"/>
+                <w:lang w:val="es-ES"/>
+              </w:rPr>
+              <w:t>pronouns</w:t>
+            </w:r>
+            <w:proofErr w:type="spellEnd"/>
+            <w:r>
+              <w:rPr>
+                <w:rFonts w:ascii="Garamond" w:hAnsi="Garamond" w:cs="Didot"/>
+                <w:lang w:val="es-ES"/>
+              </w:rPr>
+              <w:t xml:space="preserve">: </w:t>
+            </w:r>
+            <w:proofErr w:type="spellStart"/>
+            <w:r>
+              <w:rPr>
+                <w:rFonts w:ascii="Garamond" w:hAnsi="Garamond" w:cs="Didot"/>
+                <w:lang w:val="es-ES"/>
+              </w:rPr>
+              <w:t>Distinguishing</w:t>
+            </w:r>
+            <w:proofErr w:type="spellEnd"/>
+            <w:r>
+              <w:rPr>
+                <w:rFonts w:ascii="Garamond" w:hAnsi="Garamond" w:cs="Didot"/>
+                <w:lang w:val="es-ES"/>
+              </w:rPr>
+              <w:t xml:space="preserve"> </w:t>
+            </w:r>
+            <w:r>
+              <w:rPr>
+                <w:rFonts w:ascii="Garamond" w:hAnsi="Garamond" w:cs="Didot"/>
+                <w:i/>
+                <w:iCs/>
+                <w:lang w:val="es-ES"/>
+              </w:rPr>
+              <w:t>él</w:t>
+            </w:r>
+            <w:r>
+              <w:rPr>
+                <w:rFonts w:ascii="Garamond" w:hAnsi="Garamond" w:cs="Didot"/>
+                <w:lang w:val="es-ES"/>
+              </w:rPr>
+              <w:t xml:space="preserve"> and </w:t>
+            </w:r>
+            <w:r>
+              <w:rPr>
+                <w:rFonts w:ascii="Garamond" w:hAnsi="Garamond" w:cs="Didot"/>
+                <w:i/>
+                <w:iCs/>
+                <w:lang w:val="es-ES"/>
+              </w:rPr>
+              <w:t>ella</w:t>
+            </w:r>
+            <w:r>
+              <w:rPr>
+                <w:rFonts w:ascii="Garamond" w:hAnsi="Garamond" w:cs="Didot"/>
+                <w:lang w:val="es-ES"/>
+              </w:rPr>
+              <w:t>]. X Congreso Internacional de la</w:t>
+            </w:r>
+            <w:r>
+              <w:rPr>
+                <w:rFonts w:ascii="Garamond" w:hAnsi="Garamond" w:cs="Didot"/>
+                <w:lang w:val="es-ES"/>
+              </w:rPr>
+              <w:t xml:space="preserve"> Historia de la Lengua Española </w:t>
+            </w:r>
+            <w:r>
+              <w:rPr>
+                <w:rFonts w:ascii="Garamond" w:hAnsi="Garamond" w:cs="Didot"/>
+                <w:lang w:val="es-ES"/>
+              </w:rPr>
+              <w:t>[</w:t>
+            </w:r>
+            <w:proofErr w:type="spellStart"/>
+            <w:r>
+              <w:rPr>
+                <w:rFonts w:ascii="Garamond" w:hAnsi="Garamond" w:cs="Didot"/>
+                <w:lang w:val="es-ES"/>
+              </w:rPr>
+              <w:t>Tenth</w:t>
+            </w:r>
+            <w:proofErr w:type="spellEnd"/>
+            <w:r>
+              <w:rPr>
+                <w:rFonts w:ascii="Garamond" w:hAnsi="Garamond" w:cs="Didot"/>
+                <w:lang w:val="es-ES"/>
+              </w:rPr>
+              <w:t xml:space="preserve"> International </w:t>
+            </w:r>
+            <w:proofErr w:type="spellStart"/>
+            <w:r>
+              <w:rPr>
+                <w:rFonts w:ascii="Garamond" w:hAnsi="Garamond" w:cs="Didot"/>
+                <w:lang w:val="es-ES"/>
+              </w:rPr>
+              <w:t>Conference</w:t>
+            </w:r>
+            <w:proofErr w:type="spellEnd"/>
+            <w:r>
+              <w:rPr>
+                <w:rFonts w:ascii="Garamond" w:hAnsi="Garamond" w:cs="Didot"/>
+                <w:lang w:val="es-ES"/>
+              </w:rPr>
+              <w:t xml:space="preserve"> </w:t>
+            </w:r>
+            <w:proofErr w:type="spellStart"/>
+            <w:r>
+              <w:rPr>
+                <w:rFonts w:ascii="Garamond" w:hAnsi="Garamond" w:cs="Didot"/>
+                <w:lang w:val="es-ES"/>
+              </w:rPr>
+              <w:t>on</w:t>
+            </w:r>
+            <w:proofErr w:type="spellEnd"/>
+            <w:r>
+              <w:rPr>
+                <w:rFonts w:ascii="Garamond" w:hAnsi="Garamond" w:cs="Didot"/>
+                <w:lang w:val="es-ES"/>
+              </w:rPr>
+              <w:t xml:space="preserve"> </w:t>
+            </w:r>
+            <w:proofErr w:type="spellStart"/>
+            <w:r>
+              <w:rPr>
+                <w:rFonts w:ascii="Garamond" w:hAnsi="Garamond" w:cs="Didot"/>
+                <w:lang w:val="es-ES"/>
+              </w:rPr>
+              <w:t>the</w:t>
+            </w:r>
+            <w:proofErr w:type="spellEnd"/>
+            <w:r>
+              <w:rPr>
+                <w:rFonts w:ascii="Garamond" w:hAnsi="Garamond" w:cs="Didot"/>
+                <w:lang w:val="es-ES"/>
+              </w:rPr>
+              <w:t xml:space="preserve"> </w:t>
+            </w:r>
+            <w:proofErr w:type="spellStart"/>
+            <w:r>
+              <w:rPr>
+                <w:rFonts w:ascii="Garamond" w:hAnsi="Garamond" w:cs="Didot"/>
+                <w:lang w:val="es-ES"/>
+              </w:rPr>
+              <w:t>History</w:t>
+            </w:r>
+            <w:proofErr w:type="spellEnd"/>
+            <w:r>
+              <w:rPr>
+                <w:rFonts w:ascii="Garamond" w:hAnsi="Garamond" w:cs="Didot"/>
+                <w:lang w:val="es-ES"/>
+              </w:rPr>
+              <w:t xml:space="preserve"> of </w:t>
+            </w:r>
+            <w:proofErr w:type="spellStart"/>
+            <w:r>
+              <w:rPr>
+                <w:rFonts w:ascii="Garamond" w:hAnsi="Garamond" w:cs="Didot"/>
+                <w:lang w:val="es-ES"/>
+              </w:rPr>
+              <w:t>Spanish</w:t>
+            </w:r>
+            <w:proofErr w:type="spellEnd"/>
+            <w:r>
+              <w:rPr>
+                <w:rFonts w:ascii="Garamond" w:hAnsi="Garamond" w:cs="Didot"/>
+                <w:lang w:val="es-ES"/>
+              </w:rPr>
+              <w:t>]. Universidad de Zaragoza. 7-11 Sept.</w:t>
             </w:r>
           </w:p>
           <w:p>
@@ -6015,13 +6203,7 @@
                 <w:b/>
                 <w:bCs/>
               </w:rPr>
-              <w:t>M</w:t>
-            </w:r>
-            <w:r>
-              <w:rPr>
-                <w:rFonts w:ascii="Garamond" w:hAnsi="Garamond" w:cs="Didot"/>
-              </w:rPr>
-              <w:t>. </w:t>
+              <w:t>M. </w:t>
             </w:r>
             <w:r>
               <w:rPr>
@@ -6033,7 +6215,7 @@
               <w:rPr>
                 <w:rFonts w:ascii="Garamond" w:hAnsi="Garamond" w:cs="Didot"/>
               </w:rPr>
-              <w:t>2014</w:t>
+              <w:t>2015</w:t>
             </w:r>
             <w:r>
               <w:rPr>
@@ -6045,7 +6227,7 @@
               <w:rPr>
                 <w:rFonts w:ascii="Garamond" w:hAnsi="Garamond" w:cs="Didot"/>
               </w:rPr>
-              <w:t xml:space="preserve">. Transcribing the 'tune': Prosodic and sociolinguistic properties of the </w:t>
+              <w:t xml:space="preserve">. A quantitative account of the </w:t>
             </w:r>
             <w:r>
               <w:rPr>
@@ -6069,7 +6251,7 @@
               <w:rPr>
                 <w:rFonts w:ascii="Garamond" w:hAnsi="Garamond" w:cs="Didot"/>
               </w:rPr>
-              <w:t xml:space="preserve">. First Symposium on Tone and Intonation in the Spanish-Speaking World. University of Massachusetts, Amherst. 10-11 Oct. </w:t>
+              <w:t>: The contribution of pitch, duration, and style in production. Ohio State Congress on Hispanic and Lusophone Linguistics. Ohio State University. 10-11 April.</w:t>
             </w:r>
           </w:p>
           <w:p>
@@ -6088,56 +6270,128 @@
             <w:r>
               <w:rPr>
                 <w:rFonts w:ascii="Garamond" w:hAnsi="Garamond" w:cs="Didot"/>
+                <w:lang w:val="es-ES"/>
+              </w:rPr>
+              <w:t xml:space="preserve">Torres </w:t>
+            </w:r>
+            <w:proofErr w:type="spellStart"/>
+            <w:r>
+              <w:rPr>
+                <w:rFonts w:ascii="Garamond" w:hAnsi="Garamond" w:cs="Didot"/>
+                <w:lang w:val="es-ES"/>
+              </w:rPr>
+              <w:t>Cacoullos</w:t>
+            </w:r>
+            <w:proofErr w:type="spellEnd"/>
+            <w:r>
+              <w:rPr>
+                <w:rFonts w:ascii="Garamond" w:hAnsi="Garamond" w:cs="Didot"/>
+                <w:lang w:val="es-ES"/>
+              </w:rPr>
+              <w:t>, R.</w:t>
+            </w:r>
+            <w:proofErr w:type="gramStart"/>
+            <w:r>
+              <w:rPr>
+                <w:rFonts w:ascii="Garamond" w:hAnsi="Garamond" w:cs="Didot"/>
+                <w:lang w:val="es-ES"/>
+              </w:rPr>
+              <w:t>, </w:t>
+            </w:r>
+            <w:r>
+              <w:rPr>
+                <w:rFonts w:ascii="Garamond" w:hAnsi="Garamond" w:cs="Didot"/>
                 <w:b/>
                 <w:bCs/>
-              </w:rPr>
-              <w:t xml:space="preserve">Berry, </w:t>
-            </w:r>
+                <w:lang w:val="es-ES"/>
+              </w:rPr>
+              <w:t xml:space="preserve"> Berry</w:t>
+            </w:r>
+            <w:proofErr w:type="gramEnd"/>
             <w:r>
               <w:rPr>
                 <w:rFonts w:ascii="Garamond" w:hAnsi="Garamond" w:cs="Didot"/>
                 <w:b/>
                 <w:bCs/>
-              </w:rPr>
-              <w:t>G.</w:t>
-            </w:r>
-            <w:r>
-              <w:rPr>
-                <w:rFonts w:ascii="Garamond" w:hAnsi="Garamond" w:cs="Didot"/>
-                <w:b/>
-                <w:bCs/>
-              </w:rPr>
-              <w:t>M</w:t>
-            </w:r>
-            <w:r>
-              <w:rPr>
-                <w:rFonts w:ascii="Garamond" w:hAnsi="Garamond" w:cs="Didot"/>
+                <w:lang w:val="es-ES"/>
+              </w:rPr>
+              <w:t>, G.M.</w:t>
+            </w:r>
+            <w:r>
+              <w:rPr>
+                <w:rFonts w:ascii="Garamond" w:hAnsi="Garamond" w:cs="Didot"/>
+                <w:lang w:val="es-ES"/>
+              </w:rPr>
+              <w:t>, Champi, C., </w:t>
+            </w:r>
+            <w:proofErr w:type="spellStart"/>
+            <w:r>
+              <w:rPr>
+                <w:rFonts w:ascii="Garamond" w:hAnsi="Garamond" w:cs="Didot"/>
+                <w:lang w:val="es-ES"/>
+              </w:rPr>
+              <w:t>Perrotti</w:t>
+            </w:r>
+            <w:proofErr w:type="spellEnd"/>
+            <w:r>
+              <w:rPr>
+                <w:rFonts w:ascii="Garamond" w:hAnsi="Garamond" w:cs="Didot"/>
+                <w:lang w:val="es-ES"/>
+              </w:rPr>
+              <w:t>, L., &amp; Ramos, M</w:t>
+            </w:r>
+            <w:r>
+              <w:rPr>
+                <w:rFonts w:ascii="Garamond" w:hAnsi="Garamond" w:cs="Didot"/>
+                <w:lang w:val="es-ES"/>
               </w:rPr>
               <w:t xml:space="preserve">. </w:t>
             </w:r>
             <w:r>
               <w:rPr>
                 <w:rFonts w:ascii="Garamond" w:hAnsi="Garamond" w:cs="Didot"/>
+                <w:lang w:val="es-ES"/>
               </w:rPr>
               <w:t>(</w:t>
             </w:r>
             <w:r>
               <w:rPr>
                 <w:rFonts w:ascii="Garamond" w:hAnsi="Garamond" w:cs="Didot"/>
+                <w:lang w:val="es-ES"/>
               </w:rPr>
               <w:t>2014</w:t>
             </w:r>
             <w:r>
               <w:rPr>
                 <w:rFonts w:ascii="Garamond" w:hAnsi="Garamond" w:cs="Didot"/>
+                <w:lang w:val="es-ES"/>
               </w:rPr>
               <w:t>)</w:t>
             </w:r>
             <w:r>
               <w:rPr>
                 <w:rFonts w:ascii="Garamond" w:hAnsi="Garamond" w:cs="Didot"/>
-              </w:rPr>
-              <w:t>. Concretization of a construction: Conditioning the Progressive in 20th-century Spain. Georgetown University Roundtable on Languages and Linguistics. Georgetown. 13-16 March.</w:t>
+                <w:lang w:val="es-ES"/>
+              </w:rPr>
+              <w:t xml:space="preserve">. </w:t>
+            </w:r>
+            <w:r>
+              <w:rPr>
+                <w:rFonts w:ascii="Garamond" w:hAnsi="Garamond" w:cs="Didot"/>
+              </w:rPr>
+              <w:t>Early conditioning of Spanish variable subject expression. New Ways of Analyzi</w:t>
+            </w:r>
+            <w:r>
+              <w:rPr>
+                <w:rFonts w:ascii="Garamond" w:hAnsi="Garamond" w:cs="Didot"/>
+              </w:rPr>
+              <w:t>ng Variation 43. Chicago</w:t>
+            </w:r>
+            <w:r>
+              <w:rPr>
+                <w:rFonts w:ascii="Garamond" w:hAnsi="Garamond" w:cs="Didot"/>
+              </w:rPr>
+              <w:t>. 23-26 Oct.</w:t>
             </w:r>
           </w:p>
           <w:p>
@@ -6205,6 +6459,166 @@
               <w:rPr>
                 <w:rFonts w:ascii="Garamond" w:hAnsi="Garamond" w:cs="Didot"/>
               </w:rPr>
+              <w:t xml:space="preserve">. Transcribing the 'tune': Prosodic and sociolinguistic properties of the </w:t>
+            </w:r>
+            <w:r>
+              <w:rPr>
+                <w:rFonts w:ascii="Garamond" w:hAnsi="Garamond" w:cs="Didot"/>
+                <w:i/>
+                <w:iCs/>
+              </w:rPr>
+              <w:t xml:space="preserve">tonada </w:t>
+            </w:r>
+            <w:proofErr w:type="spellStart"/>
+            <w:r>
+              <w:rPr>
+                <w:rFonts w:ascii="Garamond" w:hAnsi="Garamond" w:cs="Didot"/>
+                <w:i/>
+                <w:iCs/>
+              </w:rPr>
+              <w:t>cordobesa</w:t>
+            </w:r>
+            <w:proofErr w:type="spellEnd"/>
+            <w:r>
+              <w:rPr>
+                <w:rFonts w:ascii="Garamond" w:hAnsi="Garamond" w:cs="Didot"/>
+              </w:rPr>
+              <w:t xml:space="preserve">. First Symposium on Tone and Intonation in the Spanish-Speaking World. University of Massachusetts, Amherst. 10-11 Oct. </w:t>
+            </w:r>
+          </w:p>
+          <w:p>
+            <w:pPr>
+              <w:pStyle w:val="NoSpacing"/>
+              <w:numPr>
+                <w:ilvl w:val="0"/>
+                <w:numId w:val="11"/>
+              </w:numPr>
+              <w:contextualSpacing/>
+              <w:jc w:val="both"/>
+              <w:rPr>
+                <w:rFonts w:ascii="Garamond" w:hAnsi="Garamond" w:cs="Didot"/>
+              </w:rPr>
+            </w:pPr>
+            <w:r>
+              <w:rPr>
+                <w:rFonts w:ascii="Garamond" w:hAnsi="Garamond" w:cs="Didot"/>
+                <w:b/>
+                <w:bCs/>
+              </w:rPr>
+              <w:t xml:space="preserve">Berry, </w:t>
+            </w:r>
+            <w:r>
+              <w:rPr>
+                <w:rFonts w:ascii="Garamond" w:hAnsi="Garamond" w:cs="Didot"/>
+                <w:b/>
+                <w:bCs/>
+              </w:rPr>
+              <w:t>G.</w:t>
+            </w:r>
+            <w:r>
+              <w:rPr>
+                <w:rFonts w:ascii="Garamond" w:hAnsi="Garamond" w:cs="Didot"/>
+                <w:b/>
+                <w:bCs/>
+              </w:rPr>
+              <w:t>M</w:t>
+            </w:r>
+            <w:r>
+              <w:rPr>
+                <w:rFonts w:ascii="Garamond" w:hAnsi="Garamond" w:cs="Didot"/>
+              </w:rPr>
+              <w:t xml:space="preserve">. </w:t>
+            </w:r>
+            <w:r>
+              <w:rPr>
+                <w:rFonts w:ascii="Garamond" w:hAnsi="Garamond" w:cs="Didot"/>
+              </w:rPr>
+              <w:t>(</w:t>
+            </w:r>
+            <w:r>
+              <w:rPr>
+                <w:rFonts w:ascii="Garamond" w:hAnsi="Garamond" w:cs="Didot"/>
+              </w:rPr>
+              <w:t>2014</w:t>
+            </w:r>
+            <w:r>
+              <w:rPr>
+                <w:rFonts w:ascii="Garamond" w:hAnsi="Garamond" w:cs="Didot"/>
+              </w:rPr>
+              <w:t>)</w:t>
+            </w:r>
+            <w:r>
+              <w:rPr>
+                <w:rFonts w:ascii="Garamond" w:hAnsi="Garamond" w:cs="Didot"/>
+              </w:rPr>
+              <w:t>. Concretization of a construction: Conditioning the Progressive in 20th-century Spain. Georgetown University Roundtable on Languages and Linguistics. Georgetown. 13-16 March.</w:t>
+            </w:r>
+          </w:p>
+          <w:p>
+            <w:pPr>
+              <w:pStyle w:val="NoSpacing"/>
+              <w:numPr>
+                <w:ilvl w:val="0"/>
+                <w:numId w:val="11"/>
+              </w:numPr>
+              <w:contextualSpacing/>
+              <w:jc w:val="both"/>
+              <w:rPr>
+                <w:rFonts w:ascii="Garamond" w:hAnsi="Garamond" w:cs="Didot"/>
+              </w:rPr>
+            </w:pPr>
+            <w:r>
+              <w:rPr>
+                <w:rFonts w:ascii="Garamond" w:hAnsi="Garamond" w:cs="Didot"/>
+                <w:b/>
+                <w:bCs/>
+              </w:rPr>
+              <w:t xml:space="preserve">Berry, </w:t>
+            </w:r>
+            <w:r>
+              <w:rPr>
+                <w:rFonts w:ascii="Garamond" w:hAnsi="Garamond" w:cs="Didot"/>
+                <w:b/>
+                <w:bCs/>
+              </w:rPr>
+              <w:t>G.</w:t>
+            </w:r>
+            <w:r>
+              <w:rPr>
+                <w:rFonts w:ascii="Garamond" w:hAnsi="Garamond" w:cs="Didot"/>
+                <w:b/>
+                <w:bCs/>
+              </w:rPr>
+              <w:t>M</w:t>
+            </w:r>
+            <w:r>
+              <w:rPr>
+                <w:rFonts w:ascii="Garamond" w:hAnsi="Garamond" w:cs="Didot"/>
+              </w:rPr>
+              <w:t>. </w:t>
+            </w:r>
+            <w:r>
+              <w:rPr>
+                <w:rFonts w:ascii="Garamond" w:hAnsi="Garamond" w:cs="Didot"/>
+              </w:rPr>
+              <w:t>(</w:t>
+            </w:r>
+            <w:r>
+              <w:rPr>
+                <w:rFonts w:ascii="Garamond" w:hAnsi="Garamond" w:cs="Didot"/>
+              </w:rPr>
+              <w:t>2014</w:t>
+            </w:r>
+            <w:r>
+              <w:rPr>
+                <w:rFonts w:ascii="Garamond" w:hAnsi="Garamond" w:cs="Didot"/>
+              </w:rPr>
+              <w:t>)</w:t>
+            </w:r>
+            <w:r>
+              <w:rPr>
+                <w:rFonts w:ascii="Garamond" w:hAnsi="Garamond" w:cs="Didot"/>
+              </w:rPr>
               <w:t>. Ghosts in the bilingual machine: The role of language experience in CC resolution strategies for Spanish-English bilinguals. Current Approaches to Spanish and Portuguese Second Language P</w:t>
             </w:r>
             <w:r>
@@ -6232,13 +6646,22 @@
           <w:lang w:val="es-ES"/>
         </w:rPr>
       </w:pPr>
-      <w:r>
+    </w:p>
+    <w:p>
+      <w:pPr>
+        <w:pStyle w:val="NoSpacing"/>
         <w:rPr>
           <w:rFonts w:ascii="Garamond" w:hAnsi="Garamond" w:cs="Didot"/>
           <w:u w:val="single"/>
           <w:lang w:val="es-ES"/>
         </w:rPr>
-        <w:lastRenderedPageBreak/>
+      </w:pPr>
+      <w:r>
+        <w:rPr>
+          <w:rFonts w:ascii="Garamond" w:hAnsi="Garamond" w:cs="Didot"/>
+          <w:u w:val="single"/>
+          <w:lang w:val="es-ES"/>
+        </w:rPr>
         <w:t>Posters</w:t>
       </w:r>
     </w:p>
@@ -7051,6 +7474,7 @@
               <w:rPr>
                 <w:rFonts w:ascii="Garamond" w:hAnsi="Garamond" w:cs="Didot"/>
               </w:rPr>
+              <w:lastRenderedPageBreak/>
               <w:t>Gullifer</w:t>
             </w:r>
             <w:proofErr w:type="spellEnd"/>
@@ -7425,28 +7849,6 @@
           <w:sz w:val="30"/>
           <w:szCs w:val="30"/>
         </w:rPr>
-        <w:br w:type="page"/>
-      </w:r>
-    </w:p>
-    <w:p>
-      <w:pPr>
-        <w:rPr>
-          <w:rFonts w:ascii="Garamond" w:hAnsi="Garamond" w:cs="Didot"/>
-          <w:b/>
-          <w:bCs/>
-          <w:sz w:val="30"/>
-          <w:szCs w:val="30"/>
-        </w:rPr>
-      </w:pPr>
-      <w:r>
-        <w:rPr>
-          <w:rFonts w:ascii="Garamond" w:hAnsi="Garamond" w:cs="Didot"/>
-          <w:b/>
-          <w:bCs/>
-          <w:sz w:val="30"/>
-          <w:szCs w:val="30"/>
-        </w:rPr>
-        <w:lastRenderedPageBreak/>
         <w:t>Teaching</w:t>
       </w:r>
       <w:r>
@@ -7485,13 +7887,13 @@
       </w:tblPr>
       <w:tblGrid>
         <w:gridCol w:w="492"/>
-        <w:gridCol w:w="7284"/>
-        <w:gridCol w:w="2304"/>
+        <w:gridCol w:w="6348"/>
+        <w:gridCol w:w="3240"/>
       </w:tblGrid>
       <w:tr>
         <w:tc>
           <w:tcPr>
-            <w:tcW w:w="3857" w:type="pct"/>
+            <w:tcW w:w="3393" w:type="pct"/>
             <w:gridSpan w:val="2"/>
             <w:shd w:val="clear" w:color="auto" w:fill="auto"/>
           </w:tcPr>
@@ -7516,7 +7918,7 @@
         </w:tc>
         <w:tc>
           <w:tcPr>
-            <w:tcW w:w="1143" w:type="pct"/>
+            <w:tcW w:w="1607" w:type="pct"/>
             <w:shd w:val="clear" w:color="auto" w:fill="auto"/>
           </w:tcPr>
           <w:p>
@@ -7534,7 +7936,7 @@
       <w:tr>
         <w:tc>
           <w:tcPr>
-            <w:tcW w:w="3857" w:type="pct"/>
+            <w:tcW w:w="3393" w:type="pct"/>
             <w:gridSpan w:val="2"/>
             <w:shd w:val="clear" w:color="auto" w:fill="auto"/>
           </w:tcPr>
@@ -7569,7 +7971,7 @@
         </w:tc>
         <w:tc>
           <w:tcPr>
-            <w:tcW w:w="1143" w:type="pct"/>
+            <w:tcW w:w="1607" w:type="pct"/>
             <w:shd w:val="clear" w:color="auto" w:fill="auto"/>
           </w:tcPr>
           <w:p>
@@ -7593,7 +7995,7 @@
       <w:tr>
         <w:tc>
           <w:tcPr>
-            <w:tcW w:w="3857" w:type="pct"/>
+            <w:tcW w:w="3393" w:type="pct"/>
             <w:gridSpan w:val="2"/>
             <w:shd w:val="clear" w:color="auto" w:fill="auto"/>
           </w:tcPr>
@@ -7619,7 +8021,7 @@
         </w:tc>
         <w:tc>
           <w:tcPr>
-            <w:tcW w:w="1143" w:type="pct"/>
+            <w:tcW w:w="1607" w:type="pct"/>
             <w:shd w:val="clear" w:color="auto" w:fill="auto"/>
           </w:tcPr>
           <w:p>
@@ -7643,7 +8045,7 @@
       <w:tr>
         <w:tc>
           <w:tcPr>
-            <w:tcW w:w="3857" w:type="pct"/>
+            <w:tcW w:w="3393" w:type="pct"/>
             <w:gridSpan w:val="2"/>
             <w:shd w:val="clear" w:color="auto" w:fill="auto"/>
           </w:tcPr>
@@ -7669,7 +8071,7 @@
         </w:tc>
         <w:tc>
           <w:tcPr>
-            <w:tcW w:w="1143" w:type="pct"/>
+            <w:tcW w:w="1607" w:type="pct"/>
             <w:shd w:val="clear" w:color="auto" w:fill="auto"/>
           </w:tcPr>
           <w:p>
@@ -7693,7 +8095,7 @@
       <w:tr>
         <w:tc>
           <w:tcPr>
-            <w:tcW w:w="3857" w:type="pct"/>
+            <w:tcW w:w="3393" w:type="pct"/>
             <w:gridSpan w:val="2"/>
             <w:shd w:val="clear" w:color="auto" w:fill="auto"/>
           </w:tcPr>
@@ -7719,7 +8121,7 @@
         </w:tc>
         <w:tc>
           <w:tcPr>
-            <w:tcW w:w="1143" w:type="pct"/>
+            <w:tcW w:w="1607" w:type="pct"/>
             <w:shd w:val="clear" w:color="auto" w:fill="auto"/>
           </w:tcPr>
           <w:p>
@@ -7736,6 +8138,24 @@
                 <w:rFonts w:ascii="Garamond" w:hAnsi="Garamond" w:cs="Didot"/>
               </w:rPr>
               <w:t>Fall 2020</w:t>
+            </w:r>
+            <w:r>
+              <w:rPr>
+                <w:rFonts w:ascii="Garamond" w:hAnsi="Garamond" w:cs="Didot"/>
+              </w:rPr>
+              <w:t>, 2</w:t>
+            </w:r>
+            <w:r>
+              <w:rPr>
+                <w:rFonts w:ascii="Garamond" w:hAnsi="Garamond" w:cs="Didot"/>
+              </w:rPr>
+              <w:t>0</w:t>
+            </w:r>
+            <w:r>
+              <w:rPr>
+                <w:rFonts w:ascii="Garamond" w:hAnsi="Garamond" w:cs="Didot"/>
+              </w:rPr>
+              <w:t>21</w:t>
             </w:r>
           </w:p>
         </w:tc>
@@ -7743,7 +8163,7 @@
       <w:tr>
         <w:tc>
           <w:tcPr>
-            <w:tcW w:w="3857" w:type="pct"/>
+            <w:tcW w:w="3393" w:type="pct"/>
             <w:gridSpan w:val="2"/>
             <w:shd w:val="clear" w:color="auto" w:fill="auto"/>
           </w:tcPr>
@@ -7769,7 +8189,7 @@
         </w:tc>
         <w:tc>
           <w:tcPr>
-            <w:tcW w:w="1143" w:type="pct"/>
+            <w:tcW w:w="1607" w:type="pct"/>
             <w:shd w:val="clear" w:color="auto" w:fill="auto"/>
           </w:tcPr>
           <w:p>
@@ -7786,6 +8206,12 @@
                 <w:rFonts w:ascii="Garamond" w:hAnsi="Garamond" w:cs="Didot"/>
               </w:rPr>
               <w:t>Fall 2020</w:t>
+            </w:r>
+            <w:r>
+              <w:rPr>
+                <w:rFonts w:ascii="Garamond" w:hAnsi="Garamond" w:cs="Didot"/>
+              </w:rPr>
+              <w:t>, 2021; Summer 2021</w:t>
             </w:r>
           </w:p>
         </w:tc>
@@ -7793,7 +8219,7 @@
       <w:tr>
         <w:tc>
           <w:tcPr>
-            <w:tcW w:w="3857" w:type="pct"/>
+            <w:tcW w:w="3393" w:type="pct"/>
             <w:gridSpan w:val="2"/>
             <w:shd w:val="clear" w:color="auto" w:fill="auto"/>
           </w:tcPr>
@@ -7825,7 +8251,7 @@
         </w:tc>
         <w:tc>
           <w:tcPr>
-            <w:tcW w:w="1143" w:type="pct"/>
+            <w:tcW w:w="1607" w:type="pct"/>
             <w:shd w:val="clear" w:color="auto" w:fill="auto"/>
           </w:tcPr>
           <w:p>
@@ -7847,7 +8273,7 @@
         </w:trPr>
         <w:tc>
           <w:tcPr>
-            <w:tcW w:w="3613" w:type="pct"/>
+            <w:tcW w:w="3149" w:type="pct"/>
             <w:shd w:val="clear" w:color="auto" w:fill="auto"/>
           </w:tcPr>
           <w:p>
@@ -7889,7 +8315,7 @@
         </w:tc>
         <w:tc>
           <w:tcPr>
-            <w:tcW w:w="1143" w:type="pct"/>
+            <w:tcW w:w="1607" w:type="pct"/>
             <w:shd w:val="clear" w:color="auto" w:fill="auto"/>
           </w:tcPr>
           <w:p>
@@ -7918,7 +8344,7 @@
         </w:trPr>
         <w:tc>
           <w:tcPr>
-            <w:tcW w:w="3613" w:type="pct"/>
+            <w:tcW w:w="3149" w:type="pct"/>
             <w:shd w:val="clear" w:color="auto" w:fill="auto"/>
           </w:tcPr>
           <w:p>
@@ -7948,7 +8374,7 @@
         </w:tc>
         <w:tc>
           <w:tcPr>
-            <w:tcW w:w="1143" w:type="pct"/>
+            <w:tcW w:w="1607" w:type="pct"/>
             <w:shd w:val="clear" w:color="auto" w:fill="auto"/>
           </w:tcPr>
           <w:p>
@@ -7976,7 +8402,7 @@
         </w:trPr>
         <w:tc>
           <w:tcPr>
-            <w:tcW w:w="3613" w:type="pct"/>
+            <w:tcW w:w="3149" w:type="pct"/>
             <w:shd w:val="clear" w:color="auto" w:fill="auto"/>
           </w:tcPr>
           <w:p>
@@ -7998,7 +8424,7 @@
         </w:tc>
         <w:tc>
           <w:tcPr>
-            <w:tcW w:w="1143" w:type="pct"/>
+            <w:tcW w:w="1607" w:type="pct"/>
             <w:shd w:val="clear" w:color="auto" w:fill="auto"/>
           </w:tcPr>
           <w:p>
@@ -8026,7 +8452,7 @@
         </w:trPr>
         <w:tc>
           <w:tcPr>
-            <w:tcW w:w="3613" w:type="pct"/>
+            <w:tcW w:w="3149" w:type="pct"/>
             <w:shd w:val="clear" w:color="auto" w:fill="auto"/>
           </w:tcPr>
           <w:p>
@@ -8048,7 +8474,7 @@
         </w:tc>
         <w:tc>
           <w:tcPr>
-            <w:tcW w:w="1143" w:type="pct"/>
+            <w:tcW w:w="1607" w:type="pct"/>
             <w:shd w:val="clear" w:color="auto" w:fill="auto"/>
           </w:tcPr>
           <w:p>
@@ -8077,7 +8503,7 @@
         </w:trPr>
         <w:tc>
           <w:tcPr>
-            <w:tcW w:w="3613" w:type="pct"/>
+            <w:tcW w:w="3149" w:type="pct"/>
             <w:shd w:val="clear" w:color="auto" w:fill="auto"/>
           </w:tcPr>
           <w:p>
@@ -8107,7 +8533,7 @@
         </w:tc>
         <w:tc>
           <w:tcPr>
-            <w:tcW w:w="1143" w:type="pct"/>
+            <w:tcW w:w="1607" w:type="pct"/>
             <w:shd w:val="clear" w:color="auto" w:fill="auto"/>
           </w:tcPr>
           <w:p>
@@ -8135,7 +8561,7 @@
         </w:trPr>
         <w:tc>
           <w:tcPr>
-            <w:tcW w:w="3613" w:type="pct"/>
+            <w:tcW w:w="3149" w:type="pct"/>
             <w:shd w:val="clear" w:color="auto" w:fill="auto"/>
           </w:tcPr>
           <w:p>
@@ -8157,7 +8583,7 @@
         </w:tc>
         <w:tc>
           <w:tcPr>
-            <w:tcW w:w="1143" w:type="pct"/>
+            <w:tcW w:w="1607" w:type="pct"/>
             <w:shd w:val="clear" w:color="auto" w:fill="auto"/>
           </w:tcPr>
           <w:p>
@@ -8185,7 +8611,7 @@
         </w:trPr>
         <w:tc>
           <w:tcPr>
-            <w:tcW w:w="3613" w:type="pct"/>
+            <w:tcW w:w="3149" w:type="pct"/>
             <w:shd w:val="clear" w:color="auto" w:fill="auto"/>
           </w:tcPr>
           <w:p>
@@ -8201,13 +8627,25 @@
               <w:rPr>
                 <w:rFonts w:ascii="Garamond" w:hAnsi="Garamond" w:cs="Didot"/>
               </w:rPr>
-              <w:t>Introduction to Spanish Linguistics (SPAN 215; as Teaching Assistant)</w:t>
-            </w:r>
-          </w:p>
-        </w:tc>
-        <w:tc>
-          <w:tcPr>
-            <w:tcW w:w="1143" w:type="pct"/>
+              <w:t xml:space="preserve">Introduction to Spanish Linguistics (SPAN 215; as </w:t>
+            </w:r>
+            <w:r>
+              <w:rPr>
+                <w:rFonts w:ascii="Garamond" w:hAnsi="Garamond" w:cs="Didot"/>
+              </w:rPr>
+              <w:t>TA</w:t>
+            </w:r>
+            <w:r>
+              <w:rPr>
+                <w:rFonts w:ascii="Garamond" w:hAnsi="Garamond" w:cs="Didot"/>
+              </w:rPr>
+              <w:t>)</w:t>
+            </w:r>
+          </w:p>
+        </w:tc>
+        <w:tc>
+          <w:tcPr>
+            <w:tcW w:w="1607" w:type="pct"/>
             <w:shd w:val="clear" w:color="auto" w:fill="auto"/>
           </w:tcPr>
           <w:p>
@@ -8235,7 +8673,7 @@
         </w:trPr>
         <w:tc>
           <w:tcPr>
-            <w:tcW w:w="3613" w:type="pct"/>
+            <w:tcW w:w="3149" w:type="pct"/>
             <w:shd w:val="clear" w:color="auto" w:fill="auto"/>
           </w:tcPr>
           <w:p>
@@ -8257,7 +8695,7 @@
         </w:tc>
         <w:tc>
           <w:tcPr>
-            <w:tcW w:w="1143" w:type="pct"/>
+            <w:tcW w:w="1607" w:type="pct"/>
             <w:shd w:val="clear" w:color="auto" w:fill="auto"/>
           </w:tcPr>
           <w:p>
@@ -8285,7 +8723,7 @@
         </w:trPr>
         <w:tc>
           <w:tcPr>
-            <w:tcW w:w="3613" w:type="pct"/>
+            <w:tcW w:w="3149" w:type="pct"/>
             <w:shd w:val="clear" w:color="auto" w:fill="auto"/>
           </w:tcPr>
           <w:p>
@@ -8339,7 +8777,7 @@
         </w:tc>
         <w:tc>
           <w:tcPr>
-            <w:tcW w:w="1143" w:type="pct"/>
+            <w:tcW w:w="1607" w:type="pct"/>
             <w:shd w:val="clear" w:color="auto" w:fill="auto"/>
           </w:tcPr>
           <w:p>
@@ -8384,7 +8822,7 @@
         </w:trPr>
         <w:tc>
           <w:tcPr>
-            <w:tcW w:w="3613" w:type="pct"/>
+            <w:tcW w:w="3149" w:type="pct"/>
             <w:shd w:val="clear" w:color="auto" w:fill="auto"/>
           </w:tcPr>
           <w:p>
@@ -8407,7 +8845,7 @@
         </w:tc>
         <w:tc>
           <w:tcPr>
-            <w:tcW w:w="1143" w:type="pct"/>
+            <w:tcW w:w="1607" w:type="pct"/>
             <w:shd w:val="clear" w:color="auto" w:fill="auto"/>
           </w:tcPr>
           <w:p>
@@ -8675,7 +9113,7 @@
               <w:rPr>
                 <w:rFonts w:ascii="Garamond" w:hAnsi="Garamond" w:cs="Didot"/>
               </w:rPr>
-              <w:t>Christian Schaffer</w:t>
+              <w:t>Chiara Rego</w:t>
             </w:r>
           </w:p>
         </w:tc>
@@ -8695,7 +9133,7 @@
               <w:rPr>
                 <w:rFonts w:ascii="Garamond" w:hAnsi="Garamond" w:cs="Didot"/>
               </w:rPr>
-              <w:t>Spanish</w:t>
+              <w:t>Cognitive Science</w:t>
             </w:r>
           </w:p>
         </w:tc>
@@ -8767,8 +9205,16 @@
               <w:rPr>
                 <w:rFonts w:ascii="Garamond" w:hAnsi="Garamond" w:cs="Didot"/>
               </w:rPr>
-              <w:t>Serena Matos</w:t>
-            </w:r>
+              <w:t xml:space="preserve">Olivia </w:t>
+            </w:r>
+            <w:proofErr w:type="spellStart"/>
+            <w:r>
+              <w:rPr>
+                <w:rFonts w:ascii="Garamond" w:hAnsi="Garamond" w:cs="Didot"/>
+              </w:rPr>
+              <w:t>Tigri</w:t>
+            </w:r>
+            <w:proofErr w:type="spellEnd"/>
           </w:p>
         </w:tc>
         <w:tc>
@@ -8787,7 +9233,7 @@
               <w:rPr>
                 <w:rFonts w:ascii="Garamond" w:hAnsi="Garamond" w:cs="Didot"/>
               </w:rPr>
-              <w:t>Spanish</w:t>
+              <w:t>Cognitive Sci/Spanish</w:t>
             </w:r>
           </w:p>
         </w:tc>
@@ -8859,7 +9305,7 @@
               <w:rPr>
                 <w:rFonts w:ascii="Garamond" w:hAnsi="Garamond" w:cs="Didot"/>
               </w:rPr>
-              <w:t>Samantha Mills</w:t>
+              <w:t>Christian Schaffer</w:t>
             </w:r>
           </w:p>
         </w:tc>
@@ -8879,7 +9325,7 @@
               <w:rPr>
                 <w:rFonts w:ascii="Garamond" w:hAnsi="Garamond" w:cs="Didot"/>
               </w:rPr>
-              <w:t>Cognitive Science</w:t>
+              <w:t>Spanish</w:t>
             </w:r>
           </w:p>
         </w:tc>
@@ -8951,7 +9397,7 @@
               <w:rPr>
                 <w:rFonts w:ascii="Garamond" w:hAnsi="Garamond" w:cs="Didot"/>
               </w:rPr>
-              <w:t>Xin (Sophia) Tong</w:t>
+              <w:t>Serena Matos</w:t>
             </w:r>
           </w:p>
         </w:tc>
@@ -8971,7 +9417,7 @@
               <w:rPr>
                 <w:rFonts w:ascii="Garamond" w:hAnsi="Garamond" w:cs="Didot"/>
               </w:rPr>
-              <w:t>Computing Science</w:t>
+              <w:t>Spanish</w:t>
             </w:r>
           </w:p>
         </w:tc>
@@ -9039,19 +9485,11 @@
                 <w:rFonts w:ascii="Garamond" w:hAnsi="Garamond" w:cs="Didot"/>
               </w:rPr>
             </w:pPr>
-            <w:proofErr w:type="spellStart"/>
-            <w:r>
-              <w:rPr>
-                <w:rFonts w:ascii="Garamond" w:hAnsi="Garamond" w:cs="Didot"/>
-              </w:rPr>
-              <w:t>Siyu</w:t>
-            </w:r>
-            <w:proofErr w:type="spellEnd"/>
-            <w:r>
-              <w:rPr>
-                <w:rFonts w:ascii="Garamond" w:hAnsi="Garamond" w:cs="Didot"/>
-              </w:rPr>
-              <w:t xml:space="preserve"> Lin</w:t>
+            <w:r>
+              <w:rPr>
+                <w:rFonts w:ascii="Garamond" w:hAnsi="Garamond" w:cs="Didot"/>
+              </w:rPr>
+              <w:t>Samantha Mills</w:t>
             </w:r>
           </w:p>
         </w:tc>
@@ -9092,7 +9530,7 @@
               <w:rPr>
                 <w:rFonts w:ascii="Garamond" w:hAnsi="Garamond" w:cs="Didot"/>
               </w:rPr>
-              <w:t>MS Thesis Committee</w:t>
+              <w:t>Independent Research</w:t>
             </w:r>
           </w:p>
         </w:tc>
@@ -9114,7 +9552,211 @@
               <w:rPr>
                 <w:rFonts w:ascii="Garamond" w:hAnsi="Garamond" w:cs="Didot"/>
               </w:rPr>
-              <w:t>2020-Present</w:t>
+              <w:t>2021-Present</w:t>
+            </w:r>
+          </w:p>
+        </w:tc>
+      </w:tr>
+      <w:tr>
+        <w:trPr>
+          <w:gridBefore w:val="1"/>
+          <w:wBefore w:w="141" w:type="pct"/>
+        </w:trPr>
+        <w:tc>
+          <w:tcPr>
+            <w:tcW w:w="1307" w:type="pct"/>
+            <w:gridSpan w:val="2"/>
+            <w:shd w:val="clear" w:color="auto" w:fill="auto"/>
+          </w:tcPr>
+          <w:p>
+            <w:pPr>
+              <w:pStyle w:val="NoSpacing"/>
+              <w:contextualSpacing/>
+              <w:jc w:val="both"/>
+              <w:rPr>
+                <w:rFonts w:ascii="Garamond" w:hAnsi="Garamond" w:cs="Didot"/>
+              </w:rPr>
+            </w:pPr>
+            <w:r>
+              <w:rPr>
+                <w:rFonts w:ascii="Garamond" w:hAnsi="Garamond" w:cs="Didot"/>
+              </w:rPr>
+              <w:t>Xin (Sophia) Tong</w:t>
+            </w:r>
+          </w:p>
+        </w:tc>
+        <w:tc>
+          <w:tcPr>
+            <w:tcW w:w="1307" w:type="pct"/>
+          </w:tcPr>
+          <w:p>
+            <w:pPr>
+              <w:pStyle w:val="NoSpacing"/>
+              <w:contextualSpacing/>
+              <w:rPr>
+                <w:rFonts w:ascii="Garamond" w:hAnsi="Garamond" w:cs="Didot"/>
+              </w:rPr>
+            </w:pPr>
+            <w:r>
+              <w:rPr>
+                <w:rFonts w:ascii="Garamond" w:hAnsi="Garamond" w:cs="Didot"/>
+              </w:rPr>
+              <w:t>Computing Science</w:t>
+            </w:r>
+          </w:p>
+        </w:tc>
+        <w:tc>
+          <w:tcPr>
+            <w:tcW w:w="1307" w:type="pct"/>
+            <w:gridSpan w:val="2"/>
+          </w:tcPr>
+          <w:p>
+            <w:pPr>
+              <w:pStyle w:val="NoSpacing"/>
+              <w:contextualSpacing/>
+              <w:rPr>
+                <w:rFonts w:ascii="Garamond" w:hAnsi="Garamond" w:cs="Didot"/>
+              </w:rPr>
+            </w:pPr>
+            <w:r>
+              <w:rPr>
+                <w:rFonts w:ascii="Garamond" w:hAnsi="Garamond" w:cs="Didot"/>
+              </w:rPr>
+              <w:t>Independent Research</w:t>
+            </w:r>
+          </w:p>
+        </w:tc>
+        <w:tc>
+          <w:tcPr>
+            <w:tcW w:w="938" w:type="pct"/>
+            <w:shd w:val="clear" w:color="auto" w:fill="auto"/>
+          </w:tcPr>
+          <w:p>
+            <w:pPr>
+              <w:pStyle w:val="NoSpacing"/>
+              <w:contextualSpacing/>
+              <w:jc w:val="right"/>
+              <w:rPr>
+                <w:rFonts w:ascii="Garamond" w:hAnsi="Garamond" w:cs="Didot"/>
+              </w:rPr>
+            </w:pPr>
+            <w:r>
+              <w:rPr>
+                <w:rFonts w:ascii="Garamond" w:hAnsi="Garamond" w:cs="Didot"/>
+              </w:rPr>
+              <w:t>2021-</w:t>
+            </w:r>
+            <w:r>
+              <w:rPr>
+                <w:rFonts w:ascii="Garamond" w:hAnsi="Garamond" w:cs="Didot"/>
+              </w:rPr>
+              <w:t>2021</w:t>
+            </w:r>
+          </w:p>
+        </w:tc>
+      </w:tr>
+      <w:tr>
+        <w:trPr>
+          <w:gridBefore w:val="1"/>
+          <w:wBefore w:w="141" w:type="pct"/>
+        </w:trPr>
+        <w:tc>
+          <w:tcPr>
+            <w:tcW w:w="1307" w:type="pct"/>
+            <w:gridSpan w:val="2"/>
+            <w:shd w:val="clear" w:color="auto" w:fill="auto"/>
+          </w:tcPr>
+          <w:p>
+            <w:pPr>
+              <w:pStyle w:val="NoSpacing"/>
+              <w:contextualSpacing/>
+              <w:jc w:val="both"/>
+              <w:rPr>
+                <w:rFonts w:ascii="Garamond" w:hAnsi="Garamond" w:cs="Didot"/>
+              </w:rPr>
+            </w:pPr>
+            <w:proofErr w:type="spellStart"/>
+            <w:r>
+              <w:rPr>
+                <w:rFonts w:ascii="Garamond" w:hAnsi="Garamond" w:cs="Didot"/>
+              </w:rPr>
+              <w:t>Siyu</w:t>
+            </w:r>
+            <w:proofErr w:type="spellEnd"/>
+            <w:r>
+              <w:rPr>
+                <w:rFonts w:ascii="Garamond" w:hAnsi="Garamond" w:cs="Didot"/>
+              </w:rPr>
+              <w:t xml:space="preserve"> Lin</w:t>
+            </w:r>
+          </w:p>
+        </w:tc>
+        <w:tc>
+          <w:tcPr>
+            <w:tcW w:w="1307" w:type="pct"/>
+          </w:tcPr>
+          <w:p>
+            <w:pPr>
+              <w:pStyle w:val="NoSpacing"/>
+              <w:contextualSpacing/>
+              <w:rPr>
+                <w:rFonts w:ascii="Garamond" w:hAnsi="Garamond" w:cs="Didot"/>
+              </w:rPr>
+            </w:pPr>
+            <w:r>
+              <w:rPr>
+                <w:rFonts w:ascii="Garamond" w:hAnsi="Garamond" w:cs="Didot"/>
+              </w:rPr>
+              <w:t>Cognitive Science</w:t>
+            </w:r>
+          </w:p>
+        </w:tc>
+        <w:tc>
+          <w:tcPr>
+            <w:tcW w:w="1307" w:type="pct"/>
+            <w:gridSpan w:val="2"/>
+          </w:tcPr>
+          <w:p>
+            <w:pPr>
+              <w:pStyle w:val="NoSpacing"/>
+              <w:contextualSpacing/>
+              <w:rPr>
+                <w:rFonts w:ascii="Garamond" w:hAnsi="Garamond" w:cs="Didot"/>
+              </w:rPr>
+            </w:pPr>
+            <w:r>
+              <w:rPr>
+                <w:rFonts w:ascii="Garamond" w:hAnsi="Garamond" w:cs="Didot"/>
+              </w:rPr>
+              <w:t>MS Thesis Committee</w:t>
+            </w:r>
+          </w:p>
+        </w:tc>
+        <w:tc>
+          <w:tcPr>
+            <w:tcW w:w="938" w:type="pct"/>
+            <w:shd w:val="clear" w:color="auto" w:fill="auto"/>
+          </w:tcPr>
+          <w:p>
+            <w:pPr>
+              <w:pStyle w:val="NoSpacing"/>
+              <w:contextualSpacing/>
+              <w:jc w:val="right"/>
+              <w:rPr>
+                <w:rFonts w:ascii="Garamond" w:hAnsi="Garamond" w:cs="Didot"/>
+              </w:rPr>
+            </w:pPr>
+            <w:r>
+              <w:rPr>
+                <w:rFonts w:ascii="Garamond" w:hAnsi="Garamond" w:cs="Didot"/>
+              </w:rPr>
+              <w:t>2020-</w:t>
+            </w:r>
+            <w:r>
+              <w:rPr>
+                <w:rFonts w:ascii="Garamond" w:hAnsi="Garamond" w:cs="Didot"/>
+              </w:rPr>
+              <w:t>2021</w:t>
             </w:r>
           </w:p>
         </w:tc>
@@ -10021,7 +10663,7 @@
               </wp:anchor>
             </w:drawing>
           </mc:Choice>
-          <mc:Fallback xmlns:mv="urn:schemas-microsoft-com:mac:vml" xmlns:mo="http://schemas.microsoft.com/office/mac/office/2008/main">
+          <mc:Fallback xmlns:mo="http://schemas.microsoft.com/office/mac/office/2008/main" xmlns:mv="urn:schemas-microsoft-com:mac:vml">
             <w:pict>
               <v:shape w14:anchorId="42F0719E" id="AutoShape 2" o:spid="_x0000_s1026" style="position:absolute;margin-left:192pt;margin-top:6.5pt;width:328.45pt;height:0;z-index:251661312;visibility:visible;mso-wrap-style:square;mso-width-percent:0;mso-height-percent:0;mso-wrap-distance-left:9pt;mso-wrap-distance-top:0;mso-wrap-distance-right:9pt;mso-wrap-distance-bottom:0;mso-position-horizontal:absolute;mso-position-horizontal-relative:text;mso-position-vertical:absolute;mso-position-vertical-relative:text;mso-width-percent:0;mso-height-percent:0;mso-width-relative:page;mso-height-relative:page;v-text-anchor:top" coordsize="20000,20000" o:gfxdata="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" strokecolor="#3f3151" strokeweight=".35mm"/>
             </w:pict>
@@ -10672,7 +11314,7 @@
 </file>
 
 <file path=word/endnotes.xml><?xml version="1.0" encoding="utf-8"?>
-<w:endnotes xmlns:wpc="http://schemas.microsoft.com/office/word/2010/wordprocessingCanvas" xmlns:cx="http://schemas.microsoft.com/office/drawing/2014/chartex" xmlns:cx1="http://schemas.microsoft.com/office/drawing/2015/9/8/chartex" xmlns:cx2="http://schemas.microsoft.com/office/drawing/2015/10/21/chartex" xmlns:cx3="http://schemas.microsoft.com/office/drawing/2016/5/9/chartex" xmlns:cx4="http://schemas.microsoft.com/office/drawing/2016/5/10/chartex" xmlns:cx5="http://schemas.microsoft.com/office/drawing/2016/5/11/chartex" xmlns:cx6="http://schemas.microsoft.com/office/drawing/2016/5/12/chartex" xmlns:cx7="http://schemas.microsoft.com/office/drawing/2016/5/13/chartex" xmlns:cx8="http://schemas.microsoft.com/office/drawing/2016/5/14/chartex" xmlns:mc="http://schemas.openxmlformats.org/markup-compatibility/2006" xmlns:aink="http://schemas.microsoft.com/office/drawing/2016/ink" xmlns:am3d="http://schemas.microsoft.com/office/drawing/2017/model3d" xmlns:o="urn:schemas-microsoft-com:office:office" xmlns:r="http://schemas.openxmlformats.org/officeDocument/2006/relationships" xmlns:m="http://schemas.openxmlformats.org/officeDocument/2006/math" xmlns:v="urn:schemas-microsoft-com:vml" xmlns:wp14="http://schemas.microsoft.com/office/word/2010/wordprocessingDrawing" xmlns:wp="http://schemas.openxmlformats.org/drawingml/2006/wordprocessingDrawing" xmlns:w10="urn:schemas-microsoft-com:office:word" xmlns:w="http://schemas.openxmlformats.org/wordprocessingml/2006/main" xmlns:w14="http://schemas.microsoft.com/office/word/2010/wordml" xmlns:w15="http://schemas.microsoft.com/office/word/2012/wordml" xmlns:w16cex="http://schemas.microsoft.com/office/word/2018/wordml/cex" xmlns:w16cid="http://schemas.microsoft.com/office/word/2016/wordml/cid" xmlns:w16="http://schemas.microsoft.com/office/word/2018/wordml" xmlns:w16se="http://schemas.microsoft.com/office/word/2015/wordml/symex" xmlns:wpg="http://schemas.microsoft.com/office/word/2010/wordprocessingGroup" xmlns:wpi="http://schemas.microsoft.com/office/word/2010/wordprocessingInk" xmlns:wne="http://schemas.microsoft.com/office/word/2006/wordml" xmlns:wps="http://schemas.microsoft.com/office/word/2010/wordprocessingShape" mc:Ignorable="w14 w15 w16se w16cid w16 w16cex wp14">
+<w:endnotes xmlns:wpc="http://schemas.microsoft.com/office/word/2010/wordprocessingCanvas" xmlns:cx="http://schemas.microsoft.com/office/drawing/2014/chartex" xmlns:cx1="http://schemas.microsoft.com/office/drawing/2015/9/8/chartex" xmlns:cx2="http://schemas.microsoft.com/office/drawing/2015/10/21/chartex" xmlns:cx3="http://schemas.microsoft.com/office/drawing/2016/5/9/chartex" xmlns:cx4="http://schemas.microsoft.com/office/drawing/2016/5/10/chartex" xmlns:cx5="http://schemas.microsoft.com/office/drawing/2016/5/11/chartex" xmlns:cx6="http://schemas.microsoft.com/office/drawing/2016/5/12/chartex" xmlns:cx7="http://schemas.microsoft.com/office/drawing/2016/5/13/chartex" xmlns:cx8="http://schemas.microsoft.com/office/drawing/2016/5/14/chartex" xmlns:mc="http://schemas.openxmlformats.org/markup-compatibility/2006" xmlns:aink="http://schemas.microsoft.com/office/drawing/2016/ink" xmlns:am3d="http://schemas.microsoft.com/office/drawing/2017/model3d" xmlns:o="urn:schemas-microsoft-com:office:office" xmlns:r="http://schemas.openxmlformats.org/officeDocument/2006/relationships" xmlns:m="http://schemas.openxmlformats.org/officeDocument/2006/math" xmlns:v="urn:schemas-microsoft-com:vml" xmlns:wp14="http://schemas.microsoft.com/office/word/2010/wordprocessingDrawing" xmlns:wp="http://schemas.openxmlformats.org/drawingml/2006/wordprocessingDrawing" xmlns:w10="urn:schemas-microsoft-com:office:word" xmlns:w="http://schemas.openxmlformats.org/wordprocessingml/2006/main" xmlns:w14="http://schemas.microsoft.com/office/word/2010/wordml" xmlns:w15="http://schemas.microsoft.com/office/word/2012/wordml" xmlns:w16cex="http://schemas.microsoft.com/office/word/2018/wordml/cex" xmlns:w16cid="http://schemas.microsoft.com/office/word/2016/wordml/cid" xmlns:w16="http://schemas.microsoft.com/office/word/2018/wordml" xmlns:w16sdtdh="http://schemas.microsoft.com/office/word/2020/wordml/sdtdatahash" xmlns:w16se="http://schemas.microsoft.com/office/word/2015/wordml/symex" xmlns:wpg="http://schemas.microsoft.com/office/word/2010/wordprocessingGroup" xmlns:wpi="http://schemas.microsoft.com/office/word/2010/wordprocessingInk" xmlns:wne="http://schemas.microsoft.com/office/word/2006/wordml" xmlns:wps="http://schemas.microsoft.com/office/word/2010/wordprocessingShape" mc:Ignorable="w14 w15 w16se w16cid w16 w16cex w16sdtdh wp14">
   <w:endnote w:type="separator" w:id="-1">
     <w:p>
       <w:r>
@@ -10691,7 +11333,7 @@
 </file>
 
 <file path=word/footer1.xml><?xml version="1.0" encoding="utf-8"?>
-<w:ftr xmlns:wpc="http://schemas.microsoft.com/office/word/2010/wordprocessingCanvas" xmlns:cx="http://schemas.microsoft.com/office/drawing/2014/chartex" xmlns:cx1="http://schemas.microsoft.com/office/drawing/2015/9/8/chartex" xmlns:cx2="http://schemas.microsoft.com/office/drawing/2015/10/21/chartex" xmlns:cx3="http://schemas.microsoft.com/office/drawing/2016/5/9/chartex" xmlns:cx4="http://schemas.microsoft.com/office/drawing/2016/5/10/chartex" xmlns:cx5="http://schemas.microsoft.com/office/drawing/2016/5/11/chartex" xmlns:cx6="http://schemas.microsoft.com/office/drawing/2016/5/12/chartex" xmlns:cx7="http://schemas.microsoft.com/office/drawing/2016/5/13/chartex" xmlns:cx8="http://schemas.microsoft.com/office/drawing/2016/5/14/chartex" xmlns:mc="http://schemas.openxmlformats.org/markup-compatibility/2006" xmlns:aink="http://schemas.microsoft.com/office/drawing/2016/ink" xmlns:am3d="http://schemas.microsoft.com/office/drawing/2017/model3d" xmlns:o="urn:schemas-microsoft-com:office:office" xmlns:r="http://schemas.openxmlformats.org/officeDocument/2006/relationships" xmlns:m="http://schemas.openxmlformats.org/officeDocument/2006/math" xmlns:v="urn:schemas-microsoft-com:vml" xmlns:wp14="http://schemas.microsoft.com/office/word/2010/wordprocessingDrawing" xmlns:wp="http://schemas.openxmlformats.org/drawingml/2006/wordprocessingDrawing" xmlns:w10="urn:schemas-microsoft-com:office:word" xmlns:w="http://schemas.openxmlformats.org/wordprocessingml/2006/main" xmlns:w14="http://schemas.microsoft.com/office/word/2010/wordml" xmlns:w15="http://schemas.microsoft.com/office/word/2012/wordml" xmlns:w16cex="http://schemas.microsoft.com/office/word/2018/wordml/cex" xmlns:w16cid="http://schemas.microsoft.com/office/word/2016/wordml/cid" xmlns:w16="http://schemas.microsoft.com/office/word/2018/wordml" xmlns:w16se="http://schemas.microsoft.com/office/word/2015/wordml/symex" xmlns:wpg="http://schemas.microsoft.com/office/word/2010/wordprocessingGroup" xmlns:wpi="http://schemas.microsoft.com/office/word/2010/wordprocessingInk" xmlns:wne="http://schemas.microsoft.com/office/word/2006/wordml" xmlns:wps="http://schemas.microsoft.com/office/word/2010/wordprocessingShape" mc:Ignorable="w14 w15 w16se w16cid w16 w16cex wp14">
+<w:ftr xmlns:wpc="http://schemas.microsoft.com/office/word/2010/wordprocessingCanvas" xmlns:cx="http://schemas.microsoft.com/office/drawing/2014/chartex" xmlns:cx1="http://schemas.microsoft.com/office/drawing/2015/9/8/chartex" xmlns:cx2="http://schemas.microsoft.com/office/drawing/2015/10/21/chartex" xmlns:cx3="http://schemas.microsoft.com/office/drawing/2016/5/9/chartex" xmlns:cx4="http://schemas.microsoft.com/office/drawing/2016/5/10/chartex" xmlns:cx5="http://schemas.microsoft.com/office/drawing/2016/5/11/chartex" xmlns:cx6="http://schemas.microsoft.com/office/drawing/2016/5/12/chartex" xmlns:cx7="http://schemas.microsoft.com/office/drawing/2016/5/13/chartex" xmlns:cx8="http://schemas.microsoft.com/office/drawing/2016/5/14/chartex" xmlns:mc="http://schemas.openxmlformats.org/markup-compatibility/2006" xmlns:aink="http://schemas.microsoft.com/office/drawing/2016/ink" xmlns:am3d="http://schemas.microsoft.com/office/drawing/2017/model3d" xmlns:o="urn:schemas-microsoft-com:office:office" xmlns:r="http://schemas.openxmlformats.org/officeDocument/2006/relationships" xmlns:m="http://schemas.openxmlformats.org/officeDocument/2006/math" xmlns:v="urn:schemas-microsoft-com:vml" xmlns:wp14="http://schemas.microsoft.com/office/word/2010/wordprocessingDrawing" xmlns:wp="http://schemas.openxmlformats.org/drawingml/2006/wordprocessingDrawing" xmlns:w10="urn:schemas-microsoft-com:office:word" xmlns:w="http://schemas.openxmlformats.org/wordprocessingml/2006/main" xmlns:w14="http://schemas.microsoft.com/office/word/2010/wordml" xmlns:w15="http://schemas.microsoft.com/office/word/2012/wordml" xmlns:w16cex="http://schemas.microsoft.com/office/word/2018/wordml/cex" xmlns:w16cid="http://schemas.microsoft.com/office/word/2016/wordml/cid" xmlns:w16="http://schemas.microsoft.com/office/word/2018/wordml" xmlns:w16sdtdh="http://schemas.microsoft.com/office/word/2020/wordml/sdtdatahash" xmlns:w16se="http://schemas.microsoft.com/office/word/2015/wordml/symex" xmlns:wpg="http://schemas.microsoft.com/office/word/2010/wordprocessingGroup" xmlns:wpi="http://schemas.microsoft.com/office/word/2010/wordprocessingInk" xmlns:wne="http://schemas.microsoft.com/office/word/2006/wordml" xmlns:wps="http://schemas.microsoft.com/office/word/2010/wordprocessingShape" mc:Ignorable="w14 w15 w16se w16cid w16 w16cex w16sdtdh wp14">
   <w:p>
     <w:pPr>
       <w:pStyle w:val="Footer"/>
@@ -10779,7 +11421,7 @@
 </file>
 
 <file path=word/footer2.xml><?xml version="1.0" encoding="utf-8"?>
-<w:ftr xmlns:wpc="http://schemas.microsoft.com/office/word/2010/wordprocessingCanvas" xmlns:cx="http://schemas.microsoft.com/office/drawing/2014/chartex" xmlns:cx1="http://schemas.microsoft.com/office/drawing/2015/9/8/chartex" xmlns:cx2="http://schemas.microsoft.com/office/drawing/2015/10/21/chartex" xmlns:cx3="http://schemas.microsoft.com/office/drawing/2016/5/9/chartex" xmlns:cx4="http://schemas.microsoft.com/office/drawing/2016/5/10/chartex" xmlns:cx5="http://schemas.microsoft.com/office/drawing/2016/5/11/chartex" xmlns:cx6="http://schemas.microsoft.com/office/drawing/2016/5/12/chartex" xmlns:cx7="http://schemas.microsoft.com/office/drawing/2016/5/13/chartex" xmlns:cx8="http://schemas.microsoft.com/office/drawing/2016/5/14/chartex" xmlns:mc="http://schemas.openxmlformats.org/markup-compatibility/2006" xmlns:aink="http://schemas.microsoft.com/office/drawing/2016/ink" xmlns:am3d="http://schemas.microsoft.com/office/drawing/2017/model3d" xmlns:o="urn:schemas-microsoft-com:office:office" xmlns:r="http://schemas.openxmlformats.org/officeDocument/2006/relationships" xmlns:m="http://schemas.openxmlformats.org/officeDocument/2006/math" xmlns:v="urn:schemas-microsoft-com:vml" xmlns:wp14="http://schemas.microsoft.com/office/word/2010/wordprocessingDrawing" xmlns:wp="http://schemas.openxmlformats.org/drawingml/2006/wordprocessingDrawing" xmlns:w10="urn:schemas-microsoft-com:office:word" xmlns:w="http://schemas.openxmlformats.org/wordprocessingml/2006/main" xmlns:w14="http://schemas.microsoft.com/office/word/2010/wordml" xmlns:w15="http://schemas.microsoft.com/office/word/2012/wordml" xmlns:w16cex="http://schemas.microsoft.com/office/word/2018/wordml/cex" xmlns:w16cid="http://schemas.microsoft.com/office/word/2016/wordml/cid" xmlns:w16="http://schemas.microsoft.com/office/word/2018/wordml" xmlns:w16se="http://schemas.microsoft.com/office/word/2015/wordml/symex" xmlns:wpg="http://schemas.microsoft.com/office/word/2010/wordprocessingGroup" xmlns:wpi="http://schemas.microsoft.com/office/word/2010/wordprocessingInk" xmlns:wne="http://schemas.microsoft.com/office/word/2006/wordml" xmlns:wps="http://schemas.microsoft.com/office/word/2010/wordprocessingShape" mc:Ignorable="w14 w15 w16se w16cid w16 w16cex wp14">
+<w:ftr xmlns:wpc="http://schemas.microsoft.com/office/word/2010/wordprocessingCanvas" xmlns:cx="http://schemas.microsoft.com/office/drawing/2014/chartex" xmlns:cx1="http://schemas.microsoft.com/office/drawing/2015/9/8/chartex" xmlns:cx2="http://schemas.microsoft.com/office/drawing/2015/10/21/chartex" xmlns:cx3="http://schemas.microsoft.com/office/drawing/2016/5/9/chartex" xmlns:cx4="http://schemas.microsoft.com/office/drawing/2016/5/10/chartex" xmlns:cx5="http://schemas.microsoft.com/office/drawing/2016/5/11/chartex" xmlns:cx6="http://schemas.microsoft.com/office/drawing/2016/5/12/chartex" xmlns:cx7="http://schemas.microsoft.com/office/drawing/2016/5/13/chartex" xmlns:cx8="http://schemas.microsoft.com/office/drawing/2016/5/14/chartex" xmlns:mc="http://schemas.openxmlformats.org/markup-compatibility/2006" xmlns:aink="http://schemas.microsoft.com/office/drawing/2016/ink" xmlns:am3d="http://schemas.microsoft.com/office/drawing/2017/model3d" xmlns:o="urn:schemas-microsoft-com:office:office" xmlns:r="http://schemas.openxmlformats.org/officeDocument/2006/relationships" xmlns:m="http://schemas.openxmlformats.org/officeDocument/2006/math" xmlns:v="urn:schemas-microsoft-com:vml" xmlns:wp14="http://schemas.microsoft.com/office/word/2010/wordprocessingDrawing" xmlns:wp="http://schemas.openxmlformats.org/drawingml/2006/wordprocessingDrawing" xmlns:w10="urn:schemas-microsoft-com:office:word" xmlns:w="http://schemas.openxmlformats.org/wordprocessingml/2006/main" xmlns:w14="http://schemas.microsoft.com/office/word/2010/wordml" xmlns:w15="http://schemas.microsoft.com/office/word/2012/wordml" xmlns:w16cex="http://schemas.microsoft.com/office/word/2018/wordml/cex" xmlns:w16cid="http://schemas.microsoft.com/office/word/2016/wordml/cid" xmlns:w16="http://schemas.microsoft.com/office/word/2018/wordml" xmlns:w16sdtdh="http://schemas.microsoft.com/office/word/2020/wordml/sdtdatahash" xmlns:w16se="http://schemas.microsoft.com/office/word/2015/wordml/symex" xmlns:wpg="http://schemas.microsoft.com/office/word/2010/wordprocessingGroup" xmlns:wpi="http://schemas.microsoft.com/office/word/2010/wordprocessingInk" xmlns:wne="http://schemas.microsoft.com/office/word/2006/wordml" xmlns:wps="http://schemas.microsoft.com/office/word/2010/wordprocessingShape" mc:Ignorable="w14 w15 w16se w16cid w16 w16cex w16sdtdh wp14">
   <w:p>
     <w:pPr>
       <w:pStyle w:val="Footer"/>
@@ -10867,7 +11509,7 @@
 </file>
 
 <file path=word/footnotes.xml><?xml version="1.0" encoding="utf-8"?>
-<w:footnotes xmlns:wpc="http://schemas.microsoft.com/office/word/2010/wordprocessingCanvas" xmlns:cx="http://schemas.microsoft.com/office/drawing/2014/chartex" xmlns:cx1="http://schemas.microsoft.com/office/drawing/2015/9/8/chartex" xmlns:cx2="http://schemas.microsoft.com/office/drawing/2015/10/21/chartex" xmlns:cx3="http://schemas.microsoft.com/office/drawing/2016/5/9/chartex" xmlns:cx4="http://schemas.microsoft.com/office/drawing/2016/5/10/chartex" xmlns:cx5="http://schemas.microsoft.com/office/drawing/2016/5/11/chartex" xmlns:cx6="http://schemas.microsoft.com/office/drawing/2016/5/12/chartex" xmlns:cx7="http://schemas.microsoft.com/office/drawing/2016/5/13/chartex" xmlns:cx8="http://schemas.microsoft.com/office/drawing/2016/5/14/chartex" xmlns:mc="http://schemas.openxmlformats.org/markup-compatibility/2006" xmlns:aink="http://schemas.microsoft.com/office/drawing/2016/ink" xmlns:am3d="http://schemas.microsoft.com/office/drawing/2017/model3d" xmlns:o="urn:schemas-microsoft-com:office:office" xmlns:r="http://schemas.openxmlformats.org/officeDocument/2006/relationships" xmlns:m="http://schemas.openxmlformats.org/officeDocument/2006/math" xmlns:v="urn:schemas-microsoft-com:vml" xmlns:wp14="http://schemas.microsoft.com/office/word/2010/wordprocessingDrawing" xmlns:wp="http://schemas.openxmlformats.org/drawingml/2006/wordprocessingDrawing" xmlns:w10="urn:schemas-microsoft-com:office:word" xmlns:w="http://schemas.openxmlformats.org/wordprocessingml/2006/main" xmlns:w14="http://schemas.microsoft.com/office/word/2010/wordml" xmlns:w15="http://schemas.microsoft.com/office/word/2012/wordml" xmlns:w16cex="http://schemas.microsoft.com/office/word/2018/wordml/cex" xmlns:w16cid="http://schemas.microsoft.com/office/word/2016/wordml/cid" xmlns:w16="http://schemas.microsoft.com/office/word/2018/wordml" xmlns:w16se="http://schemas.microsoft.com/office/word/2015/wordml/symex" xmlns:wpg="http://schemas.microsoft.com/office/word/2010/wordprocessingGroup" xmlns:wpi="http://schemas.microsoft.com/office/word/2010/wordprocessingInk" xmlns:wne="http://schemas.microsoft.com/office/word/2006/wordml" xmlns:wps="http://schemas.microsoft.com/office/word/2010/wordprocessingShape" mc:Ignorable="w14 w15 w16se w16cid w16 w16cex wp14">
+<w:footnotes xmlns:wpc="http://schemas.microsoft.com/office/word/2010/wordprocessingCanvas" xmlns:cx="http://schemas.microsoft.com/office/drawing/2014/chartex" xmlns:cx1="http://schemas.microsoft.com/office/drawing/2015/9/8/chartex" xmlns:cx2="http://schemas.microsoft.com/office/drawing/2015/10/21/chartex" xmlns:cx3="http://schemas.microsoft.com/office/drawing/2016/5/9/chartex" xmlns:cx4="http://schemas.microsoft.com/office/drawing/2016/5/10/chartex" xmlns:cx5="http://schemas.microsoft.com/office/drawing/2016/5/11/chartex" xmlns:cx6="http://schemas.microsoft.com/office/drawing/2016/5/12/chartex" xmlns:cx7="http://schemas.microsoft.com/office/drawing/2016/5/13/chartex" xmlns:cx8="http://schemas.microsoft.com/office/drawing/2016/5/14/chartex" xmlns:mc="http://schemas.openxmlformats.org/markup-compatibility/2006" xmlns:aink="http://schemas.microsoft.com/office/drawing/2016/ink" xmlns:am3d="http://schemas.microsoft.com/office/drawing/2017/model3d" xmlns:o="urn:schemas-microsoft-com:office:office" xmlns:r="http://schemas.openxmlformats.org/officeDocument/2006/relationships" xmlns:m="http://schemas.openxmlformats.org/officeDocument/2006/math" xmlns:v="urn:schemas-microsoft-com:vml" xmlns:wp14="http://schemas.microsoft.com/office/word/2010/wordprocessingDrawing" xmlns:wp="http://schemas.openxmlformats.org/drawingml/2006/wordprocessingDrawing" xmlns:w10="urn:schemas-microsoft-com:office:word" xmlns:w="http://schemas.openxmlformats.org/wordprocessingml/2006/main" xmlns:w14="http://schemas.microsoft.com/office/word/2010/wordml" xmlns:w15="http://schemas.microsoft.com/office/word/2012/wordml" xmlns:w16cex="http://schemas.microsoft.com/office/word/2018/wordml/cex" xmlns:w16cid="http://schemas.microsoft.com/office/word/2016/wordml/cid" xmlns:w16="http://schemas.microsoft.com/office/word/2018/wordml" xmlns:w16sdtdh="http://schemas.microsoft.com/office/word/2020/wordml/sdtdatahash" xmlns:w16se="http://schemas.microsoft.com/office/word/2015/wordml/symex" xmlns:wpg="http://schemas.microsoft.com/office/word/2010/wordprocessingGroup" xmlns:wpi="http://schemas.microsoft.com/office/word/2010/wordprocessingInk" xmlns:wne="http://schemas.microsoft.com/office/word/2006/wordml" xmlns:wps="http://schemas.microsoft.com/office/word/2010/wordprocessingShape" mc:Ignorable="w14 w15 w16se w16cid w16 w16cex w16sdtdh wp14">
   <w:footnote w:type="separator" w:id="-1">
     <w:p>
       <w:r>
@@ -10886,7 +11528,7 @@
 </file>
 
 <file path=word/header1.xml><?xml version="1.0" encoding="utf-8"?>
-<w:hdr xmlns:wpc="http://schemas.microsoft.com/office/word/2010/wordprocessingCanvas" xmlns:cx="http://schemas.microsoft.com/office/drawing/2014/chartex" xmlns:cx1="http://schemas.microsoft.com/office/drawing/2015/9/8/chartex" xmlns:cx2="http://schemas.microsoft.com/office/drawing/2015/10/21/chartex" xmlns:cx3="http://schemas.microsoft.com/office/drawing/2016/5/9/chartex" xmlns:cx4="http://schemas.microsoft.com/office/drawing/2016/5/10/chartex" xmlns:cx5="http://schemas.microsoft.com/office/drawing/2016/5/11/chartex" xmlns:cx6="http://schemas.microsoft.com/office/drawing/2016/5/12/chartex" xmlns:cx7="http://schemas.microsoft.com/office/drawing/2016/5/13/chartex" xmlns:cx8="http://schemas.microsoft.com/office/drawing/2016/5/14/chartex" xmlns:mc="http://schemas.openxmlformats.org/markup-compatibility/2006" xmlns:aink="http://schemas.microsoft.com/office/drawing/2016/ink" xmlns:am3d="http://schemas.microsoft.com/office/drawing/2017/model3d" xmlns:o="urn:schemas-microsoft-com:office:office" xmlns:r="http://schemas.openxmlformats.org/officeDocument/2006/relationships" xmlns:m="http://schemas.openxmlformats.org/officeDocument/2006/math" xmlns:v="urn:schemas-microsoft-com:vml" xmlns:wp14="http://schemas.microsoft.com/office/word/2010/wordprocessingDrawing" xmlns:wp="http://schemas.openxmlformats.org/drawingml/2006/wordprocessingDrawing" xmlns:w10="urn:schemas-microsoft-com:office:word" xmlns:w="http://schemas.openxmlformats.org/wordprocessingml/2006/main" xmlns:w14="http://schemas.microsoft.com/office/word/2010/wordml" xmlns:w15="http://schemas.microsoft.com/office/word/2012/wordml" xmlns:w16cex="http://schemas.microsoft.com/office/word/2018/wordml/cex" xmlns:w16cid="http://schemas.microsoft.com/office/word/2016/wordml/cid" xmlns:w16="http://schemas.microsoft.com/office/word/2018/wordml" xmlns:w16se="http://schemas.microsoft.com/office/word/2015/wordml/symex" xmlns:wpg="http://schemas.microsoft.com/office/word/2010/wordprocessingGroup" xmlns:wpi="http://schemas.microsoft.com/office/word/2010/wordprocessingInk" xmlns:wne="http://schemas.microsoft.com/office/word/2006/wordml" xmlns:wps="http://schemas.microsoft.com/office/word/2010/wordprocessingShape" mc:Ignorable="w14 w15 w16se w16cid w16 w16cex wp14">
+<w:hdr xmlns:wpc="http://schemas.microsoft.com/office/word/2010/wordprocessingCanvas" xmlns:cx="http://schemas.microsoft.com/office/drawing/2014/chartex" xmlns:cx1="http://schemas.microsoft.com/office/drawing/2015/9/8/chartex" xmlns:cx2="http://schemas.microsoft.com/office/drawing/2015/10/21/chartex" xmlns:cx3="http://schemas.microsoft.com/office/drawing/2016/5/9/chartex" xmlns:cx4="http://schemas.microsoft.com/office/drawing/2016/5/10/chartex" xmlns:cx5="http://schemas.microsoft.com/office/drawing/2016/5/11/chartex" xmlns:cx6="http://schemas.microsoft.com/office/drawing/2016/5/12/chartex" xmlns:cx7="http://schemas.microsoft.com/office/drawing/2016/5/13/chartex" xmlns:cx8="http://schemas.microsoft.com/office/drawing/2016/5/14/chartex" xmlns:mc="http://schemas.openxmlformats.org/markup-compatibility/2006" xmlns:aink="http://schemas.microsoft.com/office/drawing/2016/ink" xmlns:am3d="http://schemas.microsoft.com/office/drawing/2017/model3d" xmlns:o="urn:schemas-microsoft-com:office:office" xmlns:r="http://schemas.openxmlformats.org/officeDocument/2006/relationships" xmlns:m="http://schemas.openxmlformats.org/officeDocument/2006/math" xmlns:v="urn:schemas-microsoft-com:vml" xmlns:wp14="http://schemas.microsoft.com/office/word/2010/wordprocessingDrawing" xmlns:wp="http://schemas.openxmlformats.org/drawingml/2006/wordprocessingDrawing" xmlns:w10="urn:schemas-microsoft-com:office:word" xmlns:w="http://schemas.openxmlformats.org/wordprocessingml/2006/main" xmlns:w14="http://schemas.microsoft.com/office/word/2010/wordml" xmlns:w15="http://schemas.microsoft.com/office/word/2012/wordml" xmlns:w16cex="http://schemas.microsoft.com/office/word/2018/wordml/cex" xmlns:w16cid="http://schemas.microsoft.com/office/word/2016/wordml/cid" xmlns:w16="http://schemas.microsoft.com/office/word/2018/wordml" xmlns:w16sdtdh="http://schemas.microsoft.com/office/word/2020/wordml/sdtdatahash" xmlns:w16se="http://schemas.microsoft.com/office/word/2015/wordml/symex" xmlns:wpg="http://schemas.microsoft.com/office/word/2010/wordprocessingGroup" xmlns:wpi="http://schemas.microsoft.com/office/word/2010/wordprocessingInk" xmlns:wne="http://schemas.microsoft.com/office/word/2006/wordml" xmlns:wps="http://schemas.microsoft.com/office/word/2010/wordprocessingShape" mc:Ignorable="w14 w15 w16se w16cid w16 w16cex w16sdtdh wp14">
   <w:p>
     <w:pPr>
       <w:pStyle w:val="Header"/>
@@ -10926,7 +11568,7 @@
 </file>
 
 <file path=word/header2.xml><?xml version="1.0" encoding="utf-8"?>
-<w:hdr xmlns:wpc="http://schemas.microsoft.com/office/word/2010/wordprocessingCanvas" xmlns:cx="http://schemas.microsoft.com/office/drawing/2014/chartex" xmlns:cx1="http://schemas.microsoft.com/office/drawing/2015/9/8/chartex" xmlns:cx2="http://schemas.microsoft.com/office/drawing/2015/10/21/chartex" xmlns:cx3="http://schemas.microsoft.com/office/drawing/2016/5/9/chartex" xmlns:cx4="http://schemas.microsoft.com/office/drawing/2016/5/10/chartex" xmlns:cx5="http://schemas.microsoft.com/office/drawing/2016/5/11/chartex" xmlns:cx6="http://schemas.microsoft.com/office/drawing/2016/5/12/chartex" xmlns:cx7="http://schemas.microsoft.com/office/drawing/2016/5/13/chartex" xmlns:cx8="http://schemas.microsoft.com/office/drawing/2016/5/14/chartex" xmlns:mc="http://schemas.openxmlformats.org/markup-compatibility/2006" xmlns:aink="http://schemas.microsoft.com/office/drawing/2016/ink" xmlns:am3d="http://schemas.microsoft.com/office/drawing/2017/model3d" xmlns:o="urn:schemas-microsoft-com:office:office" xmlns:r="http://schemas.openxmlformats.org/officeDocument/2006/relationships" xmlns:m="http://schemas.openxmlformats.org/officeDocument/2006/math" xmlns:v="urn:schemas-microsoft-com:vml" xmlns:wp14="http://schemas.microsoft.com/office/word/2010/wordprocessingDrawing" xmlns:wp="http://schemas.openxmlformats.org/drawingml/2006/wordprocessingDrawing" xmlns:w10="urn:schemas-microsoft-com:office:word" xmlns:w="http://schemas.openxmlformats.org/wordprocessingml/2006/main" xmlns:w14="http://schemas.microsoft.com/office/word/2010/wordml" xmlns:w15="http://schemas.microsoft.com/office/word/2012/wordml" xmlns:w16cex="http://schemas.microsoft.com/office/word/2018/wordml/cex" xmlns:w16cid="http://schemas.microsoft.com/office/word/2016/wordml/cid" xmlns:w16="http://schemas.microsoft.com/office/word/2018/wordml" xmlns:w16se="http://schemas.microsoft.com/office/word/2015/wordml/symex" xmlns:wpg="http://schemas.microsoft.com/office/word/2010/wordprocessingGroup" xmlns:wpi="http://schemas.microsoft.com/office/word/2010/wordprocessingInk" xmlns:wne="http://schemas.microsoft.com/office/word/2006/wordml" xmlns:wps="http://schemas.microsoft.com/office/word/2010/wordprocessingShape" mc:Ignorable="w14 w15 w16se w16cid w16 w16cex wp14">
+<w:hdr xmlns:wpc="http://schemas.microsoft.com/office/word/2010/wordprocessingCanvas" xmlns:cx="http://schemas.microsoft.com/office/drawing/2014/chartex" xmlns:cx1="http://schemas.microsoft.com/office/drawing/2015/9/8/chartex" xmlns:cx2="http://schemas.microsoft.com/office/drawing/2015/10/21/chartex" xmlns:cx3="http://schemas.microsoft.com/office/drawing/2016/5/9/chartex" xmlns:cx4="http://schemas.microsoft.com/office/drawing/2016/5/10/chartex" xmlns:cx5="http://schemas.microsoft.com/office/drawing/2016/5/11/chartex" xmlns:cx6="http://schemas.microsoft.com/office/drawing/2016/5/12/chartex" xmlns:cx7="http://schemas.microsoft.com/office/drawing/2016/5/13/chartex" xmlns:cx8="http://schemas.microsoft.com/office/drawing/2016/5/14/chartex" xmlns:mc="http://schemas.openxmlformats.org/markup-compatibility/2006" xmlns:aink="http://schemas.microsoft.com/office/drawing/2016/ink" xmlns:am3d="http://schemas.microsoft.com/office/drawing/2017/model3d" xmlns:o="urn:schemas-microsoft-com:office:office" xmlns:r="http://schemas.openxmlformats.org/officeDocument/2006/relationships" xmlns:m="http://schemas.openxmlformats.org/officeDocument/2006/math" xmlns:v="urn:schemas-microsoft-com:vml" xmlns:wp14="http://schemas.microsoft.com/office/word/2010/wordprocessingDrawing" xmlns:wp="http://schemas.openxmlformats.org/drawingml/2006/wordprocessingDrawing" xmlns:w10="urn:schemas-microsoft-com:office:word" xmlns:w="http://schemas.openxmlformats.org/wordprocessingml/2006/main" xmlns:w14="http://schemas.microsoft.com/office/word/2010/wordml" xmlns:w15="http://schemas.microsoft.com/office/word/2012/wordml" xmlns:w16cex="http://schemas.microsoft.com/office/word/2018/wordml/cex" xmlns:w16cid="http://schemas.microsoft.com/office/word/2016/wordml/cid" xmlns:w16="http://schemas.microsoft.com/office/word/2018/wordml" xmlns:w16sdtdh="http://schemas.microsoft.com/office/word/2020/wordml/sdtdatahash" xmlns:w16se="http://schemas.microsoft.com/office/word/2015/wordml/symex" xmlns:wpg="http://schemas.microsoft.com/office/word/2010/wordprocessingGroup" xmlns:wpi="http://schemas.microsoft.com/office/word/2010/wordprocessingInk" xmlns:wne="http://schemas.microsoft.com/office/word/2006/wordml" xmlns:wps="http://schemas.microsoft.com/office/word/2010/wordprocessingShape" mc:Ignorable="w14 w15 w16se w16cid w16 w16cex w16sdtdh wp14">
   <w:p>
     <w:pPr>
       <w:pStyle w:val="Header"/>
@@ -10957,7 +11599,7 @@
       <w:rPr>
         <w:rFonts w:ascii="Garamond" w:hAnsi="Garamond"/>
       </w:rPr>
-      <w:t>6</w:t>
+      <w:t>8</w:t>
     </w:r>
     <w:r>
       <w:rPr>
@@ -10969,13 +11611,7 @@
       <w:rPr>
         <w:rFonts w:ascii="Garamond" w:hAnsi="Garamond"/>
       </w:rPr>
-      <w:t>1</w:t>
-    </w:r>
-    <w:r>
-      <w:rPr>
-        <w:rFonts w:ascii="Garamond" w:hAnsi="Garamond"/>
-      </w:rPr>
-      <w:t>6</w:t>
+      <w:t>31</w:t>
     </w:r>
     <w:r>
       <w:rPr>
@@ -10994,7 +11630,7 @@
 </file>
 
 <file path=word/numbering.xml><?xml version="1.0" encoding="utf-8"?>
-<w:numbering xmlns:wpc="http://schemas.microsoft.com/office/word/2010/wordprocessingCanvas" xmlns:cx="http://schemas.microsoft.com/office/drawing/2014/chartex" xmlns:cx1="http://schemas.microsoft.com/office/drawing/2015/9/8/chartex" xmlns:cx2="http://schemas.microsoft.com/office/drawing/2015/10/21/chartex" xmlns:cx3="http://schemas.microsoft.com/office/drawing/2016/5/9/chartex" xmlns:cx4="http://schemas.microsoft.com/office/drawing/2016/5/10/chartex" xmlns:cx5="http://schemas.microsoft.com/office/drawing/2016/5/11/chartex" xmlns:cx6="http://schemas.microsoft.com/office/drawing/2016/5/12/chartex" xmlns:cx7="http://schemas.microsoft.com/office/drawing/2016/5/13/chartex" xmlns:cx8="http://schemas.microsoft.com/office/drawing/2016/5/14/chartex" xmlns:mc="http://schemas.openxmlformats.org/markup-compatibility/2006" xmlns:aink="http://schemas.microsoft.com/office/drawing/2016/ink" xmlns:am3d="http://schemas.microsoft.com/office/drawing/2017/model3d" xmlns:o="urn:schemas-microsoft-com:office:office" xmlns:r="http://schemas.openxmlformats.org/officeDocument/2006/relationships" xmlns:m="http://schemas.openxmlformats.org/officeDocument/2006/math" xmlns:v="urn:schemas-microsoft-com:vml" xmlns:wp14="http://schemas.microsoft.com/office/word/2010/wordprocessingDrawing" xmlns:wp="http://schemas.openxmlformats.org/drawingml/2006/wordprocessingDrawing" xmlns:w10="urn:schemas-microsoft-com:office:word" xmlns:w="http://schemas.openxmlformats.org/wordprocessingml/2006/main" xmlns:w14="http://schemas.microsoft.com/office/word/2010/wordml" xmlns:w15="http://schemas.microsoft.com/office/word/2012/wordml" xmlns:w16cex="http://schemas.microsoft.com/office/word/2018/wordml/cex" xmlns:w16cid="http://schemas.microsoft.com/office/word/2016/wordml/cid" xmlns:w16="http://schemas.microsoft.com/office/word/2018/wordml" xmlns:w16se="http://schemas.microsoft.com/office/word/2015/wordml/symex" xmlns:wpg="http://schemas.microsoft.com/office/word/2010/wordprocessingGroup" xmlns:wpi="http://schemas.microsoft.com/office/word/2010/wordprocessingInk" xmlns:wne="http://schemas.microsoft.com/office/word/2006/wordml" xmlns:wps="http://schemas.microsoft.com/office/word/2010/wordprocessingShape" mc:Ignorable="w14 w15 w16se w16cid w16 w16cex wp14">
+<w:numbering xmlns:wpc="http://schemas.microsoft.com/office/word/2010/wordprocessingCanvas" xmlns:cx="http://schemas.microsoft.com/office/drawing/2014/chartex" xmlns:cx1="http://schemas.microsoft.com/office/drawing/2015/9/8/chartex" xmlns:cx2="http://schemas.microsoft.com/office/drawing/2015/10/21/chartex" xmlns:cx3="http://schemas.microsoft.com/office/drawing/2016/5/9/chartex" xmlns:cx4="http://schemas.microsoft.com/office/drawing/2016/5/10/chartex" xmlns:cx5="http://schemas.microsoft.com/office/drawing/2016/5/11/chartex" xmlns:cx6="http://schemas.microsoft.com/office/drawing/2016/5/12/chartex" xmlns:cx7="http://schemas.microsoft.com/office/drawing/2016/5/13/chartex" xmlns:cx8="http://schemas.microsoft.com/office/drawing/2016/5/14/chartex" xmlns:mc="http://schemas.openxmlformats.org/markup-compatibility/2006" xmlns:aink="http://schemas.microsoft.com/office/drawing/2016/ink" xmlns:am3d="http://schemas.microsoft.com/office/drawing/2017/model3d" xmlns:o="urn:schemas-microsoft-com:office:office" xmlns:r="http://schemas.openxmlformats.org/officeDocument/2006/relationships" xmlns:m="http://schemas.openxmlformats.org/officeDocument/2006/math" xmlns:v="urn:schemas-microsoft-com:vml" xmlns:wp14="http://schemas.microsoft.com/office/word/2010/wordprocessingDrawing" xmlns:wp="http://schemas.openxmlformats.org/drawingml/2006/wordprocessingDrawing" xmlns:w10="urn:schemas-microsoft-com:office:word" xmlns:w="http://schemas.openxmlformats.org/wordprocessingml/2006/main" xmlns:w14="http://schemas.microsoft.com/office/word/2010/wordml" xmlns:w15="http://schemas.microsoft.com/office/word/2012/wordml" xmlns:w16cex="http://schemas.microsoft.com/office/word/2018/wordml/cex" xmlns:w16cid="http://schemas.microsoft.com/office/word/2016/wordml/cid" xmlns:w16="http://schemas.microsoft.com/office/word/2018/wordml" xmlns:w16sdtdh="http://schemas.microsoft.com/office/word/2020/wordml/sdtdatahash" xmlns:w16se="http://schemas.microsoft.com/office/word/2015/wordml/symex" xmlns:wpg="http://schemas.microsoft.com/office/word/2010/wordprocessingGroup" xmlns:wpi="http://schemas.microsoft.com/office/word/2010/wordprocessingInk" xmlns:wne="http://schemas.microsoft.com/office/word/2006/wordml" xmlns:wps="http://schemas.microsoft.com/office/word/2010/wordprocessingShape" mc:Ignorable="w14 w15 w16se w16cid w16 w16cex w16sdtdh wp14">
   <w:abstractNum w:abstractNumId="0" w15:restartNumberingAfterBreak="0">
     <w:nsid w:val="01263382"/>
     <w:multiLevelType w:val="multilevel"/>
@@ -12739,7 +13375,7 @@
 </file>
 
 <file path=word/styles.xml><?xml version="1.0" encoding="utf-8"?>
-<w:styles xmlns:mc="http://schemas.openxmlformats.org/markup-compatibility/2006" xmlns:r="http://schemas.openxmlformats.org/officeDocument/2006/relationships" xmlns:w="http://schemas.openxmlformats.org/wordprocessingml/2006/main" xmlns:w14="http://schemas.microsoft.com/office/word/2010/wordml" xmlns:w15="http://schemas.microsoft.com/office/word/2012/wordml" xmlns:w16cex="http://schemas.microsoft.com/office/word/2018/wordml/cex" xmlns:w16cid="http://schemas.microsoft.com/office/word/2016/wordml/cid" xmlns:w16="http://schemas.microsoft.com/office/word/2018/wordml" xmlns:w16se="http://schemas.microsoft.com/office/word/2015/wordml/symex" mc:Ignorable="w14 w15 w16se w16cid w16 w16cex">
+<w:styles xmlns:mc="http://schemas.openxmlformats.org/markup-compatibility/2006" xmlns:r="http://schemas.openxmlformats.org/officeDocument/2006/relationships" xmlns:w="http://schemas.openxmlformats.org/wordprocessingml/2006/main" xmlns:w14="http://schemas.microsoft.com/office/word/2010/wordml" xmlns:w15="http://schemas.microsoft.com/office/word/2012/wordml" xmlns:w16cex="http://schemas.microsoft.com/office/word/2018/wordml/cex" xmlns:w16cid="http://schemas.microsoft.com/office/word/2016/wordml/cid" xmlns:w16="http://schemas.microsoft.com/office/word/2018/wordml" xmlns:w16sdtdh="http://schemas.microsoft.com/office/word/2020/wordml/sdtdatahash" xmlns:w16se="http://schemas.microsoft.com/office/word/2015/wordml/symex" mc:Ignorable="w14 w15 w16se w16cid w16 w16cex w16sdtdh">
   <w:docDefaults>
     <w:rPrDefault>
       <w:rPr>

</xml_diff>

<commit_message>
Add outreach and new students
</commit_message>
<xml_diff>
--- a/CV_Berry_Current.docx
+++ b/CV_Berry_Current.docx
@@ -216,6 +216,7 @@
                 <w:rFonts w:ascii="Garamond" w:hAnsi="Garamond" w:cs="Didot"/>
                 <w:b/>
                 <w:bCs/>
+                <w:lang w:val="es-ES"/>
               </w:rPr>
             </w:pPr>
           </w:p>
@@ -393,7 +394,7 @@
               </wp:anchor>
             </w:drawing>
           </mc:Choice>
-          <mc:Fallback xmlns:mo="http://schemas.microsoft.com/office/mac/office/2008/main" xmlns:mv="urn:schemas-microsoft-com:mac:vml">
+          <mc:Fallback xmlns:mv="urn:schemas-microsoft-com:mac:vml" xmlns:mo="http://schemas.microsoft.com/office/mac/office/2008/main">
             <w:pict>
               <v:line w14:anchorId="26DA8F66" id="Straight Connector 1" o:spid="_x0000_s1026" style="position:absolute;z-index:251659264;visibility:visible;mso-wrap-style:square;mso-wrap-distance-left:9pt;mso-wrap-distance-top:0;mso-wrap-distance-right:9pt;mso-wrap-distance-bottom:0;mso-position-horizontal:center;mso-position-horizontal-relative:margin;mso-position-vertical:absolute;mso-position-vertical-relative:text" from="0,6.9pt" to="7in,6.9pt" o:gfxdata="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" strokecolor="black [3213]" strokeweight="1pt">
                 <v:stroke startarrow="diamond" endarrow="diamond" joinstyle="miter"/>
@@ -480,6 +481,7 @@
     <w:p>
       <w:pPr>
         <w:contextualSpacing/>
+        <w:jc w:val="center"/>
         <w:outlineLvl w:val="0"/>
         <w:rPr>
           <w:rFonts w:ascii="Garamond" w:hAnsi="Garamond" w:cs="Didot"/>
@@ -497,21 +499,285 @@
           <w:sz w:val="30"/>
           <w:szCs w:val="30"/>
         </w:rPr>
-        <w:t>Appointments</w:t>
-      </w:r>
-    </w:p>
-    <w:p>
-      <w:pPr>
-        <w:contextualSpacing/>
-        <w:outlineLvl w:val="0"/>
+        <w:t xml:space="preserve">Academic </w:t>
+      </w:r>
+      <w:r>
         <w:rPr>
           <w:rFonts w:ascii="Garamond" w:hAnsi="Garamond" w:cs="Didot"/>
           <w:b/>
           <w:bCs/>
-          <w:sz w:val="12"/>
-          <w:szCs w:val="12"/>
-        </w:rPr>
-      </w:pPr>
+          <w:sz w:val="30"/>
+          <w:szCs w:val="30"/>
+        </w:rPr>
+        <w:t>Appointments</w:t>
+      </w:r>
+    </w:p>
+    <w:tbl>
+      <w:tblPr>
+        <w:tblStyle w:val="TableGrid"/>
+        <w:tblW w:w="5000" w:type="pct"/>
+        <w:tblBorders>
+          <w:top w:val="none" w:sz="0" w:space="0" w:color="auto"/>
+          <w:left w:val="none" w:sz="0" w:space="0" w:color="auto"/>
+          <w:bottom w:val="none" w:sz="0" w:space="0" w:color="auto"/>
+          <w:right w:val="none" w:sz="0" w:space="0" w:color="auto"/>
+          <w:insideH w:val="none" w:sz="0" w:space="0" w:color="auto"/>
+          <w:insideV w:val="none" w:sz="0" w:space="0" w:color="auto"/>
+        </w:tblBorders>
+        <w:tblLook w:val="04A0" w:firstRow="1" w:lastRow="0" w:firstColumn="1" w:lastColumn="0" w:noHBand="0" w:noVBand="1"/>
+      </w:tblPr>
+      <w:tblGrid>
+        <w:gridCol w:w="8550"/>
+        <w:gridCol w:w="1530"/>
+      </w:tblGrid>
+      <w:tr>
+        <w:trPr>
+          <w:trHeight w:val="882"/>
+        </w:trPr>
+        <w:tc>
+          <w:tcPr>
+            <w:tcW w:w="4241" w:type="pct"/>
+          </w:tcPr>
+          <w:p>
+            <w:pPr>
+              <w:spacing w:after="60"/>
+              <w:ind w:left="341" w:hanging="341"/>
+              <w:contextualSpacing/>
+              <w:rPr>
+                <w:rFonts w:ascii="Garamond" w:hAnsi="Garamond" w:cs="Didot"/>
+                <w:b/>
+                <w:bCs/>
+              </w:rPr>
+            </w:pPr>
+            <w:r>
+              <w:rPr>
+                <w:rFonts w:ascii="Garamond" w:hAnsi="Garamond" w:cs="Didot"/>
+                <w:b/>
+                <w:bCs/>
+              </w:rPr>
+              <w:t>Assistant Professor of Spanish Linguistics</w:t>
+            </w:r>
+          </w:p>
+          <w:p>
+            <w:pPr>
+              <w:spacing w:after="60"/>
+              <w:ind w:left="341" w:hanging="2"/>
+              <w:contextualSpacing/>
+              <w:rPr>
+                <w:rFonts w:ascii="Garamond" w:hAnsi="Garamond" w:cs="Didot"/>
+              </w:rPr>
+            </w:pPr>
+            <w:r>
+              <w:rPr>
+                <w:rFonts w:ascii="Garamond" w:hAnsi="Garamond" w:cs="Didot"/>
+              </w:rPr>
+              <w:t>Department of Romance Languages and Literatures; Cognitive Sciences Faculty</w:t>
+            </w:r>
+          </w:p>
+          <w:p>
+            <w:pPr>
+              <w:spacing w:after="60"/>
+              <w:ind w:left="341" w:hanging="2"/>
+              <w:contextualSpacing/>
+              <w:rPr>
+                <w:rFonts w:ascii="Garamond" w:hAnsi="Garamond" w:cs="Didot"/>
+              </w:rPr>
+            </w:pPr>
+            <w:r>
+              <w:rPr>
+                <w:rFonts w:ascii="Garamond" w:hAnsi="Garamond" w:cs="Didot"/>
+              </w:rPr>
+              <w:t>Villanova University (Villanova, PA)</w:t>
+            </w:r>
+          </w:p>
+        </w:tc>
+        <w:tc>
+          <w:tcPr>
+            <w:tcW w:w="759" w:type="pct"/>
+          </w:tcPr>
+          <w:p>
+            <w:pPr>
+              <w:spacing w:after="60"/>
+              <w:contextualSpacing/>
+              <w:jc w:val="right"/>
+              <w:rPr>
+                <w:rFonts w:ascii="Garamond" w:hAnsi="Garamond" w:cs="Didot"/>
+              </w:rPr>
+            </w:pPr>
+            <w:r>
+              <w:rPr>
+                <w:rFonts w:ascii="Garamond" w:hAnsi="Garamond" w:cs="Didot"/>
+              </w:rPr>
+              <w:t>2020-Present</w:t>
+            </w:r>
+          </w:p>
+        </w:tc>
+      </w:tr>
+      <w:tr>
+        <w:trPr>
+          <w:trHeight w:val="882"/>
+        </w:trPr>
+        <w:tc>
+          <w:tcPr>
+            <w:tcW w:w="4241" w:type="pct"/>
+          </w:tcPr>
+          <w:p>
+            <w:pPr>
+              <w:spacing w:after="60"/>
+              <w:ind w:left="341" w:hanging="341"/>
+              <w:contextualSpacing/>
+              <w:rPr>
+                <w:rFonts w:ascii="Garamond" w:hAnsi="Garamond" w:cs="Didot"/>
+                <w:b/>
+                <w:bCs/>
+              </w:rPr>
+            </w:pPr>
+            <w:r>
+              <w:rPr>
+                <w:rFonts w:ascii="Garamond" w:hAnsi="Garamond" w:cs="Didot"/>
+                <w:b/>
+                <w:bCs/>
+              </w:rPr>
+              <w:t>Director, Language Use and Variation (LUV) Lab</w:t>
+            </w:r>
+          </w:p>
+          <w:p>
+            <w:pPr>
+              <w:spacing w:after="60"/>
+              <w:ind w:left="341" w:hanging="4"/>
+              <w:contextualSpacing/>
+              <w:rPr>
+                <w:rFonts w:ascii="Garamond" w:hAnsi="Garamond" w:cs="Didot"/>
+              </w:rPr>
+            </w:pPr>
+            <w:r>
+              <w:rPr>
+                <w:rFonts w:ascii="Garamond" w:hAnsi="Garamond" w:cs="Didot"/>
+              </w:rPr>
+              <w:t>Mendel Science Center G65-B (</w:t>
+            </w:r>
+            <w:r>
+              <w:rPr>
+                <w:rFonts w:ascii="Garamond" w:hAnsi="Garamond" w:cs="Didot"/>
+                <w:b/>
+                <w:bCs/>
+              </w:rPr>
+              <w:t>Web</w:t>
+            </w:r>
+            <w:r>
+              <w:rPr>
+                <w:rFonts w:ascii="Garamond" w:hAnsi="Garamond" w:cs="Didot"/>
+              </w:rPr>
+              <w:t>: https://luv-lab.info)</w:t>
+            </w:r>
+          </w:p>
+          <w:p>
+            <w:pPr>
+              <w:spacing w:after="60"/>
+              <w:ind w:left="609" w:hanging="270"/>
+              <w:contextualSpacing/>
+              <w:rPr>
+                <w:rFonts w:ascii="Garamond" w:hAnsi="Garamond" w:cs="Didot"/>
+                <w:b/>
+                <w:bCs/>
+              </w:rPr>
+            </w:pPr>
+            <w:proofErr w:type="spellStart"/>
+            <w:r>
+              <w:rPr>
+                <w:rFonts w:ascii="Garamond" w:hAnsi="Garamond" w:cs="Didot"/>
+                <w:lang w:val="es-ES"/>
+              </w:rPr>
+              <w:t>Villanova</w:t>
+            </w:r>
+            <w:proofErr w:type="spellEnd"/>
+            <w:r>
+              <w:rPr>
+                <w:rFonts w:ascii="Garamond" w:hAnsi="Garamond" w:cs="Didot"/>
+                <w:lang w:val="es-ES"/>
+              </w:rPr>
+              <w:t xml:space="preserve"> </w:t>
+            </w:r>
+            <w:proofErr w:type="spellStart"/>
+            <w:r>
+              <w:rPr>
+                <w:rFonts w:ascii="Garamond" w:hAnsi="Garamond" w:cs="Didot"/>
+                <w:lang w:val="es-ES"/>
+              </w:rPr>
+              <w:t>University</w:t>
+            </w:r>
+            <w:proofErr w:type="spellEnd"/>
+            <w:r>
+              <w:rPr>
+                <w:rFonts w:ascii="Garamond" w:hAnsi="Garamond" w:cs="Didot"/>
+                <w:lang w:val="es-ES"/>
+              </w:rPr>
+              <w:t xml:space="preserve"> (</w:t>
+            </w:r>
+            <w:proofErr w:type="spellStart"/>
+            <w:r>
+              <w:rPr>
+                <w:rFonts w:ascii="Garamond" w:hAnsi="Garamond" w:cs="Didot"/>
+                <w:lang w:val="es-ES"/>
+              </w:rPr>
+              <w:t>Villanova</w:t>
+            </w:r>
+            <w:proofErr w:type="spellEnd"/>
+            <w:r>
+              <w:rPr>
+                <w:rFonts w:ascii="Garamond" w:hAnsi="Garamond" w:cs="Didot"/>
+                <w:lang w:val="es-ES"/>
+              </w:rPr>
+              <w:t>, PA)</w:t>
+            </w:r>
+          </w:p>
+        </w:tc>
+        <w:tc>
+          <w:tcPr>
+            <w:tcW w:w="759" w:type="pct"/>
+          </w:tcPr>
+          <w:p>
+            <w:pPr>
+              <w:spacing w:after="60"/>
+              <w:contextualSpacing/>
+              <w:jc w:val="right"/>
+              <w:rPr>
+                <w:rFonts w:ascii="Garamond" w:hAnsi="Garamond" w:cs="Didot"/>
+              </w:rPr>
+            </w:pPr>
+            <w:r>
+              <w:rPr>
+                <w:rFonts w:ascii="Garamond" w:hAnsi="Garamond" w:cs="Didot"/>
+              </w:rPr>
+              <w:t>2020-Present</w:t>
+            </w:r>
+          </w:p>
+        </w:tc>
+      </w:tr>
+    </w:tbl>
+    <w:p>
+      <w:pPr>
+        <w:contextualSpacing/>
+        <w:jc w:val="center"/>
+        <w:outlineLvl w:val="0"/>
+        <w:rPr>
+          <w:rFonts w:ascii="Garamond" w:hAnsi="Garamond" w:cs="Didot"/>
+          <w:b/>
+          <w:bCs/>
+          <w:sz w:val="30"/>
+          <w:szCs w:val="30"/>
+        </w:rPr>
+      </w:pPr>
+      <w:r>
+        <w:rPr>
+          <w:rFonts w:ascii="Garamond" w:hAnsi="Garamond" w:cs="Didot"/>
+          <w:b/>
+          <w:bCs/>
+          <w:sz w:val="30"/>
+          <w:szCs w:val="30"/>
+        </w:rPr>
+        <w:t>Other Appointments</w:t>
+      </w:r>
     </w:p>
     <w:tbl>
       <w:tblPr>
@@ -611,253 +877,6 @@
           <w:p>
             <w:pPr>
               <w:spacing w:after="60"/>
-              <w:ind w:left="341" w:hanging="341"/>
-              <w:contextualSpacing/>
-              <w:rPr>
-                <w:rFonts w:ascii="Garamond" w:hAnsi="Garamond" w:cs="Didot"/>
-                <w:b/>
-                <w:bCs/>
-              </w:rPr>
-            </w:pPr>
-            <w:r>
-              <w:rPr>
-                <w:rFonts w:ascii="Garamond" w:hAnsi="Garamond" w:cs="Didot"/>
-                <w:b/>
-                <w:bCs/>
-              </w:rPr>
-              <w:t>Director, Language Use and Variation (LUV) Lab</w:t>
-            </w:r>
-          </w:p>
-          <w:p>
-            <w:pPr>
-              <w:spacing w:after="60"/>
-              <w:ind w:left="341" w:hanging="4"/>
-              <w:contextualSpacing/>
-              <w:rPr>
-                <w:rFonts w:ascii="Garamond" w:hAnsi="Garamond" w:cs="Didot"/>
-              </w:rPr>
-            </w:pPr>
-            <w:r>
-              <w:rPr>
-                <w:rFonts w:ascii="Garamond" w:hAnsi="Garamond" w:cs="Didot"/>
-              </w:rPr>
-              <w:t>Mendel Science Center G65-B</w:t>
-            </w:r>
-            <w:r>
-              <w:rPr>
-                <w:rFonts w:ascii="Garamond" w:hAnsi="Garamond" w:cs="Didot"/>
-              </w:rPr>
-              <w:t xml:space="preserve"> (</w:t>
-            </w:r>
-            <w:r>
-              <w:rPr>
-                <w:rFonts w:ascii="Garamond" w:hAnsi="Garamond" w:cs="Didot"/>
-                <w:b/>
-                <w:bCs/>
-              </w:rPr>
-              <w:t>Web</w:t>
-            </w:r>
-            <w:r>
-              <w:rPr>
-                <w:rFonts w:ascii="Garamond" w:hAnsi="Garamond" w:cs="Didot"/>
-              </w:rPr>
-              <w:t>: https://luv-lab.info)</w:t>
-            </w:r>
-          </w:p>
-          <w:p>
-            <w:pPr>
-              <w:spacing w:after="60"/>
-              <w:ind w:left="341" w:hanging="4"/>
-              <w:contextualSpacing/>
-              <w:rPr>
-                <w:rFonts w:ascii="Garamond" w:hAnsi="Garamond" w:cs="Didot"/>
-                <w:lang w:val="es-ES"/>
-              </w:rPr>
-            </w:pPr>
-            <w:proofErr w:type="spellStart"/>
-            <w:r>
-              <w:rPr>
-                <w:rFonts w:ascii="Garamond" w:hAnsi="Garamond" w:cs="Didot"/>
-                <w:lang w:val="es-ES"/>
-              </w:rPr>
-              <w:t>Villanova</w:t>
-            </w:r>
-            <w:proofErr w:type="spellEnd"/>
-            <w:r>
-              <w:rPr>
-                <w:rFonts w:ascii="Garamond" w:hAnsi="Garamond" w:cs="Didot"/>
-                <w:lang w:val="es-ES"/>
-              </w:rPr>
-              <w:t xml:space="preserve"> </w:t>
-            </w:r>
-            <w:proofErr w:type="spellStart"/>
-            <w:r>
-              <w:rPr>
-                <w:rFonts w:ascii="Garamond" w:hAnsi="Garamond" w:cs="Didot"/>
-                <w:lang w:val="es-ES"/>
-              </w:rPr>
-              <w:t>University</w:t>
-            </w:r>
-            <w:proofErr w:type="spellEnd"/>
-            <w:r>
-              <w:rPr>
-                <w:rFonts w:ascii="Garamond" w:hAnsi="Garamond" w:cs="Didot"/>
-                <w:lang w:val="es-ES"/>
-              </w:rPr>
-              <w:t xml:space="preserve"> (</w:t>
-            </w:r>
-            <w:proofErr w:type="spellStart"/>
-            <w:r>
-              <w:rPr>
-                <w:rFonts w:ascii="Garamond" w:hAnsi="Garamond" w:cs="Didot"/>
-                <w:lang w:val="es-ES"/>
-              </w:rPr>
-              <w:t>Villanova</w:t>
-            </w:r>
-            <w:proofErr w:type="spellEnd"/>
-            <w:r>
-              <w:rPr>
-                <w:rFonts w:ascii="Garamond" w:hAnsi="Garamond" w:cs="Didot"/>
-                <w:lang w:val="es-ES"/>
-              </w:rPr>
-              <w:t>, PA)</w:t>
-            </w:r>
-          </w:p>
-        </w:tc>
-        <w:tc>
-          <w:tcPr>
-            <w:tcW w:w="759" w:type="pct"/>
-          </w:tcPr>
-          <w:p>
-            <w:pPr>
-              <w:spacing w:after="60"/>
-              <w:contextualSpacing/>
-              <w:jc w:val="right"/>
-              <w:rPr>
-                <w:rFonts w:ascii="Garamond" w:hAnsi="Garamond" w:cs="Didot"/>
-              </w:rPr>
-            </w:pPr>
-            <w:r>
-              <w:rPr>
-                <w:rFonts w:ascii="Garamond" w:hAnsi="Garamond" w:cs="Didot"/>
-              </w:rPr>
-              <w:t>202</w:t>
-            </w:r>
-            <w:r>
-              <w:rPr>
-                <w:rFonts w:ascii="Garamond" w:hAnsi="Garamond" w:cs="Didot"/>
-              </w:rPr>
-              <w:t>1</w:t>
-            </w:r>
-            <w:r>
-              <w:rPr>
-                <w:rFonts w:ascii="Garamond" w:hAnsi="Garamond" w:cs="Didot"/>
-              </w:rPr>
-              <w:t>-Present</w:t>
-            </w:r>
-          </w:p>
-        </w:tc>
-      </w:tr>
-      <w:tr>
-        <w:trPr>
-          <w:trHeight w:val="306"/>
-        </w:trPr>
-        <w:tc>
-          <w:tcPr>
-            <w:tcW w:w="4241" w:type="pct"/>
-          </w:tcPr>
-          <w:p>
-            <w:pPr>
-              <w:spacing w:after="60"/>
-              <w:ind w:left="341" w:hanging="341"/>
-              <w:contextualSpacing/>
-              <w:rPr>
-                <w:rFonts w:ascii="Garamond" w:hAnsi="Garamond" w:cs="Didot"/>
-                <w:b/>
-                <w:bCs/>
-              </w:rPr>
-            </w:pPr>
-            <w:r>
-              <w:rPr>
-                <w:rFonts w:ascii="Garamond" w:hAnsi="Garamond" w:cs="Didot"/>
-                <w:b/>
-                <w:bCs/>
-              </w:rPr>
-              <w:t>Assistant Professor of Spanish Linguistics</w:t>
-            </w:r>
-          </w:p>
-          <w:p>
-            <w:pPr>
-              <w:spacing w:after="60"/>
-              <w:ind w:left="341" w:hanging="2"/>
-              <w:contextualSpacing/>
-              <w:rPr>
-                <w:rFonts w:ascii="Garamond" w:hAnsi="Garamond" w:cs="Didot"/>
-              </w:rPr>
-            </w:pPr>
-            <w:r>
-              <w:rPr>
-                <w:rFonts w:ascii="Garamond" w:hAnsi="Garamond" w:cs="Didot"/>
-              </w:rPr>
-              <w:t>Department of Romance Languages and Literatures</w:t>
-            </w:r>
-            <w:r>
-              <w:rPr>
-                <w:rFonts w:ascii="Garamond" w:hAnsi="Garamond" w:cs="Didot"/>
-              </w:rPr>
-              <w:t>; Cognitive Sciences Faculty</w:t>
-            </w:r>
-          </w:p>
-          <w:p>
-            <w:pPr>
-              <w:spacing w:after="60"/>
-              <w:ind w:left="341" w:hanging="2"/>
-              <w:contextualSpacing/>
-              <w:rPr>
-                <w:rFonts w:ascii="Garamond" w:hAnsi="Garamond" w:cs="Didot"/>
-              </w:rPr>
-            </w:pPr>
-            <w:r>
-              <w:rPr>
-                <w:rFonts w:ascii="Garamond" w:hAnsi="Garamond" w:cs="Didot"/>
-              </w:rPr>
-              <w:t>Villanova University (Villanova, PA)</w:t>
-            </w:r>
-          </w:p>
-        </w:tc>
-        <w:tc>
-          <w:tcPr>
-            <w:tcW w:w="759" w:type="pct"/>
-          </w:tcPr>
-          <w:p>
-            <w:pPr>
-              <w:spacing w:after="60"/>
-              <w:contextualSpacing/>
-              <w:jc w:val="right"/>
-              <w:rPr>
-                <w:rFonts w:ascii="Garamond" w:hAnsi="Garamond" w:cs="Didot"/>
-              </w:rPr>
-            </w:pPr>
-            <w:r>
-              <w:rPr>
-                <w:rFonts w:ascii="Garamond" w:hAnsi="Garamond" w:cs="Didot"/>
-              </w:rPr>
-              <w:t>2020-Present</w:t>
-            </w:r>
-          </w:p>
-        </w:tc>
-      </w:tr>
-      <w:tr>
-        <w:trPr>
-          <w:trHeight w:val="306"/>
-        </w:trPr>
-        <w:tc>
-          <w:tcPr>
-            <w:tcW w:w="4241" w:type="pct"/>
-          </w:tcPr>
-          <w:p>
-            <w:pPr>
-              <w:spacing w:after="60"/>
               <w:contextualSpacing/>
               <w:rPr>
                 <w:rFonts w:ascii="Garamond" w:hAnsi="Garamond" w:cs="Didot"/>
@@ -1806,6 +1825,79 @@
               <w:rPr>
                 <w:rFonts w:ascii="Garamond" w:hAnsi="Garamond" w:cs="Didot"/>
               </w:rPr>
+              <w:t>$1,000</w:t>
+            </w:r>
+          </w:p>
+        </w:tc>
+        <w:tc>
+          <w:tcPr>
+            <w:tcW w:w="8470" w:type="dxa"/>
+          </w:tcPr>
+          <w:p>
+            <w:pPr>
+              <w:contextualSpacing/>
+              <w:rPr>
+                <w:rFonts w:ascii="Garamond" w:hAnsi="Garamond" w:cs="Didot"/>
+              </w:rPr>
+            </w:pPr>
+            <w:r>
+              <w:rPr>
+                <w:rFonts w:ascii="Garamond" w:hAnsi="Garamond" w:cs="Didot"/>
+              </w:rPr>
+              <w:t>Villanova Match Research Program (Support for 1</w:t>
+            </w:r>
+            <w:r>
+              <w:rPr>
+                <w:rFonts w:ascii="Garamond" w:hAnsi="Garamond" w:cs="Didot"/>
+                <w:vertAlign w:val="superscript"/>
+              </w:rPr>
+              <w:t>st</w:t>
+            </w:r>
+            <w:r>
+              <w:rPr>
+                <w:rFonts w:ascii="Garamond" w:hAnsi="Garamond" w:cs="Didot"/>
+              </w:rPr>
+              <w:t>-year Student RA)</w:t>
+            </w:r>
+          </w:p>
+        </w:tc>
+        <w:tc>
+          <w:tcPr>
+            <w:tcW w:w="666" w:type="dxa"/>
+          </w:tcPr>
+          <w:p>
+            <w:pPr>
+              <w:contextualSpacing/>
+              <w:rPr>
+                <w:rFonts w:ascii="Garamond" w:hAnsi="Garamond" w:cs="Didot"/>
+              </w:rPr>
+            </w:pPr>
+            <w:r>
+              <w:rPr>
+                <w:rFonts w:ascii="Garamond" w:hAnsi="Garamond" w:cs="Didot"/>
+              </w:rPr>
+              <w:t>2022</w:t>
+            </w:r>
+          </w:p>
+        </w:tc>
+      </w:tr>
+      <w:tr>
+        <w:tc>
+          <w:tcPr>
+            <w:tcW w:w="939" w:type="dxa"/>
+          </w:tcPr>
+          <w:p>
+            <w:pPr>
+              <w:contextualSpacing/>
+              <w:jc w:val="right"/>
+              <w:rPr>
+                <w:rFonts w:ascii="Garamond" w:hAnsi="Garamond" w:cs="Didot"/>
+              </w:rPr>
+            </w:pPr>
+            <w:r>
+              <w:rPr>
+                <w:rFonts w:ascii="Garamond" w:hAnsi="Garamond" w:cs="Didot"/>
+              </w:rPr>
               <w:t>$3,250</w:t>
             </w:r>
           </w:p>
@@ -2354,8 +2446,6 @@
     </w:p>
     <w:p>
       <w:pPr>
-        <w:contextualSpacing/>
-        <w:outlineLvl w:val="0"/>
         <w:rPr>
           <w:rFonts w:ascii="Garamond" w:hAnsi="Garamond" w:cs="Didot"/>
           <w:b/>
@@ -2372,9 +2462,13 @@
           <w:sz w:val="30"/>
           <w:szCs w:val="30"/>
         </w:rPr>
-        <w:t>Peer-reviewed Publications</w:t>
-      </w:r>
-      <w:r>
+        <w:br w:type="page"/>
+      </w:r>
+    </w:p>
+    <w:p>
+      <w:pPr>
+        <w:contextualSpacing/>
+        <w:outlineLvl w:val="0"/>
         <w:rPr>
           <w:rFonts w:ascii="Garamond" w:hAnsi="Garamond" w:cs="Didot"/>
           <w:b/>
@@ -2382,6 +2476,26 @@
           <w:sz w:val="30"/>
           <w:szCs w:val="30"/>
         </w:rPr>
+      </w:pPr>
+      <w:r>
+        <w:rPr>
+          <w:rFonts w:ascii="Garamond" w:hAnsi="Garamond" w:cs="Didot"/>
+          <w:b/>
+          <w:bCs/>
+          <w:sz w:val="30"/>
+          <w:szCs w:val="30"/>
+        </w:rPr>
+        <w:lastRenderedPageBreak/>
+        <w:t>Peer-reviewed Publications</w:t>
+      </w:r>
+      <w:r>
+        <w:rPr>
+          <w:rFonts w:ascii="Garamond" w:hAnsi="Garamond" w:cs="Didot"/>
+          <w:b/>
+          <w:bCs/>
+          <w:sz w:val="30"/>
+          <w:szCs w:val="30"/>
+        </w:rPr>
         <w:t xml:space="preserve"> </w:t>
       </w:r>
       <w:r>
@@ -2452,24 +2566,6 @@
       <w:r>
         <w:rPr>
           <w:rFonts w:ascii="Garamond" w:hAnsi="Garamond" w:cs="Didot"/>
-        </w:rPr>
-        <w:t>Winkler, D.</w:t>
-      </w:r>
-      <w:r>
-        <w:rPr>
-          <w:rFonts w:ascii="Garamond" w:hAnsi="Garamond" w:cs="Didot"/>
-        </w:rPr>
-        <w:t>*</w:t>
-      </w:r>
-      <w:r>
-        <w:rPr>
-          <w:rFonts w:ascii="Garamond" w:hAnsi="Garamond" w:cs="Didot"/>
-        </w:rPr>
-        <w:t xml:space="preserve">, &amp; </w:t>
-      </w:r>
-      <w:r>
-        <w:rPr>
-          <w:rFonts w:ascii="Garamond" w:hAnsi="Garamond" w:cs="Didot"/>
           <w:b/>
           <w:bCs/>
         </w:rPr>
@@ -2479,7 +2575,7 @@
         <w:rPr>
           <w:rFonts w:ascii="Garamond" w:hAnsi="Garamond" w:cs="Didot"/>
         </w:rPr>
-        <w:t xml:space="preserve"> (Still researching). The emergence of sociolinguistic attitudes in language learners as a function of course progression and exposure. </w:t>
+        <w:t xml:space="preserve"> (Submitted). Sex-differentiated strategies for stereotype avoidance: OH-Lowering in Philadelphia Puerto Rican English. </w:t>
       </w:r>
     </w:p>
     <w:p>
@@ -2491,32 +2587,11 @@
           <w:rFonts w:ascii="Garamond" w:hAnsi="Garamond" w:cs="Didot"/>
         </w:rPr>
       </w:pPr>
-      <w:proofErr w:type="spellStart"/>
-      <w:r>
-        <w:rPr>
-          <w:rFonts w:ascii="Garamond" w:hAnsi="Garamond" w:cs="Didot"/>
-        </w:rPr>
-        <w:lastRenderedPageBreak/>
-        <w:t>Patchell</w:t>
-      </w:r>
-      <w:proofErr w:type="spellEnd"/>
-      <w:r>
-        <w:rPr>
-          <w:rFonts w:ascii="Garamond" w:hAnsi="Garamond" w:cs="Didot"/>
-        </w:rPr>
-        <w:t>, A.</w:t>
-      </w:r>
-      <w:r>
-        <w:rPr>
-          <w:rFonts w:ascii="Garamond" w:hAnsi="Garamond" w:cs="Didot"/>
-        </w:rPr>
-        <w:t>*</w:t>
-      </w:r>
-      <w:r>
-        <w:rPr>
-          <w:rFonts w:ascii="Garamond" w:hAnsi="Garamond" w:cs="Didot"/>
-        </w:rPr>
-        <w:t xml:space="preserve">, &amp; </w:t>
+      <w:r>
+        <w:rPr>
+          <w:rFonts w:ascii="Garamond" w:hAnsi="Garamond" w:cs="Didot"/>
+        </w:rPr>
+        <w:t xml:space="preserve">Winkler, D.*, &amp; </w:t>
       </w:r>
       <w:r>
         <w:rPr>
@@ -2530,29 +2605,31 @@
         <w:rPr>
           <w:rFonts w:ascii="Garamond" w:hAnsi="Garamond" w:cs="Didot"/>
         </w:rPr>
-        <w:t xml:space="preserve"> (In Prep). Do Philly Puerto Ricans say </w:t>
-      </w:r>
-      <w:proofErr w:type="spellStart"/>
-      <w:r>
-        <w:rPr>
-          <w:rFonts w:ascii="Garamond" w:hAnsi="Garamond" w:cs="Didot"/>
-          <w:i/>
-          <w:iCs/>
-        </w:rPr>
-        <w:t>dat</w:t>
-      </w:r>
-      <w:proofErr w:type="spellEnd"/>
-      <w:r>
-        <w:rPr>
-          <w:rFonts w:ascii="Garamond" w:hAnsi="Garamond" w:cs="Didot"/>
-        </w:rPr>
-        <w:t>? A</w:t>
-      </w:r>
-      <w:r>
-        <w:rPr>
-          <w:rFonts w:ascii="Garamond" w:hAnsi="Garamond" w:cs="Didot"/>
-        </w:rPr>
-        <w:t xml:space="preserve">n acoustic analysis of TH-Stopping as a change in-progress. </w:t>
+        <w:t xml:space="preserve"> (Still researching). The emergence of sociolinguistic attitudes in</w:t>
+      </w:r>
+      <w:r>
+        <w:rPr>
+          <w:rFonts w:ascii="Garamond" w:hAnsi="Garamond" w:cs="Didot"/>
+        </w:rPr>
+        <w:t xml:space="preserve"> classroom</w:t>
+      </w:r>
+      <w:r>
+        <w:rPr>
+          <w:rFonts w:ascii="Garamond" w:hAnsi="Garamond" w:cs="Didot"/>
+        </w:rPr>
+        <w:t xml:space="preserve"> language learners as a function of </w:t>
+      </w:r>
+      <w:r>
+        <w:rPr>
+          <w:rFonts w:ascii="Garamond" w:hAnsi="Garamond" w:cs="Didot"/>
+        </w:rPr>
+        <w:t>curriculum and exposure</w:t>
+      </w:r>
+      <w:r>
+        <w:rPr>
+          <w:rFonts w:ascii="Garamond" w:hAnsi="Garamond" w:cs="Didot"/>
+        </w:rPr>
+        <w:t xml:space="preserve">. </w:t>
       </w:r>
     </w:p>
     <w:p>
@@ -2564,6 +2641,32 @@
           <w:rFonts w:ascii="Garamond" w:hAnsi="Garamond" w:cs="Didot"/>
         </w:rPr>
       </w:pPr>
+      <w:proofErr w:type="spellStart"/>
+      <w:r>
+        <w:rPr>
+          <w:rFonts w:ascii="Garamond" w:hAnsi="Garamond" w:cs="Didot"/>
+        </w:rPr>
+        <w:t>Patchell</w:t>
+      </w:r>
+      <w:proofErr w:type="spellEnd"/>
+      <w:r>
+        <w:rPr>
+          <w:rFonts w:ascii="Garamond" w:hAnsi="Garamond" w:cs="Didot"/>
+        </w:rPr>
+        <w:t>, A.</w:t>
+      </w:r>
+      <w:r>
+        <w:rPr>
+          <w:rFonts w:ascii="Garamond" w:hAnsi="Garamond" w:cs="Didot"/>
+        </w:rPr>
+        <w:t>*</w:t>
+      </w:r>
+      <w:r>
+        <w:rPr>
+          <w:rFonts w:ascii="Garamond" w:hAnsi="Garamond" w:cs="Didot"/>
+        </w:rPr>
+        <w:t xml:space="preserve">, &amp; </w:t>
+      </w:r>
       <w:r>
         <w:rPr>
           <w:rFonts w:ascii="Garamond" w:hAnsi="Garamond" w:cs="Didot"/>
@@ -2576,7 +2679,29 @@
         <w:rPr>
           <w:rFonts w:ascii="Garamond" w:hAnsi="Garamond" w:cs="Didot"/>
         </w:rPr>
-        <w:t xml:space="preserve"> (In Prep). Sex-differentiated strategies for stereotype avoidance: OH-Lowering in Philadelphia Puerto Rican English. </w:t>
+        <w:t xml:space="preserve"> (In Prep). Do Philly Puerto Ricans say </w:t>
+      </w:r>
+      <w:proofErr w:type="spellStart"/>
+      <w:r>
+        <w:rPr>
+          <w:rFonts w:ascii="Garamond" w:hAnsi="Garamond" w:cs="Didot"/>
+          <w:i/>
+          <w:iCs/>
+        </w:rPr>
+        <w:t>dat</w:t>
+      </w:r>
+      <w:proofErr w:type="spellEnd"/>
+      <w:r>
+        <w:rPr>
+          <w:rFonts w:ascii="Garamond" w:hAnsi="Garamond" w:cs="Didot"/>
+        </w:rPr>
+        <w:t>? A</w:t>
+      </w:r>
+      <w:r>
+        <w:rPr>
+          <w:rFonts w:ascii="Garamond" w:hAnsi="Garamond" w:cs="Didot"/>
+        </w:rPr>
+        <w:t xml:space="preserve">n acoustic analysis of TH-Stopping as a change in-progress. </w:t>
       </w:r>
     </w:p>
     <w:p>
@@ -4123,47 +4248,34 @@
         <w:rPr>
           <w:rFonts w:ascii="Garamond" w:hAnsi="Garamond" w:cs="Didot"/>
         </w:rPr>
-        <w:t xml:space="preserve">From the periphery to the forefront: Puerto Rican English and Philadelphia </w:t>
-      </w:r>
-      <w:r>
-        <w:rPr>
-          <w:rFonts w:ascii="Garamond" w:hAnsi="Garamond" w:cs="Didot"/>
-        </w:rPr>
-        <w:t>s</w:t>
-      </w:r>
-      <w:r>
-        <w:rPr>
-          <w:rFonts w:ascii="Garamond" w:hAnsi="Garamond" w:cs="Didot"/>
-        </w:rPr>
-        <w:t xml:space="preserve">ound </w:t>
-      </w:r>
-      <w:r>
-        <w:rPr>
-          <w:rFonts w:ascii="Garamond" w:hAnsi="Garamond" w:cs="Didot"/>
-        </w:rPr>
-        <w:t>c</w:t>
-      </w:r>
-      <w:r>
-        <w:rPr>
-          <w:rFonts w:ascii="Garamond" w:hAnsi="Garamond" w:cs="Didot"/>
-        </w:rPr>
-        <w:t>hange</w:t>
-      </w:r>
-    </w:p>
-    <w:p>
-      <w:pPr>
-        <w:pStyle w:val="NoSpacing"/>
-        <w:ind w:left="360" w:firstLine="360"/>
-        <w:contextualSpacing/>
-        <w:rPr>
-          <w:rFonts w:ascii="Garamond" w:hAnsi="Garamond" w:cs="Didot"/>
-        </w:rPr>
-      </w:pPr>
-      <w:r>
-        <w:rPr>
-          <w:rFonts w:ascii="Garamond" w:hAnsi="Garamond" w:cs="Didot"/>
-        </w:rPr>
-        <w:t>University of Pennsylvania Integrated Language Science &amp; Technology Series; 16 Apr 2021</w:t>
+        <w:t>AI and bias: Who’s to blame?</w:t>
+      </w:r>
+      <w:r>
+        <w:rPr>
+          <w:rFonts w:ascii="Garamond" w:hAnsi="Garamond" w:cs="Didot"/>
+        </w:rPr>
+        <w:br/>
+        <w:t xml:space="preserve">Villanova University; Charles </w:t>
+      </w:r>
+      <w:proofErr w:type="spellStart"/>
+      <w:r>
+        <w:rPr>
+          <w:rFonts w:ascii="Garamond" w:hAnsi="Garamond" w:cs="Didot"/>
+        </w:rPr>
+        <w:t>Widger</w:t>
+      </w:r>
+      <w:proofErr w:type="spellEnd"/>
+      <w:r>
+        <w:rPr>
+          <w:rFonts w:ascii="Garamond" w:hAnsi="Garamond" w:cs="Didot"/>
+        </w:rPr>
+        <w:t xml:space="preserve"> School of Law; </w:t>
+      </w:r>
+      <w:r>
+        <w:rPr>
+          <w:rFonts w:ascii="Garamond" w:hAnsi="Garamond" w:cs="Didot"/>
+        </w:rPr>
+        <w:t>1 Jan, 2022</w:t>
       </w:r>
     </w:p>
     <w:p>
@@ -4182,7 +4294,31 @@
         <w:rPr>
           <w:rFonts w:ascii="Garamond" w:hAnsi="Garamond" w:cs="Didot"/>
         </w:rPr>
-        <w:t>Legal applications of artificial intelligence for social justice</w:t>
+        <w:t xml:space="preserve">From the periphery to the forefront: Puerto Rican English and Philadelphia </w:t>
+      </w:r>
+      <w:r>
+        <w:rPr>
+          <w:rFonts w:ascii="Garamond" w:hAnsi="Garamond" w:cs="Didot"/>
+        </w:rPr>
+        <w:t>s</w:t>
+      </w:r>
+      <w:r>
+        <w:rPr>
+          <w:rFonts w:ascii="Garamond" w:hAnsi="Garamond" w:cs="Didot"/>
+        </w:rPr>
+        <w:t xml:space="preserve">ound </w:t>
+      </w:r>
+      <w:r>
+        <w:rPr>
+          <w:rFonts w:ascii="Garamond" w:hAnsi="Garamond" w:cs="Didot"/>
+        </w:rPr>
+        <w:t>c</w:t>
+      </w:r>
+      <w:r>
+        <w:rPr>
+          <w:rFonts w:ascii="Garamond" w:hAnsi="Garamond" w:cs="Didot"/>
+        </w:rPr>
+        <w:t>hange</w:t>
       </w:r>
     </w:p>
     <w:p>
@@ -4198,21 +4334,7 @@
         <w:rPr>
           <w:rFonts w:ascii="Garamond" w:hAnsi="Garamond" w:cs="Didot"/>
         </w:rPr>
-        <w:t xml:space="preserve">Villanova University; Charles </w:t>
-      </w:r>
-      <w:proofErr w:type="spellStart"/>
-      <w:r>
-        <w:rPr>
-          <w:rFonts w:ascii="Garamond" w:hAnsi="Garamond" w:cs="Didot"/>
-        </w:rPr>
-        <w:t>Widger</w:t>
-      </w:r>
-      <w:proofErr w:type="spellEnd"/>
-      <w:r>
-        <w:rPr>
-          <w:rFonts w:ascii="Garamond" w:hAnsi="Garamond" w:cs="Didot"/>
-        </w:rPr>
-        <w:t xml:space="preserve"> School of Law; 21 Jan, 2021</w:t>
+        <w:t>University of Pennsylvania Integrated Language Science &amp; Technology Series; 16 Apr 2021</w:t>
       </w:r>
     </w:p>
     <w:p>
@@ -4231,6 +4353,56 @@
         <w:rPr>
           <w:rFonts w:ascii="Garamond" w:hAnsi="Garamond" w:cs="Didot"/>
         </w:rPr>
+        <w:t>Legal applications of artificial intelligence for social justice</w:t>
+      </w:r>
+    </w:p>
+    <w:p>
+      <w:pPr>
+        <w:pStyle w:val="NoSpacing"/>
+        <w:ind w:left="360" w:firstLine="360"/>
+        <w:contextualSpacing/>
+        <w:rPr>
+          <w:rFonts w:ascii="Garamond" w:hAnsi="Garamond" w:cs="Didot"/>
+        </w:rPr>
+      </w:pPr>
+      <w:r>
+        <w:rPr>
+          <w:rFonts w:ascii="Garamond" w:hAnsi="Garamond" w:cs="Didot"/>
+        </w:rPr>
+        <w:t xml:space="preserve">Villanova University; Charles </w:t>
+      </w:r>
+      <w:proofErr w:type="spellStart"/>
+      <w:r>
+        <w:rPr>
+          <w:rFonts w:ascii="Garamond" w:hAnsi="Garamond" w:cs="Didot"/>
+        </w:rPr>
+        <w:t>Widger</w:t>
+      </w:r>
+      <w:proofErr w:type="spellEnd"/>
+      <w:r>
+        <w:rPr>
+          <w:rFonts w:ascii="Garamond" w:hAnsi="Garamond" w:cs="Didot"/>
+        </w:rPr>
+        <w:t xml:space="preserve"> School of Law; 21 Jan, 2021</w:t>
+      </w:r>
+    </w:p>
+    <w:p>
+      <w:pPr>
+        <w:pStyle w:val="NoSpacing"/>
+        <w:numPr>
+          <w:ilvl w:val="0"/>
+          <w:numId w:val="3"/>
+        </w:numPr>
+        <w:contextualSpacing/>
+        <w:rPr>
+          <w:rFonts w:ascii="Garamond" w:hAnsi="Garamond" w:cs="Didot"/>
+        </w:rPr>
+      </w:pPr>
+      <w:r>
+        <w:rPr>
+          <w:rFonts w:ascii="Garamond" w:hAnsi="Garamond" w:cs="Didot"/>
+        </w:rPr>
+        <w:lastRenderedPageBreak/>
         <w:t xml:space="preserve">Visualizing linguistic data in R </w:t>
       </w:r>
     </w:p>
@@ -4394,7 +4566,6 @@
         <w:rPr>
           <w:rFonts w:ascii="Garamond" w:hAnsi="Garamond" w:cs="Didot"/>
         </w:rPr>
-        <w:lastRenderedPageBreak/>
         <w:t>University of Pittsburgh</w:t>
       </w:r>
       <w:r>
@@ -5391,8 +5562,6 @@
     </w:p>
     <w:p>
       <w:pPr>
-        <w:contextualSpacing/>
-        <w:outlineLvl w:val="0"/>
         <w:rPr>
           <w:rFonts w:ascii="Garamond" w:hAnsi="Garamond" w:cs="Didot"/>
           <w:b/>
@@ -5409,6 +5578,30 @@
           <w:sz w:val="30"/>
           <w:szCs w:val="30"/>
         </w:rPr>
+        <w:br w:type="page"/>
+      </w:r>
+    </w:p>
+    <w:p>
+      <w:pPr>
+        <w:contextualSpacing/>
+        <w:outlineLvl w:val="0"/>
+        <w:rPr>
+          <w:rFonts w:ascii="Garamond" w:hAnsi="Garamond" w:cs="Didot"/>
+          <w:b/>
+          <w:bCs/>
+          <w:sz w:val="30"/>
+          <w:szCs w:val="30"/>
+        </w:rPr>
+      </w:pPr>
+      <w:r>
+        <w:rPr>
+          <w:rFonts w:ascii="Garamond" w:hAnsi="Garamond" w:cs="Didot"/>
+          <w:b/>
+          <w:bCs/>
+          <w:sz w:val="30"/>
+          <w:szCs w:val="30"/>
+        </w:rPr>
+        <w:lastRenderedPageBreak/>
         <w:t>Peer-reviewed Conference Talks and Posters</w:t>
       </w:r>
     </w:p>
@@ -5500,97 +5693,25 @@
                 <w:b/>
                 <w:bCs/>
               </w:rPr>
-              <w:t xml:space="preserve">Berry. G.M. </w:t>
-            </w:r>
-            <w:r>
-              <w:rPr>
-                <w:rFonts w:ascii="Garamond" w:hAnsi="Garamond" w:cs="Didot"/>
-              </w:rPr>
-              <w:t xml:space="preserve">(2021). </w:t>
-            </w:r>
-            <w:r>
-              <w:rPr>
-                <w:rFonts w:ascii="Garamond" w:hAnsi="Garamond" w:cs="Didot"/>
-              </w:rPr>
-              <w:t xml:space="preserve">Cognitive </w:t>
-            </w:r>
-            <w:r>
-              <w:rPr>
-                <w:rFonts w:ascii="Garamond" w:hAnsi="Garamond" w:cs="Didot"/>
-              </w:rPr>
-              <w:t>p</w:t>
-            </w:r>
-            <w:r>
-              <w:rPr>
-                <w:rFonts w:ascii="Garamond" w:hAnsi="Garamond" w:cs="Didot"/>
-              </w:rPr>
-              <w:t xml:space="preserve">rocessing </w:t>
-            </w:r>
-            <w:r>
-              <w:rPr>
-                <w:rFonts w:ascii="Garamond" w:hAnsi="Garamond" w:cs="Didot"/>
-              </w:rPr>
-              <w:t>s</w:t>
-            </w:r>
-            <w:r>
-              <w:rPr>
-                <w:rFonts w:ascii="Garamond" w:hAnsi="Garamond" w:cs="Didot"/>
-              </w:rPr>
-              <w:t xml:space="preserve">trategy and the </w:t>
-            </w:r>
-            <w:r>
-              <w:rPr>
-                <w:rFonts w:ascii="Garamond" w:hAnsi="Garamond" w:cs="Didot"/>
-              </w:rPr>
-              <w:t>p</w:t>
-            </w:r>
-            <w:r>
-              <w:rPr>
-                <w:rFonts w:ascii="Garamond" w:hAnsi="Garamond" w:cs="Didot"/>
-              </w:rPr>
-              <w:t xml:space="preserve">honological </w:t>
-            </w:r>
-            <w:r>
-              <w:rPr>
-                <w:rFonts w:ascii="Garamond" w:hAnsi="Garamond" w:cs="Didot"/>
-              </w:rPr>
-              <w:t>i</w:t>
-            </w:r>
-            <w:r>
-              <w:rPr>
-                <w:rFonts w:ascii="Garamond" w:hAnsi="Garamond" w:cs="Didot"/>
-              </w:rPr>
-              <w:t xml:space="preserve">ntegration of </w:t>
-            </w:r>
-            <w:r>
-              <w:rPr>
-                <w:rFonts w:ascii="Garamond" w:hAnsi="Garamond" w:cs="Didot"/>
-              </w:rPr>
-              <w:t>p</w:t>
-            </w:r>
-            <w:r>
-              <w:rPr>
-                <w:rFonts w:ascii="Garamond" w:hAnsi="Garamond" w:cs="Didot"/>
-              </w:rPr>
-              <w:t xml:space="preserve">honetic </w:t>
-            </w:r>
-            <w:r>
-              <w:rPr>
-                <w:rFonts w:ascii="Garamond" w:hAnsi="Garamond" w:cs="Didot"/>
-              </w:rPr>
-              <w:t>v</w:t>
-            </w:r>
-            <w:r>
-              <w:rPr>
-                <w:rFonts w:ascii="Garamond" w:hAnsi="Garamond" w:cs="Didot"/>
-              </w:rPr>
-              <w:t>ariation</w:t>
-            </w:r>
-            <w:r>
-              <w:rPr>
-                <w:rFonts w:ascii="Garamond" w:hAnsi="Garamond" w:cs="Didot"/>
-              </w:rPr>
-              <w:t>. New Ways of Analyzing Variation 49. University of Texas at Austin. 19-24 Oct.</w:t>
+              <w:t xml:space="preserve">Berry, G.M. </w:t>
+            </w:r>
+            <w:r>
+              <w:rPr>
+                <w:rFonts w:ascii="Garamond" w:hAnsi="Garamond" w:cs="Didot"/>
+              </w:rPr>
+              <w:t xml:space="preserve">(2022). </w:t>
+            </w:r>
+            <w:r>
+              <w:rPr>
+                <w:rFonts w:ascii="Garamond" w:hAnsi="Garamond" w:cs="Didot"/>
+              </w:rPr>
+              <w:t>Cognitive correlates of phonological adaptation: Reactive control predicts participation in simulated sound change</w:t>
+            </w:r>
+            <w:r>
+              <w:rPr>
+                <w:rFonts w:ascii="Garamond" w:hAnsi="Garamond" w:cs="Didot"/>
+              </w:rPr>
+              <w:t>. Annual Meeting of the Linguistic Society of America. Washington, D.C., 6-9 Jan.</w:t>
             </w:r>
           </w:p>
           <w:p>
@@ -5613,14 +5734,14 @@
               <w:rPr>
                 <w:rFonts w:ascii="Garamond" w:hAnsi="Garamond" w:cs="Didot"/>
               </w:rPr>
-              <w:t>Requena</w:t>
+              <w:t>Patchell</w:t>
             </w:r>
             <w:proofErr w:type="spellEnd"/>
             <w:r>
               <w:rPr>
                 <w:rFonts w:ascii="Garamond" w:hAnsi="Garamond" w:cs="Didot"/>
               </w:rPr>
-              <w:t>, P.E., &amp;</w:t>
+              <w:t xml:space="preserve">, A.*, &amp; </w:t>
             </w:r>
             <w:r>
               <w:rPr>
@@ -5628,13 +5749,35 @@
                 <w:b/>
                 <w:bCs/>
               </w:rPr>
-              <w:t xml:space="preserve"> Berry, G.M. </w:t>
-            </w:r>
-            <w:r>
-              <w:rPr>
-                <w:rFonts w:ascii="Garamond" w:hAnsi="Garamond" w:cs="Didot"/>
-              </w:rPr>
-              <w:t xml:space="preserve">(2021). L2 learners’ processing of syntactic variation in the L1. Variation and Language Processing 5. University of Copenhagen. 25-27 Aug. </w:t>
+              <w:t>Berry, G.M.</w:t>
+            </w:r>
+            <w:r>
+              <w:rPr>
+                <w:rFonts w:ascii="Garamond" w:hAnsi="Garamond" w:cs="Didot"/>
+              </w:rPr>
+              <w:t xml:space="preserve"> (2022). Do Philly Puerto Ricans say </w:t>
+            </w:r>
+            <w:proofErr w:type="spellStart"/>
+            <w:r>
+              <w:rPr>
+                <w:rFonts w:ascii="Garamond" w:hAnsi="Garamond" w:cs="Didot"/>
+                <w:i/>
+                <w:iCs/>
+              </w:rPr>
+              <w:t>dat</w:t>
+            </w:r>
+            <w:proofErr w:type="spellEnd"/>
+            <w:r>
+              <w:rPr>
+                <w:rFonts w:ascii="Garamond" w:hAnsi="Garamond" w:cs="Didot"/>
+              </w:rPr>
+              <w:t xml:space="preserve">? An acoustic analysis of TH-Stopping as a change in-progress. </w:t>
+            </w:r>
+            <w:r>
+              <w:rPr>
+                <w:rFonts w:ascii="Garamond" w:hAnsi="Garamond" w:cs="Didot"/>
+              </w:rPr>
+              <w:t>Annual Meeting of the Linguistic Society of America. Washington, D.C., 6-9 Jan.</w:t>
             </w:r>
           </w:p>
           <w:p>
@@ -5658,13 +5801,97 @@
                 <w:b/>
                 <w:bCs/>
               </w:rPr>
-              <w:t xml:space="preserve">Berry, G.M. </w:t>
-            </w:r>
-            <w:r>
-              <w:rPr>
-                <w:rFonts w:ascii="Garamond" w:hAnsi="Garamond" w:cs="Didot"/>
-              </w:rPr>
-              <w:t>(2018). Minorities in the lead? Puerto Rican adoption of Philadelphia sound changes in-progress. New Ways of Analyzing Variation 47. New York University. 18-21 Oct.</w:t>
+              <w:t xml:space="preserve">Berry. G.M. </w:t>
+            </w:r>
+            <w:r>
+              <w:rPr>
+                <w:rFonts w:ascii="Garamond" w:hAnsi="Garamond" w:cs="Didot"/>
+              </w:rPr>
+              <w:t xml:space="preserve">(2021). </w:t>
+            </w:r>
+            <w:r>
+              <w:rPr>
+                <w:rFonts w:ascii="Garamond" w:hAnsi="Garamond" w:cs="Didot"/>
+              </w:rPr>
+              <w:t xml:space="preserve">Cognitive </w:t>
+            </w:r>
+            <w:r>
+              <w:rPr>
+                <w:rFonts w:ascii="Garamond" w:hAnsi="Garamond" w:cs="Didot"/>
+              </w:rPr>
+              <w:t>p</w:t>
+            </w:r>
+            <w:r>
+              <w:rPr>
+                <w:rFonts w:ascii="Garamond" w:hAnsi="Garamond" w:cs="Didot"/>
+              </w:rPr>
+              <w:t xml:space="preserve">rocessing </w:t>
+            </w:r>
+            <w:r>
+              <w:rPr>
+                <w:rFonts w:ascii="Garamond" w:hAnsi="Garamond" w:cs="Didot"/>
+              </w:rPr>
+              <w:t>s</w:t>
+            </w:r>
+            <w:r>
+              <w:rPr>
+                <w:rFonts w:ascii="Garamond" w:hAnsi="Garamond" w:cs="Didot"/>
+              </w:rPr>
+              <w:t xml:space="preserve">trategy and the </w:t>
+            </w:r>
+            <w:r>
+              <w:rPr>
+                <w:rFonts w:ascii="Garamond" w:hAnsi="Garamond" w:cs="Didot"/>
+              </w:rPr>
+              <w:t>p</w:t>
+            </w:r>
+            <w:r>
+              <w:rPr>
+                <w:rFonts w:ascii="Garamond" w:hAnsi="Garamond" w:cs="Didot"/>
+              </w:rPr>
+              <w:t xml:space="preserve">honological </w:t>
+            </w:r>
+            <w:r>
+              <w:rPr>
+                <w:rFonts w:ascii="Garamond" w:hAnsi="Garamond" w:cs="Didot"/>
+              </w:rPr>
+              <w:t>i</w:t>
+            </w:r>
+            <w:r>
+              <w:rPr>
+                <w:rFonts w:ascii="Garamond" w:hAnsi="Garamond" w:cs="Didot"/>
+              </w:rPr>
+              <w:t xml:space="preserve">ntegration of </w:t>
+            </w:r>
+            <w:r>
+              <w:rPr>
+                <w:rFonts w:ascii="Garamond" w:hAnsi="Garamond" w:cs="Didot"/>
+              </w:rPr>
+              <w:t>p</w:t>
+            </w:r>
+            <w:r>
+              <w:rPr>
+                <w:rFonts w:ascii="Garamond" w:hAnsi="Garamond" w:cs="Didot"/>
+              </w:rPr>
+              <w:t xml:space="preserve">honetic </w:t>
+            </w:r>
+            <w:r>
+              <w:rPr>
+                <w:rFonts w:ascii="Garamond" w:hAnsi="Garamond" w:cs="Didot"/>
+              </w:rPr>
+              <w:t>v</w:t>
+            </w:r>
+            <w:r>
+              <w:rPr>
+                <w:rFonts w:ascii="Garamond" w:hAnsi="Garamond" w:cs="Didot"/>
+              </w:rPr>
+              <w:t>ariation</w:t>
+            </w:r>
+            <w:r>
+              <w:rPr>
+                <w:rFonts w:ascii="Garamond" w:hAnsi="Garamond" w:cs="Didot"/>
+              </w:rPr>
+              <w:t>. New Ways of Analyzing Variation 49. University of Texas at Austin. 19-24 Oct.</w:t>
             </w:r>
           </w:p>
           <w:p>
@@ -5682,13 +5909,86 @@
                 <w:bCs/>
               </w:rPr>
             </w:pPr>
+            <w:proofErr w:type="spellStart"/>
+            <w:r>
+              <w:rPr>
+                <w:rFonts w:ascii="Garamond" w:hAnsi="Garamond" w:cs="Didot"/>
+              </w:rPr>
+              <w:t>Requena</w:t>
+            </w:r>
+            <w:proofErr w:type="spellEnd"/>
+            <w:r>
+              <w:rPr>
+                <w:rFonts w:ascii="Garamond" w:hAnsi="Garamond" w:cs="Didot"/>
+              </w:rPr>
+              <w:t>, P.E., &amp;</w:t>
+            </w:r>
             <w:r>
               <w:rPr>
                 <w:rFonts w:ascii="Garamond" w:hAnsi="Garamond" w:cs="Didot"/>
                 <w:b/>
                 <w:bCs/>
               </w:rPr>
-              <w:lastRenderedPageBreak/>
+              <w:t xml:space="preserve"> Berry, G.M. </w:t>
+            </w:r>
+            <w:r>
+              <w:rPr>
+                <w:rFonts w:ascii="Garamond" w:hAnsi="Garamond" w:cs="Didot"/>
+              </w:rPr>
+              <w:t xml:space="preserve">(2021). L2 learners’ processing of syntactic variation in the L1. Variation and Language Processing 5. University of Copenhagen. 25-27 Aug. </w:t>
+            </w:r>
+          </w:p>
+          <w:p>
+            <w:pPr>
+              <w:pStyle w:val="NoSpacing"/>
+              <w:numPr>
+                <w:ilvl w:val="0"/>
+                <w:numId w:val="11"/>
+              </w:numPr>
+              <w:contextualSpacing/>
+              <w:jc w:val="both"/>
+              <w:rPr>
+                <w:rFonts w:ascii="Garamond" w:hAnsi="Garamond" w:cs="Didot"/>
+                <w:b/>
+                <w:bCs/>
+              </w:rPr>
+            </w:pPr>
+            <w:r>
+              <w:rPr>
+                <w:rFonts w:ascii="Garamond" w:hAnsi="Garamond" w:cs="Didot"/>
+                <w:b/>
+                <w:bCs/>
+              </w:rPr>
+              <w:t xml:space="preserve">Berry, G.M. </w:t>
+            </w:r>
+            <w:r>
+              <w:rPr>
+                <w:rFonts w:ascii="Garamond" w:hAnsi="Garamond" w:cs="Didot"/>
+              </w:rPr>
+              <w:t>(2018). Minorities in the lead? Puerto Rican adoption of Philadelphia sound changes in-progress. New Ways of Analyzing Variation 47. New York University. 18-21 Oct.</w:t>
+            </w:r>
+          </w:p>
+          <w:p>
+            <w:pPr>
+              <w:pStyle w:val="NoSpacing"/>
+              <w:numPr>
+                <w:ilvl w:val="0"/>
+                <w:numId w:val="11"/>
+              </w:numPr>
+              <w:contextualSpacing/>
+              <w:jc w:val="both"/>
+              <w:rPr>
+                <w:rFonts w:ascii="Garamond" w:hAnsi="Garamond" w:cs="Didot"/>
+                <w:b/>
+                <w:bCs/>
+              </w:rPr>
+            </w:pPr>
+            <w:r>
+              <w:rPr>
+                <w:rFonts w:ascii="Garamond" w:hAnsi="Garamond" w:cs="Didot"/>
+                <w:b/>
+                <w:bCs/>
+              </w:rPr>
               <w:t>Berry, G.M.</w:t>
             </w:r>
             <w:r>
@@ -6933,6 +7233,7 @@
               <w:rPr>
                 <w:rFonts w:ascii="Garamond" w:hAnsi="Garamond" w:cs="Didot"/>
               </w:rPr>
+              <w:lastRenderedPageBreak/>
               <w:t>Requena</w:t>
             </w:r>
             <w:proofErr w:type="spellEnd"/>
@@ -7474,7 +7775,6 @@
               <w:rPr>
                 <w:rFonts w:ascii="Garamond" w:hAnsi="Garamond" w:cs="Didot"/>
               </w:rPr>
-              <w:lastRenderedPageBreak/>
               <w:t>Gullifer</w:t>
             </w:r>
             <w:proofErr w:type="spellEnd"/>
@@ -7956,7 +8256,7 @@
                 <w:rFonts w:ascii="Garamond" w:hAnsi="Garamond" w:cs="Didot"/>
                 <w:bCs/>
               </w:rPr>
-              <w:t xml:space="preserve">Sounds of Spanish (SPA </w:t>
+              <w:t xml:space="preserve">Introduction to Translation (SPA </w:t>
             </w:r>
             <w:proofErr w:type="gramStart"/>
             <w:r>
@@ -7964,7 +8264,7 @@
                 <w:rFonts w:ascii="Garamond" w:hAnsi="Garamond" w:cs="Didot"/>
                 <w:bCs/>
               </w:rPr>
-              <w:t>2124)*</w:t>
+              <w:t>3200)*</w:t>
             </w:r>
             <w:proofErr w:type="gramEnd"/>
           </w:p>
@@ -7987,7 +8287,7 @@
               <w:rPr>
                 <w:rFonts w:ascii="Garamond" w:hAnsi="Garamond" w:cs="Didot"/>
               </w:rPr>
-              <w:t>Spring 2021</w:t>
+              <w:t>Spring 2022</w:t>
             </w:r>
           </w:p>
         </w:tc>
@@ -8015,8 +8315,17 @@
                 <w:rFonts w:ascii="Garamond" w:hAnsi="Garamond" w:cs="Didot"/>
                 <w:bCs/>
               </w:rPr>
-              <w:t>Bilingualism (CGS 4000/PSY 8900) *</w:t>
-            </w:r>
+              <w:t xml:space="preserve">Sounds of Spanish (SPA </w:t>
+            </w:r>
+            <w:proofErr w:type="gramStart"/>
+            <w:r>
+              <w:rPr>
+                <w:rFonts w:ascii="Garamond" w:hAnsi="Garamond" w:cs="Didot"/>
+                <w:bCs/>
+              </w:rPr>
+              <w:t>2124)*</w:t>
+            </w:r>
+            <w:proofErr w:type="gramEnd"/>
           </w:p>
         </w:tc>
         <w:tc>
@@ -8038,6 +8347,62 @@
                 <w:rFonts w:ascii="Garamond" w:hAnsi="Garamond" w:cs="Didot"/>
               </w:rPr>
               <w:t>Spring 2021</w:t>
+            </w:r>
+          </w:p>
+        </w:tc>
+      </w:tr>
+      <w:tr>
+        <w:tc>
+          <w:tcPr>
+            <w:tcW w:w="3393" w:type="pct"/>
+            <w:gridSpan w:val="2"/>
+            <w:shd w:val="clear" w:color="auto" w:fill="auto"/>
+          </w:tcPr>
+          <w:p>
+            <w:pPr>
+              <w:pStyle w:val="NoSpacing"/>
+              <w:ind w:firstLine="517"/>
+              <w:contextualSpacing/>
+              <w:jc w:val="both"/>
+              <w:rPr>
+                <w:rFonts w:ascii="Garamond" w:hAnsi="Garamond" w:cs="Didot"/>
+                <w:bCs/>
+              </w:rPr>
+            </w:pPr>
+            <w:r>
+              <w:rPr>
+                <w:rFonts w:ascii="Garamond" w:hAnsi="Garamond" w:cs="Didot"/>
+                <w:bCs/>
+              </w:rPr>
+              <w:t>Bilingualism (CGS 4000/PSY 8900) *</w:t>
+            </w:r>
+          </w:p>
+        </w:tc>
+        <w:tc>
+          <w:tcPr>
+            <w:tcW w:w="1607" w:type="pct"/>
+            <w:shd w:val="clear" w:color="auto" w:fill="auto"/>
+          </w:tcPr>
+          <w:p>
+            <w:pPr>
+              <w:pStyle w:val="NoSpacing"/>
+              <w:contextualSpacing/>
+              <w:jc w:val="right"/>
+              <w:rPr>
+                <w:rFonts w:ascii="Garamond" w:hAnsi="Garamond" w:cs="Didot"/>
+              </w:rPr>
+            </w:pPr>
+            <w:r>
+              <w:rPr>
+                <w:rFonts w:ascii="Garamond" w:hAnsi="Garamond" w:cs="Didot"/>
+              </w:rPr>
+              <w:t>Spring 2021</w:t>
+            </w:r>
+            <w:r>
+              <w:rPr>
+                <w:rFonts w:ascii="Garamond" w:hAnsi="Garamond" w:cs="Didot"/>
+              </w:rPr>
+              <w:t>; Spring 2022</w:t>
             </w:r>
           </w:p>
         </w:tc>
@@ -8289,7 +8654,19 @@
               <w:rPr>
                 <w:rFonts w:ascii="Garamond" w:hAnsi="Garamond" w:cs="Didot"/>
               </w:rPr>
-              <w:t>Sociolinguistic variation in US Spanish</w:t>
+              <w:t xml:space="preserve">Sociolinguistic </w:t>
+            </w:r>
+            <w:r>
+              <w:rPr>
+                <w:rFonts w:ascii="Garamond" w:hAnsi="Garamond" w:cs="Didot"/>
+              </w:rPr>
+              <w:t>V</w:t>
+            </w:r>
+            <w:r>
+              <w:rPr>
+                <w:rFonts w:ascii="Garamond" w:hAnsi="Garamond" w:cs="Didot"/>
+              </w:rPr>
+              <w:t>ariation in US Spanish</w:t>
             </w:r>
             <w:r>
               <w:rPr>
@@ -8898,6 +9275,28 @@
           <w:sz w:val="30"/>
           <w:szCs w:val="30"/>
         </w:rPr>
+        <w:br w:type="page"/>
+      </w:r>
+    </w:p>
+    <w:p>
+      <w:pPr>
+        <w:rPr>
+          <w:rFonts w:ascii="Garamond" w:hAnsi="Garamond" w:cs="Didot"/>
+          <w:b/>
+          <w:bCs/>
+          <w:sz w:val="30"/>
+          <w:szCs w:val="30"/>
+        </w:rPr>
+      </w:pPr>
+      <w:r>
+        <w:rPr>
+          <w:rFonts w:ascii="Garamond" w:hAnsi="Garamond" w:cs="Didot"/>
+          <w:b/>
+          <w:bCs/>
+          <w:sz w:val="30"/>
+          <w:szCs w:val="30"/>
+        </w:rPr>
+        <w:lastRenderedPageBreak/>
         <w:t>Student Advising</w:t>
       </w:r>
     </w:p>
@@ -9113,7 +9512,7 @@
               <w:rPr>
                 <w:rFonts w:ascii="Garamond" w:hAnsi="Garamond" w:cs="Didot"/>
               </w:rPr>
-              <w:t>Chiara Rego</w:t>
+              <w:t>Sophia Gunderson</w:t>
             </w:r>
           </w:p>
         </w:tc>
@@ -9133,7 +9532,7 @@
               <w:rPr>
                 <w:rFonts w:ascii="Garamond" w:hAnsi="Garamond" w:cs="Didot"/>
               </w:rPr>
-              <w:t>Cognitive Science</w:t>
+              <w:t>Arts</w:t>
             </w:r>
           </w:p>
         </w:tc>
@@ -9154,7 +9553,7 @@
               <w:rPr>
                 <w:rFonts w:ascii="Garamond" w:hAnsi="Garamond" w:cs="Didot"/>
               </w:rPr>
-              <w:t>Independent Research</w:t>
+              <w:t>Match Fellowship</w:t>
             </w:r>
           </w:p>
         </w:tc>
@@ -9176,7 +9575,7 @@
               <w:rPr>
                 <w:rFonts w:ascii="Garamond" w:hAnsi="Garamond" w:cs="Didot"/>
               </w:rPr>
-              <w:t>2021-Present</w:t>
+              <w:t>2022-Present</w:t>
             </w:r>
           </w:p>
         </w:tc>
@@ -9205,16 +9604,8 @@
               <w:rPr>
                 <w:rFonts w:ascii="Garamond" w:hAnsi="Garamond" w:cs="Didot"/>
               </w:rPr>
-              <w:t xml:space="preserve">Olivia </w:t>
-            </w:r>
-            <w:proofErr w:type="spellStart"/>
-            <w:r>
-              <w:rPr>
-                <w:rFonts w:ascii="Garamond" w:hAnsi="Garamond" w:cs="Didot"/>
-              </w:rPr>
-              <w:t>Tigri</w:t>
-            </w:r>
-            <w:proofErr w:type="spellEnd"/>
+              <w:t>Jake Caselli</w:t>
+            </w:r>
           </w:p>
         </w:tc>
         <w:tc>
@@ -9233,7 +9624,7 @@
               <w:rPr>
                 <w:rFonts w:ascii="Garamond" w:hAnsi="Garamond" w:cs="Didot"/>
               </w:rPr>
-              <w:t>Cognitive Sci/Spanish</w:t>
+              <w:t>Sciences</w:t>
             </w:r>
           </w:p>
         </w:tc>
@@ -9254,7 +9645,7 @@
               <w:rPr>
                 <w:rFonts w:ascii="Garamond" w:hAnsi="Garamond" w:cs="Didot"/>
               </w:rPr>
-              <w:t>Independent Research</w:t>
+              <w:t>Match Fellowship</w:t>
             </w:r>
           </w:p>
         </w:tc>
@@ -9276,7 +9667,7 @@
               <w:rPr>
                 <w:rFonts w:ascii="Garamond" w:hAnsi="Garamond" w:cs="Didot"/>
               </w:rPr>
-              <w:t>2021-Present</w:t>
+              <w:t>2022-Present</w:t>
             </w:r>
           </w:p>
         </w:tc>
@@ -9301,11 +9692,19 @@
                 <w:rFonts w:ascii="Garamond" w:hAnsi="Garamond" w:cs="Didot"/>
               </w:rPr>
             </w:pPr>
-            <w:r>
-              <w:rPr>
-                <w:rFonts w:ascii="Garamond" w:hAnsi="Garamond" w:cs="Didot"/>
-              </w:rPr>
-              <w:t>Christian Schaffer</w:t>
+            <w:proofErr w:type="spellStart"/>
+            <w:r>
+              <w:rPr>
+                <w:rFonts w:ascii="Garamond" w:hAnsi="Garamond" w:cs="Didot"/>
+              </w:rPr>
+              <w:t>Eleanore</w:t>
+            </w:r>
+            <w:proofErr w:type="spellEnd"/>
+            <w:r>
+              <w:rPr>
+                <w:rFonts w:ascii="Garamond" w:hAnsi="Garamond" w:cs="Didot"/>
+              </w:rPr>
+              <w:t xml:space="preserve"> Woodruff</w:t>
             </w:r>
           </w:p>
         </w:tc>
@@ -9325,7 +9724,7 @@
               <w:rPr>
                 <w:rFonts w:ascii="Garamond" w:hAnsi="Garamond" w:cs="Didot"/>
               </w:rPr>
-              <w:t>Spanish</w:t>
+              <w:t>Economics</w:t>
             </w:r>
           </w:p>
         </w:tc>
@@ -9397,8 +9796,16 @@
               <w:rPr>
                 <w:rFonts w:ascii="Garamond" w:hAnsi="Garamond" w:cs="Didot"/>
               </w:rPr>
-              <w:t>Serena Matos</w:t>
-            </w:r>
+              <w:t xml:space="preserve">Louis </w:t>
+            </w:r>
+            <w:proofErr w:type="spellStart"/>
+            <w:r>
+              <w:rPr>
+                <w:rFonts w:ascii="Garamond" w:hAnsi="Garamond" w:cs="Didot"/>
+              </w:rPr>
+              <w:t>Pitingolo</w:t>
+            </w:r>
+            <w:proofErr w:type="spellEnd"/>
           </w:p>
         </w:tc>
         <w:tc>
@@ -9417,7 +9824,7 @@
               <w:rPr>
                 <w:rFonts w:ascii="Garamond" w:hAnsi="Garamond" w:cs="Didot"/>
               </w:rPr>
-              <w:t>Spanish</w:t>
+              <w:t>Computing Science</w:t>
             </w:r>
           </w:p>
         </w:tc>
@@ -9489,7 +9896,7 @@
               <w:rPr>
                 <w:rFonts w:ascii="Garamond" w:hAnsi="Garamond" w:cs="Didot"/>
               </w:rPr>
-              <w:t>Samantha Mills</w:t>
+              <w:t>Chiara Rego</w:t>
             </w:r>
           </w:p>
         </w:tc>
@@ -9581,8 +9988,16 @@
               <w:rPr>
                 <w:rFonts w:ascii="Garamond" w:hAnsi="Garamond" w:cs="Didot"/>
               </w:rPr>
-              <w:t>Xin (Sophia) Tong</w:t>
-            </w:r>
+              <w:t xml:space="preserve">Olivia </w:t>
+            </w:r>
+            <w:proofErr w:type="spellStart"/>
+            <w:r>
+              <w:rPr>
+                <w:rFonts w:ascii="Garamond" w:hAnsi="Garamond" w:cs="Didot"/>
+              </w:rPr>
+              <w:t>Tigri</w:t>
+            </w:r>
+            <w:proofErr w:type="spellEnd"/>
           </w:p>
         </w:tc>
         <w:tc>
@@ -9601,7 +10016,7 @@
               <w:rPr>
                 <w:rFonts w:ascii="Garamond" w:hAnsi="Garamond" w:cs="Didot"/>
               </w:rPr>
-              <w:t>Computing Science</w:t>
+              <w:t>Cognitive Sci/Spanish</w:t>
             </w:r>
           </w:p>
         </w:tc>
@@ -9644,13 +10059,7 @@
               <w:rPr>
                 <w:rFonts w:ascii="Garamond" w:hAnsi="Garamond" w:cs="Didot"/>
               </w:rPr>
-              <w:t>2021-</w:t>
-            </w:r>
-            <w:r>
-              <w:rPr>
-                <w:rFonts w:ascii="Garamond" w:hAnsi="Garamond" w:cs="Didot"/>
-              </w:rPr>
-              <w:t>2021</w:t>
+              <w:t>2021-Present</w:t>
             </w:r>
           </w:p>
         </w:tc>
@@ -9675,19 +10084,11 @@
                 <w:rFonts w:ascii="Garamond" w:hAnsi="Garamond" w:cs="Didot"/>
               </w:rPr>
             </w:pPr>
-            <w:proofErr w:type="spellStart"/>
-            <w:r>
-              <w:rPr>
-                <w:rFonts w:ascii="Garamond" w:hAnsi="Garamond" w:cs="Didot"/>
-              </w:rPr>
-              <w:t>Siyu</w:t>
-            </w:r>
-            <w:proofErr w:type="spellEnd"/>
-            <w:r>
-              <w:rPr>
-                <w:rFonts w:ascii="Garamond" w:hAnsi="Garamond" w:cs="Didot"/>
-              </w:rPr>
-              <w:t xml:space="preserve"> Lin</w:t>
+            <w:r>
+              <w:rPr>
+                <w:rFonts w:ascii="Garamond" w:hAnsi="Garamond" w:cs="Didot"/>
+              </w:rPr>
+              <w:t>Christian Schaffer</w:t>
             </w:r>
           </w:p>
         </w:tc>
@@ -9707,7 +10108,7 @@
               <w:rPr>
                 <w:rFonts w:ascii="Garamond" w:hAnsi="Garamond" w:cs="Didot"/>
               </w:rPr>
-              <w:t>Cognitive Science</w:t>
+              <w:t>Spanish</w:t>
             </w:r>
           </w:p>
         </w:tc>
@@ -9728,7 +10129,7 @@
               <w:rPr>
                 <w:rFonts w:ascii="Garamond" w:hAnsi="Garamond" w:cs="Didot"/>
               </w:rPr>
-              <w:t>MS Thesis Committee</w:t>
+              <w:t>Independent Research</w:t>
             </w:r>
           </w:p>
         </w:tc>
@@ -9750,13 +10151,7 @@
               <w:rPr>
                 <w:rFonts w:ascii="Garamond" w:hAnsi="Garamond" w:cs="Didot"/>
               </w:rPr>
-              <w:t>2020-</w:t>
-            </w:r>
-            <w:r>
-              <w:rPr>
-                <w:rFonts w:ascii="Garamond" w:hAnsi="Garamond" w:cs="Didot"/>
-              </w:rPr>
-              <w:t>2021</w:t>
+              <w:t>2021-Present</w:t>
             </w:r>
           </w:p>
         </w:tc>
@@ -9785,16 +10180,8 @@
               <w:rPr>
                 <w:rFonts w:ascii="Garamond" w:hAnsi="Garamond" w:cs="Didot"/>
               </w:rPr>
-              <w:t xml:space="preserve">Abigail </w:t>
-            </w:r>
-            <w:proofErr w:type="spellStart"/>
-            <w:r>
-              <w:rPr>
-                <w:rFonts w:ascii="Garamond" w:hAnsi="Garamond" w:cs="Didot"/>
-              </w:rPr>
-              <w:t>Patchell</w:t>
-            </w:r>
-            <w:proofErr w:type="spellEnd"/>
+              <w:t>Serena Matos</w:t>
+            </w:r>
           </w:p>
         </w:tc>
         <w:tc>
@@ -9813,7 +10200,7 @@
               <w:rPr>
                 <w:rFonts w:ascii="Garamond" w:hAnsi="Garamond" w:cs="Didot"/>
               </w:rPr>
-              <w:t>Cognitive Science</w:t>
+              <w:t>Spanish</w:t>
             </w:r>
           </w:p>
         </w:tc>
@@ -9856,7 +10243,7 @@
               <w:rPr>
                 <w:rFonts w:ascii="Garamond" w:hAnsi="Garamond" w:cs="Didot"/>
               </w:rPr>
-              <w:t>2020-Present</w:t>
+              <w:t>2021-Present</w:t>
             </w:r>
           </w:p>
         </w:tc>
@@ -9885,6 +10272,409 @@
               <w:rPr>
                 <w:rFonts w:ascii="Garamond" w:hAnsi="Garamond" w:cs="Didot"/>
               </w:rPr>
+              <w:t>Samantha Mills</w:t>
+            </w:r>
+          </w:p>
+        </w:tc>
+        <w:tc>
+          <w:tcPr>
+            <w:tcW w:w="1307" w:type="pct"/>
+          </w:tcPr>
+          <w:p>
+            <w:pPr>
+              <w:pStyle w:val="NoSpacing"/>
+              <w:contextualSpacing/>
+              <w:rPr>
+                <w:rFonts w:ascii="Garamond" w:hAnsi="Garamond" w:cs="Didot"/>
+              </w:rPr>
+            </w:pPr>
+            <w:r>
+              <w:rPr>
+                <w:rFonts w:ascii="Garamond" w:hAnsi="Garamond" w:cs="Didot"/>
+              </w:rPr>
+              <w:t>Cognitive Science</w:t>
+            </w:r>
+          </w:p>
+        </w:tc>
+        <w:tc>
+          <w:tcPr>
+            <w:tcW w:w="1307" w:type="pct"/>
+            <w:gridSpan w:val="2"/>
+          </w:tcPr>
+          <w:p>
+            <w:pPr>
+              <w:pStyle w:val="NoSpacing"/>
+              <w:contextualSpacing/>
+              <w:rPr>
+                <w:rFonts w:ascii="Garamond" w:hAnsi="Garamond" w:cs="Didot"/>
+              </w:rPr>
+            </w:pPr>
+            <w:r>
+              <w:rPr>
+                <w:rFonts w:ascii="Garamond" w:hAnsi="Garamond" w:cs="Didot"/>
+              </w:rPr>
+              <w:t>Independent Research</w:t>
+            </w:r>
+          </w:p>
+        </w:tc>
+        <w:tc>
+          <w:tcPr>
+            <w:tcW w:w="938" w:type="pct"/>
+            <w:shd w:val="clear" w:color="auto" w:fill="auto"/>
+          </w:tcPr>
+          <w:p>
+            <w:pPr>
+              <w:pStyle w:val="NoSpacing"/>
+              <w:contextualSpacing/>
+              <w:jc w:val="right"/>
+              <w:rPr>
+                <w:rFonts w:ascii="Garamond" w:hAnsi="Garamond" w:cs="Didot"/>
+              </w:rPr>
+            </w:pPr>
+            <w:r>
+              <w:rPr>
+                <w:rFonts w:ascii="Garamond" w:hAnsi="Garamond" w:cs="Didot"/>
+              </w:rPr>
+              <w:t>2021-</w:t>
+            </w:r>
+            <w:r>
+              <w:rPr>
+                <w:rFonts w:ascii="Garamond" w:hAnsi="Garamond" w:cs="Didot"/>
+              </w:rPr>
+              <w:t>2021</w:t>
+            </w:r>
+          </w:p>
+        </w:tc>
+      </w:tr>
+      <w:tr>
+        <w:trPr>
+          <w:gridBefore w:val="1"/>
+          <w:wBefore w:w="141" w:type="pct"/>
+        </w:trPr>
+        <w:tc>
+          <w:tcPr>
+            <w:tcW w:w="1307" w:type="pct"/>
+            <w:gridSpan w:val="2"/>
+            <w:shd w:val="clear" w:color="auto" w:fill="auto"/>
+          </w:tcPr>
+          <w:p>
+            <w:pPr>
+              <w:pStyle w:val="NoSpacing"/>
+              <w:contextualSpacing/>
+              <w:jc w:val="both"/>
+              <w:rPr>
+                <w:rFonts w:ascii="Garamond" w:hAnsi="Garamond" w:cs="Didot"/>
+              </w:rPr>
+            </w:pPr>
+            <w:r>
+              <w:rPr>
+                <w:rFonts w:ascii="Garamond" w:hAnsi="Garamond" w:cs="Didot"/>
+              </w:rPr>
+              <w:t>Xin (Sophia) Tong</w:t>
+            </w:r>
+          </w:p>
+        </w:tc>
+        <w:tc>
+          <w:tcPr>
+            <w:tcW w:w="1307" w:type="pct"/>
+          </w:tcPr>
+          <w:p>
+            <w:pPr>
+              <w:pStyle w:val="NoSpacing"/>
+              <w:contextualSpacing/>
+              <w:rPr>
+                <w:rFonts w:ascii="Garamond" w:hAnsi="Garamond" w:cs="Didot"/>
+              </w:rPr>
+            </w:pPr>
+            <w:r>
+              <w:rPr>
+                <w:rFonts w:ascii="Garamond" w:hAnsi="Garamond" w:cs="Didot"/>
+              </w:rPr>
+              <w:t>Computing Science</w:t>
+            </w:r>
+          </w:p>
+        </w:tc>
+        <w:tc>
+          <w:tcPr>
+            <w:tcW w:w="1307" w:type="pct"/>
+            <w:gridSpan w:val="2"/>
+          </w:tcPr>
+          <w:p>
+            <w:pPr>
+              <w:pStyle w:val="NoSpacing"/>
+              <w:contextualSpacing/>
+              <w:rPr>
+                <w:rFonts w:ascii="Garamond" w:hAnsi="Garamond" w:cs="Didot"/>
+              </w:rPr>
+            </w:pPr>
+            <w:r>
+              <w:rPr>
+                <w:rFonts w:ascii="Garamond" w:hAnsi="Garamond" w:cs="Didot"/>
+              </w:rPr>
+              <w:t>Independent Research</w:t>
+            </w:r>
+          </w:p>
+        </w:tc>
+        <w:tc>
+          <w:tcPr>
+            <w:tcW w:w="938" w:type="pct"/>
+            <w:shd w:val="clear" w:color="auto" w:fill="auto"/>
+          </w:tcPr>
+          <w:p>
+            <w:pPr>
+              <w:pStyle w:val="NoSpacing"/>
+              <w:contextualSpacing/>
+              <w:jc w:val="right"/>
+              <w:rPr>
+                <w:rFonts w:ascii="Garamond" w:hAnsi="Garamond" w:cs="Didot"/>
+              </w:rPr>
+            </w:pPr>
+            <w:r>
+              <w:rPr>
+                <w:rFonts w:ascii="Garamond" w:hAnsi="Garamond" w:cs="Didot"/>
+              </w:rPr>
+              <w:t>2021-</w:t>
+            </w:r>
+            <w:r>
+              <w:rPr>
+                <w:rFonts w:ascii="Garamond" w:hAnsi="Garamond" w:cs="Didot"/>
+              </w:rPr>
+              <w:t>2021</w:t>
+            </w:r>
+          </w:p>
+        </w:tc>
+      </w:tr>
+      <w:tr>
+        <w:trPr>
+          <w:gridBefore w:val="1"/>
+          <w:wBefore w:w="141" w:type="pct"/>
+        </w:trPr>
+        <w:tc>
+          <w:tcPr>
+            <w:tcW w:w="1307" w:type="pct"/>
+            <w:gridSpan w:val="2"/>
+            <w:shd w:val="clear" w:color="auto" w:fill="auto"/>
+          </w:tcPr>
+          <w:p>
+            <w:pPr>
+              <w:pStyle w:val="NoSpacing"/>
+              <w:contextualSpacing/>
+              <w:jc w:val="both"/>
+              <w:rPr>
+                <w:rFonts w:ascii="Garamond" w:hAnsi="Garamond" w:cs="Didot"/>
+              </w:rPr>
+            </w:pPr>
+            <w:proofErr w:type="spellStart"/>
+            <w:r>
+              <w:rPr>
+                <w:rFonts w:ascii="Garamond" w:hAnsi="Garamond" w:cs="Didot"/>
+              </w:rPr>
+              <w:t>Siyu</w:t>
+            </w:r>
+            <w:proofErr w:type="spellEnd"/>
+            <w:r>
+              <w:rPr>
+                <w:rFonts w:ascii="Garamond" w:hAnsi="Garamond" w:cs="Didot"/>
+              </w:rPr>
+              <w:t xml:space="preserve"> Lin</w:t>
+            </w:r>
+          </w:p>
+        </w:tc>
+        <w:tc>
+          <w:tcPr>
+            <w:tcW w:w="1307" w:type="pct"/>
+          </w:tcPr>
+          <w:p>
+            <w:pPr>
+              <w:pStyle w:val="NoSpacing"/>
+              <w:contextualSpacing/>
+              <w:rPr>
+                <w:rFonts w:ascii="Garamond" w:hAnsi="Garamond" w:cs="Didot"/>
+              </w:rPr>
+            </w:pPr>
+            <w:r>
+              <w:rPr>
+                <w:rFonts w:ascii="Garamond" w:hAnsi="Garamond" w:cs="Didot"/>
+              </w:rPr>
+              <w:t>Cognitive Science</w:t>
+            </w:r>
+          </w:p>
+        </w:tc>
+        <w:tc>
+          <w:tcPr>
+            <w:tcW w:w="1307" w:type="pct"/>
+            <w:gridSpan w:val="2"/>
+          </w:tcPr>
+          <w:p>
+            <w:pPr>
+              <w:pStyle w:val="NoSpacing"/>
+              <w:contextualSpacing/>
+              <w:rPr>
+                <w:rFonts w:ascii="Garamond" w:hAnsi="Garamond" w:cs="Didot"/>
+              </w:rPr>
+            </w:pPr>
+            <w:r>
+              <w:rPr>
+                <w:rFonts w:ascii="Garamond" w:hAnsi="Garamond" w:cs="Didot"/>
+              </w:rPr>
+              <w:t>MS Thesis Committee</w:t>
+            </w:r>
+          </w:p>
+        </w:tc>
+        <w:tc>
+          <w:tcPr>
+            <w:tcW w:w="938" w:type="pct"/>
+            <w:shd w:val="clear" w:color="auto" w:fill="auto"/>
+          </w:tcPr>
+          <w:p>
+            <w:pPr>
+              <w:pStyle w:val="NoSpacing"/>
+              <w:contextualSpacing/>
+              <w:jc w:val="right"/>
+              <w:rPr>
+                <w:rFonts w:ascii="Garamond" w:hAnsi="Garamond" w:cs="Didot"/>
+              </w:rPr>
+            </w:pPr>
+            <w:r>
+              <w:rPr>
+                <w:rFonts w:ascii="Garamond" w:hAnsi="Garamond" w:cs="Didot"/>
+              </w:rPr>
+              <w:t>2020-</w:t>
+            </w:r>
+            <w:r>
+              <w:rPr>
+                <w:rFonts w:ascii="Garamond" w:hAnsi="Garamond" w:cs="Didot"/>
+              </w:rPr>
+              <w:t>2021</w:t>
+            </w:r>
+          </w:p>
+        </w:tc>
+      </w:tr>
+      <w:tr>
+        <w:trPr>
+          <w:gridBefore w:val="1"/>
+          <w:wBefore w:w="141" w:type="pct"/>
+        </w:trPr>
+        <w:tc>
+          <w:tcPr>
+            <w:tcW w:w="1307" w:type="pct"/>
+            <w:gridSpan w:val="2"/>
+            <w:shd w:val="clear" w:color="auto" w:fill="auto"/>
+          </w:tcPr>
+          <w:p>
+            <w:pPr>
+              <w:pStyle w:val="NoSpacing"/>
+              <w:contextualSpacing/>
+              <w:jc w:val="both"/>
+              <w:rPr>
+                <w:rFonts w:ascii="Garamond" w:hAnsi="Garamond" w:cs="Didot"/>
+              </w:rPr>
+            </w:pPr>
+            <w:r>
+              <w:rPr>
+                <w:rFonts w:ascii="Garamond" w:hAnsi="Garamond" w:cs="Didot"/>
+              </w:rPr>
+              <w:t xml:space="preserve">Abigail </w:t>
+            </w:r>
+            <w:proofErr w:type="spellStart"/>
+            <w:r>
+              <w:rPr>
+                <w:rFonts w:ascii="Garamond" w:hAnsi="Garamond" w:cs="Didot"/>
+              </w:rPr>
+              <w:t>Patchell</w:t>
+            </w:r>
+            <w:proofErr w:type="spellEnd"/>
+          </w:p>
+        </w:tc>
+        <w:tc>
+          <w:tcPr>
+            <w:tcW w:w="1307" w:type="pct"/>
+          </w:tcPr>
+          <w:p>
+            <w:pPr>
+              <w:pStyle w:val="NoSpacing"/>
+              <w:contextualSpacing/>
+              <w:rPr>
+                <w:rFonts w:ascii="Garamond" w:hAnsi="Garamond" w:cs="Didot"/>
+              </w:rPr>
+            </w:pPr>
+            <w:r>
+              <w:rPr>
+                <w:rFonts w:ascii="Garamond" w:hAnsi="Garamond" w:cs="Didot"/>
+              </w:rPr>
+              <w:t>Cognitive Science</w:t>
+            </w:r>
+          </w:p>
+        </w:tc>
+        <w:tc>
+          <w:tcPr>
+            <w:tcW w:w="1307" w:type="pct"/>
+            <w:gridSpan w:val="2"/>
+          </w:tcPr>
+          <w:p>
+            <w:pPr>
+              <w:pStyle w:val="NoSpacing"/>
+              <w:contextualSpacing/>
+              <w:rPr>
+                <w:rFonts w:ascii="Garamond" w:hAnsi="Garamond" w:cs="Didot"/>
+              </w:rPr>
+            </w:pPr>
+            <w:r>
+              <w:rPr>
+                <w:rFonts w:ascii="Garamond" w:hAnsi="Garamond" w:cs="Didot"/>
+              </w:rPr>
+              <w:t>Independent Research</w:t>
+            </w:r>
+          </w:p>
+        </w:tc>
+        <w:tc>
+          <w:tcPr>
+            <w:tcW w:w="938" w:type="pct"/>
+            <w:shd w:val="clear" w:color="auto" w:fill="auto"/>
+          </w:tcPr>
+          <w:p>
+            <w:pPr>
+              <w:pStyle w:val="NoSpacing"/>
+              <w:contextualSpacing/>
+              <w:jc w:val="right"/>
+              <w:rPr>
+                <w:rFonts w:ascii="Garamond" w:hAnsi="Garamond" w:cs="Didot"/>
+              </w:rPr>
+            </w:pPr>
+            <w:r>
+              <w:rPr>
+                <w:rFonts w:ascii="Garamond" w:hAnsi="Garamond" w:cs="Didot"/>
+              </w:rPr>
+              <w:t>2020-Present</w:t>
+            </w:r>
+          </w:p>
+        </w:tc>
+      </w:tr>
+      <w:tr>
+        <w:trPr>
+          <w:gridBefore w:val="1"/>
+          <w:wBefore w:w="141" w:type="pct"/>
+          <w:trHeight w:val="387"/>
+        </w:trPr>
+        <w:tc>
+          <w:tcPr>
+            <w:tcW w:w="1307" w:type="pct"/>
+            <w:gridSpan w:val="2"/>
+            <w:shd w:val="clear" w:color="auto" w:fill="auto"/>
+          </w:tcPr>
+          <w:p>
+            <w:pPr>
+              <w:pStyle w:val="NoSpacing"/>
+              <w:contextualSpacing/>
+              <w:jc w:val="both"/>
+              <w:rPr>
+                <w:rFonts w:ascii="Garamond" w:hAnsi="Garamond" w:cs="Didot"/>
+              </w:rPr>
+            </w:pPr>
+            <w:r>
+              <w:rPr>
+                <w:rFonts w:ascii="Garamond" w:hAnsi="Garamond" w:cs="Didot"/>
+              </w:rPr>
               <w:t>Daniel Winkler</w:t>
             </w:r>
           </w:p>
@@ -9956,6 +10746,9 @@
     </w:tbl>
     <w:p>
       <w:pPr>
+        <w:pStyle w:val="NoSpacing"/>
+        <w:contextualSpacing/>
+        <w:jc w:val="both"/>
         <w:rPr>
           <w:rFonts w:ascii="Garamond" w:hAnsi="Garamond" w:cs="Didot"/>
           <w:b/>
@@ -9972,31 +10765,6 @@
           <w:sz w:val="30"/>
           <w:szCs w:val="30"/>
         </w:rPr>
-        <w:br w:type="page"/>
-      </w:r>
-    </w:p>
-    <w:p>
-      <w:pPr>
-        <w:pStyle w:val="NoSpacing"/>
-        <w:contextualSpacing/>
-        <w:jc w:val="both"/>
-        <w:rPr>
-          <w:rFonts w:ascii="Garamond" w:hAnsi="Garamond" w:cs="Didot"/>
-          <w:b/>
-          <w:bCs/>
-          <w:sz w:val="30"/>
-          <w:szCs w:val="30"/>
-        </w:rPr>
-      </w:pPr>
-      <w:r>
-        <w:rPr>
-          <w:rFonts w:ascii="Garamond" w:hAnsi="Garamond" w:cs="Didot"/>
-          <w:b/>
-          <w:bCs/>
-          <w:sz w:val="30"/>
-          <w:szCs w:val="30"/>
-        </w:rPr>
-        <w:lastRenderedPageBreak/>
         <w:t>Service to the Profession</w:t>
       </w:r>
     </w:p>
@@ -10027,19 +10795,18 @@
         <w:tblLook w:val="04A0" w:firstRow="1" w:lastRow="0" w:firstColumn="1" w:lastColumn="0" w:noHBand="0" w:noVBand="1"/>
       </w:tblPr>
       <w:tblGrid>
-        <w:gridCol w:w="1587"/>
-        <w:gridCol w:w="8493"/>
+        <w:gridCol w:w="1472"/>
+        <w:gridCol w:w="8608"/>
       </w:tblGrid>
       <w:tr>
         <w:tc>
           <w:tcPr>
-            <w:tcW w:w="787" w:type="pct"/>
+            <w:tcW w:w="730" w:type="pct"/>
           </w:tcPr>
           <w:p>
             <w:pPr>
               <w:pStyle w:val="NoSpacing"/>
               <w:contextualSpacing/>
-              <w:jc w:val="both"/>
               <w:rPr>
                 <w:rFonts w:ascii="Garamond" w:hAnsi="Garamond" w:cs="Didot"/>
                 <w:b/>
@@ -10058,7 +10825,7 @@
         </w:tc>
         <w:tc>
           <w:tcPr>
-            <w:tcW w:w="4213" w:type="pct"/>
+            <w:tcW w:w="4270" w:type="pct"/>
           </w:tcPr>
           <w:p>
             <w:pPr>
@@ -10080,6 +10847,12 @@
                 <w:rFonts w:ascii="Garamond" w:hAnsi="Garamond" w:cs="Didot"/>
               </w:rPr>
               <w:t>Language Dynamics and Change; Foreign Language Annals; Bilingualism: Language and Cognition; Attention, Perception, and Psychophysics; Laboratory Phonology; Frontiers: The Journal for Study Abroad; Language Variation and Change</w:t>
+            </w:r>
+            <w:r>
+              <w:rPr>
+                <w:rFonts w:ascii="Garamond" w:hAnsi="Garamond" w:cs="Didot"/>
+              </w:rPr>
+              <w:t>; Georgetown University Round Table 2022</w:t>
             </w:r>
           </w:p>
           <w:p>
@@ -10093,6 +10866,56 @@
                 <w:szCs w:val="6"/>
               </w:rPr>
             </w:pPr>
+          </w:p>
+        </w:tc>
+      </w:tr>
+      <w:tr>
+        <w:trPr>
+          <w:trHeight w:val="351"/>
+        </w:trPr>
+        <w:tc>
+          <w:tcPr>
+            <w:tcW w:w="730" w:type="pct"/>
+          </w:tcPr>
+          <w:p>
+            <w:pPr>
+              <w:pStyle w:val="NoSpacing"/>
+              <w:contextualSpacing/>
+              <w:rPr>
+                <w:rFonts w:ascii="Garamond" w:hAnsi="Garamond" w:cs="Didot"/>
+                <w:b/>
+                <w:bCs/>
+              </w:rPr>
+            </w:pPr>
+            <w:r>
+              <w:rPr>
+                <w:rFonts w:ascii="Garamond" w:hAnsi="Garamond" w:cs="Didot"/>
+                <w:b/>
+                <w:bCs/>
+              </w:rPr>
+              <w:t>Grants</w:t>
+            </w:r>
+          </w:p>
+        </w:tc>
+        <w:tc>
+          <w:tcPr>
+            <w:tcW w:w="4270" w:type="pct"/>
+          </w:tcPr>
+          <w:p>
+            <w:pPr>
+              <w:pStyle w:val="NoSpacing"/>
+              <w:contextualSpacing/>
+              <w:jc w:val="both"/>
+              <w:rPr>
+                <w:rFonts w:ascii="Garamond" w:hAnsi="Garamond" w:cs="Didot"/>
+              </w:rPr>
+            </w:pPr>
+            <w:r>
+              <w:rPr>
+                <w:rFonts w:ascii="Garamond" w:hAnsi="Garamond" w:cs="Didot"/>
+              </w:rPr>
+              <w:t>National Science Foundation Graduate Research Fellowship Program</w:t>
+            </w:r>
           </w:p>
         </w:tc>
       </w:tr>
@@ -10102,13 +10925,12 @@
         </w:trPr>
         <w:tc>
           <w:tcPr>
-            <w:tcW w:w="787" w:type="pct"/>
+            <w:tcW w:w="730" w:type="pct"/>
           </w:tcPr>
           <w:p>
             <w:pPr>
               <w:pStyle w:val="NoSpacing"/>
               <w:contextualSpacing/>
-              <w:jc w:val="both"/>
               <w:rPr>
                 <w:rFonts w:ascii="Garamond" w:hAnsi="Garamond" w:cs="Didot"/>
                 <w:b/>
@@ -10135,7 +10957,7 @@
         </w:tc>
         <w:tc>
           <w:tcPr>
-            <w:tcW w:w="4213" w:type="pct"/>
+            <w:tcW w:w="4270" w:type="pct"/>
           </w:tcPr>
           <w:p>
             <w:pPr>
@@ -10171,6 +10993,12 @@
               <w:rPr>
                 <w:rFonts w:ascii="Garamond" w:hAnsi="Garamond" w:cs="Didot"/>
               </w:rPr>
+              <w:t xml:space="preserve">Job Search Committee; </w:t>
+            </w:r>
+            <w:r>
+              <w:rPr>
+                <w:rFonts w:ascii="Garamond" w:hAnsi="Garamond" w:cs="Didot"/>
+              </w:rPr>
               <w:t>RLL Website Committee; Cognitive Science Faculty Committee; RLL Diversity and Inclusion Committee; RLL Assessment Committee; Language Science Program Curriculum Design; Mid-term RLL Student Satisfaction Survey</w:t>
             </w:r>
           </w:p>
@@ -10256,20 +11084,6 @@
         </w:tc>
       </w:tr>
     </w:tbl>
-    <w:p>
-      <w:pPr>
-        <w:pStyle w:val="NoSpacing"/>
-        <w:contextualSpacing/>
-        <w:jc w:val="both"/>
-        <w:rPr>
-          <w:rFonts w:ascii="Garamond" w:hAnsi="Garamond" w:cs="Didot"/>
-          <w:b/>
-          <w:bCs/>
-          <w:sz w:val="12"/>
-          <w:szCs w:val="12"/>
-        </w:rPr>
-      </w:pPr>
-    </w:p>
     <w:p>
       <w:pPr>
         <w:pStyle w:val="NoSpacing"/>
@@ -10294,6 +11108,138 @@
           <w:lang w:bidi="en-US"/>
         </w:rPr>
         <w:t>Outreach</w:t>
+      </w:r>
+    </w:p>
+    <w:p>
+      <w:pPr>
+        <w:pStyle w:val="NoSpacing"/>
+        <w:numPr>
+          <w:ilvl w:val="0"/>
+          <w:numId w:val="16"/>
+        </w:numPr>
+        <w:contextualSpacing/>
+        <w:jc w:val="both"/>
+        <w:rPr>
+          <w:rFonts w:ascii="Garamond" w:hAnsi="Garamond" w:cs="Didot"/>
+          <w:lang w:bidi="en-US"/>
+        </w:rPr>
+      </w:pPr>
+      <w:proofErr w:type="gramStart"/>
+      <w:r>
+        <w:rPr>
+          <w:rFonts w:ascii="Garamond" w:hAnsi="Garamond" w:cs="Didot"/>
+          <w:lang w:bidi="en-US"/>
+        </w:rPr>
+        <w:t>So</w:t>
+      </w:r>
+      <w:proofErr w:type="gramEnd"/>
+      <w:r>
+        <w:rPr>
+          <w:rFonts w:ascii="Garamond" w:hAnsi="Garamond" w:cs="Didot"/>
+          <w:lang w:bidi="en-US"/>
+        </w:rPr>
+        <w:t xml:space="preserve"> Does Elmo Have a Philly Accent? We Asked an Expert | </w:t>
+      </w:r>
+      <w:r>
+        <w:rPr>
+          <w:rFonts w:ascii="Garamond" w:hAnsi="Garamond" w:cs="Didot"/>
+          <w:i/>
+          <w:iCs/>
+          <w:lang w:bidi="en-US"/>
+        </w:rPr>
+        <w:t>Philadelphia Magazine</w:t>
+      </w:r>
+    </w:p>
+    <w:p>
+      <w:pPr>
+        <w:pStyle w:val="NoSpacing"/>
+        <w:numPr>
+          <w:ilvl w:val="1"/>
+          <w:numId w:val="16"/>
+        </w:numPr>
+        <w:contextualSpacing/>
+        <w:jc w:val="both"/>
+        <w:rPr>
+          <w:rFonts w:ascii="Garamond" w:hAnsi="Garamond" w:cs="Didot"/>
+          <w:i/>
+          <w:iCs/>
+          <w:lang w:bidi="en-US"/>
+        </w:rPr>
+      </w:pPr>
+      <w:r>
+        <w:rPr>
+          <w:rFonts w:ascii="Garamond" w:hAnsi="Garamond" w:cs="Didot"/>
+          <w:i/>
+          <w:iCs/>
+          <w:lang w:bidi="en-US"/>
+        </w:rPr>
+        <w:t>https://www.phillymag.com/news/2022/01/21/elmo-philadelphia-accent/</w:t>
+      </w:r>
+    </w:p>
+    <w:p>
+      <w:pPr>
+        <w:pStyle w:val="NoSpacing"/>
+        <w:numPr>
+          <w:ilvl w:val="0"/>
+          <w:numId w:val="16"/>
+        </w:numPr>
+        <w:contextualSpacing/>
+        <w:jc w:val="both"/>
+        <w:rPr>
+          <w:rFonts w:ascii="Garamond" w:hAnsi="Garamond" w:cs="Didot"/>
+          <w:lang w:bidi="en-US"/>
+        </w:rPr>
+      </w:pPr>
+      <w:r>
+        <w:rPr>
+          <w:rFonts w:ascii="Garamond" w:hAnsi="Garamond" w:cs="Didot"/>
+          <w:lang w:bidi="en-US"/>
+        </w:rPr>
+        <w:t xml:space="preserve">Wordle: How to play (and win) like a linguist | </w:t>
+      </w:r>
+      <w:r>
+        <w:rPr>
+          <w:rFonts w:ascii="Garamond" w:hAnsi="Garamond" w:cs="Didot"/>
+          <w:i/>
+          <w:iCs/>
+          <w:lang w:bidi="en-US"/>
+        </w:rPr>
+        <w:t>Villanova Experts on the News</w:t>
+      </w:r>
+    </w:p>
+    <w:p>
+      <w:pPr>
+        <w:pStyle w:val="NoSpacing"/>
+        <w:numPr>
+          <w:ilvl w:val="1"/>
+          <w:numId w:val="16"/>
+        </w:numPr>
+        <w:contextualSpacing/>
+        <w:jc w:val="both"/>
+        <w:rPr>
+          <w:rFonts w:ascii="Garamond" w:hAnsi="Garamond" w:cs="Didot"/>
+          <w:i/>
+          <w:iCs/>
+          <w:lang w:bidi="en-US"/>
+        </w:rPr>
+      </w:pPr>
+      <w:r>
+        <w:rPr>
+          <w:rFonts w:ascii="Garamond" w:hAnsi="Garamond" w:cs="Didot"/>
+          <w:i/>
+          <w:iCs/>
+          <w:lang w:bidi="en-US"/>
+        </w:rPr>
+        <w:t>https://www1.villanova.edu/university/experts/spotlight-detail.html?spotlight=8313</w:t>
+      </w:r>
+      <w:r>
+        <w:rPr>
+          <w:rFonts w:ascii="Garamond" w:hAnsi="Garamond" w:cs="Didot"/>
+          <w:i/>
+          <w:iCs/>
+          <w:lang w:bidi="en-US"/>
+        </w:rPr>
+        <w:t xml:space="preserve"> </w:t>
       </w:r>
     </w:p>
     <w:p>
@@ -10562,7 +11508,7 @@
               <w:rPr>
                 <w:rFonts w:ascii="Garamond" w:hAnsi="Garamond" w:cs="Didot"/>
               </w:rPr>
-              <w:t>Acoustical Society of America; Association for Laboratory Phonology; Spanish, Italian, and Portuguese Graduate Student Organization (Penn State); Linguistic Society of America; Phi Beta Kappa; Phi Kappa Phi; Sigma Delta Pi (Rho Rho); Pershing Society (Truman State University)</w:t>
+              <w:t>Acoustical Society of America; Association for Laboratory Phonology; Linguistic Society of America; Phi Beta Kappa; Phi Kappa Phi</w:t>
             </w:r>
           </w:p>
         </w:tc>
@@ -10582,8 +11528,6 @@
     </w:p>
     <w:p>
       <w:pPr>
-        <w:pStyle w:val="NoSpacing"/>
-        <w:jc w:val="both"/>
         <w:rPr>
           <w:rFonts w:ascii="Garamond" w:hAnsi="Garamond" w:cs="Didot"/>
           <w:b/>
@@ -10595,10 +11539,34 @@
       <w:r>
         <w:rPr>
           <w:rFonts w:ascii="Garamond" w:hAnsi="Garamond" w:cs="Didot"/>
+          <w:b/>
+          <w:sz w:val="30"/>
+          <w:szCs w:val="30"/>
+          <w:lang w:val="es-ES"/>
+        </w:rPr>
+        <w:br w:type="page"/>
+      </w:r>
+    </w:p>
+    <w:p>
+      <w:pPr>
+        <w:pStyle w:val="NoSpacing"/>
+        <w:jc w:val="both"/>
+        <w:rPr>
+          <w:rFonts w:ascii="Garamond" w:hAnsi="Garamond" w:cs="Didot"/>
+          <w:b/>
+          <w:sz w:val="30"/>
+          <w:szCs w:val="30"/>
+          <w:lang w:val="es-ES"/>
+        </w:rPr>
+      </w:pPr>
+      <w:r>
+        <w:rPr>
+          <w:rFonts w:ascii="Garamond" w:hAnsi="Garamond" w:cs="Didot"/>
           <w:noProof/>
           <w:sz w:val="30"/>
           <w:szCs w:val="30"/>
         </w:rPr>
+        <w:lastRenderedPageBreak/>
         <mc:AlternateContent>
           <mc:Choice Requires="wps">
             <w:drawing>
@@ -10663,7 +11631,7 @@
               </wp:anchor>
             </w:drawing>
           </mc:Choice>
-          <mc:Fallback xmlns:mo="http://schemas.microsoft.com/office/mac/office/2008/main" xmlns:mv="urn:schemas-microsoft-com:mac:vml">
+          <mc:Fallback xmlns:mv="urn:schemas-microsoft-com:mac:vml" xmlns:mo="http://schemas.microsoft.com/office/mac/office/2008/main">
             <w:pict>
               <v:shape w14:anchorId="42F0719E" id="AutoShape 2" o:spid="_x0000_s1026" style="position:absolute;margin-left:192pt;margin-top:6.5pt;width:328.45pt;height:0;z-index:251661312;visibility:visible;mso-wrap-style:square;mso-width-percent:0;mso-height-percent:0;mso-wrap-distance-left:9pt;mso-wrap-distance-top:0;mso-wrap-distance-right:9pt;mso-wrap-distance-bottom:0;mso-position-horizontal:absolute;mso-position-horizontal-relative:text;mso-position-vertical:absolute;mso-position-vertical-relative:text;mso-width-percent:0;mso-height-percent:0;mso-width-relative:page;mso-height-relative:page;v-text-anchor:top" coordsize="20000,20000" o:gfxdata="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" strokecolor="#3f3151" strokeweight=".35mm"/>
             </w:pict>
@@ -10724,16 +11692,16 @@
         <w:tblLook w:val="0000" w:firstRow="0" w:lastRow="0" w:firstColumn="0" w:lastColumn="0" w:noHBand="0" w:noVBand="0"/>
       </w:tblPr>
       <w:tblGrid>
-        <w:gridCol w:w="4770"/>
-        <w:gridCol w:w="5310"/>
+        <w:gridCol w:w="4230"/>
+        <w:gridCol w:w="5850"/>
       </w:tblGrid>
       <w:tr>
         <w:trPr>
-          <w:trHeight w:val="1386"/>
+          <w:trHeight w:val="1071"/>
         </w:trPr>
         <w:tc>
           <w:tcPr>
-            <w:tcW w:w="2366" w:type="pct"/>
+            <w:tcW w:w="2098" w:type="pct"/>
           </w:tcPr>
           <w:p>
             <w:pPr>
@@ -10782,35 +11750,43 @@
               </w:rPr>
               <w:t>Experimental Implementation</w:t>
             </w:r>
-          </w:p>
+            <w:r>
+              <w:rPr>
+                <w:rFonts w:ascii="Garamond" w:hAnsi="Garamond" w:cs="Didot"/>
+              </w:rPr>
+              <w:br/>
+            </w:r>
+            <w:r>
+              <w:rPr>
+                <w:rFonts w:ascii="Garamond" w:hAnsi="Garamond" w:cs="Didot"/>
+              </w:rPr>
+              <w:t>Markup Languages/Style/Programming</w:t>
+            </w:r>
+          </w:p>
+        </w:tc>
+        <w:tc>
+          <w:tcPr>
+            <w:tcW w:w="2902" w:type="pct"/>
+            <w:shd w:val="clear" w:color="auto" w:fill="auto"/>
+          </w:tcPr>
           <w:p>
             <w:pPr>
               <w:pStyle w:val="NoSpacing"/>
               <w:contextualSpacing/>
-              <w:jc w:val="right"/>
-              <w:rPr>
-                <w:rFonts w:ascii="Garamond" w:hAnsi="Garamond" w:cs="Didot"/>
-              </w:rPr>
-            </w:pPr>
-            <w:r>
-              <w:rPr>
-                <w:rFonts w:ascii="Garamond" w:hAnsi="Garamond" w:cs="Didot"/>
-              </w:rPr>
-              <w:br/>
-            </w:r>
-            <w:r>
-              <w:rPr>
-                <w:rFonts w:ascii="Garamond" w:hAnsi="Garamond" w:cs="Didot"/>
-              </w:rPr>
-              <w:t>Markup Languages/Style/Programming</w:t>
-            </w:r>
-          </w:p>
-        </w:tc>
-        <w:tc>
-          <w:tcPr>
-            <w:tcW w:w="2634" w:type="pct"/>
-            <w:shd w:val="clear" w:color="auto" w:fill="auto"/>
-          </w:tcPr>
+              <w:jc w:val="both"/>
+              <w:rPr>
+                <w:rFonts w:ascii="Garamond" w:hAnsi="Garamond" w:cs="Didot"/>
+                <w:iCs/>
+              </w:rPr>
+            </w:pPr>
+            <w:r>
+              <w:rPr>
+                <w:rFonts w:ascii="Garamond" w:hAnsi="Garamond" w:cs="Didot"/>
+                <w:iCs/>
+              </w:rPr>
+              <w:t>PRAAT, ELAN, Audacity; FAVE</w:t>
+            </w:r>
+          </w:p>
           <w:p>
             <w:pPr>
               <w:pStyle w:val="NoSpacing"/>
@@ -10826,8 +11802,40 @@
                 <w:rFonts w:ascii="Garamond" w:hAnsi="Garamond" w:cs="Didot"/>
                 <w:iCs/>
               </w:rPr>
-              <w:t>PRAAT, ELAN, Audacity; FAVE</w:t>
-            </w:r>
+              <w:t>R</w:t>
+            </w:r>
+            <w:r>
+              <w:rPr>
+                <w:rFonts w:ascii="Garamond" w:hAnsi="Garamond" w:cs="Didot"/>
+                <w:iCs/>
+              </w:rPr>
+              <w:t xml:space="preserve">, SPSS, </w:t>
+            </w:r>
+            <w:proofErr w:type="spellStart"/>
+            <w:r>
+              <w:rPr>
+                <w:rFonts w:ascii="Garamond" w:hAnsi="Garamond" w:cs="Didot"/>
+                <w:iCs/>
+              </w:rPr>
+              <w:t>Goldvarb</w:t>
+            </w:r>
+            <w:proofErr w:type="spellEnd"/>
+            <w:r>
+              <w:rPr>
+                <w:rFonts w:ascii="Garamond" w:hAnsi="Garamond" w:cs="Didot"/>
+                <w:iCs/>
+              </w:rPr>
+              <w:t xml:space="preserve">; </w:t>
+            </w:r>
+            <w:proofErr w:type="spellStart"/>
+            <w:r>
+              <w:rPr>
+                <w:rFonts w:ascii="Garamond" w:hAnsi="Garamond" w:cs="Didot"/>
+                <w:iCs/>
+              </w:rPr>
+              <w:t>Matlab</w:t>
+            </w:r>
+            <w:proofErr w:type="spellEnd"/>
           </w:p>
           <w:p>
             <w:pPr>
@@ -10839,85 +11847,35 @@
                 <w:iCs/>
               </w:rPr>
             </w:pPr>
+            <w:proofErr w:type="spellStart"/>
             <w:r>
               <w:rPr>
                 <w:rFonts w:ascii="Garamond" w:hAnsi="Garamond" w:cs="Didot"/>
                 <w:iCs/>
               </w:rPr>
-              <w:t>R</w:t>
-            </w:r>
+              <w:t>OpenSesame</w:t>
+            </w:r>
+            <w:proofErr w:type="spellEnd"/>
             <w:r>
               <w:rPr>
                 <w:rFonts w:ascii="Garamond" w:hAnsi="Garamond" w:cs="Didot"/>
                 <w:iCs/>
               </w:rPr>
-              <w:t xml:space="preserve">, SPSS, </w:t>
-            </w:r>
-            <w:proofErr w:type="spellStart"/>
+              <w:t>, E-Prime</w:t>
+            </w:r>
             <w:r>
               <w:rPr>
                 <w:rFonts w:ascii="Garamond" w:hAnsi="Garamond" w:cs="Didot"/>
                 <w:iCs/>
               </w:rPr>
-              <w:t>Goldvarb</w:t>
-            </w:r>
-            <w:proofErr w:type="spellEnd"/>
+              <w:t xml:space="preserve">, </w:t>
+            </w:r>
             <w:r>
               <w:rPr>
                 <w:rFonts w:ascii="Garamond" w:hAnsi="Garamond" w:cs="Didot"/>
                 <w:iCs/>
               </w:rPr>
-              <w:t xml:space="preserve">; </w:t>
-            </w:r>
-            <w:proofErr w:type="spellStart"/>
-            <w:r>
-              <w:rPr>
-                <w:rFonts w:ascii="Garamond" w:hAnsi="Garamond" w:cs="Didot"/>
-                <w:iCs/>
-              </w:rPr>
-              <w:t>Matlab</w:t>
-            </w:r>
-            <w:proofErr w:type="spellEnd"/>
-          </w:p>
-          <w:p>
-            <w:pPr>
-              <w:pStyle w:val="NoSpacing"/>
-              <w:contextualSpacing/>
-              <w:jc w:val="both"/>
-              <w:rPr>
-                <w:rFonts w:ascii="Garamond" w:hAnsi="Garamond" w:cs="Didot"/>
-                <w:iCs/>
-              </w:rPr>
-            </w:pPr>
-            <w:proofErr w:type="spellStart"/>
-            <w:r>
-              <w:rPr>
-                <w:rFonts w:ascii="Garamond" w:hAnsi="Garamond" w:cs="Didot"/>
-                <w:iCs/>
-              </w:rPr>
-              <w:t>OpenSesame</w:t>
-            </w:r>
-            <w:proofErr w:type="spellEnd"/>
-            <w:r>
-              <w:rPr>
-                <w:rFonts w:ascii="Garamond" w:hAnsi="Garamond" w:cs="Didot"/>
-                <w:iCs/>
-              </w:rPr>
-              <w:t>, E-Prime</w:t>
-            </w:r>
-            <w:r>
-              <w:rPr>
-                <w:rFonts w:ascii="Garamond" w:hAnsi="Garamond" w:cs="Didot"/>
-                <w:iCs/>
-              </w:rPr>
-              <w:t>, Experiment Builder,</w:t>
-            </w:r>
-            <w:r>
-              <w:rPr>
-                <w:rFonts w:ascii="Garamond" w:hAnsi="Garamond" w:cs="Didot"/>
-                <w:iCs/>
-              </w:rPr>
-              <w:t xml:space="preserve"> Amazon Mechanical Turk</w:t>
+              <w:t>Mechanical Turk</w:t>
             </w:r>
           </w:p>
           <w:p>
@@ -11234,6 +12192,9 @@
         </w:tc>
       </w:tr>
       <w:tr>
+        <w:trPr>
+          <w:trHeight w:val="162"/>
+        </w:trPr>
         <w:tc>
           <w:tcPr>
             <w:tcW w:w="2354" w:type="pct"/>
@@ -11593,13 +12554,7 @@
       <w:rPr>
         <w:rFonts w:ascii="Garamond" w:hAnsi="Garamond"/>
       </w:rPr>
-      <w:t>0</w:t>
-    </w:r>
-    <w:r>
-      <w:rPr>
-        <w:rFonts w:ascii="Garamond" w:hAnsi="Garamond"/>
-      </w:rPr>
-      <w:t>8</w:t>
+      <w:t>01</w:t>
     </w:r>
     <w:r>
       <w:rPr>
@@ -11611,7 +12566,7 @@
       <w:rPr>
         <w:rFonts w:ascii="Garamond" w:hAnsi="Garamond"/>
       </w:rPr>
-      <w:t>31</w:t>
+      <w:t>24</w:t>
     </w:r>
     <w:r>
       <w:rPr>
@@ -11623,7 +12578,13 @@
       <w:rPr>
         <w:rFonts w:ascii="Garamond" w:hAnsi="Garamond"/>
       </w:rPr>
-      <w:t>2021</w:t>
+      <w:t>202</w:t>
+    </w:r>
+    <w:r>
+      <w:rPr>
+        <w:rFonts w:ascii="Garamond" w:hAnsi="Garamond"/>
+      </w:rPr>
+      <w:t>2</w:t>
     </w:r>
   </w:p>
 </w:hdr>

</xml_diff>

<commit_message>
Update students, funding, and pubs
</commit_message>
<xml_diff>
--- a/CV_Berry_Current.docx
+++ b/CV_Berry_Current.docx
@@ -1,6 +1,6 @@
 
 <file path=word/document.xml><?xml version="1.0" encoding="utf-8"?>
-<w:document xmlns:wpc="http://schemas.microsoft.com/office/word/2010/wordprocessingCanvas" xmlns:cx="http://schemas.microsoft.com/office/drawing/2014/chartex" xmlns:cx1="http://schemas.microsoft.com/office/drawing/2015/9/8/chartex" xmlns:cx2="http://schemas.microsoft.com/office/drawing/2015/10/21/chartex" xmlns:cx3="http://schemas.microsoft.com/office/drawing/2016/5/9/chartex" xmlns:cx4="http://schemas.microsoft.com/office/drawing/2016/5/10/chartex" xmlns:cx5="http://schemas.microsoft.com/office/drawing/2016/5/11/chartex" xmlns:cx6="http://schemas.microsoft.com/office/drawing/2016/5/12/chartex" xmlns:cx7="http://schemas.microsoft.com/office/drawing/2016/5/13/chartex" xmlns:cx8="http://schemas.microsoft.com/office/drawing/2016/5/14/chartex" xmlns:mc="http://schemas.openxmlformats.org/markup-compatibility/2006" xmlns:aink="http://schemas.microsoft.com/office/drawing/2016/ink" xmlns:am3d="http://schemas.microsoft.com/office/drawing/2017/model3d" xmlns:o="urn:schemas-microsoft-com:office:office" xmlns:r="http://schemas.openxmlformats.org/officeDocument/2006/relationships" xmlns:m="http://schemas.openxmlformats.org/officeDocument/2006/math" xmlns:v="urn:schemas-microsoft-com:vml" xmlns:wp14="http://schemas.microsoft.com/office/word/2010/wordprocessingDrawing" xmlns:wp="http://schemas.openxmlformats.org/drawingml/2006/wordprocessingDrawing" xmlns:w10="urn:schemas-microsoft-com:office:word" xmlns:w="http://schemas.openxmlformats.org/wordprocessingml/2006/main" xmlns:w14="http://schemas.microsoft.com/office/word/2010/wordml" xmlns:w15="http://schemas.microsoft.com/office/word/2012/wordml" xmlns:w16cex="http://schemas.microsoft.com/office/word/2018/wordml/cex" xmlns:w16cid="http://schemas.microsoft.com/office/word/2016/wordml/cid" xmlns:w16="http://schemas.microsoft.com/office/word/2018/wordml" xmlns:w16sdtdh="http://schemas.microsoft.com/office/word/2020/wordml/sdtdatahash" xmlns:w16se="http://schemas.microsoft.com/office/word/2015/wordml/symex" xmlns:wpg="http://schemas.microsoft.com/office/word/2010/wordprocessingGroup" xmlns:wpi="http://schemas.microsoft.com/office/word/2010/wordprocessingInk" xmlns:wne="http://schemas.microsoft.com/office/word/2006/wordml" xmlns:wps="http://schemas.microsoft.com/office/word/2010/wordprocessingShape" mc:Ignorable="w14 w15 w16se w16cid w16 w16cex w16sdtdh wp14">
+<w:document xmlns:wpc="http://schemas.microsoft.com/office/word/2010/wordprocessingCanvas" xmlns:cx="http://schemas.microsoft.com/office/drawing/2014/chartex" xmlns:cx1="http://schemas.microsoft.com/office/drawing/2015/9/8/chartex" xmlns:cx2="http://schemas.microsoft.com/office/drawing/2015/10/21/chartex" xmlns:cx3="http://schemas.microsoft.com/office/drawing/2016/5/9/chartex" xmlns:cx4="http://schemas.microsoft.com/office/drawing/2016/5/10/chartex" xmlns:cx5="http://schemas.microsoft.com/office/drawing/2016/5/11/chartex" xmlns:cx6="http://schemas.microsoft.com/office/drawing/2016/5/12/chartex" xmlns:cx7="http://schemas.microsoft.com/office/drawing/2016/5/13/chartex" xmlns:cx8="http://schemas.microsoft.com/office/drawing/2016/5/14/chartex" xmlns:mc="http://schemas.openxmlformats.org/markup-compatibility/2006" xmlns:aink="http://schemas.microsoft.com/office/drawing/2016/ink" xmlns:am3d="http://schemas.microsoft.com/office/drawing/2017/model3d" xmlns:o="urn:schemas-microsoft-com:office:office" xmlns:oel="http://schemas.microsoft.com/office/2019/extlst" xmlns:r="http://schemas.openxmlformats.org/officeDocument/2006/relationships" xmlns:m="http://schemas.openxmlformats.org/officeDocument/2006/math" xmlns:v="urn:schemas-microsoft-com:vml" xmlns:wp14="http://schemas.microsoft.com/office/word/2010/wordprocessingDrawing" xmlns:wp="http://schemas.openxmlformats.org/drawingml/2006/wordprocessingDrawing" xmlns:w10="urn:schemas-microsoft-com:office:word" xmlns:w="http://schemas.openxmlformats.org/wordprocessingml/2006/main" xmlns:w14="http://schemas.microsoft.com/office/word/2010/wordml" xmlns:w15="http://schemas.microsoft.com/office/word/2012/wordml" xmlns:w16cex="http://schemas.microsoft.com/office/word/2018/wordml/cex" xmlns:w16cid="http://schemas.microsoft.com/office/word/2016/wordml/cid" xmlns:w16="http://schemas.microsoft.com/office/word/2018/wordml" xmlns:w16sdtdh="http://schemas.microsoft.com/office/word/2020/wordml/sdtdatahash" xmlns:w16se="http://schemas.microsoft.com/office/word/2015/wordml/symex" xmlns:wpg="http://schemas.microsoft.com/office/word/2010/wordprocessingGroup" xmlns:wpi="http://schemas.microsoft.com/office/word/2010/wordprocessingInk" xmlns:wne="http://schemas.microsoft.com/office/word/2006/wordml" xmlns:wps="http://schemas.microsoft.com/office/word/2010/wordprocessingShape" mc:Ignorable="w14 w15 w16se w16cid w16 w16cex w16sdtdh wp14">
   <w:body>
     <w:p>
       <w:pPr>
@@ -133,31 +133,39 @@
                 <w:lang w:val="es-ES"/>
               </w:rPr>
             </w:pPr>
+            <w:r>
+              <w:rPr>
+                <w:rFonts w:ascii="Garamond" w:hAnsi="Garamond" w:cs="Didot"/>
+                <w:lang w:val="es-ES"/>
+              </w:rPr>
+              <w:t xml:space="preserve">Villanova </w:t>
+            </w:r>
             <w:proofErr w:type="spellStart"/>
             <w:r>
               <w:rPr>
                 <w:rFonts w:ascii="Garamond" w:hAnsi="Garamond" w:cs="Didot"/>
                 <w:lang w:val="es-ES"/>
               </w:rPr>
-              <w:t>Villanova</w:t>
+              <w:t>University</w:t>
             </w:r>
             <w:proofErr w:type="spellEnd"/>
-            <w:r>
+          </w:p>
+          <w:p>
+            <w:pPr>
+              <w:ind w:left="-113"/>
+              <w:contextualSpacing/>
               <w:rPr>
                 <w:rFonts w:ascii="Garamond" w:hAnsi="Garamond" w:cs="Didot"/>
                 <w:lang w:val="es-ES"/>
               </w:rPr>
-              <w:t xml:space="preserve"> </w:t>
-            </w:r>
-            <w:proofErr w:type="spellStart"/>
+            </w:pPr>
             <w:r>
               <w:rPr>
                 <w:rFonts w:ascii="Garamond" w:hAnsi="Garamond" w:cs="Didot"/>
                 <w:lang w:val="es-ES"/>
               </w:rPr>
-              <w:t>University</w:t>
-            </w:r>
-            <w:proofErr w:type="spellEnd"/>
+              <w:t>800 E. Lancaster Ave.</w:t>
+            </w:r>
           </w:p>
           <w:p>
             <w:pPr>
@@ -173,33 +181,7 @@
                 <w:rFonts w:ascii="Garamond" w:hAnsi="Garamond" w:cs="Didot"/>
                 <w:lang w:val="es-ES"/>
               </w:rPr>
-              <w:t>800 E. Lancaster Ave.</w:t>
-            </w:r>
-          </w:p>
-          <w:p>
-            <w:pPr>
-              <w:ind w:left="-113"/>
-              <w:contextualSpacing/>
-              <w:rPr>
-                <w:rFonts w:ascii="Garamond" w:hAnsi="Garamond" w:cs="Didot"/>
-                <w:lang w:val="es-ES"/>
-              </w:rPr>
-            </w:pPr>
-            <w:proofErr w:type="spellStart"/>
-            <w:r>
-              <w:rPr>
-                <w:rFonts w:ascii="Garamond" w:hAnsi="Garamond" w:cs="Didot"/>
-                <w:lang w:val="es-ES"/>
-              </w:rPr>
-              <w:t>Villanova</w:t>
-            </w:r>
-            <w:proofErr w:type="spellEnd"/>
-            <w:r>
-              <w:rPr>
-                <w:rFonts w:ascii="Garamond" w:hAnsi="Garamond" w:cs="Didot"/>
-                <w:lang w:val="es-ES"/>
-              </w:rPr>
-              <w:t>, PA 19085</w:t>
+              <w:t>Villanova, PA 19085</w:t>
             </w:r>
           </w:p>
         </w:tc>
@@ -694,13 +676,20 @@
                 <w:bCs/>
               </w:rPr>
             </w:pPr>
+            <w:r>
+              <w:rPr>
+                <w:rFonts w:ascii="Garamond" w:hAnsi="Garamond" w:cs="Didot"/>
+                <w:lang w:val="es-ES"/>
+              </w:rPr>
+              <w:t xml:space="preserve">Villanova </w:t>
+            </w:r>
             <w:proofErr w:type="spellStart"/>
             <w:r>
               <w:rPr>
                 <w:rFonts w:ascii="Garamond" w:hAnsi="Garamond" w:cs="Didot"/>
                 <w:lang w:val="es-ES"/>
               </w:rPr>
-              <w:t>Villanova</w:t>
+              <w:t>University</w:t>
             </w:r>
             <w:proofErr w:type="spellEnd"/>
             <w:r>
@@ -708,39 +697,7 @@
                 <w:rFonts w:ascii="Garamond" w:hAnsi="Garamond" w:cs="Didot"/>
                 <w:lang w:val="es-ES"/>
               </w:rPr>
-              <w:t xml:space="preserve"> </w:t>
-            </w:r>
-            <w:proofErr w:type="spellStart"/>
-            <w:r>
-              <w:rPr>
-                <w:rFonts w:ascii="Garamond" w:hAnsi="Garamond" w:cs="Didot"/>
-                <w:lang w:val="es-ES"/>
-              </w:rPr>
-              <w:t>University</w:t>
-            </w:r>
-            <w:proofErr w:type="spellEnd"/>
-            <w:r>
-              <w:rPr>
-                <w:rFonts w:ascii="Garamond" w:hAnsi="Garamond" w:cs="Didot"/>
-                <w:lang w:val="es-ES"/>
-              </w:rPr>
-              <w:t xml:space="preserve"> (</w:t>
-            </w:r>
-            <w:proofErr w:type="spellStart"/>
-            <w:r>
-              <w:rPr>
-                <w:rFonts w:ascii="Garamond" w:hAnsi="Garamond" w:cs="Didot"/>
-                <w:lang w:val="es-ES"/>
-              </w:rPr>
-              <w:t>Villanova</w:t>
-            </w:r>
-            <w:proofErr w:type="spellEnd"/>
-            <w:r>
-              <w:rPr>
-                <w:rFonts w:ascii="Garamond" w:hAnsi="Garamond" w:cs="Didot"/>
-                <w:lang w:val="es-ES"/>
-              </w:rPr>
-              <w:t>, PA)</w:t>
+              <w:t xml:space="preserve"> (Villanova, PA)</w:t>
             </w:r>
           </w:p>
         </w:tc>
@@ -873,7 +830,13 @@
               <w:rPr>
                 <w:rFonts w:ascii="Garamond" w:hAnsi="Garamond" w:cs="Didot"/>
               </w:rPr>
-              <w:t>2021-Present</w:t>
+              <w:t>2021-</w:t>
+            </w:r>
+            <w:r>
+              <w:rPr>
+                <w:rFonts w:ascii="Garamond" w:hAnsi="Garamond" w:cs="Didot"/>
+              </w:rPr>
+              <w:t>2022</w:t>
             </w:r>
           </w:p>
         </w:tc>
@@ -1804,7 +1767,23 @@
           <w:sz w:val="20"/>
           <w:szCs w:val="20"/>
         </w:rPr>
-        <w:t>(amounts are rounded to the nearest $1k)</w:t>
+        <w:t>(amounts are rounded to the nearest $1</w:t>
+      </w:r>
+      <w:r>
+        <w:rPr>
+          <w:rFonts w:ascii="Garamond" w:hAnsi="Garamond" w:cs="Didot"/>
+          <w:sz w:val="20"/>
+          <w:szCs w:val="20"/>
+        </w:rPr>
+        <w:t>00</w:t>
+      </w:r>
+      <w:r>
+        <w:rPr>
+          <w:rFonts w:ascii="Garamond" w:hAnsi="Garamond" w:cs="Didot"/>
+          <w:sz w:val="20"/>
+          <w:szCs w:val="20"/>
+        </w:rPr>
+        <w:t>)</w:t>
       </w:r>
     </w:p>
     <w:p>
@@ -1855,19 +1834,7 @@
               <w:rPr>
                 <w:rFonts w:ascii="Garamond" w:hAnsi="Garamond" w:cs="Didot"/>
               </w:rPr>
-              <w:t>$1</w:t>
-            </w:r>
-            <w:r>
-              <w:rPr>
-                <w:rFonts w:ascii="Garamond" w:hAnsi="Garamond" w:cs="Didot"/>
-              </w:rPr>
-              <w:t>2</w:t>
-            </w:r>
-            <w:r>
-              <w:rPr>
-                <w:rFonts w:ascii="Garamond" w:hAnsi="Garamond" w:cs="Didot"/>
-              </w:rPr>
-              <w:t>,000</w:t>
+              <w:t>$1,000</w:t>
             </w:r>
           </w:p>
         </w:tc>
@@ -1886,7 +1853,20 @@
               <w:rPr>
                 <w:rFonts w:ascii="Garamond" w:hAnsi="Garamond" w:cs="Didot"/>
               </w:rPr>
-              <w:t>University Summer Grant, Villanova University</w:t>
+              <w:t>Villanova Match Research Program (Support for 1</w:t>
+            </w:r>
+            <w:r>
+              <w:rPr>
+                <w:rFonts w:ascii="Garamond" w:hAnsi="Garamond" w:cs="Didot"/>
+                <w:vertAlign w:val="superscript"/>
+              </w:rPr>
+              <w:t>st</w:t>
+            </w:r>
+            <w:r>
+              <w:rPr>
+                <w:rFonts w:ascii="Garamond" w:hAnsi="Garamond" w:cs="Didot"/>
+              </w:rPr>
+              <w:t>-year Student RA)</w:t>
             </w:r>
           </w:p>
         </w:tc>
@@ -1905,7 +1885,7 @@
               <w:rPr>
                 <w:rFonts w:ascii="Garamond" w:hAnsi="Garamond" w:cs="Didot"/>
               </w:rPr>
-              <w:t>2022</w:t>
+              <w:t>2023</w:t>
             </w:r>
           </w:p>
         </w:tc>
@@ -1927,7 +1907,7 @@
               <w:rPr>
                 <w:rFonts w:ascii="Garamond" w:hAnsi="Garamond" w:cs="Didot"/>
               </w:rPr>
-              <w:t>$1,000</w:t>
+              <w:t>$12,000</w:t>
             </w:r>
           </w:p>
         </w:tc>
@@ -1946,20 +1926,7 @@
               <w:rPr>
                 <w:rFonts w:ascii="Garamond" w:hAnsi="Garamond" w:cs="Didot"/>
               </w:rPr>
-              <w:t>Villanova Match Research Program (Support for 1</w:t>
-            </w:r>
-            <w:r>
-              <w:rPr>
-                <w:rFonts w:ascii="Garamond" w:hAnsi="Garamond" w:cs="Didot"/>
-                <w:vertAlign w:val="superscript"/>
-              </w:rPr>
-              <w:t>st</w:t>
-            </w:r>
-            <w:r>
-              <w:rPr>
-                <w:rFonts w:ascii="Garamond" w:hAnsi="Garamond" w:cs="Didot"/>
-              </w:rPr>
-              <w:t>-year Student RA)</w:t>
+              <w:t>University Summer Grant, Villanova University</w:t>
             </w:r>
           </w:p>
         </w:tc>
@@ -2000,19 +1967,7 @@
               <w:rPr>
                 <w:rFonts w:ascii="Garamond" w:hAnsi="Garamond" w:cs="Didot"/>
               </w:rPr>
-              <w:t>$3,</w:t>
-            </w:r>
-            <w:r>
-              <w:rPr>
-                <w:rFonts w:ascii="Garamond" w:hAnsi="Garamond" w:cs="Didot"/>
-              </w:rPr>
-              <w:t>30</w:t>
-            </w:r>
-            <w:r>
-              <w:rPr>
-                <w:rFonts w:ascii="Garamond" w:hAnsi="Garamond" w:cs="Didot"/>
-              </w:rPr>
-              <w:t>0</w:t>
+              <w:t>$1,000</w:t>
             </w:r>
           </w:p>
         </w:tc>
@@ -2031,7 +1986,20 @@
               <w:rPr>
                 <w:rFonts w:ascii="Garamond" w:hAnsi="Garamond" w:cs="Didot"/>
               </w:rPr>
-              <w:t>Small Research Grant, Villanova Institute for Research &amp; Scholarship (VIRS)</w:t>
+              <w:t>Villanova Match Research Program (Support for 1</w:t>
+            </w:r>
+            <w:r>
+              <w:rPr>
+                <w:rFonts w:ascii="Garamond" w:hAnsi="Garamond" w:cs="Didot"/>
+                <w:vertAlign w:val="superscript"/>
+              </w:rPr>
+              <w:t>st</w:t>
+            </w:r>
+            <w:r>
+              <w:rPr>
+                <w:rFonts w:ascii="Garamond" w:hAnsi="Garamond" w:cs="Didot"/>
+              </w:rPr>
+              <w:t>-year Student RA)</w:t>
             </w:r>
           </w:p>
         </w:tc>
@@ -2050,7 +2018,7 @@
               <w:rPr>
                 <w:rFonts w:ascii="Garamond" w:hAnsi="Garamond" w:cs="Didot"/>
               </w:rPr>
-              <w:t>2021</w:t>
+              <w:t>2022</w:t>
             </w:r>
           </w:p>
         </w:tc>
@@ -2072,13 +2040,7 @@
               <w:rPr>
                 <w:rFonts w:ascii="Garamond" w:hAnsi="Garamond" w:cs="Didot"/>
               </w:rPr>
-              <w:t>$15,10</w:t>
-            </w:r>
-            <w:r>
-              <w:rPr>
-                <w:rFonts w:ascii="Garamond" w:hAnsi="Garamond" w:cs="Didot"/>
-              </w:rPr>
-              <w:t>0</w:t>
+              <w:t>$3,300</w:t>
             </w:r>
           </w:p>
         </w:tc>
@@ -2097,7 +2059,7 @@
               <w:rPr>
                 <w:rFonts w:ascii="Garamond" w:hAnsi="Garamond" w:cs="Didot"/>
               </w:rPr>
-              <w:t>NSF Doctoral Dissertation Research Improvement Grant (#BCS1651061)</w:t>
+              <w:t>Small Research Grant, Villanova Institute for Research &amp; Scholarship (VIRS)</w:t>
             </w:r>
           </w:p>
         </w:tc>
@@ -2116,7 +2078,7 @@
               <w:rPr>
                 <w:rFonts w:ascii="Garamond" w:hAnsi="Garamond" w:cs="Didot"/>
               </w:rPr>
-              <w:t>2017</w:t>
+              <w:t>2021</w:t>
             </w:r>
           </w:p>
         </w:tc>
@@ -2138,19 +2100,25 @@
               <w:rPr>
                 <w:rFonts w:ascii="Garamond" w:hAnsi="Garamond" w:cs="Didot"/>
               </w:rPr>
-              <w:t>$</w:t>
-            </w:r>
-            <w:r>
-              <w:rPr>
-                <w:rFonts w:ascii="Garamond" w:hAnsi="Garamond" w:cs="Didot"/>
-              </w:rPr>
-              <w:t xml:space="preserve"> </w:t>
-            </w:r>
-            <w:r>
-              <w:rPr>
-                <w:rFonts w:ascii="Garamond" w:hAnsi="Garamond" w:cs="Didot"/>
-              </w:rPr>
-              <w:t>1,000</w:t>
+              <w:t>$15,</w:t>
+            </w:r>
+            <w:r>
+              <w:rPr>
+                <w:rFonts w:ascii="Garamond" w:hAnsi="Garamond" w:cs="Didot"/>
+              </w:rPr>
+              <w:t>1</w:t>
+            </w:r>
+            <w:r>
+              <w:rPr>
+                <w:rFonts w:ascii="Garamond" w:hAnsi="Garamond" w:cs="Didot"/>
+              </w:rPr>
+              <w:t>0</w:t>
+            </w:r>
+            <w:r>
+              <w:rPr>
+                <w:rFonts w:ascii="Garamond" w:hAnsi="Garamond" w:cs="Didot"/>
+              </w:rPr>
+              <w:t>0</w:t>
             </w:r>
           </w:p>
         </w:tc>
@@ -2169,7 +2137,7 @@
               <w:rPr>
                 <w:rFonts w:ascii="Garamond" w:hAnsi="Garamond" w:cs="Didot"/>
               </w:rPr>
-              <w:t>Center for Global Studies Fellowship, Penn State University</w:t>
+              <w:t>NSF Doctoral Dissertation Research Improvement Grant (#BCS1651061)</w:t>
             </w:r>
           </w:p>
         </w:tc>
@@ -2210,19 +2178,7 @@
               <w:rPr>
                 <w:rFonts w:ascii="Garamond" w:hAnsi="Garamond" w:cs="Didot"/>
               </w:rPr>
-              <w:t>$</w:t>
-            </w:r>
-            <w:r>
-              <w:rPr>
-                <w:rFonts w:ascii="Garamond" w:hAnsi="Garamond" w:cs="Didot"/>
-              </w:rPr>
-              <w:t xml:space="preserve"> </w:t>
-            </w:r>
-            <w:r>
-              <w:rPr>
-                <w:rFonts w:ascii="Garamond" w:hAnsi="Garamond" w:cs="Didot"/>
-              </w:rPr>
-              <w:t>2,000</w:t>
+              <w:t>$ 1,000</w:t>
             </w:r>
           </w:p>
         </w:tc>
@@ -2241,7 +2197,7 @@
               <w:rPr>
                 <w:rFonts w:ascii="Garamond" w:hAnsi="Garamond" w:cs="Didot"/>
               </w:rPr>
-              <w:t>Superior Teaching and Research (STAR) Award, Penn State University</w:t>
+              <w:t>Center for Global Studies Fellowship, Penn State University</w:t>
             </w:r>
           </w:p>
         </w:tc>
@@ -2260,7 +2216,7 @@
               <w:rPr>
                 <w:rFonts w:ascii="Garamond" w:hAnsi="Garamond" w:cs="Didot"/>
               </w:rPr>
-              <w:t>2016</w:t>
+              <w:t>2017</w:t>
             </w:r>
           </w:p>
         </w:tc>
@@ -2282,19 +2238,7 @@
               <w:rPr>
                 <w:rFonts w:ascii="Garamond" w:hAnsi="Garamond" w:cs="Didot"/>
               </w:rPr>
-              <w:t>$</w:t>
-            </w:r>
-            <w:r>
-              <w:rPr>
-                <w:rFonts w:ascii="Garamond" w:hAnsi="Garamond" w:cs="Didot"/>
-              </w:rPr>
-              <w:t xml:space="preserve"> </w:t>
-            </w:r>
-            <w:r>
-              <w:rPr>
-                <w:rFonts w:ascii="Garamond" w:hAnsi="Garamond" w:cs="Didot"/>
-              </w:rPr>
-              <w:t>2,000</w:t>
+              <w:t>$ 2,000</w:t>
             </w:r>
           </w:p>
         </w:tc>
@@ -2313,7 +2257,7 @@
               <w:rPr>
                 <w:rFonts w:ascii="Garamond" w:hAnsi="Garamond" w:cs="Didot"/>
               </w:rPr>
-              <w:t>RGSO Dissertation Award, Penn State University</w:t>
+              <w:t>Superior Teaching and Research (STAR) Award, Penn State University</w:t>
             </w:r>
           </w:p>
         </w:tc>
@@ -2332,7 +2276,7 @@
               <w:rPr>
                 <w:rFonts w:ascii="Garamond" w:hAnsi="Garamond" w:cs="Didot"/>
               </w:rPr>
-              <w:t>2015</w:t>
+              <w:t>2016</w:t>
             </w:r>
           </w:p>
         </w:tc>
@@ -2354,25 +2298,7 @@
               <w:rPr>
                 <w:rFonts w:ascii="Garamond" w:hAnsi="Garamond" w:cs="Didot"/>
               </w:rPr>
-              <w:t>$</w:t>
-            </w:r>
-            <w:r>
-              <w:rPr>
-                <w:rFonts w:ascii="Garamond" w:hAnsi="Garamond" w:cs="Didot"/>
-              </w:rPr>
-              <w:t xml:space="preserve"> </w:t>
-            </w:r>
-            <w:r>
-              <w:rPr>
-                <w:rFonts w:ascii="Garamond" w:hAnsi="Garamond" w:cs="Didot"/>
-              </w:rPr>
-              <w:t>3,00</w:t>
-            </w:r>
-            <w:r>
-              <w:rPr>
-                <w:rFonts w:ascii="Garamond" w:hAnsi="Garamond" w:cs="Didot"/>
-              </w:rPr>
-              <w:t>0</w:t>
+              <w:t>$ 2,000</w:t>
             </w:r>
           </w:p>
         </w:tc>
@@ -2391,7 +2317,7 @@
               <w:rPr>
                 <w:rFonts w:ascii="Garamond" w:hAnsi="Garamond" w:cs="Didot"/>
               </w:rPr>
-              <w:t>Superior Teaching and Research (STAR) Award, Penn State University</w:t>
+              <w:t>RGSO Dissertation Award, Penn State University</w:t>
             </w:r>
           </w:p>
         </w:tc>
@@ -2410,7 +2336,7 @@
               <w:rPr>
                 <w:rFonts w:ascii="Garamond" w:hAnsi="Garamond" w:cs="Didot"/>
               </w:rPr>
-              <w:t>2014</w:t>
+              <w:t>2015</w:t>
             </w:r>
           </w:p>
         </w:tc>
@@ -2432,19 +2358,19 @@
               <w:rPr>
                 <w:rFonts w:ascii="Garamond" w:hAnsi="Garamond" w:cs="Didot"/>
               </w:rPr>
-              <w:t>$</w:t>
-            </w:r>
-            <w:r>
-              <w:rPr>
-                <w:rFonts w:ascii="Garamond" w:hAnsi="Garamond" w:cs="Didot"/>
-              </w:rPr>
-              <w:t xml:space="preserve"> </w:t>
-            </w:r>
-            <w:r>
-              <w:rPr>
-                <w:rFonts w:ascii="Garamond" w:hAnsi="Garamond" w:cs="Didot"/>
-              </w:rPr>
-              <w:t>4,000</w:t>
+              <w:t xml:space="preserve">$ </w:t>
+            </w:r>
+            <w:r>
+              <w:rPr>
+                <w:rFonts w:ascii="Garamond" w:hAnsi="Garamond" w:cs="Didot"/>
+              </w:rPr>
+              <w:t>3,00</w:t>
+            </w:r>
+            <w:r>
+              <w:rPr>
+                <w:rFonts w:ascii="Garamond" w:hAnsi="Garamond" w:cs="Didot"/>
+              </w:rPr>
+              <w:t>0</w:t>
             </w:r>
           </w:p>
         </w:tc>
@@ -2463,7 +2389,7 @@
               <w:rPr>
                 <w:rFonts w:ascii="Garamond" w:hAnsi="Garamond" w:cs="Didot"/>
               </w:rPr>
-              <w:t>Graduate Scholar Award, Penn State University</w:t>
+              <w:t>Superior Teaching and Research (STAR) Award, Penn State University</w:t>
             </w:r>
           </w:p>
         </w:tc>
@@ -2504,19 +2430,67 @@
               <w:rPr>
                 <w:rFonts w:ascii="Garamond" w:hAnsi="Garamond" w:cs="Didot"/>
               </w:rPr>
-              <w:t>$</w:t>
-            </w:r>
-            <w:r>
-              <w:rPr>
-                <w:rFonts w:ascii="Garamond" w:hAnsi="Garamond" w:cs="Didot"/>
-              </w:rPr>
-              <w:t xml:space="preserve"> </w:t>
-            </w:r>
-            <w:r>
-              <w:rPr>
-                <w:rFonts w:ascii="Garamond" w:hAnsi="Garamond" w:cs="Didot"/>
-              </w:rPr>
-              <w:t>2,000</w:t>
+              <w:t>$ 4,000</w:t>
+            </w:r>
+          </w:p>
+        </w:tc>
+        <w:tc>
+          <w:tcPr>
+            <w:tcW w:w="8470" w:type="dxa"/>
+          </w:tcPr>
+          <w:p>
+            <w:pPr>
+              <w:contextualSpacing/>
+              <w:rPr>
+                <w:rFonts w:ascii="Garamond" w:hAnsi="Garamond" w:cs="Didot"/>
+              </w:rPr>
+            </w:pPr>
+            <w:r>
+              <w:rPr>
+                <w:rFonts w:ascii="Garamond" w:hAnsi="Garamond" w:cs="Didot"/>
+              </w:rPr>
+              <w:t>Graduate Scholar Award, Penn State University</w:t>
+            </w:r>
+          </w:p>
+        </w:tc>
+        <w:tc>
+          <w:tcPr>
+            <w:tcW w:w="666" w:type="dxa"/>
+          </w:tcPr>
+          <w:p>
+            <w:pPr>
+              <w:contextualSpacing/>
+              <w:rPr>
+                <w:rFonts w:ascii="Garamond" w:hAnsi="Garamond" w:cs="Didot"/>
+              </w:rPr>
+            </w:pPr>
+            <w:r>
+              <w:rPr>
+                <w:rFonts w:ascii="Garamond" w:hAnsi="Garamond" w:cs="Didot"/>
+              </w:rPr>
+              <w:t>2014</w:t>
+            </w:r>
+          </w:p>
+        </w:tc>
+      </w:tr>
+      <w:tr>
+        <w:tc>
+          <w:tcPr>
+            <w:tcW w:w="939" w:type="dxa"/>
+          </w:tcPr>
+          <w:p>
+            <w:pPr>
+              <w:contextualSpacing/>
+              <w:jc w:val="right"/>
+              <w:rPr>
+                <w:rFonts w:ascii="Garamond" w:hAnsi="Garamond" w:cs="Didot"/>
+              </w:rPr>
+            </w:pPr>
+            <w:r>
+              <w:rPr>
+                <w:rFonts w:ascii="Garamond" w:hAnsi="Garamond" w:cs="Didot"/>
+              </w:rPr>
+              <w:t>$ 2,000</w:t>
             </w:r>
           </w:p>
         </w:tc>
@@ -2751,29 +2725,49 @@
         <w:rPr>
           <w:rFonts w:ascii="Garamond" w:hAnsi="Garamond" w:cs="Didot"/>
         </w:rPr>
-        <w:t xml:space="preserve"> (In Prep). Do Philly Puerto Ricans say </w:t>
-      </w:r>
-      <w:proofErr w:type="spellStart"/>
-      <w:r>
-        <w:rPr>
-          <w:rFonts w:ascii="Garamond" w:hAnsi="Garamond" w:cs="Didot"/>
-          <w:i/>
-          <w:iCs/>
-        </w:rPr>
-        <w:t>dat</w:t>
-      </w:r>
-      <w:proofErr w:type="spellEnd"/>
-      <w:r>
-        <w:rPr>
-          <w:rFonts w:ascii="Garamond" w:hAnsi="Garamond" w:cs="Didot"/>
-        </w:rPr>
-        <w:t>? A</w:t>
-      </w:r>
-      <w:r>
-        <w:rPr>
-          <w:rFonts w:ascii="Garamond" w:hAnsi="Garamond" w:cs="Didot"/>
-        </w:rPr>
-        <w:t xml:space="preserve">n acoustic analysis of TH-Stopping as a change in-progress. </w:t>
+        <w:t xml:space="preserve"> (</w:t>
+      </w:r>
+      <w:r>
+        <w:rPr>
+          <w:rFonts w:ascii="Garamond" w:hAnsi="Garamond" w:cs="Didot"/>
+        </w:rPr>
+        <w:t>Submitted</w:t>
+      </w:r>
+      <w:r>
+        <w:rPr>
+          <w:rFonts w:ascii="Garamond" w:hAnsi="Garamond" w:cs="Didot"/>
+        </w:rPr>
+        <w:t xml:space="preserve">). </w:t>
+      </w:r>
+      <w:r>
+        <w:rPr>
+          <w:rFonts w:ascii="Garamond" w:hAnsi="Garamond" w:cs="Didot"/>
+        </w:rPr>
+        <w:t>TH-</w:t>
+      </w:r>
+      <w:r>
+        <w:rPr>
+          <w:rFonts w:ascii="Garamond" w:hAnsi="Garamond" w:cs="Didot"/>
+        </w:rPr>
+        <w:t>s</w:t>
+      </w:r>
+      <w:r>
+        <w:rPr>
+          <w:rFonts w:ascii="Garamond" w:hAnsi="Garamond" w:cs="Didot"/>
+        </w:rPr>
+        <w:t xml:space="preserve">topping </w:t>
+      </w:r>
+      <w:r>
+        <w:rPr>
+          <w:rFonts w:ascii="Garamond" w:hAnsi="Garamond" w:cs="Didot"/>
+        </w:rPr>
+        <w:t>in Philadelphia Puerto Rican English</w:t>
+      </w:r>
+      <w:r>
+        <w:rPr>
+          <w:rFonts w:ascii="Garamond" w:hAnsi="Garamond" w:cs="Didot"/>
+        </w:rPr>
+        <w:t xml:space="preserve">. </w:t>
       </w:r>
     </w:p>
     <w:p>
@@ -2792,6 +2786,19 @@
           <w:bCs/>
         </w:rPr>
         <w:t>Berry, G.M.</w:t>
+      </w:r>
+      <w:r>
+        <w:rPr>
+          <w:rFonts w:ascii="Garamond" w:hAnsi="Garamond" w:cs="Didot"/>
+        </w:rPr>
+        <w:t>, Caselli, J</w:t>
+      </w:r>
+      <w:r>
+        <w:rPr>
+          <w:rFonts w:ascii="Garamond" w:hAnsi="Garamond" w:cs="Didot"/>
+          <w:lang w:val="x-none"/>
+        </w:rPr>
+        <w:t>.* &amp; Gunderson, S.*</w:t>
       </w:r>
       <w:r>
         <w:rPr>
@@ -2854,25 +2861,26 @@
           </w:tcPr>
           <w:p>
             <w:pPr>
-              <w:ind w:left="720" w:hanging="720"/>
-              <w:contextualSpacing/>
-              <w:rPr>
-                <w:rFonts w:ascii="Garamond" w:hAnsi="Garamond" w:cs="Didot"/>
-              </w:rPr>
-            </w:pPr>
-            <w:proofErr w:type="spellStart"/>
-            <w:r>
-              <w:rPr>
-                <w:rFonts w:ascii="Garamond" w:hAnsi="Garamond" w:cs="Didot"/>
-              </w:rPr>
-              <w:t>Requena</w:t>
-            </w:r>
-            <w:proofErr w:type="spellEnd"/>
-            <w:r>
-              <w:rPr>
-                <w:rFonts w:ascii="Garamond" w:hAnsi="Garamond" w:cs="Didot"/>
-              </w:rPr>
-              <w:t xml:space="preserve">, P.E., &amp; </w:t>
+              <w:ind w:left="900" w:hanging="900"/>
+              <w:contextualSpacing/>
+              <w:outlineLvl w:val="0"/>
+              <w:rPr>
+                <w:rFonts w:ascii="Garamond" w:hAnsi="Garamond" w:cs="Didot"/>
+              </w:rPr>
+            </w:pPr>
+            <w:r>
+              <w:rPr>
+                <w:rFonts w:ascii="Garamond" w:hAnsi="Garamond" w:cs="Didot"/>
+              </w:rPr>
+              <w:t xml:space="preserve">Coretta, S., </w:t>
+            </w:r>
+            <w:r>
+              <w:rPr>
+                <w:rFonts w:ascii="Garamond" w:hAnsi="Garamond" w:cs="Didot"/>
+                <w:i/>
+                <w:iCs/>
+              </w:rPr>
+              <w:t>…</w:t>
             </w:r>
             <w:r>
               <w:rPr>
@@ -2886,31 +2894,7 @@
               <w:rPr>
                 <w:rFonts w:ascii="Garamond" w:hAnsi="Garamond" w:cs="Didot"/>
               </w:rPr>
-              <w:t xml:space="preserve"> (</w:t>
-            </w:r>
-            <w:r>
-              <w:rPr>
-                <w:rFonts w:ascii="Garamond" w:hAnsi="Garamond" w:cs="Didot"/>
-              </w:rPr>
-              <w:t>2021</w:t>
-            </w:r>
-            <w:r>
-              <w:rPr>
-                <w:rFonts w:ascii="Garamond" w:hAnsi="Garamond" w:cs="Didot"/>
-              </w:rPr>
-              <w:t>)</w:t>
-            </w:r>
-            <w:r>
-              <w:rPr>
-                <w:rFonts w:ascii="Garamond" w:hAnsi="Garamond" w:cs="Didot"/>
-              </w:rPr>
-              <w:t xml:space="preserve">. </w:t>
-            </w:r>
-            <w:r>
-              <w:rPr>
-                <w:rFonts w:ascii="Garamond" w:hAnsi="Garamond" w:cs="Didot"/>
-              </w:rPr>
-              <w:t xml:space="preserve">Cross-linguistic influence in L1 processing of morphosyntactic variation: Evidence from L2 learners. </w:t>
+              <w:t xml:space="preserve">, … (Provisionally Accepted). Multidimensional signals and analytic flexibility: Estimating degrees of freedom in human speech analyses. </w:t>
             </w:r>
             <w:r>
               <w:rPr>
@@ -2918,7 +2902,87 @@
                 <w:i/>
                 <w:iCs/>
               </w:rPr>
-              <w:t>Applied Psycholinguistics</w:t>
+              <w:t>Advances in Methods and Practices in Psychological Science</w:t>
+            </w:r>
+            <w:r>
+              <w:rPr>
+                <w:rFonts w:ascii="Garamond" w:hAnsi="Garamond" w:cs="Didot"/>
+              </w:rPr>
+              <w:t>.</w:t>
+            </w:r>
+          </w:p>
+          <w:p>
+            <w:pPr>
+              <w:ind w:left="720" w:hanging="720"/>
+              <w:contextualSpacing/>
+              <w:rPr>
+                <w:rFonts w:ascii="Garamond" w:hAnsi="Garamond" w:cs="Didot"/>
+              </w:rPr>
+            </w:pPr>
+            <w:r>
+              <w:rPr>
+                <w:rFonts w:ascii="Garamond" w:hAnsi="Garamond" w:cs="Didot"/>
+              </w:rPr>
+              <w:t xml:space="preserve">Gupta, P., </w:t>
+            </w:r>
+            <w:proofErr w:type="spellStart"/>
+            <w:r>
+              <w:rPr>
+                <w:rFonts w:ascii="Garamond" w:hAnsi="Garamond" w:cs="Didot"/>
+              </w:rPr>
+              <w:t>Nelakanti</w:t>
+            </w:r>
+            <w:proofErr w:type="spellEnd"/>
+            <w:r>
+              <w:rPr>
+                <w:rFonts w:ascii="Garamond" w:hAnsi="Garamond" w:cs="Didot"/>
+              </w:rPr>
+              <w:t xml:space="preserve">, A., </w:t>
+            </w:r>
+            <w:r>
+              <w:rPr>
+                <w:rFonts w:ascii="Garamond" w:hAnsi="Garamond" w:cs="Didot"/>
+                <w:b/>
+                <w:bCs/>
+              </w:rPr>
+              <w:t>Berry, G.M.</w:t>
+            </w:r>
+            <w:r>
+              <w:rPr>
+                <w:rFonts w:ascii="Garamond" w:hAnsi="Garamond" w:cs="Didot"/>
+              </w:rPr>
+              <w:t>, &amp; Sharma, A. (</w:t>
+            </w:r>
+            <w:r>
+              <w:rPr>
+                <w:rFonts w:ascii="Garamond" w:hAnsi="Garamond" w:cs="Didot"/>
+              </w:rPr>
+              <w:t>2022</w:t>
+            </w:r>
+            <w:r>
+              <w:rPr>
+                <w:rFonts w:ascii="Garamond" w:hAnsi="Garamond" w:cs="Didot"/>
+              </w:rPr>
+              <w:t>). Interactive post-editing for verbosity-controlled translation. 29</w:t>
+            </w:r>
+            <w:r>
+              <w:rPr>
+                <w:rFonts w:ascii="Garamond" w:hAnsi="Garamond" w:cs="Didot"/>
+                <w:vertAlign w:val="superscript"/>
+              </w:rPr>
+              <w:t>th</w:t>
+            </w:r>
+            <w:r>
+              <w:rPr>
+                <w:rFonts w:ascii="Garamond" w:hAnsi="Garamond" w:cs="Didot"/>
+              </w:rPr>
+              <w:t xml:space="preserve"> </w:t>
+            </w:r>
+            <w:r>
+              <w:rPr>
+                <w:rFonts w:ascii="Garamond" w:hAnsi="Garamond" w:cs="Didot"/>
+              </w:rPr>
+              <w:t xml:space="preserve">In </w:t>
             </w:r>
             <w:r>
               <w:rPr>
@@ -2926,6 +2990,137 @@
                 <w:i/>
                 <w:iCs/>
               </w:rPr>
+              <w:t xml:space="preserve">Proceedings of the </w:t>
+            </w:r>
+            <w:r>
+              <w:rPr>
+                <w:rFonts w:ascii="Garamond" w:hAnsi="Garamond" w:cs="Didot"/>
+                <w:i/>
+                <w:iCs/>
+              </w:rPr>
+              <w:t>International Conference on Computational Linguistics</w:t>
+            </w:r>
+            <w:r>
+              <w:rPr>
+                <w:rFonts w:ascii="Garamond" w:hAnsi="Garamond" w:cs="Didot"/>
+                <w:i/>
+                <w:iCs/>
+              </w:rPr>
+              <w:t xml:space="preserve"> </w:t>
+            </w:r>
+            <w:r>
+              <w:rPr>
+                <w:rFonts w:ascii="Garamond" w:hAnsi="Garamond" w:cs="Didot"/>
+              </w:rPr>
+              <w:t>(</w:t>
+            </w:r>
+            <w:r>
+              <w:rPr>
+                <w:rFonts w:ascii="Garamond" w:hAnsi="Garamond" w:cs="Didot"/>
+                <w:i/>
+                <w:iCs/>
+              </w:rPr>
+              <w:t>COLING 2022</w:t>
+            </w:r>
+            <w:r>
+              <w:rPr>
+                <w:rFonts w:ascii="Garamond" w:hAnsi="Garamond" w:cs="Didot"/>
+              </w:rPr>
+              <w:t>)</w:t>
+            </w:r>
+            <w:r>
+              <w:rPr>
+                <w:rFonts w:ascii="Garamond" w:hAnsi="Garamond" w:cs="Didot"/>
+              </w:rPr>
+              <w:t>.</w:t>
+            </w:r>
+            <w:r>
+              <w:rPr>
+                <w:rFonts w:ascii="Garamond" w:hAnsi="Garamond" w:cs="Didot"/>
+              </w:rPr>
+              <w:t xml:space="preserve"> </w:t>
+            </w:r>
+            <w:r>
+              <w:rPr>
+                <w:rFonts w:ascii="Garamond" w:hAnsi="Garamond" w:cs="Didot"/>
+              </w:rPr>
+              <w:t>https://coling2022.org/papers</w:t>
+            </w:r>
+            <w:r>
+              <w:rPr>
+                <w:rFonts w:ascii="Garamond" w:hAnsi="Garamond" w:cs="Didot"/>
+              </w:rPr>
+              <w:t xml:space="preserve"> </w:t>
+            </w:r>
+          </w:p>
+          <w:p>
+            <w:pPr>
+              <w:ind w:left="720" w:hanging="720"/>
+              <w:contextualSpacing/>
+              <w:rPr>
+                <w:rFonts w:ascii="Garamond" w:hAnsi="Garamond" w:cs="Didot"/>
+              </w:rPr>
+            </w:pPr>
+            <w:proofErr w:type="spellStart"/>
+            <w:r>
+              <w:rPr>
+                <w:rFonts w:ascii="Garamond" w:hAnsi="Garamond" w:cs="Didot"/>
+              </w:rPr>
+              <w:t>Requena</w:t>
+            </w:r>
+            <w:proofErr w:type="spellEnd"/>
+            <w:r>
+              <w:rPr>
+                <w:rFonts w:ascii="Garamond" w:hAnsi="Garamond" w:cs="Didot"/>
+              </w:rPr>
+              <w:t xml:space="preserve">, P.E., &amp; </w:t>
+            </w:r>
+            <w:r>
+              <w:rPr>
+                <w:rFonts w:ascii="Garamond" w:hAnsi="Garamond" w:cs="Didot"/>
+                <w:b/>
+                <w:bCs/>
+              </w:rPr>
+              <w:t>Berry, G.M.</w:t>
+            </w:r>
+            <w:r>
+              <w:rPr>
+                <w:rFonts w:ascii="Garamond" w:hAnsi="Garamond" w:cs="Didot"/>
+              </w:rPr>
+              <w:t xml:space="preserve"> (</w:t>
+            </w:r>
+            <w:r>
+              <w:rPr>
+                <w:rFonts w:ascii="Garamond" w:hAnsi="Garamond" w:cs="Didot"/>
+              </w:rPr>
+              <w:t>2021</w:t>
+            </w:r>
+            <w:r>
+              <w:rPr>
+                <w:rFonts w:ascii="Garamond" w:hAnsi="Garamond" w:cs="Didot"/>
+              </w:rPr>
+              <w:t xml:space="preserve">). </w:t>
+            </w:r>
+            <w:r>
+              <w:rPr>
+                <w:rFonts w:ascii="Garamond" w:hAnsi="Garamond" w:cs="Didot"/>
+              </w:rPr>
+              <w:t xml:space="preserve">Cross-linguistic influence in L1 processing of morphosyntactic variation: Evidence from L2 learners. </w:t>
+            </w:r>
+            <w:r>
+              <w:rPr>
+                <w:rFonts w:ascii="Garamond" w:hAnsi="Garamond" w:cs="Didot"/>
+                <w:i/>
+                <w:iCs/>
+              </w:rPr>
+              <w:t>Applied Psycholinguistics</w:t>
+            </w:r>
+            <w:r>
+              <w:rPr>
+                <w:rFonts w:ascii="Garamond" w:hAnsi="Garamond" w:cs="Didot"/>
+                <w:i/>
+                <w:iCs/>
+              </w:rPr>
               <w:t>, 42</w:t>
             </w:r>
             <w:r>
@@ -3013,7 +3208,7 @@
                 <w:rFonts w:ascii="Garamond" w:hAnsi="Garamond" w:cs="Didot"/>
                 <w:lang w:val="es-ES"/>
               </w:rPr>
-              <w:t>Rodriguez-Padial</w:t>
+              <w:t>Rodriguez</w:t>
             </w:r>
             <w:proofErr w:type="spellEnd"/>
             <w:r>
@@ -3021,7 +3216,7 @@
                 <w:rFonts w:ascii="Garamond" w:hAnsi="Garamond" w:cs="Didot"/>
                 <w:lang w:val="es-ES"/>
               </w:rPr>
-              <w:t xml:space="preserve">., A., &amp; </w:t>
+              <w:t xml:space="preserve">-Padial., A., &amp; </w:t>
             </w:r>
             <w:r>
               <w:rPr>
@@ -3105,7 +3300,23 @@
                 <w:rFonts w:ascii="Garamond" w:hAnsi="Garamond" w:cs="Didot"/>
                 <w:lang w:val="es-ES"/>
               </w:rPr>
-              <w:t xml:space="preserve"> of </w:t>
+              <w:t xml:space="preserve"> </w:t>
+            </w:r>
+            <w:proofErr w:type="spellStart"/>
+            <w:r>
+              <w:rPr>
+                <w:rFonts w:ascii="Garamond" w:hAnsi="Garamond" w:cs="Didot"/>
+                <w:lang w:val="es-ES"/>
+              </w:rPr>
+              <w:t>of</w:t>
+            </w:r>
+            <w:proofErr w:type="spellEnd"/>
+            <w:r>
+              <w:rPr>
+                <w:rFonts w:ascii="Garamond" w:hAnsi="Garamond" w:cs="Didot"/>
+                <w:lang w:val="es-ES"/>
+              </w:rPr>
+              <w:t xml:space="preserve"> </w:t>
             </w:r>
             <w:proofErr w:type="spellStart"/>
             <w:r>
@@ -4377,6 +4588,7 @@
         <w:rPr>
           <w:rFonts w:ascii="Garamond" w:hAnsi="Garamond" w:cs="Didot"/>
         </w:rPr>
+        <w:lastRenderedPageBreak/>
         <w:t xml:space="preserve">Villanova University; Charles </w:t>
       </w:r>
       <w:proofErr w:type="spellStart"/>
@@ -4524,7 +4736,6 @@
         <w:rPr>
           <w:rFonts w:ascii="Garamond" w:hAnsi="Garamond" w:cs="Didot"/>
         </w:rPr>
-        <w:lastRenderedPageBreak/>
         <w:t xml:space="preserve">Visualizing linguistic data in R </w:t>
       </w:r>
     </w:p>
@@ -5256,21 +5467,7 @@
         <w:rPr>
           <w:rFonts w:ascii="Garamond" w:hAnsi="Garamond" w:cs="Didot"/>
         </w:rPr>
-        <w:t xml:space="preserve">Truman State </w:t>
-      </w:r>
-      <w:proofErr w:type="gramStart"/>
-      <w:r>
-        <w:rPr>
-          <w:rFonts w:ascii="Garamond" w:hAnsi="Garamond" w:cs="Didot"/>
-        </w:rPr>
-        <w:t>University;</w:t>
-      </w:r>
-      <w:proofErr w:type="gramEnd"/>
-      <w:r>
-        <w:rPr>
-          <w:rFonts w:ascii="Garamond" w:hAnsi="Garamond" w:cs="Didot"/>
-        </w:rPr>
-        <w:t xml:space="preserve"> Sigma Delta Pi Distinguished Alumni Speaker Series; 7 April 2016</w:t>
+        <w:t>Truman State University; Sigma Delta Pi Distinguished Alumni Speaker Series; 7 April 2016</w:t>
       </w:r>
     </w:p>
     <w:p>
@@ -5307,21 +5504,7 @@
         <w:rPr>
           <w:rFonts w:ascii="Garamond" w:hAnsi="Garamond" w:cs="Didot"/>
         </w:rPr>
-        <w:t xml:space="preserve">Truman State </w:t>
-      </w:r>
-      <w:proofErr w:type="gramStart"/>
-      <w:r>
-        <w:rPr>
-          <w:rFonts w:ascii="Garamond" w:hAnsi="Garamond" w:cs="Didot"/>
-        </w:rPr>
-        <w:t>University;</w:t>
-      </w:r>
-      <w:proofErr w:type="gramEnd"/>
-      <w:r>
-        <w:rPr>
-          <w:rFonts w:ascii="Garamond" w:hAnsi="Garamond" w:cs="Didot"/>
-        </w:rPr>
-        <w:t xml:space="preserve"> Sigma Delta Pi Distinguished Alumni Speaker Series; 6 April 2016</w:t>
+        <w:t>Truman State University; Sigma Delta Pi Distinguished Alumni Speaker Series; 6 April 2016</w:t>
       </w:r>
     </w:p>
     <w:p>
@@ -5372,21 +5555,7 @@
         <w:rPr>
           <w:rFonts w:ascii="Garamond" w:hAnsi="Garamond" w:cs="Didot"/>
         </w:rPr>
-        <w:t xml:space="preserve">Truman State </w:t>
-      </w:r>
-      <w:proofErr w:type="gramStart"/>
-      <w:r>
-        <w:rPr>
-          <w:rFonts w:ascii="Garamond" w:hAnsi="Garamond" w:cs="Didot"/>
-        </w:rPr>
-        <w:t>University;</w:t>
-      </w:r>
-      <w:proofErr w:type="gramEnd"/>
-      <w:r>
-        <w:rPr>
-          <w:rFonts w:ascii="Garamond" w:hAnsi="Garamond" w:cs="Didot"/>
-        </w:rPr>
-        <w:t xml:space="preserve"> Sigma Delta Pi Distinguished Alumni Speaker Series; 5 April 2016</w:t>
+        <w:t>Truman State University; Sigma Delta Pi Distinguished Alumni Speaker Series; 5 April 2016</w:t>
       </w:r>
     </w:p>
     <w:p>
@@ -5423,21 +5592,7 @@
         <w:rPr>
           <w:rFonts w:ascii="Garamond" w:hAnsi="Garamond" w:cs="Didot"/>
         </w:rPr>
-        <w:t xml:space="preserve">Truman State </w:t>
-      </w:r>
-      <w:proofErr w:type="gramStart"/>
-      <w:r>
-        <w:rPr>
-          <w:rFonts w:ascii="Garamond" w:hAnsi="Garamond" w:cs="Didot"/>
-        </w:rPr>
-        <w:t>University;</w:t>
-      </w:r>
-      <w:proofErr w:type="gramEnd"/>
-      <w:r>
-        <w:rPr>
-          <w:rFonts w:ascii="Garamond" w:hAnsi="Garamond" w:cs="Didot"/>
-        </w:rPr>
-        <w:t xml:space="preserve"> Sigma Delta Pi Distinguished Alumni Speaker Series; 4 April 2016</w:t>
+        <w:t>Truman State University; Sigma Delta Pi Distinguished Alumni Speaker Series; 4 April 2016</w:t>
       </w:r>
     </w:p>
     <w:p>
@@ -5666,6 +5821,7 @@
         <w:rPr>
           <w:rFonts w:ascii="Garamond" w:hAnsi="Garamond" w:cs="Didot"/>
         </w:rPr>
+        <w:lastRenderedPageBreak/>
         <w:t xml:space="preserve">Data visualization in R using </w:t>
       </w:r>
       <w:r>
@@ -5691,31 +5847,6 @@
         <w:jc w:val="both"/>
         <w:rPr>
           <w:rFonts w:ascii="Garamond" w:hAnsi="Garamond" w:cs="Didot"/>
-        </w:rPr>
-      </w:pPr>
-      <w:r>
-        <w:rPr>
-          <w:rFonts w:ascii="Garamond" w:hAnsi="Garamond" w:cs="Didot"/>
-        </w:rPr>
-        <w:t>University of British Columbia; Speech in Context Lab; 9 March 2015</w:t>
-      </w:r>
-    </w:p>
-    <w:p>
-      <w:pPr>
-        <w:contextualSpacing/>
-        <w:rPr>
-          <w:rFonts w:ascii="Garamond" w:hAnsi="Garamond" w:cs="Didot"/>
-          <w:b/>
-          <w:bCs/>
-          <w:sz w:val="6"/>
-          <w:szCs w:val="6"/>
-        </w:rPr>
-      </w:pPr>
-    </w:p>
-    <w:p>
-      <w:pPr>
-        <w:rPr>
-          <w:rFonts w:ascii="Garamond" w:hAnsi="Garamond" w:cs="Didot"/>
           <w:b/>
           <w:bCs/>
           <w:sz w:val="30"/>
@@ -5725,18 +5856,34 @@
       <w:r>
         <w:rPr>
           <w:rFonts w:ascii="Garamond" w:hAnsi="Garamond" w:cs="Didot"/>
+        </w:rPr>
+        <w:t>University of British Columbia; Speech in Context Lab; 9 March 2015</w:t>
+      </w:r>
+    </w:p>
+    <w:p>
+      <w:pPr>
+        <w:pStyle w:val="NoSpacing"/>
+        <w:ind w:left="810"/>
+        <w:contextualSpacing/>
+        <w:jc w:val="both"/>
+        <w:rPr>
+          <w:rFonts w:ascii="Garamond" w:hAnsi="Garamond" w:cs="Didot"/>
+        </w:rPr>
+      </w:pPr>
+    </w:p>
+    <w:p>
+      <w:pPr>
+        <w:contextualSpacing/>
+        <w:outlineLvl w:val="0"/>
+        <w:rPr>
+          <w:rFonts w:ascii="Garamond" w:hAnsi="Garamond" w:cs="Didot"/>
           <w:b/>
           <w:bCs/>
           <w:sz w:val="30"/>
           <w:szCs w:val="30"/>
         </w:rPr>
-        <w:br w:type="page"/>
-      </w:r>
-    </w:p>
-    <w:p>
-      <w:pPr>
-        <w:contextualSpacing/>
-        <w:outlineLvl w:val="0"/>
+      </w:pPr>
+      <w:r>
         <w:rPr>
           <w:rFonts w:ascii="Garamond" w:hAnsi="Garamond" w:cs="Didot"/>
           <w:b/>
@@ -5744,16 +5891,6 @@
           <w:sz w:val="30"/>
           <w:szCs w:val="30"/>
         </w:rPr>
-      </w:pPr>
-      <w:r>
-        <w:rPr>
-          <w:rFonts w:ascii="Garamond" w:hAnsi="Garamond" w:cs="Didot"/>
-          <w:b/>
-          <w:bCs/>
-          <w:sz w:val="30"/>
-          <w:szCs w:val="30"/>
-        </w:rPr>
-        <w:lastRenderedPageBreak/>
         <w:t>Peer-reviewed Conference Talks and Posters</w:t>
       </w:r>
     </w:p>
@@ -5831,39 +5968,109 @@
                 <w:ilvl w:val="0"/>
                 <w:numId w:val="11"/>
               </w:numPr>
-              <w:contextualSpacing/>
               <w:jc w:val="both"/>
+              <w:rPr>
+                <w:rFonts w:ascii="Garamond" w:hAnsi="Garamond" w:cs="Didot"/>
+              </w:rPr>
+            </w:pPr>
+            <w:r>
+              <w:rPr>
+                <w:rFonts w:ascii="Garamond" w:hAnsi="Garamond" w:cs="Didot"/>
+              </w:rPr>
+              <w:t xml:space="preserve">Gupta, P., </w:t>
+            </w:r>
+            <w:proofErr w:type="spellStart"/>
+            <w:r>
+              <w:rPr>
+                <w:rFonts w:ascii="Garamond" w:hAnsi="Garamond" w:cs="Didot"/>
+              </w:rPr>
+              <w:t>Nelakanti</w:t>
+            </w:r>
+            <w:proofErr w:type="spellEnd"/>
+            <w:r>
+              <w:rPr>
+                <w:rFonts w:ascii="Garamond" w:hAnsi="Garamond" w:cs="Didot"/>
+              </w:rPr>
+              <w:t xml:space="preserve">, A., </w:t>
+            </w:r>
+            <w:r>
               <w:rPr>
                 <w:rFonts w:ascii="Garamond" w:hAnsi="Garamond" w:cs="Didot"/>
                 <w:b/>
                 <w:bCs/>
               </w:rPr>
-            </w:pPr>
-            <w:r>
-              <w:rPr>
-                <w:rFonts w:ascii="Garamond" w:hAnsi="Garamond" w:cs="Didot"/>
-                <w:b/>
-                <w:bCs/>
-              </w:rPr>
-              <w:t xml:space="preserve">Berry, G.M. </w:t>
-            </w:r>
-            <w:r>
-              <w:rPr>
-                <w:rFonts w:ascii="Garamond" w:hAnsi="Garamond" w:cs="Didot"/>
-              </w:rPr>
-              <w:t xml:space="preserve">(2022). </w:t>
-            </w:r>
-            <w:r>
-              <w:rPr>
-                <w:rFonts w:ascii="Garamond" w:hAnsi="Garamond" w:cs="Didot"/>
-              </w:rPr>
-              <w:t>Cognitive correlates of phonological adaptation: Reactive control predicts participation in simulated sound change</w:t>
-            </w:r>
-            <w:r>
-              <w:rPr>
-                <w:rFonts w:ascii="Garamond" w:hAnsi="Garamond" w:cs="Didot"/>
-              </w:rPr>
-              <w:t>. Annual Meeting of the Linguistic Society of America. Washington, D.C., 6-9 Jan.</w:t>
+              <w:t>Berry, G.M.</w:t>
+            </w:r>
+            <w:r>
+              <w:rPr>
+                <w:rFonts w:ascii="Garamond" w:hAnsi="Garamond" w:cs="Didot"/>
+              </w:rPr>
+              <w:t>, &amp; Sharma, A. (</w:t>
+            </w:r>
+            <w:r>
+              <w:rPr>
+                <w:rFonts w:ascii="Garamond" w:hAnsi="Garamond" w:cs="Didot"/>
+              </w:rPr>
+              <w:t>2022</w:t>
+            </w:r>
+            <w:r>
+              <w:rPr>
+                <w:rFonts w:ascii="Garamond" w:hAnsi="Garamond" w:cs="Didot"/>
+              </w:rPr>
+              <w:t>). Interactive post-editing for verbosity-controlled translation. 29</w:t>
+            </w:r>
+            <w:r>
+              <w:rPr>
+                <w:rFonts w:ascii="Garamond" w:hAnsi="Garamond" w:cs="Didot"/>
+                <w:vertAlign w:val="superscript"/>
+              </w:rPr>
+              <w:t>th</w:t>
+            </w:r>
+            <w:r>
+              <w:rPr>
+                <w:rFonts w:ascii="Garamond" w:hAnsi="Garamond" w:cs="Didot"/>
+              </w:rPr>
+              <w:t xml:space="preserve"> International Conference on Computational Linguistics</w:t>
+            </w:r>
+            <w:r>
+              <w:rPr>
+                <w:rFonts w:ascii="Garamond" w:hAnsi="Garamond" w:cs="Didot"/>
+                <w:i/>
+                <w:iCs/>
+              </w:rPr>
+              <w:t>.</w:t>
+            </w:r>
+            <w:r>
+              <w:rPr>
+                <w:rFonts w:ascii="Garamond" w:hAnsi="Garamond" w:cs="Didot"/>
+              </w:rPr>
+              <w:t xml:space="preserve"> </w:t>
+            </w:r>
+            <w:proofErr w:type="spellStart"/>
+            <w:r>
+              <w:rPr>
+                <w:rFonts w:ascii="Garamond" w:hAnsi="Garamond" w:cs="Didot"/>
+              </w:rPr>
+              <w:t>Gyeongju</w:t>
+            </w:r>
+            <w:proofErr w:type="spellEnd"/>
+            <w:r>
+              <w:rPr>
+                <w:rFonts w:ascii="Garamond" w:hAnsi="Garamond" w:cs="Didot"/>
+              </w:rPr>
+              <w:t>, Republic of Korea.</w:t>
+            </w:r>
+            <w:r>
+              <w:rPr>
+                <w:rFonts w:ascii="Garamond" w:hAnsi="Garamond" w:cs="Didot"/>
+              </w:rPr>
+              <w:t xml:space="preserve">, </w:t>
+            </w:r>
+            <w:r>
+              <w:rPr>
+                <w:rFonts w:ascii="Garamond" w:hAnsi="Garamond" w:cs="Didot"/>
+              </w:rPr>
+              <w:t xml:space="preserve">12-17 Oct. </w:t>
             </w:r>
           </w:p>
           <w:p>
@@ -5881,55 +6088,31 @@
                 <w:bCs/>
               </w:rPr>
             </w:pPr>
-            <w:proofErr w:type="spellStart"/>
-            <w:r>
-              <w:rPr>
-                <w:rFonts w:ascii="Garamond" w:hAnsi="Garamond" w:cs="Didot"/>
-              </w:rPr>
-              <w:t>Patchell</w:t>
-            </w:r>
-            <w:proofErr w:type="spellEnd"/>
-            <w:r>
-              <w:rPr>
-                <w:rFonts w:ascii="Garamond" w:hAnsi="Garamond" w:cs="Didot"/>
-              </w:rPr>
-              <w:t xml:space="preserve">, A.*, &amp; </w:t>
-            </w:r>
             <w:r>
               <w:rPr>
                 <w:rFonts w:ascii="Garamond" w:hAnsi="Garamond" w:cs="Didot"/>
                 <w:b/>
                 <w:bCs/>
               </w:rPr>
-              <w:t>Berry, G.M.</w:t>
-            </w:r>
-            <w:r>
-              <w:rPr>
-                <w:rFonts w:ascii="Garamond" w:hAnsi="Garamond" w:cs="Didot"/>
-              </w:rPr>
-              <w:t xml:space="preserve"> (2022). Do Philly Puerto Ricans say </w:t>
-            </w:r>
-            <w:proofErr w:type="spellStart"/>
-            <w:r>
-              <w:rPr>
-                <w:rFonts w:ascii="Garamond" w:hAnsi="Garamond" w:cs="Didot"/>
-                <w:i/>
-                <w:iCs/>
-              </w:rPr>
-              <w:t>dat</w:t>
-            </w:r>
-            <w:proofErr w:type="spellEnd"/>
-            <w:r>
-              <w:rPr>
-                <w:rFonts w:ascii="Garamond" w:hAnsi="Garamond" w:cs="Didot"/>
-              </w:rPr>
-              <w:t xml:space="preserve">? An acoustic analysis of TH-Stopping as a change in-progress. </w:t>
-            </w:r>
-            <w:r>
-              <w:rPr>
-                <w:rFonts w:ascii="Garamond" w:hAnsi="Garamond" w:cs="Didot"/>
-              </w:rPr>
-              <w:t>Annual Meeting of the Linguistic Society of America. Washington, D.C., 6-9 Jan.</w:t>
+              <w:t xml:space="preserve">Berry, G.M. </w:t>
+            </w:r>
+            <w:r>
+              <w:rPr>
+                <w:rFonts w:ascii="Garamond" w:hAnsi="Garamond" w:cs="Didot"/>
+              </w:rPr>
+              <w:t xml:space="preserve">(2022). </w:t>
+            </w:r>
+            <w:r>
+              <w:rPr>
+                <w:rFonts w:ascii="Garamond" w:hAnsi="Garamond" w:cs="Didot"/>
+              </w:rPr>
+              <w:t>Cognitive correlates of phonological adaptation: Reactive control predicts participation in simulated sound change</w:t>
+            </w:r>
+            <w:r>
+              <w:rPr>
+                <w:rFonts w:ascii="Garamond" w:hAnsi="Garamond" w:cs="Didot"/>
+              </w:rPr>
+              <w:t>. Annual Meeting of the Linguistic Society of America. Washington, D.C., 6-9 Jan.</w:t>
             </w:r>
           </w:p>
           <w:p>
@@ -5947,103 +6130,55 @@
                 <w:bCs/>
               </w:rPr>
             </w:pPr>
+            <w:proofErr w:type="spellStart"/>
+            <w:r>
+              <w:rPr>
+                <w:rFonts w:ascii="Garamond" w:hAnsi="Garamond" w:cs="Didot"/>
+              </w:rPr>
+              <w:t>Patchell</w:t>
+            </w:r>
+            <w:proofErr w:type="spellEnd"/>
+            <w:r>
+              <w:rPr>
+                <w:rFonts w:ascii="Garamond" w:hAnsi="Garamond" w:cs="Didot"/>
+              </w:rPr>
+              <w:t xml:space="preserve">, A.*, &amp; </w:t>
+            </w:r>
             <w:r>
               <w:rPr>
                 <w:rFonts w:ascii="Garamond" w:hAnsi="Garamond" w:cs="Didot"/>
                 <w:b/>
                 <w:bCs/>
               </w:rPr>
-              <w:t xml:space="preserve">Berry. G.M. </w:t>
-            </w:r>
-            <w:r>
-              <w:rPr>
-                <w:rFonts w:ascii="Garamond" w:hAnsi="Garamond" w:cs="Didot"/>
-              </w:rPr>
-              <w:t xml:space="preserve">(2021). </w:t>
-            </w:r>
-            <w:r>
-              <w:rPr>
-                <w:rFonts w:ascii="Garamond" w:hAnsi="Garamond" w:cs="Didot"/>
-              </w:rPr>
-              <w:t xml:space="preserve">Cognitive </w:t>
-            </w:r>
-            <w:r>
-              <w:rPr>
-                <w:rFonts w:ascii="Garamond" w:hAnsi="Garamond" w:cs="Didot"/>
-              </w:rPr>
-              <w:t>p</w:t>
-            </w:r>
-            <w:r>
-              <w:rPr>
-                <w:rFonts w:ascii="Garamond" w:hAnsi="Garamond" w:cs="Didot"/>
-              </w:rPr>
-              <w:t xml:space="preserve">rocessing </w:t>
-            </w:r>
-            <w:r>
-              <w:rPr>
-                <w:rFonts w:ascii="Garamond" w:hAnsi="Garamond" w:cs="Didot"/>
-              </w:rPr>
-              <w:t>s</w:t>
-            </w:r>
-            <w:r>
-              <w:rPr>
-                <w:rFonts w:ascii="Garamond" w:hAnsi="Garamond" w:cs="Didot"/>
-              </w:rPr>
-              <w:t xml:space="preserve">trategy and the </w:t>
-            </w:r>
-            <w:r>
-              <w:rPr>
-                <w:rFonts w:ascii="Garamond" w:hAnsi="Garamond" w:cs="Didot"/>
-              </w:rPr>
-              <w:t>p</w:t>
-            </w:r>
-            <w:r>
-              <w:rPr>
-                <w:rFonts w:ascii="Garamond" w:hAnsi="Garamond" w:cs="Didot"/>
-              </w:rPr>
-              <w:t xml:space="preserve">honological </w:t>
-            </w:r>
-            <w:r>
-              <w:rPr>
-                <w:rFonts w:ascii="Garamond" w:hAnsi="Garamond" w:cs="Didot"/>
-              </w:rPr>
-              <w:t>i</w:t>
-            </w:r>
-            <w:r>
-              <w:rPr>
-                <w:rFonts w:ascii="Garamond" w:hAnsi="Garamond" w:cs="Didot"/>
-              </w:rPr>
-              <w:t xml:space="preserve">ntegration of </w:t>
-            </w:r>
-            <w:r>
-              <w:rPr>
-                <w:rFonts w:ascii="Garamond" w:hAnsi="Garamond" w:cs="Didot"/>
-              </w:rPr>
-              <w:t>p</w:t>
-            </w:r>
-            <w:r>
-              <w:rPr>
-                <w:rFonts w:ascii="Garamond" w:hAnsi="Garamond" w:cs="Didot"/>
-              </w:rPr>
-              <w:t xml:space="preserve">honetic </w:t>
-            </w:r>
-            <w:r>
-              <w:rPr>
-                <w:rFonts w:ascii="Garamond" w:hAnsi="Garamond" w:cs="Didot"/>
-              </w:rPr>
-              <w:t>v</w:t>
-            </w:r>
-            <w:r>
-              <w:rPr>
-                <w:rFonts w:ascii="Garamond" w:hAnsi="Garamond" w:cs="Didot"/>
-              </w:rPr>
-              <w:t>ariation</w:t>
-            </w:r>
-            <w:r>
-              <w:rPr>
-                <w:rFonts w:ascii="Garamond" w:hAnsi="Garamond" w:cs="Didot"/>
-              </w:rPr>
-              <w:t>. New Ways of Analyzing Variation 49. University of Texas at Austin. 19-24 Oct.</w:t>
+              <w:t>Berry, G.M.</w:t>
+            </w:r>
+            <w:r>
+              <w:rPr>
+                <w:rFonts w:ascii="Garamond" w:hAnsi="Garamond" w:cs="Didot"/>
+              </w:rPr>
+              <w:t xml:space="preserve"> (2022). Do Philly Puerto Ricans say </w:t>
+            </w:r>
+            <w:proofErr w:type="spellStart"/>
+            <w:r>
+              <w:rPr>
+                <w:rFonts w:ascii="Garamond" w:hAnsi="Garamond" w:cs="Didot"/>
+                <w:i/>
+                <w:iCs/>
+              </w:rPr>
+              <w:t>dat</w:t>
+            </w:r>
+            <w:proofErr w:type="spellEnd"/>
+            <w:r>
+              <w:rPr>
+                <w:rFonts w:ascii="Garamond" w:hAnsi="Garamond" w:cs="Didot"/>
+              </w:rPr>
+              <w:t xml:space="preserve">? An acoustic analysis of TH-Stopping as a change in-progress. </w:t>
+            </w:r>
+            <w:r>
+              <w:rPr>
+                <w:rFonts w:ascii="Garamond" w:hAnsi="Garamond" w:cs="Didot"/>
+              </w:rPr>
+              <w:t>Annual Meeting of the Linguistic Society of America. Washington, D.C., 6-9 Jan.</w:t>
             </w:r>
           </w:p>
           <w:p>
@@ -6061,33 +6196,103 @@
                 <w:bCs/>
               </w:rPr>
             </w:pPr>
-            <w:proofErr w:type="spellStart"/>
-            <w:r>
-              <w:rPr>
-                <w:rFonts w:ascii="Garamond" w:hAnsi="Garamond" w:cs="Didot"/>
-              </w:rPr>
-              <w:t>Requena</w:t>
-            </w:r>
-            <w:proofErr w:type="spellEnd"/>
-            <w:r>
-              <w:rPr>
-                <w:rFonts w:ascii="Garamond" w:hAnsi="Garamond" w:cs="Didot"/>
-              </w:rPr>
-              <w:t>, P.E., &amp;</w:t>
-            </w:r>
             <w:r>
               <w:rPr>
                 <w:rFonts w:ascii="Garamond" w:hAnsi="Garamond" w:cs="Didot"/>
                 <w:b/>
                 <w:bCs/>
               </w:rPr>
-              <w:t xml:space="preserve"> Berry, G.M. </w:t>
-            </w:r>
-            <w:r>
-              <w:rPr>
-                <w:rFonts w:ascii="Garamond" w:hAnsi="Garamond" w:cs="Didot"/>
-              </w:rPr>
-              <w:t xml:space="preserve">(2021). L2 learners’ processing of syntactic variation in the L1. Variation and Language Processing 5. University of Copenhagen. 25-27 Aug. </w:t>
+              <w:t xml:space="preserve">Berry. G.M. </w:t>
+            </w:r>
+            <w:r>
+              <w:rPr>
+                <w:rFonts w:ascii="Garamond" w:hAnsi="Garamond" w:cs="Didot"/>
+              </w:rPr>
+              <w:t xml:space="preserve">(2021). </w:t>
+            </w:r>
+            <w:r>
+              <w:rPr>
+                <w:rFonts w:ascii="Garamond" w:hAnsi="Garamond" w:cs="Didot"/>
+              </w:rPr>
+              <w:t xml:space="preserve">Cognitive </w:t>
+            </w:r>
+            <w:r>
+              <w:rPr>
+                <w:rFonts w:ascii="Garamond" w:hAnsi="Garamond" w:cs="Didot"/>
+              </w:rPr>
+              <w:t>p</w:t>
+            </w:r>
+            <w:r>
+              <w:rPr>
+                <w:rFonts w:ascii="Garamond" w:hAnsi="Garamond" w:cs="Didot"/>
+              </w:rPr>
+              <w:t xml:space="preserve">rocessing </w:t>
+            </w:r>
+            <w:r>
+              <w:rPr>
+                <w:rFonts w:ascii="Garamond" w:hAnsi="Garamond" w:cs="Didot"/>
+              </w:rPr>
+              <w:t>s</w:t>
+            </w:r>
+            <w:r>
+              <w:rPr>
+                <w:rFonts w:ascii="Garamond" w:hAnsi="Garamond" w:cs="Didot"/>
+              </w:rPr>
+              <w:t xml:space="preserve">trategy and the </w:t>
+            </w:r>
+            <w:r>
+              <w:rPr>
+                <w:rFonts w:ascii="Garamond" w:hAnsi="Garamond" w:cs="Didot"/>
+              </w:rPr>
+              <w:t>p</w:t>
+            </w:r>
+            <w:r>
+              <w:rPr>
+                <w:rFonts w:ascii="Garamond" w:hAnsi="Garamond" w:cs="Didot"/>
+              </w:rPr>
+              <w:t xml:space="preserve">honological </w:t>
+            </w:r>
+            <w:r>
+              <w:rPr>
+                <w:rFonts w:ascii="Garamond" w:hAnsi="Garamond" w:cs="Didot"/>
+              </w:rPr>
+              <w:t>i</w:t>
+            </w:r>
+            <w:r>
+              <w:rPr>
+                <w:rFonts w:ascii="Garamond" w:hAnsi="Garamond" w:cs="Didot"/>
+              </w:rPr>
+              <w:t xml:space="preserve">ntegration of </w:t>
+            </w:r>
+            <w:r>
+              <w:rPr>
+                <w:rFonts w:ascii="Garamond" w:hAnsi="Garamond" w:cs="Didot"/>
+              </w:rPr>
+              <w:t>p</w:t>
+            </w:r>
+            <w:r>
+              <w:rPr>
+                <w:rFonts w:ascii="Garamond" w:hAnsi="Garamond" w:cs="Didot"/>
+              </w:rPr>
+              <w:t xml:space="preserve">honetic </w:t>
+            </w:r>
+            <w:r>
+              <w:rPr>
+                <w:rFonts w:ascii="Garamond" w:hAnsi="Garamond" w:cs="Didot"/>
+              </w:rPr>
+              <w:t>v</w:t>
+            </w:r>
+            <w:r>
+              <w:rPr>
+                <w:rFonts w:ascii="Garamond" w:hAnsi="Garamond" w:cs="Didot"/>
+              </w:rPr>
+              <w:t>ariation</w:t>
+            </w:r>
+            <w:r>
+              <w:rPr>
+                <w:rFonts w:ascii="Garamond" w:hAnsi="Garamond" w:cs="Didot"/>
+              </w:rPr>
+              <w:t>. New Ways of Analyzing Variation 49. University of Texas at Austin. 19-24 Oct.</w:t>
             </w:r>
           </w:p>
           <w:p>
@@ -6105,19 +6310,33 @@
                 <w:bCs/>
               </w:rPr>
             </w:pPr>
+            <w:proofErr w:type="spellStart"/>
+            <w:r>
+              <w:rPr>
+                <w:rFonts w:ascii="Garamond" w:hAnsi="Garamond" w:cs="Didot"/>
+              </w:rPr>
+              <w:t>Requena</w:t>
+            </w:r>
+            <w:proofErr w:type="spellEnd"/>
+            <w:r>
+              <w:rPr>
+                <w:rFonts w:ascii="Garamond" w:hAnsi="Garamond" w:cs="Didot"/>
+              </w:rPr>
+              <w:t>, P.E., &amp;</w:t>
+            </w:r>
             <w:r>
               <w:rPr>
                 <w:rFonts w:ascii="Garamond" w:hAnsi="Garamond" w:cs="Didot"/>
                 <w:b/>
                 <w:bCs/>
               </w:rPr>
-              <w:t xml:space="preserve">Berry, G.M. </w:t>
-            </w:r>
-            <w:r>
-              <w:rPr>
-                <w:rFonts w:ascii="Garamond" w:hAnsi="Garamond" w:cs="Didot"/>
-              </w:rPr>
-              <w:t>(2018). Minorities in the lead? Puerto Rican adoption of Philadelphia sound changes in-progress. New Ways of Analyzing Variation 47. New York University. 18-21 Oct.</w:t>
+              <w:t xml:space="preserve"> Berry, G.M. </w:t>
+            </w:r>
+            <w:r>
+              <w:rPr>
+                <w:rFonts w:ascii="Garamond" w:hAnsi="Garamond" w:cs="Didot"/>
+              </w:rPr>
+              <w:t xml:space="preserve">(2021). L2 learners’ processing of syntactic variation in the L1. Variation and Language Processing 5. University of Copenhagen. 25-27 Aug. </w:t>
             </w:r>
           </w:p>
           <w:p>
@@ -6141,13 +6360,13 @@
                 <w:b/>
                 <w:bCs/>
               </w:rPr>
-              <w:t>Berry, G.M.</w:t>
-            </w:r>
-            <w:r>
-              <w:rPr>
-                <w:rFonts w:ascii="Garamond" w:hAnsi="Garamond" w:cs="Didot"/>
-              </w:rPr>
-              <w:t xml:space="preserve"> (2018). Echoes from below: Puerto Rican adoption of Philadelphia sound changes in-progress. 9th Int’l Workshop on Spanish Sociolinguistics. Queens College. 4-7 April. </w:t>
+              <w:t xml:space="preserve">Berry, G.M. </w:t>
+            </w:r>
+            <w:r>
+              <w:rPr>
+                <w:rFonts w:ascii="Garamond" w:hAnsi="Garamond" w:cs="Didot"/>
+              </w:rPr>
+              <w:t>(2018). Minorities in the lead? Puerto Rican adoption of Philadelphia sound changes in-progress. New Ways of Analyzing Variation 47. New York University. 18-21 Oct.</w:t>
             </w:r>
           </w:p>
           <w:p>
@@ -6177,35 +6396,7 @@
               <w:rPr>
                 <w:rFonts w:ascii="Garamond" w:hAnsi="Garamond" w:cs="Didot"/>
               </w:rPr>
-              <w:t xml:space="preserve">, &amp; </w:t>
-            </w:r>
-            <w:proofErr w:type="spellStart"/>
-            <w:r>
-              <w:rPr>
-                <w:rFonts w:ascii="Garamond" w:hAnsi="Garamond" w:cs="Didot"/>
-              </w:rPr>
-              <w:t>Ernestus</w:t>
-            </w:r>
-            <w:proofErr w:type="spellEnd"/>
-            <w:r>
-              <w:rPr>
-                <w:rFonts w:ascii="Garamond" w:hAnsi="Garamond" w:cs="Didot"/>
-              </w:rPr>
-              <w:t>, M.</w:t>
-            </w:r>
-            <w:r>
-              <w:rPr>
-                <w:rFonts w:ascii="Garamond" w:hAnsi="Garamond" w:cs="Didot"/>
-                <w:b/>
-                <w:bCs/>
-              </w:rPr>
-              <w:t xml:space="preserve"> </w:t>
-            </w:r>
-            <w:r>
-              <w:rPr>
-                <w:rFonts w:ascii="Garamond" w:hAnsi="Garamond" w:cs="Didot"/>
-              </w:rPr>
-              <w:t>(2016). Alignment-induced phonological variation in non-native dialogue. New Ways of Analyzing Variation 45. Simon Fraser University. 3-6 Nov.</w:t>
+              <w:t xml:space="preserve"> (2018). Echoes from below: Puerto Rican adoption of Philadelphia sound changes in-progress. 9th Int’l Workshop on Spanish Sociolinguistics. Queens College. 4-7 April. </w:t>
             </w:r>
           </w:p>
           <w:p>
@@ -6229,25 +6420,41 @@
                 <w:b/>
                 <w:bCs/>
               </w:rPr>
-              <w:t>Berry, G.M</w:t>
-            </w:r>
-            <w:r>
-              <w:rPr>
-                <w:rFonts w:ascii="Garamond" w:hAnsi="Garamond" w:cs="Didot"/>
-              </w:rPr>
-              <w:t xml:space="preserve">. (2016). What Puerto Ricans can tell us about the actuation of sound change: Social and cognitive constraints on the adoption of changes-in-progress. 8th </w:t>
-            </w:r>
-            <w:r>
-              <w:rPr>
-                <w:rFonts w:ascii="Garamond" w:hAnsi="Garamond" w:cs="Didot"/>
-              </w:rPr>
-              <w:t>Int’l</w:t>
-            </w:r>
-            <w:r>
-              <w:rPr>
-                <w:rFonts w:ascii="Garamond" w:hAnsi="Garamond" w:cs="Didot"/>
-              </w:rPr>
-              <w:t xml:space="preserve"> Workshop on Spanish Sociolinguistics. Universidad de Puerto Rico, Río Piedras. 13-16 April.</w:t>
+              <w:t>Berry, G.M.</w:t>
+            </w:r>
+            <w:r>
+              <w:rPr>
+                <w:rFonts w:ascii="Garamond" w:hAnsi="Garamond" w:cs="Didot"/>
+              </w:rPr>
+              <w:t xml:space="preserve">, &amp; </w:t>
+            </w:r>
+            <w:proofErr w:type="spellStart"/>
+            <w:r>
+              <w:rPr>
+                <w:rFonts w:ascii="Garamond" w:hAnsi="Garamond" w:cs="Didot"/>
+              </w:rPr>
+              <w:t>Ernestus</w:t>
+            </w:r>
+            <w:proofErr w:type="spellEnd"/>
+            <w:r>
+              <w:rPr>
+                <w:rFonts w:ascii="Garamond" w:hAnsi="Garamond" w:cs="Didot"/>
+              </w:rPr>
+              <w:t>, M.</w:t>
+            </w:r>
+            <w:r>
+              <w:rPr>
+                <w:rFonts w:ascii="Garamond" w:hAnsi="Garamond" w:cs="Didot"/>
+                <w:b/>
+                <w:bCs/>
+              </w:rPr>
+              <w:t xml:space="preserve"> </w:t>
+            </w:r>
+            <w:r>
+              <w:rPr>
+                <w:rFonts w:ascii="Garamond" w:hAnsi="Garamond" w:cs="Didot"/>
+              </w:rPr>
+              <w:t>(2016). Alignment-induced phonological variation in non-native dialogue. New Ways of Analyzing Variation 45. Simon Fraser University. 3-6 Nov.</w:t>
             </w:r>
           </w:p>
           <w:p>
@@ -6271,13 +6478,25 @@
                 <w:b/>
                 <w:bCs/>
               </w:rPr>
-              <w:t xml:space="preserve">Berry, G.M. </w:t>
-            </w:r>
-            <w:r>
-              <w:rPr>
-                <w:rFonts w:ascii="Garamond" w:hAnsi="Garamond" w:cs="Didot"/>
-              </w:rPr>
-              <w:t xml:space="preserve">(2016). Proactive inhibitory control and the adoption of sound changes-in-progress. Sociolinguistic Variation and Language Processing. Virginia Tech. 31 March - 2 April. </w:t>
+              <w:t>Berry, G.M</w:t>
+            </w:r>
+            <w:r>
+              <w:rPr>
+                <w:rFonts w:ascii="Garamond" w:hAnsi="Garamond" w:cs="Didot"/>
+              </w:rPr>
+              <w:t xml:space="preserve">. (2016). What Puerto Ricans can tell us about the actuation of sound change: Social and cognitive constraints on the adoption of changes-in-progress. 8th </w:t>
+            </w:r>
+            <w:r>
+              <w:rPr>
+                <w:rFonts w:ascii="Garamond" w:hAnsi="Garamond" w:cs="Didot"/>
+              </w:rPr>
+              <w:t>Int’l</w:t>
+            </w:r>
+            <w:r>
+              <w:rPr>
+                <w:rFonts w:ascii="Garamond" w:hAnsi="Garamond" w:cs="Didot"/>
+              </w:rPr>
+              <w:t xml:space="preserve"> Workshop on Spanish Sociolinguistics. Universidad de Puerto Rico, Río Piedras. 13-16 April.</w:t>
             </w:r>
           </w:p>
           <w:p>
@@ -6291,333 +6510,23 @@
               <w:jc w:val="both"/>
               <w:rPr>
                 <w:rFonts w:ascii="Garamond" w:hAnsi="Garamond" w:cs="Didot"/>
-                <w:lang w:val="es-ES"/>
-              </w:rPr>
-            </w:pPr>
-            <w:r>
-              <w:rPr>
-                <w:rFonts w:ascii="Garamond" w:hAnsi="Garamond" w:cs="Didot"/>
-                <w:lang w:val="es-ES"/>
-              </w:rPr>
-              <w:t xml:space="preserve">Torres </w:t>
-            </w:r>
-            <w:proofErr w:type="spellStart"/>
-            <w:r>
-              <w:rPr>
-                <w:rFonts w:ascii="Garamond" w:hAnsi="Garamond" w:cs="Didot"/>
-                <w:lang w:val="es-ES"/>
-              </w:rPr>
-              <w:t>Cacoullos</w:t>
-            </w:r>
-            <w:proofErr w:type="spellEnd"/>
-            <w:r>
-              <w:rPr>
-                <w:rFonts w:ascii="Garamond" w:hAnsi="Garamond" w:cs="Didot"/>
-                <w:lang w:val="es-ES"/>
-              </w:rPr>
-              <w:t>, R.</w:t>
-            </w:r>
-            <w:proofErr w:type="gramStart"/>
-            <w:r>
-              <w:rPr>
-                <w:rFonts w:ascii="Garamond" w:hAnsi="Garamond" w:cs="Didot"/>
-                <w:lang w:val="es-ES"/>
-              </w:rPr>
-              <w:t>, </w:t>
-            </w:r>
-            <w:r>
-              <w:rPr>
-                <w:rFonts w:ascii="Garamond" w:hAnsi="Garamond" w:cs="Didot"/>
                 <w:b/>
                 <w:bCs/>
-                <w:lang w:val="es-ES"/>
-              </w:rPr>
-              <w:t xml:space="preserve"> Berry</w:t>
-            </w:r>
-            <w:proofErr w:type="gramEnd"/>
+              </w:rPr>
+            </w:pPr>
             <w:r>
               <w:rPr>
                 <w:rFonts w:ascii="Garamond" w:hAnsi="Garamond" w:cs="Didot"/>
                 <w:b/>
                 <w:bCs/>
-                <w:lang w:val="es-ES"/>
-              </w:rPr>
-              <w:t>, G.M.</w:t>
-            </w:r>
-            <w:r>
-              <w:rPr>
-                <w:rFonts w:ascii="Garamond" w:hAnsi="Garamond" w:cs="Didot"/>
-                <w:lang w:val="es-ES"/>
-              </w:rPr>
-              <w:t>, Champi, C., </w:t>
-            </w:r>
-            <w:proofErr w:type="spellStart"/>
-            <w:r>
-              <w:rPr>
-                <w:rFonts w:ascii="Garamond" w:hAnsi="Garamond" w:cs="Didot"/>
-                <w:lang w:val="es-ES"/>
-              </w:rPr>
-              <w:t>Perrotti</w:t>
-            </w:r>
-            <w:proofErr w:type="spellEnd"/>
-            <w:r>
-              <w:rPr>
-                <w:rFonts w:ascii="Garamond" w:hAnsi="Garamond" w:cs="Didot"/>
-                <w:lang w:val="es-ES"/>
-              </w:rPr>
-              <w:t xml:space="preserve">, L., &amp; Ramos, M. </w:t>
-            </w:r>
-            <w:r>
-              <w:rPr>
-                <w:rFonts w:ascii="Garamond" w:hAnsi="Garamond" w:cs="Didot"/>
-                <w:lang w:val="es-ES"/>
-              </w:rPr>
-              <w:t xml:space="preserve">(2015). </w:t>
-            </w:r>
-            <w:r>
-              <w:rPr>
-                <w:rFonts w:ascii="Garamond" w:hAnsi="Garamond" w:cs="Didot"/>
-                <w:lang w:val="es-ES"/>
-              </w:rPr>
-              <w:t>Expresión variable de los pronombres de sujeto: Diferencias entre </w:t>
-            </w:r>
-            <w:r>
-              <w:rPr>
-                <w:rFonts w:ascii="Garamond" w:hAnsi="Garamond" w:cs="Didot"/>
-                <w:i/>
-                <w:iCs/>
-                <w:lang w:val="es-ES"/>
-              </w:rPr>
-              <w:t>él</w:t>
-            </w:r>
-            <w:r>
-              <w:rPr>
-                <w:rFonts w:ascii="Garamond" w:hAnsi="Garamond" w:cs="Didot"/>
-                <w:lang w:val="es-ES"/>
-              </w:rPr>
-              <w:t> y </w:t>
-            </w:r>
-            <w:r>
-              <w:rPr>
-                <w:rFonts w:ascii="Garamond" w:hAnsi="Garamond" w:cs="Didot"/>
-                <w:i/>
-                <w:iCs/>
-                <w:lang w:val="es-ES"/>
-              </w:rPr>
-              <w:t>ella</w:t>
-            </w:r>
-            <w:r>
-              <w:rPr>
-                <w:rFonts w:ascii="Garamond" w:hAnsi="Garamond" w:cs="Didot"/>
-                <w:lang w:val="es-ES"/>
-              </w:rPr>
-              <w:t xml:space="preserve"> [Variable </w:t>
-            </w:r>
-            <w:proofErr w:type="spellStart"/>
-            <w:r>
-              <w:rPr>
-                <w:rFonts w:ascii="Garamond" w:hAnsi="Garamond" w:cs="Didot"/>
-                <w:lang w:val="es-ES"/>
-              </w:rPr>
-              <w:t>expression</w:t>
-            </w:r>
-            <w:proofErr w:type="spellEnd"/>
-            <w:r>
-              <w:rPr>
-                <w:rFonts w:ascii="Garamond" w:hAnsi="Garamond" w:cs="Didot"/>
-                <w:lang w:val="es-ES"/>
-              </w:rPr>
-              <w:t xml:space="preserve"> of </w:t>
-            </w:r>
-            <w:proofErr w:type="spellStart"/>
-            <w:r>
-              <w:rPr>
-                <w:rFonts w:ascii="Garamond" w:hAnsi="Garamond" w:cs="Didot"/>
-                <w:lang w:val="es-ES"/>
-              </w:rPr>
-              <w:t>subject</w:t>
-            </w:r>
-            <w:proofErr w:type="spellEnd"/>
-            <w:r>
-              <w:rPr>
-                <w:rFonts w:ascii="Garamond" w:hAnsi="Garamond" w:cs="Didot"/>
-                <w:lang w:val="es-ES"/>
-              </w:rPr>
-              <w:t xml:space="preserve"> </w:t>
-            </w:r>
-            <w:proofErr w:type="spellStart"/>
-            <w:r>
-              <w:rPr>
-                <w:rFonts w:ascii="Garamond" w:hAnsi="Garamond" w:cs="Didot"/>
-                <w:lang w:val="es-ES"/>
-              </w:rPr>
-              <w:t>pronouns</w:t>
-            </w:r>
-            <w:proofErr w:type="spellEnd"/>
-            <w:r>
-              <w:rPr>
-                <w:rFonts w:ascii="Garamond" w:hAnsi="Garamond" w:cs="Didot"/>
-                <w:lang w:val="es-ES"/>
-              </w:rPr>
-              <w:t xml:space="preserve">: </w:t>
-            </w:r>
-            <w:proofErr w:type="spellStart"/>
-            <w:r>
-              <w:rPr>
-                <w:rFonts w:ascii="Garamond" w:hAnsi="Garamond" w:cs="Didot"/>
-                <w:lang w:val="es-ES"/>
-              </w:rPr>
-              <w:t>Distinguishing</w:t>
-            </w:r>
-            <w:proofErr w:type="spellEnd"/>
-            <w:r>
-              <w:rPr>
-                <w:rFonts w:ascii="Garamond" w:hAnsi="Garamond" w:cs="Didot"/>
-                <w:lang w:val="es-ES"/>
-              </w:rPr>
-              <w:t xml:space="preserve"> </w:t>
-            </w:r>
-            <w:r>
-              <w:rPr>
-                <w:rFonts w:ascii="Garamond" w:hAnsi="Garamond" w:cs="Didot"/>
-                <w:i/>
-                <w:iCs/>
-                <w:lang w:val="es-ES"/>
-              </w:rPr>
-              <w:t>él</w:t>
-            </w:r>
-            <w:r>
-              <w:rPr>
-                <w:rFonts w:ascii="Garamond" w:hAnsi="Garamond" w:cs="Didot"/>
-                <w:lang w:val="es-ES"/>
-              </w:rPr>
-              <w:t xml:space="preserve"> and </w:t>
-            </w:r>
-            <w:r>
-              <w:rPr>
-                <w:rFonts w:ascii="Garamond" w:hAnsi="Garamond" w:cs="Didot"/>
-                <w:i/>
-                <w:iCs/>
-                <w:lang w:val="es-ES"/>
-              </w:rPr>
-              <w:t>ella</w:t>
-            </w:r>
-            <w:r>
-              <w:rPr>
-                <w:rFonts w:ascii="Garamond" w:hAnsi="Garamond" w:cs="Didot"/>
-                <w:lang w:val="es-ES"/>
-              </w:rPr>
-              <w:t>]. X Congreso Internacional de la</w:t>
-            </w:r>
-            <w:r>
-              <w:rPr>
-                <w:rFonts w:ascii="Garamond" w:hAnsi="Garamond" w:cs="Didot"/>
-                <w:lang w:val="es-ES"/>
-              </w:rPr>
-              <w:t xml:space="preserve"> Historia de la Lengua Española </w:t>
-            </w:r>
-            <w:r>
-              <w:rPr>
-                <w:rFonts w:ascii="Garamond" w:hAnsi="Garamond" w:cs="Didot"/>
-                <w:lang w:val="es-ES"/>
-              </w:rPr>
-              <w:t>[</w:t>
-            </w:r>
-            <w:proofErr w:type="spellStart"/>
-            <w:r>
-              <w:rPr>
-                <w:rFonts w:ascii="Garamond" w:hAnsi="Garamond" w:cs="Didot"/>
-                <w:lang w:val="es-ES"/>
-              </w:rPr>
-              <w:t>Tenth</w:t>
-            </w:r>
-            <w:proofErr w:type="spellEnd"/>
-            <w:r>
-              <w:rPr>
-                <w:rFonts w:ascii="Garamond" w:hAnsi="Garamond" w:cs="Didot"/>
-                <w:lang w:val="es-ES"/>
-              </w:rPr>
-              <w:t xml:space="preserve"> International </w:t>
-            </w:r>
-            <w:proofErr w:type="spellStart"/>
-            <w:r>
-              <w:rPr>
-                <w:rFonts w:ascii="Garamond" w:hAnsi="Garamond" w:cs="Didot"/>
-                <w:lang w:val="es-ES"/>
-              </w:rPr>
-              <w:t>Conference</w:t>
-            </w:r>
-            <w:proofErr w:type="spellEnd"/>
-            <w:r>
-              <w:rPr>
-                <w:rFonts w:ascii="Garamond" w:hAnsi="Garamond" w:cs="Didot"/>
-                <w:lang w:val="es-ES"/>
-              </w:rPr>
-              <w:t xml:space="preserve"> </w:t>
-            </w:r>
-            <w:proofErr w:type="spellStart"/>
-            <w:r>
-              <w:rPr>
-                <w:rFonts w:ascii="Garamond" w:hAnsi="Garamond" w:cs="Didot"/>
-                <w:lang w:val="es-ES"/>
-              </w:rPr>
-              <w:t>on</w:t>
-            </w:r>
-            <w:proofErr w:type="spellEnd"/>
-            <w:r>
-              <w:rPr>
-                <w:rFonts w:ascii="Garamond" w:hAnsi="Garamond" w:cs="Didot"/>
-                <w:lang w:val="es-ES"/>
-              </w:rPr>
-              <w:t xml:space="preserve"> </w:t>
-            </w:r>
-            <w:proofErr w:type="spellStart"/>
-            <w:r>
-              <w:rPr>
-                <w:rFonts w:ascii="Garamond" w:hAnsi="Garamond" w:cs="Didot"/>
-                <w:lang w:val="es-ES"/>
-              </w:rPr>
-              <w:t>the</w:t>
-            </w:r>
-            <w:proofErr w:type="spellEnd"/>
-            <w:r>
-              <w:rPr>
-                <w:rFonts w:ascii="Garamond" w:hAnsi="Garamond" w:cs="Didot"/>
-                <w:lang w:val="es-ES"/>
-              </w:rPr>
-              <w:t xml:space="preserve"> </w:t>
-            </w:r>
-            <w:proofErr w:type="spellStart"/>
-            <w:r>
-              <w:rPr>
-                <w:rFonts w:ascii="Garamond" w:hAnsi="Garamond" w:cs="Didot"/>
-                <w:lang w:val="es-ES"/>
-              </w:rPr>
-              <w:t>History</w:t>
-            </w:r>
-            <w:proofErr w:type="spellEnd"/>
-            <w:r>
-              <w:rPr>
-                <w:rFonts w:ascii="Garamond" w:hAnsi="Garamond" w:cs="Didot"/>
-                <w:lang w:val="es-ES"/>
-              </w:rPr>
-              <w:t xml:space="preserve"> of </w:t>
-            </w:r>
-            <w:proofErr w:type="spellStart"/>
-            <w:r>
-              <w:rPr>
-                <w:rFonts w:ascii="Garamond" w:hAnsi="Garamond" w:cs="Didot"/>
-                <w:lang w:val="es-ES"/>
-              </w:rPr>
-              <w:t>Spanish</w:t>
-            </w:r>
-            <w:proofErr w:type="spellEnd"/>
-            <w:r>
-              <w:rPr>
-                <w:rFonts w:ascii="Garamond" w:hAnsi="Garamond" w:cs="Didot"/>
-                <w:lang w:val="es-ES"/>
-              </w:rPr>
-              <w:t>]. Universidad de Zaragoza. 7-11 Sept.</w:t>
+              </w:rPr>
+              <w:t xml:space="preserve">Berry, G.M. </w:t>
+            </w:r>
+            <w:r>
+              <w:rPr>
+                <w:rFonts w:ascii="Garamond" w:hAnsi="Garamond" w:cs="Didot"/>
+              </w:rPr>
+              <w:t xml:space="preserve">(2016). Proactive inhibitory control and the adoption of sound changes-in-progress. Sociolinguistic Variation and Language Processing. Virginia Tech. 31 March - 2 April. </w:t>
             </w:r>
           </w:p>
           <w:p>
@@ -6631,79 +6540,365 @@
               <w:jc w:val="both"/>
               <w:rPr>
                 <w:rFonts w:ascii="Garamond" w:hAnsi="Garamond" w:cs="Didot"/>
-              </w:rPr>
-            </w:pPr>
+                <w:lang w:val="es-ES"/>
+              </w:rPr>
+            </w:pPr>
+            <w:r>
+              <w:rPr>
+                <w:rFonts w:ascii="Garamond" w:hAnsi="Garamond" w:cs="Didot"/>
+                <w:lang w:val="es-ES"/>
+              </w:rPr>
+              <w:t xml:space="preserve">Torres </w:t>
+            </w:r>
+            <w:proofErr w:type="spellStart"/>
+            <w:r>
+              <w:rPr>
+                <w:rFonts w:ascii="Garamond" w:hAnsi="Garamond" w:cs="Didot"/>
+                <w:lang w:val="es-ES"/>
+              </w:rPr>
+              <w:t>Cacoullos</w:t>
+            </w:r>
+            <w:proofErr w:type="spellEnd"/>
+            <w:r>
+              <w:rPr>
+                <w:rFonts w:ascii="Garamond" w:hAnsi="Garamond" w:cs="Didot"/>
+                <w:lang w:val="es-ES"/>
+              </w:rPr>
+              <w:t>, R.</w:t>
+            </w:r>
+            <w:proofErr w:type="gramStart"/>
+            <w:r>
+              <w:rPr>
+                <w:rFonts w:ascii="Garamond" w:hAnsi="Garamond" w:cs="Didot"/>
+                <w:lang w:val="es-ES"/>
+              </w:rPr>
+              <w:t>, </w:t>
+            </w:r>
             <w:r>
               <w:rPr>
                 <w:rFonts w:ascii="Garamond" w:hAnsi="Garamond" w:cs="Didot"/>
                 <w:b/>
                 <w:bCs/>
-              </w:rPr>
-              <w:t xml:space="preserve">Berry, </w:t>
-            </w:r>
+                <w:lang w:val="es-ES"/>
+              </w:rPr>
+              <w:t xml:space="preserve"> Berry</w:t>
+            </w:r>
+            <w:proofErr w:type="gramEnd"/>
             <w:r>
               <w:rPr>
                 <w:rFonts w:ascii="Garamond" w:hAnsi="Garamond" w:cs="Didot"/>
                 <w:b/>
                 <w:bCs/>
-              </w:rPr>
-              <w:t>G.</w:t>
-            </w:r>
-            <w:r>
-              <w:rPr>
-                <w:rFonts w:ascii="Garamond" w:hAnsi="Garamond" w:cs="Didot"/>
-                <w:b/>
-                <w:bCs/>
-              </w:rPr>
-              <w:t>M. </w:t>
-            </w:r>
-            <w:r>
-              <w:rPr>
-                <w:rFonts w:ascii="Garamond" w:hAnsi="Garamond" w:cs="Didot"/>
-              </w:rPr>
-              <w:t>(</w:t>
-            </w:r>
-            <w:r>
-              <w:rPr>
-                <w:rFonts w:ascii="Garamond" w:hAnsi="Garamond" w:cs="Didot"/>
-              </w:rPr>
-              <w:t>2015</w:t>
-            </w:r>
-            <w:r>
-              <w:rPr>
-                <w:rFonts w:ascii="Garamond" w:hAnsi="Garamond" w:cs="Didot"/>
-              </w:rPr>
-              <w:t>)</w:t>
-            </w:r>
-            <w:r>
-              <w:rPr>
-                <w:rFonts w:ascii="Garamond" w:hAnsi="Garamond" w:cs="Didot"/>
-              </w:rPr>
-              <w:t xml:space="preserve">. A quantitative account of the </w:t>
+                <w:lang w:val="es-ES"/>
+              </w:rPr>
+              <w:t>, G.M.</w:t>
+            </w:r>
+            <w:r>
+              <w:rPr>
+                <w:rFonts w:ascii="Garamond" w:hAnsi="Garamond" w:cs="Didot"/>
+                <w:lang w:val="es-ES"/>
+              </w:rPr>
+              <w:t>, Champi, C., </w:t>
+            </w:r>
+            <w:proofErr w:type="spellStart"/>
+            <w:r>
+              <w:rPr>
+                <w:rFonts w:ascii="Garamond" w:hAnsi="Garamond" w:cs="Didot"/>
+                <w:lang w:val="es-ES"/>
+              </w:rPr>
+              <w:t>Perrotti</w:t>
+            </w:r>
+            <w:proofErr w:type="spellEnd"/>
+            <w:r>
+              <w:rPr>
+                <w:rFonts w:ascii="Garamond" w:hAnsi="Garamond" w:cs="Didot"/>
+                <w:lang w:val="es-ES"/>
+              </w:rPr>
+              <w:t xml:space="preserve">, L., &amp; Ramos, M. </w:t>
+            </w:r>
+            <w:r>
+              <w:rPr>
+                <w:rFonts w:ascii="Garamond" w:hAnsi="Garamond" w:cs="Didot"/>
+                <w:lang w:val="es-ES"/>
+              </w:rPr>
+              <w:t xml:space="preserve">(2015). </w:t>
+            </w:r>
+            <w:r>
+              <w:rPr>
+                <w:rFonts w:ascii="Garamond" w:hAnsi="Garamond" w:cs="Didot"/>
+                <w:lang w:val="es-ES"/>
+              </w:rPr>
+              <w:t>Expresión variable de los pronombres de sujeto: Diferencias entre </w:t>
             </w:r>
             <w:r>
               <w:rPr>
                 <w:rFonts w:ascii="Garamond" w:hAnsi="Garamond" w:cs="Didot"/>
                 <w:i/>
                 <w:iCs/>
-              </w:rPr>
-              <w:t xml:space="preserve">tonada </w:t>
-            </w:r>
-            <w:proofErr w:type="spellStart"/>
+                <w:lang w:val="es-ES"/>
+              </w:rPr>
+              <w:t>él</w:t>
+            </w:r>
+            <w:r>
+              <w:rPr>
+                <w:rFonts w:ascii="Garamond" w:hAnsi="Garamond" w:cs="Didot"/>
+                <w:lang w:val="es-ES"/>
+              </w:rPr>
+              <w:t> y </w:t>
+            </w:r>
             <w:r>
               <w:rPr>
                 <w:rFonts w:ascii="Garamond" w:hAnsi="Garamond" w:cs="Didot"/>
                 <w:i/>
                 <w:iCs/>
-              </w:rPr>
-              <w:t>cordobesa</w:t>
+                <w:lang w:val="es-ES"/>
+              </w:rPr>
+              <w:t>ella</w:t>
+            </w:r>
+            <w:r>
+              <w:rPr>
+                <w:rFonts w:ascii="Garamond" w:hAnsi="Garamond" w:cs="Didot"/>
+                <w:lang w:val="es-ES"/>
+              </w:rPr>
+              <w:t xml:space="preserve"> [Variable </w:t>
+            </w:r>
+            <w:proofErr w:type="spellStart"/>
+            <w:r>
+              <w:rPr>
+                <w:rFonts w:ascii="Garamond" w:hAnsi="Garamond" w:cs="Didot"/>
+                <w:lang w:val="es-ES"/>
+              </w:rPr>
+              <w:t>expression</w:t>
             </w:r>
             <w:proofErr w:type="spellEnd"/>
             <w:r>
               <w:rPr>
                 <w:rFonts w:ascii="Garamond" w:hAnsi="Garamond" w:cs="Didot"/>
-              </w:rPr>
-              <w:t>: The contribution of pitch, duration, and style in production. Ohio State Congress on Hispanic and Lusophone Linguistics. Ohio State University. 10-11 April.</w:t>
+                <w:lang w:val="es-ES"/>
+              </w:rPr>
+              <w:t xml:space="preserve"> </w:t>
+            </w:r>
+            <w:proofErr w:type="spellStart"/>
+            <w:r>
+              <w:rPr>
+                <w:rFonts w:ascii="Garamond" w:hAnsi="Garamond" w:cs="Didot"/>
+                <w:lang w:val="es-ES"/>
+              </w:rPr>
+              <w:t>of</w:t>
+            </w:r>
+            <w:proofErr w:type="spellEnd"/>
+            <w:r>
+              <w:rPr>
+                <w:rFonts w:ascii="Garamond" w:hAnsi="Garamond" w:cs="Didot"/>
+                <w:lang w:val="es-ES"/>
+              </w:rPr>
+              <w:t xml:space="preserve"> </w:t>
+            </w:r>
+            <w:proofErr w:type="spellStart"/>
+            <w:r>
+              <w:rPr>
+                <w:rFonts w:ascii="Garamond" w:hAnsi="Garamond" w:cs="Didot"/>
+                <w:lang w:val="es-ES"/>
+              </w:rPr>
+              <w:t>subject</w:t>
+            </w:r>
+            <w:proofErr w:type="spellEnd"/>
+            <w:r>
+              <w:rPr>
+                <w:rFonts w:ascii="Garamond" w:hAnsi="Garamond" w:cs="Didot"/>
+                <w:lang w:val="es-ES"/>
+              </w:rPr>
+              <w:t xml:space="preserve"> </w:t>
+            </w:r>
+            <w:proofErr w:type="spellStart"/>
+            <w:r>
+              <w:rPr>
+                <w:rFonts w:ascii="Garamond" w:hAnsi="Garamond" w:cs="Didot"/>
+                <w:lang w:val="es-ES"/>
+              </w:rPr>
+              <w:t>pronouns</w:t>
+            </w:r>
+            <w:proofErr w:type="spellEnd"/>
+            <w:r>
+              <w:rPr>
+                <w:rFonts w:ascii="Garamond" w:hAnsi="Garamond" w:cs="Didot"/>
+                <w:lang w:val="es-ES"/>
+              </w:rPr>
+              <w:t xml:space="preserve">: </w:t>
+            </w:r>
+            <w:proofErr w:type="spellStart"/>
+            <w:r>
+              <w:rPr>
+                <w:rFonts w:ascii="Garamond" w:hAnsi="Garamond" w:cs="Didot"/>
+                <w:lang w:val="es-ES"/>
+              </w:rPr>
+              <w:t>Distinguishing</w:t>
+            </w:r>
+            <w:proofErr w:type="spellEnd"/>
+            <w:r>
+              <w:rPr>
+                <w:rFonts w:ascii="Garamond" w:hAnsi="Garamond" w:cs="Didot"/>
+                <w:lang w:val="es-ES"/>
+              </w:rPr>
+              <w:t xml:space="preserve"> </w:t>
+            </w:r>
+            <w:r>
+              <w:rPr>
+                <w:rFonts w:ascii="Garamond" w:hAnsi="Garamond" w:cs="Didot"/>
+                <w:i/>
+                <w:iCs/>
+                <w:lang w:val="es-ES"/>
+              </w:rPr>
+              <w:t>él</w:t>
+            </w:r>
+            <w:r>
+              <w:rPr>
+                <w:rFonts w:ascii="Garamond" w:hAnsi="Garamond" w:cs="Didot"/>
+                <w:lang w:val="es-ES"/>
+              </w:rPr>
+              <w:t xml:space="preserve"> and </w:t>
+            </w:r>
+            <w:r>
+              <w:rPr>
+                <w:rFonts w:ascii="Garamond" w:hAnsi="Garamond" w:cs="Didot"/>
+                <w:i/>
+                <w:iCs/>
+                <w:lang w:val="es-ES"/>
+              </w:rPr>
+              <w:t>ella</w:t>
+            </w:r>
+            <w:r>
+              <w:rPr>
+                <w:rFonts w:ascii="Garamond" w:hAnsi="Garamond" w:cs="Didot"/>
+                <w:lang w:val="es-ES"/>
+              </w:rPr>
+              <w:t>]. X Congreso Internacional de la</w:t>
+            </w:r>
+            <w:r>
+              <w:rPr>
+                <w:rFonts w:ascii="Garamond" w:hAnsi="Garamond" w:cs="Didot"/>
+                <w:lang w:val="es-ES"/>
+              </w:rPr>
+              <w:t xml:space="preserve"> Historia de la Lengua Española </w:t>
+            </w:r>
+            <w:r>
+              <w:rPr>
+                <w:rFonts w:ascii="Garamond" w:hAnsi="Garamond" w:cs="Didot"/>
+                <w:lang w:val="es-ES"/>
+              </w:rPr>
+              <w:t>[</w:t>
+            </w:r>
+            <w:proofErr w:type="spellStart"/>
+            <w:r>
+              <w:rPr>
+                <w:rFonts w:ascii="Garamond" w:hAnsi="Garamond" w:cs="Didot"/>
+                <w:lang w:val="es-ES"/>
+              </w:rPr>
+              <w:t>Tenth</w:t>
+            </w:r>
+            <w:proofErr w:type="spellEnd"/>
+            <w:r>
+              <w:rPr>
+                <w:rFonts w:ascii="Garamond" w:hAnsi="Garamond" w:cs="Didot"/>
+                <w:lang w:val="es-ES"/>
+              </w:rPr>
+              <w:t xml:space="preserve"> International </w:t>
+            </w:r>
+            <w:proofErr w:type="spellStart"/>
+            <w:r>
+              <w:rPr>
+                <w:rFonts w:ascii="Garamond" w:hAnsi="Garamond" w:cs="Didot"/>
+                <w:lang w:val="es-ES"/>
+              </w:rPr>
+              <w:t>Conference</w:t>
+            </w:r>
+            <w:proofErr w:type="spellEnd"/>
+            <w:r>
+              <w:rPr>
+                <w:rFonts w:ascii="Garamond" w:hAnsi="Garamond" w:cs="Didot"/>
+                <w:lang w:val="es-ES"/>
+              </w:rPr>
+              <w:t xml:space="preserve"> </w:t>
+            </w:r>
+            <w:proofErr w:type="spellStart"/>
+            <w:r>
+              <w:rPr>
+                <w:rFonts w:ascii="Garamond" w:hAnsi="Garamond" w:cs="Didot"/>
+                <w:lang w:val="es-ES"/>
+              </w:rPr>
+              <w:t>on</w:t>
+            </w:r>
+            <w:proofErr w:type="spellEnd"/>
+            <w:r>
+              <w:rPr>
+                <w:rFonts w:ascii="Garamond" w:hAnsi="Garamond" w:cs="Didot"/>
+                <w:lang w:val="es-ES"/>
+              </w:rPr>
+              <w:t xml:space="preserve"> </w:t>
+            </w:r>
+            <w:proofErr w:type="spellStart"/>
+            <w:r>
+              <w:rPr>
+                <w:rFonts w:ascii="Garamond" w:hAnsi="Garamond" w:cs="Didot"/>
+                <w:lang w:val="es-ES"/>
+              </w:rPr>
+              <w:t>the</w:t>
+            </w:r>
+            <w:proofErr w:type="spellEnd"/>
+            <w:r>
+              <w:rPr>
+                <w:rFonts w:ascii="Garamond" w:hAnsi="Garamond" w:cs="Didot"/>
+                <w:lang w:val="es-ES"/>
+              </w:rPr>
+              <w:t xml:space="preserve"> </w:t>
+            </w:r>
+            <w:proofErr w:type="spellStart"/>
+            <w:r>
+              <w:rPr>
+                <w:rFonts w:ascii="Garamond" w:hAnsi="Garamond" w:cs="Didot"/>
+                <w:lang w:val="es-ES"/>
+              </w:rPr>
+              <w:t>History</w:t>
+            </w:r>
+            <w:proofErr w:type="spellEnd"/>
+            <w:r>
+              <w:rPr>
+                <w:rFonts w:ascii="Garamond" w:hAnsi="Garamond" w:cs="Didot"/>
+                <w:lang w:val="es-ES"/>
+              </w:rPr>
+              <w:t xml:space="preserve"> </w:t>
+            </w:r>
+            <w:proofErr w:type="spellStart"/>
+            <w:r>
+              <w:rPr>
+                <w:rFonts w:ascii="Garamond" w:hAnsi="Garamond" w:cs="Didot"/>
+                <w:lang w:val="es-ES"/>
+              </w:rPr>
+              <w:t>of</w:t>
+            </w:r>
+            <w:proofErr w:type="spellEnd"/>
+            <w:r>
+              <w:rPr>
+                <w:rFonts w:ascii="Garamond" w:hAnsi="Garamond" w:cs="Didot"/>
+                <w:lang w:val="es-ES"/>
+              </w:rPr>
+              <w:t xml:space="preserve"> </w:t>
+            </w:r>
+            <w:proofErr w:type="spellStart"/>
+            <w:r>
+              <w:rPr>
+                <w:rFonts w:ascii="Garamond" w:hAnsi="Garamond" w:cs="Didot"/>
+                <w:lang w:val="es-ES"/>
+              </w:rPr>
+              <w:t>Spanish</w:t>
+            </w:r>
+            <w:proofErr w:type="spellEnd"/>
+            <w:r>
+              <w:rPr>
+                <w:rFonts w:ascii="Garamond" w:hAnsi="Garamond" w:cs="Didot"/>
+                <w:lang w:val="es-ES"/>
+              </w:rPr>
+              <w:t>]. Universidad de Zaragoza. 7-11 Sept.</w:t>
             </w:r>
           </w:p>
           <w:p>
@@ -6722,128 +6917,74 @@
             <w:r>
               <w:rPr>
                 <w:rFonts w:ascii="Garamond" w:hAnsi="Garamond" w:cs="Didot"/>
-                <w:lang w:val="es-ES"/>
-              </w:rPr>
-              <w:t xml:space="preserve">Torres </w:t>
-            </w:r>
-            <w:proofErr w:type="spellStart"/>
-            <w:r>
-              <w:rPr>
-                <w:rFonts w:ascii="Garamond" w:hAnsi="Garamond" w:cs="Didot"/>
-                <w:lang w:val="es-ES"/>
-              </w:rPr>
-              <w:t>Cacoullos</w:t>
-            </w:r>
-            <w:proofErr w:type="spellEnd"/>
-            <w:r>
-              <w:rPr>
-                <w:rFonts w:ascii="Garamond" w:hAnsi="Garamond" w:cs="Didot"/>
-                <w:lang w:val="es-ES"/>
-              </w:rPr>
-              <w:t>, R.</w:t>
-            </w:r>
-            <w:proofErr w:type="gramStart"/>
-            <w:r>
-              <w:rPr>
-                <w:rFonts w:ascii="Garamond" w:hAnsi="Garamond" w:cs="Didot"/>
-                <w:lang w:val="es-ES"/>
-              </w:rPr>
-              <w:t>, </w:t>
-            </w:r>
-            <w:r>
-              <w:rPr>
-                <w:rFonts w:ascii="Garamond" w:hAnsi="Garamond" w:cs="Didot"/>
                 <w:b/>
                 <w:bCs/>
-                <w:lang w:val="es-ES"/>
-              </w:rPr>
-              <w:t xml:space="preserve"> Berry</w:t>
-            </w:r>
-            <w:proofErr w:type="gramEnd"/>
+              </w:rPr>
+              <w:t xml:space="preserve">Berry, </w:t>
+            </w:r>
             <w:r>
               <w:rPr>
                 <w:rFonts w:ascii="Garamond" w:hAnsi="Garamond" w:cs="Didot"/>
                 <w:b/>
                 <w:bCs/>
-                <w:lang w:val="es-ES"/>
-              </w:rPr>
-              <w:t>, G.M.</w:t>
-            </w:r>
-            <w:r>
-              <w:rPr>
-                <w:rFonts w:ascii="Garamond" w:hAnsi="Garamond" w:cs="Didot"/>
-                <w:lang w:val="es-ES"/>
-              </w:rPr>
-              <w:t>, Champi, C., </w:t>
+              </w:rPr>
+              <w:t>G.</w:t>
+            </w:r>
+            <w:r>
+              <w:rPr>
+                <w:rFonts w:ascii="Garamond" w:hAnsi="Garamond" w:cs="Didot"/>
+                <w:b/>
+                <w:bCs/>
+              </w:rPr>
+              <w:t>M. </w:t>
+            </w:r>
+            <w:r>
+              <w:rPr>
+                <w:rFonts w:ascii="Garamond" w:hAnsi="Garamond" w:cs="Didot"/>
+              </w:rPr>
+              <w:t>(</w:t>
+            </w:r>
+            <w:r>
+              <w:rPr>
+                <w:rFonts w:ascii="Garamond" w:hAnsi="Garamond" w:cs="Didot"/>
+              </w:rPr>
+              <w:t>2015</w:t>
+            </w:r>
+            <w:r>
+              <w:rPr>
+                <w:rFonts w:ascii="Garamond" w:hAnsi="Garamond" w:cs="Didot"/>
+              </w:rPr>
+              <w:t>)</w:t>
+            </w:r>
+            <w:r>
+              <w:rPr>
+                <w:rFonts w:ascii="Garamond" w:hAnsi="Garamond" w:cs="Didot"/>
+              </w:rPr>
+              <w:t xml:space="preserve">. A quantitative account of the </w:t>
+            </w:r>
+            <w:r>
+              <w:rPr>
+                <w:rFonts w:ascii="Garamond" w:hAnsi="Garamond" w:cs="Didot"/>
+                <w:i/>
+                <w:iCs/>
+              </w:rPr>
+              <w:t xml:space="preserve">tonada </w:t>
             </w:r>
             <w:proofErr w:type="spellStart"/>
             <w:r>
               <w:rPr>
                 <w:rFonts w:ascii="Garamond" w:hAnsi="Garamond" w:cs="Didot"/>
-                <w:lang w:val="es-ES"/>
-              </w:rPr>
-              <w:t>Perrotti</w:t>
+                <w:i/>
+                <w:iCs/>
+              </w:rPr>
+              <w:t>cordobesa</w:t>
             </w:r>
             <w:proofErr w:type="spellEnd"/>
             <w:r>
               <w:rPr>
                 <w:rFonts w:ascii="Garamond" w:hAnsi="Garamond" w:cs="Didot"/>
-                <w:lang w:val="es-ES"/>
-              </w:rPr>
-              <w:t>, L., &amp; Ramos, M</w:t>
-            </w:r>
-            <w:r>
-              <w:rPr>
-                <w:rFonts w:ascii="Garamond" w:hAnsi="Garamond" w:cs="Didot"/>
-                <w:lang w:val="es-ES"/>
-              </w:rPr>
-              <w:t xml:space="preserve">. </w:t>
-            </w:r>
-            <w:r>
-              <w:rPr>
-                <w:rFonts w:ascii="Garamond" w:hAnsi="Garamond" w:cs="Didot"/>
-                <w:lang w:val="es-ES"/>
-              </w:rPr>
-              <w:t>(</w:t>
-            </w:r>
-            <w:r>
-              <w:rPr>
-                <w:rFonts w:ascii="Garamond" w:hAnsi="Garamond" w:cs="Didot"/>
-                <w:lang w:val="es-ES"/>
-              </w:rPr>
-              <w:t>2014</w:t>
-            </w:r>
-            <w:r>
-              <w:rPr>
-                <w:rFonts w:ascii="Garamond" w:hAnsi="Garamond" w:cs="Didot"/>
-                <w:lang w:val="es-ES"/>
-              </w:rPr>
-              <w:t>)</w:t>
-            </w:r>
-            <w:r>
-              <w:rPr>
-                <w:rFonts w:ascii="Garamond" w:hAnsi="Garamond" w:cs="Didot"/>
-                <w:lang w:val="es-ES"/>
-              </w:rPr>
-              <w:t xml:space="preserve">. </w:t>
-            </w:r>
-            <w:r>
-              <w:rPr>
-                <w:rFonts w:ascii="Garamond" w:hAnsi="Garamond" w:cs="Didot"/>
-              </w:rPr>
-              <w:t>Early conditioning of Spanish variable subject expression. New Ways of Analyzi</w:t>
-            </w:r>
-            <w:r>
-              <w:rPr>
-                <w:rFonts w:ascii="Garamond" w:hAnsi="Garamond" w:cs="Didot"/>
-              </w:rPr>
-              <w:t>ng Variation 43. Chicago</w:t>
-            </w:r>
-            <w:r>
-              <w:rPr>
-                <w:rFonts w:ascii="Garamond" w:hAnsi="Garamond" w:cs="Didot"/>
-              </w:rPr>
-              <w:t>. 23-26 Oct.</w:t>
+              </w:rPr>
+              <w:t>: The contribution of pitch, duration, and style in production. Ohio State Congress on Hispanic and Lusophone Linguistics. Ohio State University. 10-11 April.</w:t>
             </w:r>
           </w:p>
           <w:p>
@@ -6862,80 +7003,128 @@
             <w:r>
               <w:rPr>
                 <w:rFonts w:ascii="Garamond" w:hAnsi="Garamond" w:cs="Didot"/>
+                <w:lang w:val="es-ES"/>
+              </w:rPr>
+              <w:t xml:space="preserve">Torres </w:t>
+            </w:r>
+            <w:proofErr w:type="spellStart"/>
+            <w:r>
+              <w:rPr>
+                <w:rFonts w:ascii="Garamond" w:hAnsi="Garamond" w:cs="Didot"/>
+                <w:lang w:val="es-ES"/>
+              </w:rPr>
+              <w:t>Cacoullos</w:t>
+            </w:r>
+            <w:proofErr w:type="spellEnd"/>
+            <w:r>
+              <w:rPr>
+                <w:rFonts w:ascii="Garamond" w:hAnsi="Garamond" w:cs="Didot"/>
+                <w:lang w:val="es-ES"/>
+              </w:rPr>
+              <w:t>, R.</w:t>
+            </w:r>
+            <w:proofErr w:type="gramStart"/>
+            <w:r>
+              <w:rPr>
+                <w:rFonts w:ascii="Garamond" w:hAnsi="Garamond" w:cs="Didot"/>
+                <w:lang w:val="es-ES"/>
+              </w:rPr>
+              <w:t>, </w:t>
+            </w:r>
+            <w:r>
+              <w:rPr>
+                <w:rFonts w:ascii="Garamond" w:hAnsi="Garamond" w:cs="Didot"/>
                 <w:b/>
                 <w:bCs/>
-              </w:rPr>
-              <w:t xml:space="preserve">Berry, </w:t>
-            </w:r>
+                <w:lang w:val="es-ES"/>
+              </w:rPr>
+              <w:t xml:space="preserve"> Berry</w:t>
+            </w:r>
+            <w:proofErr w:type="gramEnd"/>
             <w:r>
               <w:rPr>
                 <w:rFonts w:ascii="Garamond" w:hAnsi="Garamond" w:cs="Didot"/>
                 <w:b/>
                 <w:bCs/>
-              </w:rPr>
-              <w:t>G.</w:t>
-            </w:r>
-            <w:r>
-              <w:rPr>
-                <w:rFonts w:ascii="Garamond" w:hAnsi="Garamond" w:cs="Didot"/>
-                <w:b/>
-                <w:bCs/>
-              </w:rPr>
-              <w:t>M</w:t>
-            </w:r>
-            <w:r>
-              <w:rPr>
-                <w:rFonts w:ascii="Garamond" w:hAnsi="Garamond" w:cs="Didot"/>
-              </w:rPr>
-              <w:t>. </w:t>
-            </w:r>
-            <w:r>
-              <w:rPr>
-                <w:rFonts w:ascii="Garamond" w:hAnsi="Garamond" w:cs="Didot"/>
+                <w:lang w:val="es-ES"/>
+              </w:rPr>
+              <w:t>, G.M.</w:t>
+            </w:r>
+            <w:r>
+              <w:rPr>
+                <w:rFonts w:ascii="Garamond" w:hAnsi="Garamond" w:cs="Didot"/>
+                <w:lang w:val="es-ES"/>
+              </w:rPr>
+              <w:t>, Champi, C., </w:t>
+            </w:r>
+            <w:proofErr w:type="spellStart"/>
+            <w:r>
+              <w:rPr>
+                <w:rFonts w:ascii="Garamond" w:hAnsi="Garamond" w:cs="Didot"/>
+                <w:lang w:val="es-ES"/>
+              </w:rPr>
+              <w:t>Perrotti</w:t>
+            </w:r>
+            <w:proofErr w:type="spellEnd"/>
+            <w:r>
+              <w:rPr>
+                <w:rFonts w:ascii="Garamond" w:hAnsi="Garamond" w:cs="Didot"/>
+                <w:lang w:val="es-ES"/>
+              </w:rPr>
+              <w:t>, L., &amp; Ramos, M</w:t>
+            </w:r>
+            <w:r>
+              <w:rPr>
+                <w:rFonts w:ascii="Garamond" w:hAnsi="Garamond" w:cs="Didot"/>
+                <w:lang w:val="es-ES"/>
+              </w:rPr>
+              <w:t xml:space="preserve">. </w:t>
+            </w:r>
+            <w:r>
+              <w:rPr>
+                <w:rFonts w:ascii="Garamond" w:hAnsi="Garamond" w:cs="Didot"/>
+                <w:lang w:val="es-ES"/>
               </w:rPr>
               <w:t>(</w:t>
             </w:r>
             <w:r>
               <w:rPr>
                 <w:rFonts w:ascii="Garamond" w:hAnsi="Garamond" w:cs="Didot"/>
+                <w:lang w:val="es-ES"/>
               </w:rPr>
               <w:t>2014</w:t>
             </w:r>
             <w:r>
               <w:rPr>
                 <w:rFonts w:ascii="Garamond" w:hAnsi="Garamond" w:cs="Didot"/>
+                <w:lang w:val="es-ES"/>
               </w:rPr>
               <w:t>)</w:t>
             </w:r>
             <w:r>
               <w:rPr>
                 <w:rFonts w:ascii="Garamond" w:hAnsi="Garamond" w:cs="Didot"/>
-              </w:rPr>
-              <w:t xml:space="preserve">. Transcribing the 'tune': Prosodic and sociolinguistic properties of the </w:t>
-            </w:r>
-            <w:r>
-              <w:rPr>
-                <w:rFonts w:ascii="Garamond" w:hAnsi="Garamond" w:cs="Didot"/>
-                <w:i/>
-                <w:iCs/>
-              </w:rPr>
-              <w:t xml:space="preserve">tonada </w:t>
-            </w:r>
-            <w:proofErr w:type="spellStart"/>
-            <w:r>
-              <w:rPr>
-                <w:rFonts w:ascii="Garamond" w:hAnsi="Garamond" w:cs="Didot"/>
-                <w:i/>
-                <w:iCs/>
-              </w:rPr>
-              <w:t>cordobesa</w:t>
-            </w:r>
-            <w:proofErr w:type="spellEnd"/>
-            <w:r>
-              <w:rPr>
-                <w:rFonts w:ascii="Garamond" w:hAnsi="Garamond" w:cs="Didot"/>
-              </w:rPr>
-              <w:t xml:space="preserve">. First Symposium on Tone and Intonation in the Spanish-Speaking World. University of Massachusetts, Amherst. 10-11 Oct. </w:t>
+                <w:lang w:val="es-ES"/>
+              </w:rPr>
+              <w:t xml:space="preserve">. </w:t>
+            </w:r>
+            <w:r>
+              <w:rPr>
+                <w:rFonts w:ascii="Garamond" w:hAnsi="Garamond" w:cs="Didot"/>
+              </w:rPr>
+              <w:t>Early conditioning of Spanish variable subject expression. New Ways of Analyzi</w:t>
+            </w:r>
+            <w:r>
+              <w:rPr>
+                <w:rFonts w:ascii="Garamond" w:hAnsi="Garamond" w:cs="Didot"/>
+              </w:rPr>
+              <w:t>ng Variation 43. Chicago</w:t>
+            </w:r>
+            <w:r>
+              <w:rPr>
+                <w:rFonts w:ascii="Garamond" w:hAnsi="Garamond" w:cs="Didot"/>
+              </w:rPr>
+              <w:t>. 23-26 Oct.</w:t>
             </w:r>
           </w:p>
           <w:p>
@@ -6979,7 +7168,7 @@
               <w:rPr>
                 <w:rFonts w:ascii="Garamond" w:hAnsi="Garamond" w:cs="Didot"/>
               </w:rPr>
-              <w:t xml:space="preserve">. </w:t>
+              <w:t>. </w:t>
             </w:r>
             <w:r>
               <w:rPr>
@@ -7003,7 +7192,31 @@
               <w:rPr>
                 <w:rFonts w:ascii="Garamond" w:hAnsi="Garamond" w:cs="Didot"/>
               </w:rPr>
-              <w:t>. Concretization of a construction: Conditioning the Progressive in 20th-century Spain. Georgetown University Roundtable on Languages and Linguistics. Georgetown. 13-16 March.</w:t>
+              <w:t xml:space="preserve">. Transcribing the 'tune': Prosodic and sociolinguistic properties of the </w:t>
+            </w:r>
+            <w:r>
+              <w:rPr>
+                <w:rFonts w:ascii="Garamond" w:hAnsi="Garamond" w:cs="Didot"/>
+                <w:i/>
+                <w:iCs/>
+              </w:rPr>
+              <w:t xml:space="preserve">tonada </w:t>
+            </w:r>
+            <w:proofErr w:type="spellStart"/>
+            <w:r>
+              <w:rPr>
+                <w:rFonts w:ascii="Garamond" w:hAnsi="Garamond" w:cs="Didot"/>
+                <w:i/>
+                <w:iCs/>
+              </w:rPr>
+              <w:t>cordobesa</w:t>
+            </w:r>
+            <w:proofErr w:type="spellEnd"/>
+            <w:r>
+              <w:rPr>
+                <w:rFonts w:ascii="Garamond" w:hAnsi="Garamond" w:cs="Didot"/>
+              </w:rPr>
+              <w:t xml:space="preserve">. First Symposium on Tone and Intonation in the Spanish-Speaking World. University of Massachusetts, Amherst. 10-11 Oct. </w:t>
             </w:r>
           </w:p>
           <w:p>
@@ -7047,6 +7260,74 @@
               <w:rPr>
                 <w:rFonts w:ascii="Garamond" w:hAnsi="Garamond" w:cs="Didot"/>
               </w:rPr>
+              <w:t xml:space="preserve">. </w:t>
+            </w:r>
+            <w:r>
+              <w:rPr>
+                <w:rFonts w:ascii="Garamond" w:hAnsi="Garamond" w:cs="Didot"/>
+              </w:rPr>
+              <w:t>(</w:t>
+            </w:r>
+            <w:r>
+              <w:rPr>
+                <w:rFonts w:ascii="Garamond" w:hAnsi="Garamond" w:cs="Didot"/>
+              </w:rPr>
+              <w:t>2014</w:t>
+            </w:r>
+            <w:r>
+              <w:rPr>
+                <w:rFonts w:ascii="Garamond" w:hAnsi="Garamond" w:cs="Didot"/>
+              </w:rPr>
+              <w:t>)</w:t>
+            </w:r>
+            <w:r>
+              <w:rPr>
+                <w:rFonts w:ascii="Garamond" w:hAnsi="Garamond" w:cs="Didot"/>
+              </w:rPr>
+              <w:t>. Concretization of a construction: Conditioning the Progressive in 20th-century Spain. Georgetown University Roundtable on Languages and Linguistics. Georgetown. 13-16 March.</w:t>
+            </w:r>
+          </w:p>
+          <w:p>
+            <w:pPr>
+              <w:pStyle w:val="NoSpacing"/>
+              <w:numPr>
+                <w:ilvl w:val="0"/>
+                <w:numId w:val="11"/>
+              </w:numPr>
+              <w:contextualSpacing/>
+              <w:jc w:val="both"/>
+              <w:rPr>
+                <w:rFonts w:ascii="Garamond" w:hAnsi="Garamond" w:cs="Didot"/>
+              </w:rPr>
+            </w:pPr>
+            <w:r>
+              <w:rPr>
+                <w:rFonts w:ascii="Garamond" w:hAnsi="Garamond" w:cs="Didot"/>
+                <w:b/>
+                <w:bCs/>
+              </w:rPr>
+              <w:t xml:space="preserve">Berry, </w:t>
+            </w:r>
+            <w:r>
+              <w:rPr>
+                <w:rFonts w:ascii="Garamond" w:hAnsi="Garamond" w:cs="Didot"/>
+                <w:b/>
+                <w:bCs/>
+              </w:rPr>
+              <w:t>G.</w:t>
+            </w:r>
+            <w:r>
+              <w:rPr>
+                <w:rFonts w:ascii="Garamond" w:hAnsi="Garamond" w:cs="Didot"/>
+                <w:b/>
+                <w:bCs/>
+              </w:rPr>
+              <w:t>M</w:t>
+            </w:r>
+            <w:r>
+              <w:rPr>
+                <w:rFonts w:ascii="Garamond" w:hAnsi="Garamond" w:cs="Didot"/>
+              </w:rPr>
               <w:t>. </w:t>
             </w:r>
             <w:r>
@@ -7102,18 +7383,42 @@
     <w:p>
       <w:pPr>
         <w:pStyle w:val="NoSpacing"/>
+        <w:jc w:val="center"/>
         <w:rPr>
           <w:rFonts w:ascii="Garamond" w:hAnsi="Garamond" w:cs="Didot"/>
           <w:u w:val="single"/>
           <w:lang w:val="es-ES"/>
         </w:rPr>
       </w:pPr>
-      <w:r>
+    </w:p>
+    <w:p>
+      <w:pPr>
+        <w:pStyle w:val="NoSpacing"/>
+        <w:jc w:val="center"/>
         <w:rPr>
           <w:rFonts w:ascii="Garamond" w:hAnsi="Garamond" w:cs="Didot"/>
           <w:u w:val="single"/>
           <w:lang w:val="es-ES"/>
         </w:rPr>
+      </w:pPr>
+    </w:p>
+    <w:p>
+      <w:pPr>
+        <w:pStyle w:val="NoSpacing"/>
+        <w:jc w:val="center"/>
+        <w:rPr>
+          <w:rFonts w:ascii="Garamond" w:hAnsi="Garamond" w:cs="Didot"/>
+          <w:u w:val="single"/>
+          <w:lang w:val="es-ES"/>
+        </w:rPr>
+      </w:pPr>
+      <w:r>
+        <w:rPr>
+          <w:rFonts w:ascii="Garamond" w:hAnsi="Garamond" w:cs="Didot"/>
+          <w:u w:val="single"/>
+          <w:lang w:val="es-ES"/>
+        </w:rPr>
+        <w:lastRenderedPageBreak/>
         <w:t>Posters</w:t>
       </w:r>
     </w:p>
@@ -7385,7 +7690,6 @@
               <w:rPr>
                 <w:rFonts w:ascii="Garamond" w:hAnsi="Garamond" w:cs="Didot"/>
               </w:rPr>
-              <w:lastRenderedPageBreak/>
               <w:t>Requena</w:t>
             </w:r>
             <w:proofErr w:type="spellEnd"/>
@@ -8406,24 +8710,39 @@
             <w:r>
               <w:rPr>
                 <w:rFonts w:ascii="Garamond" w:hAnsi="Garamond" w:cs="Didot"/>
-                <w:bCs/>
-              </w:rPr>
-              <w:t xml:space="preserve">Phonetics (CGS </w:t>
+              </w:rPr>
+              <w:t xml:space="preserve">Sociolinguistic </w:t>
+            </w:r>
+            <w:r>
+              <w:rPr>
+                <w:rFonts w:ascii="Garamond" w:hAnsi="Garamond" w:cs="Didot"/>
+              </w:rPr>
+              <w:t>V</w:t>
+            </w:r>
+            <w:r>
+              <w:rPr>
+                <w:rFonts w:ascii="Garamond" w:hAnsi="Garamond" w:cs="Didot"/>
+              </w:rPr>
+              <w:t>ariation in US Spanish (SPA</w:t>
+            </w:r>
+            <w:r>
+              <w:rPr>
+                <w:rFonts w:ascii="Garamond" w:hAnsi="Garamond" w:cs="Didot"/>
+              </w:rPr>
+              <w:t xml:space="preserve"> </w:t>
             </w:r>
             <w:proofErr w:type="gramStart"/>
             <w:r>
               <w:rPr>
                 <w:rFonts w:ascii="Garamond" w:hAnsi="Garamond" w:cs="Didot"/>
-                <w:bCs/>
-              </w:rPr>
-              <w:t>5990)</w:t>
-            </w:r>
-            <w:r>
-              <w:rPr>
-                <w:rFonts w:ascii="Garamond" w:hAnsi="Garamond" w:cs="Didot"/>
-                <w:bCs/>
-              </w:rPr>
-              <w:t>*</w:t>
+              </w:rPr>
+              <w:t>3412</w:t>
+            </w:r>
+            <w:r>
+              <w:rPr>
+                <w:rFonts w:ascii="Garamond" w:hAnsi="Garamond" w:cs="Didot"/>
+              </w:rPr>
+              <w:t>)*</w:t>
             </w:r>
             <w:proofErr w:type="gramEnd"/>
           </w:p>
@@ -8446,7 +8765,13 @@
               <w:rPr>
                 <w:rFonts w:ascii="Garamond" w:hAnsi="Garamond" w:cs="Didot"/>
               </w:rPr>
-              <w:t>Fall 2022</w:t>
+              <w:t xml:space="preserve">Spring </w:t>
+            </w:r>
+            <w:r>
+              <w:rPr>
+                <w:rFonts w:ascii="Garamond" w:hAnsi="Garamond" w:cs="Didot"/>
+              </w:rPr>
+              <w:t>2023</w:t>
             </w:r>
           </w:p>
         </w:tc>
@@ -8474,7 +8799,7 @@
                 <w:rFonts w:ascii="Garamond" w:hAnsi="Garamond" w:cs="Didot"/>
                 <w:bCs/>
               </w:rPr>
-              <w:t xml:space="preserve">From Latin to Spanish (SPA </w:t>
+              <w:t xml:space="preserve">Fairness in Artificial Intelligence (CGS </w:t>
             </w:r>
             <w:proofErr w:type="gramStart"/>
             <w:r>
@@ -8482,21 +8807,7 @@
                 <w:rFonts w:ascii="Garamond" w:hAnsi="Garamond" w:cs="Didot"/>
                 <w:bCs/>
               </w:rPr>
-              <w:t>3412</w:t>
-            </w:r>
-            <w:r>
-              <w:rPr>
-                <w:rFonts w:ascii="Garamond" w:hAnsi="Garamond" w:cs="Didot"/>
-                <w:bCs/>
-              </w:rPr>
-              <w:t>)</w:t>
-            </w:r>
-            <w:r>
-              <w:rPr>
-                <w:rFonts w:ascii="Garamond" w:hAnsi="Garamond" w:cs="Didot"/>
-                <w:bCs/>
-              </w:rPr>
-              <w:t>*</w:t>
+              <w:t>5990)*</w:t>
             </w:r>
             <w:proofErr w:type="gramEnd"/>
           </w:p>
@@ -8519,7 +8830,7 @@
               <w:rPr>
                 <w:rFonts w:ascii="Garamond" w:hAnsi="Garamond" w:cs="Didot"/>
               </w:rPr>
-              <w:t>Fall 2022</w:t>
+              <w:t>Spring 2023</w:t>
             </w:r>
           </w:p>
         </w:tc>
@@ -8547,7 +8858,7 @@
                 <w:rFonts w:ascii="Garamond" w:hAnsi="Garamond" w:cs="Didot"/>
                 <w:bCs/>
               </w:rPr>
-              <w:t xml:space="preserve">Introduction to Translation (SPA </w:t>
+              <w:t xml:space="preserve">Phonetics (CGS </w:t>
             </w:r>
             <w:proofErr w:type="gramStart"/>
             <w:r>
@@ -8555,7 +8866,7 @@
                 <w:rFonts w:ascii="Garamond" w:hAnsi="Garamond" w:cs="Didot"/>
                 <w:bCs/>
               </w:rPr>
-              <w:t>3200)*</w:t>
+              <w:t>5990)*</w:t>
             </w:r>
             <w:proofErr w:type="gramEnd"/>
           </w:p>
@@ -8578,7 +8889,7 @@
               <w:rPr>
                 <w:rFonts w:ascii="Garamond" w:hAnsi="Garamond" w:cs="Didot"/>
               </w:rPr>
-              <w:t>Spring 2022</w:t>
+              <w:t>Fall 2022</w:t>
             </w:r>
           </w:p>
         </w:tc>
@@ -8606,7 +8917,7 @@
                 <w:rFonts w:ascii="Garamond" w:hAnsi="Garamond" w:cs="Didot"/>
                 <w:bCs/>
               </w:rPr>
-              <w:t xml:space="preserve">Sounds of Spanish (SPA </w:t>
+              <w:t xml:space="preserve">From Latin to Spanish (SPA </w:t>
             </w:r>
             <w:proofErr w:type="gramStart"/>
             <w:r>
@@ -8614,7 +8925,7 @@
                 <w:rFonts w:ascii="Garamond" w:hAnsi="Garamond" w:cs="Didot"/>
                 <w:bCs/>
               </w:rPr>
-              <w:t>2124)*</w:t>
+              <w:t>3412)*</w:t>
             </w:r>
             <w:proofErr w:type="gramEnd"/>
           </w:p>
@@ -8637,7 +8948,7 @@
               <w:rPr>
                 <w:rFonts w:ascii="Garamond" w:hAnsi="Garamond" w:cs="Didot"/>
               </w:rPr>
-              <w:t>Spring 2021</w:t>
+              <w:t>Fall 2022</w:t>
             </w:r>
           </w:p>
         </w:tc>
@@ -8665,8 +8976,17 @@
                 <w:rFonts w:ascii="Garamond" w:hAnsi="Garamond" w:cs="Didot"/>
                 <w:bCs/>
               </w:rPr>
-              <w:t>Bilingualism (CGS 4000/PSY 8900) *</w:t>
-            </w:r>
+              <w:t xml:space="preserve">Introduction to Translation (SPA </w:t>
+            </w:r>
+            <w:proofErr w:type="gramStart"/>
+            <w:r>
+              <w:rPr>
+                <w:rFonts w:ascii="Garamond" w:hAnsi="Garamond" w:cs="Didot"/>
+                <w:bCs/>
+              </w:rPr>
+              <w:t>3200)*</w:t>
+            </w:r>
+            <w:proofErr w:type="gramEnd"/>
           </w:p>
         </w:tc>
         <w:tc>
@@ -8687,19 +9007,7 @@
               <w:rPr>
                 <w:rFonts w:ascii="Garamond" w:hAnsi="Garamond" w:cs="Didot"/>
               </w:rPr>
-              <w:t>Spring 2021</w:t>
-            </w:r>
-            <w:r>
-              <w:rPr>
-                <w:rFonts w:ascii="Garamond" w:hAnsi="Garamond" w:cs="Didot"/>
-              </w:rPr>
-              <w:t>,</w:t>
-            </w:r>
-            <w:r>
-              <w:rPr>
-                <w:rFonts w:ascii="Garamond" w:hAnsi="Garamond" w:cs="Didot"/>
-              </w:rPr>
-              <w:t xml:space="preserve"> 2022</w:t>
+              <w:t>Spring 2022</w:t>
             </w:r>
           </w:p>
         </w:tc>
@@ -8727,8 +9035,17 @@
                 <w:rFonts w:ascii="Garamond" w:hAnsi="Garamond" w:cs="Didot"/>
                 <w:bCs/>
               </w:rPr>
-              <w:t>Advanced Grammar (SPA 1138) *</w:t>
-            </w:r>
+              <w:t xml:space="preserve">Sounds of Spanish (SPA </w:t>
+            </w:r>
+            <w:proofErr w:type="gramStart"/>
+            <w:r>
+              <w:rPr>
+                <w:rFonts w:ascii="Garamond" w:hAnsi="Garamond" w:cs="Didot"/>
+                <w:bCs/>
+              </w:rPr>
+              <w:t>2124)*</w:t>
+            </w:r>
+            <w:proofErr w:type="gramEnd"/>
           </w:p>
         </w:tc>
         <w:tc>
@@ -8749,7 +9066,7 @@
               <w:rPr>
                 <w:rFonts w:ascii="Garamond" w:hAnsi="Garamond" w:cs="Didot"/>
               </w:rPr>
-              <w:t>Spring 2021</w:t>
+              <w:t>Spring 2021, 2023</w:t>
             </w:r>
           </w:p>
         </w:tc>
@@ -8777,21 +9094,7 @@
                 <w:rFonts w:ascii="Garamond" w:hAnsi="Garamond" w:cs="Didot"/>
                 <w:bCs/>
               </w:rPr>
-              <w:t xml:space="preserve">Linguistics as a Cognitive Science (CGS </w:t>
-            </w:r>
-            <w:r>
-              <w:rPr>
-                <w:rFonts w:ascii="Garamond" w:hAnsi="Garamond" w:cs="Didot"/>
-                <w:bCs/>
-              </w:rPr>
-              <w:t>2000</w:t>
-            </w:r>
-            <w:r>
-              <w:rPr>
-                <w:rFonts w:ascii="Garamond" w:hAnsi="Garamond" w:cs="Didot"/>
-                <w:bCs/>
-              </w:rPr>
-              <w:t>) *</w:t>
+              <w:t>Bilingualism (CGS 4000/PSY 8900) *</w:t>
             </w:r>
           </w:p>
         </w:tc>
@@ -8813,25 +9116,7 @@
               <w:rPr>
                 <w:rFonts w:ascii="Garamond" w:hAnsi="Garamond" w:cs="Didot"/>
               </w:rPr>
-              <w:t>Fall 2020</w:t>
-            </w:r>
-            <w:r>
-              <w:rPr>
-                <w:rFonts w:ascii="Garamond" w:hAnsi="Garamond" w:cs="Didot"/>
-              </w:rPr>
-              <w:t>, 2</w:t>
-            </w:r>
-            <w:r>
-              <w:rPr>
-                <w:rFonts w:ascii="Garamond" w:hAnsi="Garamond" w:cs="Didot"/>
-              </w:rPr>
-              <w:t>0</w:t>
-            </w:r>
-            <w:r>
-              <w:rPr>
-                <w:rFonts w:ascii="Garamond" w:hAnsi="Garamond" w:cs="Didot"/>
-              </w:rPr>
-              <w:t>21</w:t>
+              <w:t>Spring 2021, 2022</w:t>
             </w:r>
           </w:p>
         </w:tc>
@@ -8859,7 +9144,7 @@
                 <w:rFonts w:ascii="Garamond" w:hAnsi="Garamond" w:cs="Didot"/>
                 <w:bCs/>
               </w:rPr>
-              <w:t>Introduction to Spanish Linguistics (SPA 3214) *</w:t>
+              <w:t>Advanced Grammar (SPA 1138) *</w:t>
             </w:r>
           </w:p>
         </w:tc>
@@ -8881,19 +9166,7 @@
               <w:rPr>
                 <w:rFonts w:ascii="Garamond" w:hAnsi="Garamond" w:cs="Didot"/>
               </w:rPr>
-              <w:t>Fall 2020</w:t>
-            </w:r>
-            <w:r>
-              <w:rPr>
-                <w:rFonts w:ascii="Garamond" w:hAnsi="Garamond" w:cs="Didot"/>
-              </w:rPr>
-              <w:t>, 2021; Summer 2021</w:t>
-            </w:r>
-            <w:r>
-              <w:rPr>
-                <w:rFonts w:ascii="Garamond" w:hAnsi="Garamond" w:cs="Didot"/>
-              </w:rPr>
-              <w:t>,2022</w:t>
+              <w:t>Spring 2021</w:t>
             </w:r>
           </w:p>
         </w:tc>
@@ -8908,10 +9181,110 @@
           <w:p>
             <w:pPr>
               <w:pStyle w:val="NoSpacing"/>
+              <w:ind w:firstLine="517"/>
               <w:contextualSpacing/>
               <w:jc w:val="both"/>
               <w:rPr>
                 <w:rFonts w:ascii="Garamond" w:hAnsi="Garamond" w:cs="Didot"/>
+                <w:bCs/>
+              </w:rPr>
+            </w:pPr>
+            <w:r>
+              <w:rPr>
+                <w:rFonts w:ascii="Garamond" w:hAnsi="Garamond" w:cs="Didot"/>
+                <w:bCs/>
+              </w:rPr>
+              <w:t>Linguistics as a Cognitive Science (CGS 2000) *</w:t>
+            </w:r>
+          </w:p>
+        </w:tc>
+        <w:tc>
+          <w:tcPr>
+            <w:tcW w:w="1786" w:type="pct"/>
+            <w:shd w:val="clear" w:color="auto" w:fill="auto"/>
+          </w:tcPr>
+          <w:p>
+            <w:pPr>
+              <w:pStyle w:val="NoSpacing"/>
+              <w:contextualSpacing/>
+              <w:jc w:val="right"/>
+              <w:rPr>
+                <w:rFonts w:ascii="Garamond" w:hAnsi="Garamond" w:cs="Didot"/>
+              </w:rPr>
+            </w:pPr>
+            <w:r>
+              <w:rPr>
+                <w:rFonts w:ascii="Garamond" w:hAnsi="Garamond" w:cs="Didot"/>
+              </w:rPr>
+              <w:t>Fall 2020, 2021</w:t>
+            </w:r>
+          </w:p>
+        </w:tc>
+      </w:tr>
+      <w:tr>
+        <w:tc>
+          <w:tcPr>
+            <w:tcW w:w="3214" w:type="pct"/>
+            <w:gridSpan w:val="2"/>
+            <w:shd w:val="clear" w:color="auto" w:fill="auto"/>
+          </w:tcPr>
+          <w:p>
+            <w:pPr>
+              <w:pStyle w:val="NoSpacing"/>
+              <w:ind w:firstLine="517"/>
+              <w:contextualSpacing/>
+              <w:jc w:val="both"/>
+              <w:rPr>
+                <w:rFonts w:ascii="Garamond" w:hAnsi="Garamond" w:cs="Didot"/>
+                <w:bCs/>
+              </w:rPr>
+            </w:pPr>
+            <w:r>
+              <w:rPr>
+                <w:rFonts w:ascii="Garamond" w:hAnsi="Garamond" w:cs="Didot"/>
+                <w:bCs/>
+              </w:rPr>
+              <w:t>Introduction to Spanish Linguistics (SPA 3214) *</w:t>
+            </w:r>
+          </w:p>
+        </w:tc>
+        <w:tc>
+          <w:tcPr>
+            <w:tcW w:w="1786" w:type="pct"/>
+            <w:shd w:val="clear" w:color="auto" w:fill="auto"/>
+          </w:tcPr>
+          <w:p>
+            <w:pPr>
+              <w:pStyle w:val="NoSpacing"/>
+              <w:contextualSpacing/>
+              <w:jc w:val="right"/>
+              <w:rPr>
+                <w:rFonts w:ascii="Garamond" w:hAnsi="Garamond" w:cs="Didot"/>
+              </w:rPr>
+            </w:pPr>
+            <w:r>
+              <w:rPr>
+                <w:rFonts w:ascii="Garamond" w:hAnsi="Garamond" w:cs="Didot"/>
+              </w:rPr>
+              <w:t>Fall 2020, 2021; Summer 2021,2022</w:t>
+            </w:r>
+          </w:p>
+        </w:tc>
+      </w:tr>
+      <w:tr>
+        <w:tc>
+          <w:tcPr>
+            <w:tcW w:w="3214" w:type="pct"/>
+            <w:gridSpan w:val="2"/>
+            <w:shd w:val="clear" w:color="auto" w:fill="auto"/>
+          </w:tcPr>
+          <w:p>
+            <w:pPr>
+              <w:pStyle w:val="NoSpacing"/>
+              <w:contextualSpacing/>
+              <w:jc w:val="both"/>
+              <w:rPr>
+                <w:rFonts w:ascii="Garamond" w:hAnsi="Garamond" w:cs="Didot"/>
                 <w:b/>
               </w:rPr>
             </w:pPr>
@@ -8920,14 +9293,7 @@
                 <w:rFonts w:ascii="Garamond" w:hAnsi="Garamond" w:cs="Didot"/>
                 <w:b/>
               </w:rPr>
-              <w:t>Penn State University</w:t>
-            </w:r>
-            <w:r>
-              <w:rPr>
-                <w:rFonts w:ascii="Garamond" w:hAnsi="Garamond" w:cs="Didot"/>
-                <w:b/>
-              </w:rPr>
-              <w:t xml:space="preserve"> </w:t>
+              <w:t xml:space="preserve">Penn State University </w:t>
             </w:r>
           </w:p>
         </w:tc>
@@ -8983,26 +9349,14 @@
               <w:rPr>
                 <w:rFonts w:ascii="Garamond" w:hAnsi="Garamond" w:cs="Didot"/>
               </w:rPr>
-              <w:t>ariation in US Spanish</w:t>
-            </w:r>
-            <w:r>
-              <w:rPr>
-                <w:rFonts w:ascii="Garamond" w:hAnsi="Garamond" w:cs="Didot"/>
-              </w:rPr>
-              <w:t xml:space="preserve"> (SPAN </w:t>
+              <w:t xml:space="preserve">ariation in US Spanish (SPAN </w:t>
             </w:r>
             <w:proofErr w:type="gramStart"/>
             <w:r>
               <w:rPr>
                 <w:rFonts w:ascii="Garamond" w:hAnsi="Garamond" w:cs="Didot"/>
               </w:rPr>
-              <w:t>497)</w:t>
-            </w:r>
-            <w:r>
-              <w:rPr>
-                <w:rFonts w:ascii="Garamond" w:hAnsi="Garamond" w:cs="Didot"/>
-              </w:rPr>
-              <w:t>*</w:t>
+              <w:t>497)*</w:t>
             </w:r>
             <w:proofErr w:type="gramEnd"/>
           </w:p>
@@ -9433,6 +9787,7 @@
               <w:rPr>
                 <w:rFonts w:ascii="Garamond" w:hAnsi="Garamond" w:cs="Didot"/>
               </w:rPr>
+              <w:lastRenderedPageBreak/>
               <w:t xml:space="preserve">Advanced Oral Expression and Communication (SPAN </w:t>
             </w:r>
             <w:proofErr w:type="gramStart"/>
@@ -9564,18 +9919,6 @@
     </w:tbl>
     <w:p>
       <w:pPr>
-        <w:pStyle w:val="NoSpacing"/>
-        <w:contextualSpacing/>
-        <w:jc w:val="both"/>
-        <w:rPr>
-          <w:rFonts w:ascii="Garamond" w:hAnsi="Garamond" w:cs="Didot"/>
-          <w:sz w:val="6"/>
-          <w:szCs w:val="6"/>
-        </w:rPr>
-      </w:pPr>
-    </w:p>
-    <w:p>
-      <w:pPr>
         <w:rPr>
           <w:rFonts w:ascii="Garamond" w:hAnsi="Garamond" w:cs="Didot"/>
           <w:b/>
@@ -9592,28 +9935,6 @@
           <w:sz w:val="30"/>
           <w:szCs w:val="30"/>
         </w:rPr>
-        <w:br w:type="page"/>
-      </w:r>
-    </w:p>
-    <w:p>
-      <w:pPr>
-        <w:rPr>
-          <w:rFonts w:ascii="Garamond" w:hAnsi="Garamond" w:cs="Didot"/>
-          <w:b/>
-          <w:bCs/>
-          <w:sz w:val="30"/>
-          <w:szCs w:val="30"/>
-        </w:rPr>
-      </w:pPr>
-      <w:r>
-        <w:rPr>
-          <w:rFonts w:ascii="Garamond" w:hAnsi="Garamond" w:cs="Didot"/>
-          <w:b/>
-          <w:bCs/>
-          <w:sz w:val="30"/>
-          <w:szCs w:val="30"/>
-        </w:rPr>
-        <w:lastRenderedPageBreak/>
         <w:t>Student Advising</w:t>
       </w:r>
     </w:p>
@@ -9829,8 +10150,16 @@
               <w:rPr>
                 <w:rFonts w:ascii="Garamond" w:hAnsi="Garamond" w:cs="Didot"/>
               </w:rPr>
-              <w:t>Sophia Gunderson</w:t>
-            </w:r>
+              <w:t xml:space="preserve">Cara </w:t>
+            </w:r>
+            <w:proofErr w:type="spellStart"/>
+            <w:r>
+              <w:rPr>
+                <w:rFonts w:ascii="Garamond" w:hAnsi="Garamond" w:cs="Didot"/>
+              </w:rPr>
+              <w:t>Scancarella</w:t>
+            </w:r>
+            <w:proofErr w:type="spellEnd"/>
           </w:p>
         </w:tc>
         <w:tc>
@@ -9849,7 +10178,7 @@
               <w:rPr>
                 <w:rFonts w:ascii="Garamond" w:hAnsi="Garamond" w:cs="Didot"/>
               </w:rPr>
-              <w:t>Arts</w:t>
+              <w:t>Psychology</w:t>
             </w:r>
           </w:p>
         </w:tc>
@@ -9870,7 +10199,7 @@
               <w:rPr>
                 <w:rFonts w:ascii="Garamond" w:hAnsi="Garamond" w:cs="Didot"/>
               </w:rPr>
-              <w:t>Match Fellowship</w:t>
+              <w:t>Independent Research</w:t>
             </w:r>
           </w:p>
         </w:tc>
@@ -9921,8 +10250,16 @@
               <w:rPr>
                 <w:rFonts w:ascii="Garamond" w:hAnsi="Garamond" w:cs="Didot"/>
               </w:rPr>
-              <w:t>Jake Caselli</w:t>
-            </w:r>
+              <w:t xml:space="preserve">Meghan </w:t>
+            </w:r>
+            <w:proofErr w:type="spellStart"/>
+            <w:r>
+              <w:rPr>
+                <w:rFonts w:ascii="Garamond" w:hAnsi="Garamond" w:cs="Didot"/>
+              </w:rPr>
+              <w:t>Chedwidden</w:t>
+            </w:r>
+            <w:proofErr w:type="spellEnd"/>
           </w:p>
         </w:tc>
         <w:tc>
@@ -9941,7 +10278,7 @@
               <w:rPr>
                 <w:rFonts w:ascii="Garamond" w:hAnsi="Garamond" w:cs="Didot"/>
               </w:rPr>
-              <w:t>Sciences</w:t>
+              <w:t>Psychology</w:t>
             </w:r>
           </w:p>
         </w:tc>
@@ -9962,7 +10299,7 @@
               <w:rPr>
                 <w:rFonts w:ascii="Garamond" w:hAnsi="Garamond" w:cs="Didot"/>
               </w:rPr>
-              <w:t>Match Fellowship</w:t>
+              <w:t>Independent Research</w:t>
             </w:r>
           </w:p>
         </w:tc>
@@ -10009,20 +10346,20 @@
                 <w:rFonts w:ascii="Garamond" w:hAnsi="Garamond" w:cs="Didot"/>
               </w:rPr>
             </w:pPr>
+            <w:r>
+              <w:rPr>
+                <w:rFonts w:ascii="Garamond" w:hAnsi="Garamond" w:cs="Didot"/>
+              </w:rPr>
+              <w:t xml:space="preserve">Bilge </w:t>
+            </w:r>
             <w:proofErr w:type="spellStart"/>
             <w:r>
               <w:rPr>
                 <w:rFonts w:ascii="Garamond" w:hAnsi="Garamond" w:cs="Didot"/>
               </w:rPr>
-              <w:t>Eleanore</w:t>
+              <w:t>Koçak</w:t>
             </w:r>
             <w:proofErr w:type="spellEnd"/>
-            <w:r>
-              <w:rPr>
-                <w:rFonts w:ascii="Garamond" w:hAnsi="Garamond" w:cs="Didot"/>
-              </w:rPr>
-              <w:t xml:space="preserve"> Woodruff</w:t>
-            </w:r>
           </w:p>
         </w:tc>
         <w:tc>
@@ -10041,7 +10378,7 @@
               <w:rPr>
                 <w:rFonts w:ascii="Garamond" w:hAnsi="Garamond" w:cs="Didot"/>
               </w:rPr>
-              <w:t>Economics</w:t>
+              <w:t>Computing Science</w:t>
             </w:r>
           </w:p>
         </w:tc>
@@ -10084,7 +10421,7 @@
               <w:rPr>
                 <w:rFonts w:ascii="Garamond" w:hAnsi="Garamond" w:cs="Didot"/>
               </w:rPr>
-              <w:t>2021-Present</w:t>
+              <w:t>2022-Present</w:t>
             </w:r>
           </w:p>
         </w:tc>
@@ -10113,16 +10450,8 @@
               <w:rPr>
                 <w:rFonts w:ascii="Garamond" w:hAnsi="Garamond" w:cs="Didot"/>
               </w:rPr>
-              <w:t xml:space="preserve">Louis </w:t>
-            </w:r>
-            <w:proofErr w:type="spellStart"/>
-            <w:r>
-              <w:rPr>
-                <w:rFonts w:ascii="Garamond" w:hAnsi="Garamond" w:cs="Didot"/>
-              </w:rPr>
-              <w:t>Pitingolo</w:t>
-            </w:r>
-            <w:proofErr w:type="spellEnd"/>
+              <w:t>Chloe Abo</w:t>
+            </w:r>
           </w:p>
         </w:tc>
         <w:tc>
@@ -10141,7 +10470,7 @@
               <w:rPr>
                 <w:rFonts w:ascii="Garamond" w:hAnsi="Garamond" w:cs="Didot"/>
               </w:rPr>
-              <w:t>Computing Science</w:t>
+              <w:t>Arts</w:t>
             </w:r>
           </w:p>
         </w:tc>
@@ -10184,7 +10513,7 @@
               <w:rPr>
                 <w:rFonts w:ascii="Garamond" w:hAnsi="Garamond" w:cs="Didot"/>
               </w:rPr>
-              <w:t>2021-Present</w:t>
+              <w:t>2022-Present</w:t>
             </w:r>
           </w:p>
         </w:tc>
@@ -10213,7 +10542,7 @@
               <w:rPr>
                 <w:rFonts w:ascii="Garamond" w:hAnsi="Garamond" w:cs="Didot"/>
               </w:rPr>
-              <w:t>Chiara Rego</w:t>
+              <w:t>Sophia Gunderson</w:t>
             </w:r>
           </w:p>
         </w:tc>
@@ -10233,7 +10562,7 @@
               <w:rPr>
                 <w:rFonts w:ascii="Garamond" w:hAnsi="Garamond" w:cs="Didot"/>
               </w:rPr>
-              <w:t>Cognitive Science</w:t>
+              <w:t>Arts</w:t>
             </w:r>
           </w:p>
         </w:tc>
@@ -10254,7 +10583,7 @@
               <w:rPr>
                 <w:rFonts w:ascii="Garamond" w:hAnsi="Garamond" w:cs="Didot"/>
               </w:rPr>
-              <w:t>Independent Research</w:t>
+              <w:t>Match Fellowship</w:t>
             </w:r>
           </w:p>
         </w:tc>
@@ -10276,7 +10605,7 @@
               <w:rPr>
                 <w:rFonts w:ascii="Garamond" w:hAnsi="Garamond" w:cs="Didot"/>
               </w:rPr>
-              <w:t>2021-Present</w:t>
+              <w:t>2022-Present</w:t>
             </w:r>
           </w:p>
         </w:tc>
@@ -10305,16 +10634,8 @@
               <w:rPr>
                 <w:rFonts w:ascii="Garamond" w:hAnsi="Garamond" w:cs="Didot"/>
               </w:rPr>
-              <w:t xml:space="preserve">Olivia </w:t>
-            </w:r>
-            <w:proofErr w:type="spellStart"/>
-            <w:r>
-              <w:rPr>
-                <w:rFonts w:ascii="Garamond" w:hAnsi="Garamond" w:cs="Didot"/>
-              </w:rPr>
-              <w:t>Tigri</w:t>
-            </w:r>
-            <w:proofErr w:type="spellEnd"/>
+              <w:t>Jake Caselli</w:t>
+            </w:r>
           </w:p>
         </w:tc>
         <w:tc>
@@ -10333,7 +10654,7 @@
               <w:rPr>
                 <w:rFonts w:ascii="Garamond" w:hAnsi="Garamond" w:cs="Didot"/>
               </w:rPr>
-              <w:t>Cognitive Sci/Spanish</w:t>
+              <w:t>Sciences</w:t>
             </w:r>
           </w:p>
         </w:tc>
@@ -10354,7 +10675,7 @@
               <w:rPr>
                 <w:rFonts w:ascii="Garamond" w:hAnsi="Garamond" w:cs="Didot"/>
               </w:rPr>
-              <w:t>Independent Research</w:t>
+              <w:t>Match Fellowship</w:t>
             </w:r>
           </w:p>
         </w:tc>
@@ -10376,7 +10697,7 @@
               <w:rPr>
                 <w:rFonts w:ascii="Garamond" w:hAnsi="Garamond" w:cs="Didot"/>
               </w:rPr>
-              <w:t>2021-Present</w:t>
+              <w:t>2022-Present</w:t>
             </w:r>
           </w:p>
         </w:tc>
@@ -10401,11 +10722,19 @@
                 <w:rFonts w:ascii="Garamond" w:hAnsi="Garamond" w:cs="Didot"/>
               </w:rPr>
             </w:pPr>
-            <w:r>
-              <w:rPr>
-                <w:rFonts w:ascii="Garamond" w:hAnsi="Garamond" w:cs="Didot"/>
-              </w:rPr>
-              <w:t>Christian Schaffer</w:t>
+            <w:proofErr w:type="spellStart"/>
+            <w:r>
+              <w:rPr>
+                <w:rFonts w:ascii="Garamond" w:hAnsi="Garamond" w:cs="Didot"/>
+              </w:rPr>
+              <w:t>Eleanore</w:t>
+            </w:r>
+            <w:proofErr w:type="spellEnd"/>
+            <w:r>
+              <w:rPr>
+                <w:rFonts w:ascii="Garamond" w:hAnsi="Garamond" w:cs="Didot"/>
+              </w:rPr>
+              <w:t xml:space="preserve"> Woodruff</w:t>
             </w:r>
           </w:p>
         </w:tc>
@@ -10425,7 +10754,7 @@
               <w:rPr>
                 <w:rFonts w:ascii="Garamond" w:hAnsi="Garamond" w:cs="Didot"/>
               </w:rPr>
-              <w:t>Spanish</w:t>
+              <w:t>Economics</w:t>
             </w:r>
           </w:p>
         </w:tc>
@@ -10468,7 +10797,7 @@
               <w:rPr>
                 <w:rFonts w:ascii="Garamond" w:hAnsi="Garamond" w:cs="Didot"/>
               </w:rPr>
-              <w:t>2021-Present</w:t>
+              <w:t>2021-2022</w:t>
             </w:r>
           </w:p>
         </w:tc>
@@ -10497,8 +10826,16 @@
               <w:rPr>
                 <w:rFonts w:ascii="Garamond" w:hAnsi="Garamond" w:cs="Didot"/>
               </w:rPr>
-              <w:t>Serena Matos</w:t>
-            </w:r>
+              <w:t xml:space="preserve">Louis </w:t>
+            </w:r>
+            <w:proofErr w:type="spellStart"/>
+            <w:r>
+              <w:rPr>
+                <w:rFonts w:ascii="Garamond" w:hAnsi="Garamond" w:cs="Didot"/>
+              </w:rPr>
+              <w:t>Pitingolo</w:t>
+            </w:r>
+            <w:proofErr w:type="spellEnd"/>
           </w:p>
         </w:tc>
         <w:tc>
@@ -10517,7 +10854,7 @@
               <w:rPr>
                 <w:rFonts w:ascii="Garamond" w:hAnsi="Garamond" w:cs="Didot"/>
               </w:rPr>
-              <w:t>Spanish</w:t>
+              <w:t>Computing Science</w:t>
             </w:r>
           </w:p>
         </w:tc>
@@ -10560,7 +10897,7 @@
               <w:rPr>
                 <w:rFonts w:ascii="Garamond" w:hAnsi="Garamond" w:cs="Didot"/>
               </w:rPr>
-              <w:t>2021-Present</w:t>
+              <w:t>2021-2022</w:t>
             </w:r>
           </w:p>
         </w:tc>
@@ -10589,7 +10926,7 @@
               <w:rPr>
                 <w:rFonts w:ascii="Garamond" w:hAnsi="Garamond" w:cs="Didot"/>
               </w:rPr>
-              <w:t>Samantha Mills</w:t>
+              <w:t>Chiara Rego</w:t>
             </w:r>
           </w:p>
         </w:tc>
@@ -10652,13 +10989,7 @@
               <w:rPr>
                 <w:rFonts w:ascii="Garamond" w:hAnsi="Garamond" w:cs="Didot"/>
               </w:rPr>
-              <w:t>2021-</w:t>
-            </w:r>
-            <w:r>
-              <w:rPr>
-                <w:rFonts w:ascii="Garamond" w:hAnsi="Garamond" w:cs="Didot"/>
-              </w:rPr>
-              <w:t>2021</w:t>
+              <w:t>2021-2022</w:t>
             </w:r>
           </w:p>
         </w:tc>
@@ -10687,8 +11018,16 @@
               <w:rPr>
                 <w:rFonts w:ascii="Garamond" w:hAnsi="Garamond" w:cs="Didot"/>
               </w:rPr>
-              <w:t>Xin (Sophia) Tong</w:t>
-            </w:r>
+              <w:t xml:space="preserve">Olivia </w:t>
+            </w:r>
+            <w:proofErr w:type="spellStart"/>
+            <w:r>
+              <w:rPr>
+                <w:rFonts w:ascii="Garamond" w:hAnsi="Garamond" w:cs="Didot"/>
+              </w:rPr>
+              <w:t>Tigri</w:t>
+            </w:r>
+            <w:proofErr w:type="spellEnd"/>
           </w:p>
         </w:tc>
         <w:tc>
@@ -10707,7 +11046,7 @@
               <w:rPr>
                 <w:rFonts w:ascii="Garamond" w:hAnsi="Garamond" w:cs="Didot"/>
               </w:rPr>
-              <w:t>Computing Science</w:t>
+              <w:t>Cognitive Sci/Spanish</w:t>
             </w:r>
           </w:p>
         </w:tc>
@@ -10750,13 +11089,7 @@
               <w:rPr>
                 <w:rFonts w:ascii="Garamond" w:hAnsi="Garamond" w:cs="Didot"/>
               </w:rPr>
-              <w:t>2021-</w:t>
-            </w:r>
-            <w:r>
-              <w:rPr>
-                <w:rFonts w:ascii="Garamond" w:hAnsi="Garamond" w:cs="Didot"/>
-              </w:rPr>
-              <w:t>2021</w:t>
+              <w:t>2021-2022</w:t>
             </w:r>
           </w:p>
         </w:tc>
@@ -10781,19 +11114,11 @@
                 <w:rFonts w:ascii="Garamond" w:hAnsi="Garamond" w:cs="Didot"/>
               </w:rPr>
             </w:pPr>
-            <w:proofErr w:type="spellStart"/>
-            <w:r>
-              <w:rPr>
-                <w:rFonts w:ascii="Garamond" w:hAnsi="Garamond" w:cs="Didot"/>
-              </w:rPr>
-              <w:t>Siyu</w:t>
-            </w:r>
-            <w:proofErr w:type="spellEnd"/>
-            <w:r>
-              <w:rPr>
-                <w:rFonts w:ascii="Garamond" w:hAnsi="Garamond" w:cs="Didot"/>
-              </w:rPr>
-              <w:t xml:space="preserve"> Lin</w:t>
+            <w:r>
+              <w:rPr>
+                <w:rFonts w:ascii="Garamond" w:hAnsi="Garamond" w:cs="Didot"/>
+              </w:rPr>
+              <w:t>Christian Schaffer</w:t>
             </w:r>
           </w:p>
         </w:tc>
@@ -10813,7 +11138,7 @@
               <w:rPr>
                 <w:rFonts w:ascii="Garamond" w:hAnsi="Garamond" w:cs="Didot"/>
               </w:rPr>
-              <w:t>Cognitive Science</w:t>
+              <w:t>Spanish</w:t>
             </w:r>
           </w:p>
         </w:tc>
@@ -10834,7 +11159,7 @@
               <w:rPr>
                 <w:rFonts w:ascii="Garamond" w:hAnsi="Garamond" w:cs="Didot"/>
               </w:rPr>
-              <w:t>MS Thesis Committee</w:t>
+              <w:t>Independent Research</w:t>
             </w:r>
           </w:p>
         </w:tc>
@@ -10856,13 +11181,383 @@
               <w:rPr>
                 <w:rFonts w:ascii="Garamond" w:hAnsi="Garamond" w:cs="Didot"/>
               </w:rPr>
-              <w:t>2020-</w:t>
-            </w:r>
-            <w:r>
-              <w:rPr>
-                <w:rFonts w:ascii="Garamond" w:hAnsi="Garamond" w:cs="Didot"/>
-              </w:rPr>
-              <w:t>2021</w:t>
+              <w:t>2021-Present</w:t>
+            </w:r>
+          </w:p>
+        </w:tc>
+      </w:tr>
+      <w:tr>
+        <w:trPr>
+          <w:gridBefore w:val="1"/>
+          <w:wBefore w:w="141" w:type="pct"/>
+        </w:trPr>
+        <w:tc>
+          <w:tcPr>
+            <w:tcW w:w="1307" w:type="pct"/>
+            <w:gridSpan w:val="2"/>
+            <w:shd w:val="clear" w:color="auto" w:fill="auto"/>
+          </w:tcPr>
+          <w:p>
+            <w:pPr>
+              <w:pStyle w:val="NoSpacing"/>
+              <w:contextualSpacing/>
+              <w:jc w:val="both"/>
+              <w:rPr>
+                <w:rFonts w:ascii="Garamond" w:hAnsi="Garamond" w:cs="Didot"/>
+              </w:rPr>
+            </w:pPr>
+            <w:r>
+              <w:rPr>
+                <w:rFonts w:ascii="Garamond" w:hAnsi="Garamond" w:cs="Didot"/>
+              </w:rPr>
+              <w:t>Serena Matos</w:t>
+            </w:r>
+          </w:p>
+        </w:tc>
+        <w:tc>
+          <w:tcPr>
+            <w:tcW w:w="1307" w:type="pct"/>
+          </w:tcPr>
+          <w:p>
+            <w:pPr>
+              <w:pStyle w:val="NoSpacing"/>
+              <w:contextualSpacing/>
+              <w:rPr>
+                <w:rFonts w:ascii="Garamond" w:hAnsi="Garamond" w:cs="Didot"/>
+              </w:rPr>
+            </w:pPr>
+            <w:r>
+              <w:rPr>
+                <w:rFonts w:ascii="Garamond" w:hAnsi="Garamond" w:cs="Didot"/>
+              </w:rPr>
+              <w:t>Spanish</w:t>
+            </w:r>
+          </w:p>
+        </w:tc>
+        <w:tc>
+          <w:tcPr>
+            <w:tcW w:w="1307" w:type="pct"/>
+            <w:gridSpan w:val="2"/>
+          </w:tcPr>
+          <w:p>
+            <w:pPr>
+              <w:pStyle w:val="NoSpacing"/>
+              <w:contextualSpacing/>
+              <w:rPr>
+                <w:rFonts w:ascii="Garamond" w:hAnsi="Garamond" w:cs="Didot"/>
+              </w:rPr>
+            </w:pPr>
+            <w:r>
+              <w:rPr>
+                <w:rFonts w:ascii="Garamond" w:hAnsi="Garamond" w:cs="Didot"/>
+              </w:rPr>
+              <w:t>Independent Research</w:t>
+            </w:r>
+          </w:p>
+        </w:tc>
+        <w:tc>
+          <w:tcPr>
+            <w:tcW w:w="938" w:type="pct"/>
+            <w:shd w:val="clear" w:color="auto" w:fill="auto"/>
+          </w:tcPr>
+          <w:p>
+            <w:pPr>
+              <w:pStyle w:val="NoSpacing"/>
+              <w:contextualSpacing/>
+              <w:jc w:val="right"/>
+              <w:rPr>
+                <w:rFonts w:ascii="Garamond" w:hAnsi="Garamond" w:cs="Didot"/>
+              </w:rPr>
+            </w:pPr>
+            <w:r>
+              <w:rPr>
+                <w:rFonts w:ascii="Garamond" w:hAnsi="Garamond" w:cs="Didot"/>
+              </w:rPr>
+              <w:t>2021-Present</w:t>
+            </w:r>
+          </w:p>
+        </w:tc>
+      </w:tr>
+      <w:tr>
+        <w:trPr>
+          <w:gridBefore w:val="1"/>
+          <w:wBefore w:w="141" w:type="pct"/>
+        </w:trPr>
+        <w:tc>
+          <w:tcPr>
+            <w:tcW w:w="1307" w:type="pct"/>
+            <w:gridSpan w:val="2"/>
+            <w:shd w:val="clear" w:color="auto" w:fill="auto"/>
+          </w:tcPr>
+          <w:p>
+            <w:pPr>
+              <w:pStyle w:val="NoSpacing"/>
+              <w:contextualSpacing/>
+              <w:jc w:val="both"/>
+              <w:rPr>
+                <w:rFonts w:ascii="Garamond" w:hAnsi="Garamond" w:cs="Didot"/>
+              </w:rPr>
+            </w:pPr>
+            <w:r>
+              <w:rPr>
+                <w:rFonts w:ascii="Garamond" w:hAnsi="Garamond" w:cs="Didot"/>
+              </w:rPr>
+              <w:t>Samantha Mills</w:t>
+            </w:r>
+          </w:p>
+        </w:tc>
+        <w:tc>
+          <w:tcPr>
+            <w:tcW w:w="1307" w:type="pct"/>
+          </w:tcPr>
+          <w:p>
+            <w:pPr>
+              <w:pStyle w:val="NoSpacing"/>
+              <w:contextualSpacing/>
+              <w:rPr>
+                <w:rFonts w:ascii="Garamond" w:hAnsi="Garamond" w:cs="Didot"/>
+              </w:rPr>
+            </w:pPr>
+            <w:r>
+              <w:rPr>
+                <w:rFonts w:ascii="Garamond" w:hAnsi="Garamond" w:cs="Didot"/>
+              </w:rPr>
+              <w:t>Cognitive Science</w:t>
+            </w:r>
+          </w:p>
+        </w:tc>
+        <w:tc>
+          <w:tcPr>
+            <w:tcW w:w="1307" w:type="pct"/>
+            <w:gridSpan w:val="2"/>
+          </w:tcPr>
+          <w:p>
+            <w:pPr>
+              <w:pStyle w:val="NoSpacing"/>
+              <w:contextualSpacing/>
+              <w:rPr>
+                <w:rFonts w:ascii="Garamond" w:hAnsi="Garamond" w:cs="Didot"/>
+              </w:rPr>
+            </w:pPr>
+            <w:r>
+              <w:rPr>
+                <w:rFonts w:ascii="Garamond" w:hAnsi="Garamond" w:cs="Didot"/>
+              </w:rPr>
+              <w:t>Independent Research</w:t>
+            </w:r>
+          </w:p>
+        </w:tc>
+        <w:tc>
+          <w:tcPr>
+            <w:tcW w:w="938" w:type="pct"/>
+            <w:shd w:val="clear" w:color="auto" w:fill="auto"/>
+          </w:tcPr>
+          <w:p>
+            <w:pPr>
+              <w:pStyle w:val="NoSpacing"/>
+              <w:contextualSpacing/>
+              <w:jc w:val="right"/>
+              <w:rPr>
+                <w:rFonts w:ascii="Garamond" w:hAnsi="Garamond" w:cs="Didot"/>
+              </w:rPr>
+            </w:pPr>
+            <w:r>
+              <w:rPr>
+                <w:rFonts w:ascii="Garamond" w:hAnsi="Garamond" w:cs="Didot"/>
+              </w:rPr>
+              <w:t>2021-2021</w:t>
+            </w:r>
+          </w:p>
+        </w:tc>
+      </w:tr>
+      <w:tr>
+        <w:trPr>
+          <w:gridBefore w:val="1"/>
+          <w:wBefore w:w="141" w:type="pct"/>
+        </w:trPr>
+        <w:tc>
+          <w:tcPr>
+            <w:tcW w:w="1307" w:type="pct"/>
+            <w:gridSpan w:val="2"/>
+            <w:shd w:val="clear" w:color="auto" w:fill="auto"/>
+          </w:tcPr>
+          <w:p>
+            <w:pPr>
+              <w:pStyle w:val="NoSpacing"/>
+              <w:contextualSpacing/>
+              <w:jc w:val="both"/>
+              <w:rPr>
+                <w:rFonts w:ascii="Garamond" w:hAnsi="Garamond" w:cs="Didot"/>
+              </w:rPr>
+            </w:pPr>
+            <w:r>
+              <w:rPr>
+                <w:rFonts w:ascii="Garamond" w:hAnsi="Garamond" w:cs="Didot"/>
+              </w:rPr>
+              <w:t>Xin (Sophia) Tong</w:t>
+            </w:r>
+          </w:p>
+        </w:tc>
+        <w:tc>
+          <w:tcPr>
+            <w:tcW w:w="1307" w:type="pct"/>
+          </w:tcPr>
+          <w:p>
+            <w:pPr>
+              <w:pStyle w:val="NoSpacing"/>
+              <w:contextualSpacing/>
+              <w:rPr>
+                <w:rFonts w:ascii="Garamond" w:hAnsi="Garamond" w:cs="Didot"/>
+              </w:rPr>
+            </w:pPr>
+            <w:r>
+              <w:rPr>
+                <w:rFonts w:ascii="Garamond" w:hAnsi="Garamond" w:cs="Didot"/>
+              </w:rPr>
+              <w:t>Computing Science</w:t>
+            </w:r>
+          </w:p>
+        </w:tc>
+        <w:tc>
+          <w:tcPr>
+            <w:tcW w:w="1307" w:type="pct"/>
+            <w:gridSpan w:val="2"/>
+          </w:tcPr>
+          <w:p>
+            <w:pPr>
+              <w:pStyle w:val="NoSpacing"/>
+              <w:contextualSpacing/>
+              <w:rPr>
+                <w:rFonts w:ascii="Garamond" w:hAnsi="Garamond" w:cs="Didot"/>
+              </w:rPr>
+            </w:pPr>
+            <w:r>
+              <w:rPr>
+                <w:rFonts w:ascii="Garamond" w:hAnsi="Garamond" w:cs="Didot"/>
+              </w:rPr>
+              <w:t>Independent Research</w:t>
+            </w:r>
+          </w:p>
+        </w:tc>
+        <w:tc>
+          <w:tcPr>
+            <w:tcW w:w="938" w:type="pct"/>
+            <w:shd w:val="clear" w:color="auto" w:fill="auto"/>
+          </w:tcPr>
+          <w:p>
+            <w:pPr>
+              <w:pStyle w:val="NoSpacing"/>
+              <w:contextualSpacing/>
+              <w:jc w:val="right"/>
+              <w:rPr>
+                <w:rFonts w:ascii="Garamond" w:hAnsi="Garamond" w:cs="Didot"/>
+              </w:rPr>
+            </w:pPr>
+            <w:r>
+              <w:rPr>
+                <w:rFonts w:ascii="Garamond" w:hAnsi="Garamond" w:cs="Didot"/>
+              </w:rPr>
+              <w:t>2021-2021</w:t>
+            </w:r>
+          </w:p>
+        </w:tc>
+      </w:tr>
+      <w:tr>
+        <w:trPr>
+          <w:gridBefore w:val="1"/>
+          <w:wBefore w:w="141" w:type="pct"/>
+        </w:trPr>
+        <w:tc>
+          <w:tcPr>
+            <w:tcW w:w="1307" w:type="pct"/>
+            <w:gridSpan w:val="2"/>
+            <w:shd w:val="clear" w:color="auto" w:fill="auto"/>
+          </w:tcPr>
+          <w:p>
+            <w:pPr>
+              <w:pStyle w:val="NoSpacing"/>
+              <w:contextualSpacing/>
+              <w:jc w:val="both"/>
+              <w:rPr>
+                <w:rFonts w:ascii="Garamond" w:hAnsi="Garamond" w:cs="Didot"/>
+              </w:rPr>
+            </w:pPr>
+            <w:proofErr w:type="spellStart"/>
+            <w:r>
+              <w:rPr>
+                <w:rFonts w:ascii="Garamond" w:hAnsi="Garamond" w:cs="Didot"/>
+              </w:rPr>
+              <w:t>Siyu</w:t>
+            </w:r>
+            <w:proofErr w:type="spellEnd"/>
+            <w:r>
+              <w:rPr>
+                <w:rFonts w:ascii="Garamond" w:hAnsi="Garamond" w:cs="Didot"/>
+              </w:rPr>
+              <w:t xml:space="preserve"> Lin</w:t>
+            </w:r>
+          </w:p>
+        </w:tc>
+        <w:tc>
+          <w:tcPr>
+            <w:tcW w:w="1307" w:type="pct"/>
+          </w:tcPr>
+          <w:p>
+            <w:pPr>
+              <w:pStyle w:val="NoSpacing"/>
+              <w:contextualSpacing/>
+              <w:rPr>
+                <w:rFonts w:ascii="Garamond" w:hAnsi="Garamond" w:cs="Didot"/>
+              </w:rPr>
+            </w:pPr>
+            <w:r>
+              <w:rPr>
+                <w:rFonts w:ascii="Garamond" w:hAnsi="Garamond" w:cs="Didot"/>
+              </w:rPr>
+              <w:t>Cognitive Science</w:t>
+            </w:r>
+          </w:p>
+        </w:tc>
+        <w:tc>
+          <w:tcPr>
+            <w:tcW w:w="1307" w:type="pct"/>
+            <w:gridSpan w:val="2"/>
+          </w:tcPr>
+          <w:p>
+            <w:pPr>
+              <w:pStyle w:val="NoSpacing"/>
+              <w:contextualSpacing/>
+              <w:rPr>
+                <w:rFonts w:ascii="Garamond" w:hAnsi="Garamond" w:cs="Didot"/>
+              </w:rPr>
+            </w:pPr>
+            <w:r>
+              <w:rPr>
+                <w:rFonts w:ascii="Garamond" w:hAnsi="Garamond" w:cs="Didot"/>
+              </w:rPr>
+              <w:t>MS Thesis Committee</w:t>
+            </w:r>
+          </w:p>
+        </w:tc>
+        <w:tc>
+          <w:tcPr>
+            <w:tcW w:w="938" w:type="pct"/>
+            <w:shd w:val="clear" w:color="auto" w:fill="auto"/>
+          </w:tcPr>
+          <w:p>
+            <w:pPr>
+              <w:pStyle w:val="NoSpacing"/>
+              <w:contextualSpacing/>
+              <w:jc w:val="right"/>
+              <w:rPr>
+                <w:rFonts w:ascii="Garamond" w:hAnsi="Garamond" w:cs="Didot"/>
+              </w:rPr>
+            </w:pPr>
+            <w:r>
+              <w:rPr>
+                <w:rFonts w:ascii="Garamond" w:hAnsi="Garamond" w:cs="Didot"/>
+              </w:rPr>
+              <w:t>2020-2021</w:t>
             </w:r>
           </w:p>
         </w:tc>
@@ -11055,7 +11750,7 @@
               <w:rPr>
                 <w:rFonts w:ascii="Garamond" w:hAnsi="Garamond" w:cs="Didot"/>
               </w:rPr>
-              <w:t>2020-Present</w:t>
+              <w:t>2020-2022</w:t>
             </w:r>
           </w:p>
         </w:tc>
@@ -11716,6 +12411,7 @@
           <w:iCs/>
           <w:lang w:bidi="en-US"/>
         </w:rPr>
+        <w:lastRenderedPageBreak/>
         <w:t>https://www.inquirer.com/news/philadelphia/philly-accent-philadelphia-english-words-20190215.html</w:t>
       </w:r>
     </w:p>
@@ -11834,6 +12530,9 @@
     </w:p>
     <w:p>
       <w:pPr>
+        <w:pStyle w:val="NoSpacing"/>
+        <w:contextualSpacing/>
+        <w:jc w:val="both"/>
         <w:rPr>
           <w:rFonts w:ascii="Garamond" w:hAnsi="Garamond" w:cs="Didot"/>
           <w:b/>
@@ -11850,31 +12549,6 @@
           <w:sz w:val="30"/>
           <w:szCs w:val="30"/>
         </w:rPr>
-        <w:br w:type="page"/>
-      </w:r>
-    </w:p>
-    <w:p>
-      <w:pPr>
-        <w:pStyle w:val="NoSpacing"/>
-        <w:contextualSpacing/>
-        <w:jc w:val="both"/>
-        <w:rPr>
-          <w:rFonts w:ascii="Garamond" w:hAnsi="Garamond" w:cs="Didot"/>
-          <w:b/>
-          <w:bCs/>
-          <w:sz w:val="30"/>
-          <w:szCs w:val="30"/>
-        </w:rPr>
-      </w:pPr>
-      <w:r>
-        <w:rPr>
-          <w:rFonts w:ascii="Garamond" w:hAnsi="Garamond" w:cs="Didot"/>
-          <w:b/>
-          <w:bCs/>
-          <w:sz w:val="30"/>
-          <w:szCs w:val="30"/>
-        </w:rPr>
-        <w:lastRenderedPageBreak/>
         <w:t>Membership in Academic Organizations</w:t>
       </w:r>
     </w:p>
@@ -11927,7 +12601,19 @@
               <w:rPr>
                 <w:rFonts w:ascii="Garamond" w:hAnsi="Garamond" w:cs="Didot"/>
               </w:rPr>
-              <w:t>Acoustical Society of America; Association for Laboratory Phonology; Linguistic Society of America; Phi Beta Kappa; Phi Kappa Phi</w:t>
+              <w:t xml:space="preserve">Acoustical Society of America; </w:t>
+            </w:r>
+            <w:r>
+              <w:rPr>
+                <w:rFonts w:ascii="Garamond" w:hAnsi="Garamond" w:cs="Didot"/>
+              </w:rPr>
+              <w:t xml:space="preserve">Psychonomic Society; </w:t>
+            </w:r>
+            <w:r>
+              <w:rPr>
+                <w:rFonts w:ascii="Garamond" w:hAnsi="Garamond" w:cs="Didot"/>
+              </w:rPr>
+              <w:t>Association for Laboratory Phonology; Linguistic Society of America; Phi Beta Kappa; Phi Kappa Phi</w:t>
             </w:r>
           </w:p>
           <w:p>
@@ -12413,7 +13099,6 @@
                 <w:lang w:val="es-ES"/>
               </w:rPr>
             </w:pPr>
-            <w:proofErr w:type="spellStart"/>
             <w:r>
               <w:rPr>
                 <w:rFonts w:ascii="Garamond" w:hAnsi="Garamond" w:cs="Didot"/>
@@ -12422,7 +13107,6 @@
               </w:rPr>
               <w:t>Native</w:t>
             </w:r>
-            <w:proofErr w:type="spellEnd"/>
           </w:p>
         </w:tc>
       </w:tr>
@@ -12474,7 +13158,7 @@
                 <w:iCs/>
                 <w:lang w:val="es-ES"/>
               </w:rPr>
-              <w:t>Near-native</w:t>
+              <w:t>Near</w:t>
             </w:r>
             <w:proofErr w:type="spellEnd"/>
             <w:r>
@@ -12483,7 +13167,7 @@
                 <w:iCs/>
                 <w:lang w:val="es-ES"/>
               </w:rPr>
-              <w:t xml:space="preserve"> (C.E.L.U-Avanzado, muy bien)</w:t>
+              <w:t>-native (C.E.L.U-Avanzado, muy bien)</w:t>
             </w:r>
           </w:p>
         </w:tc>
@@ -12630,7 +13314,6 @@
                 <w:lang w:val="es-ES"/>
               </w:rPr>
             </w:pPr>
-            <w:proofErr w:type="spellStart"/>
             <w:r>
               <w:rPr>
                 <w:rFonts w:ascii="Garamond" w:hAnsi="Garamond" w:cs="Didot"/>
@@ -12639,7 +13322,6 @@
               </w:rPr>
               <w:t>Elementary</w:t>
             </w:r>
-            <w:proofErr w:type="spellEnd"/>
           </w:p>
         </w:tc>
       </w:tr>
@@ -12670,7 +13352,7 @@
 </file>
 
 <file path=word/endnotes.xml><?xml version="1.0" encoding="utf-8"?>
-<w:endnotes xmlns:wpc="http://schemas.microsoft.com/office/word/2010/wordprocessingCanvas" xmlns:cx="http://schemas.microsoft.com/office/drawing/2014/chartex" xmlns:cx1="http://schemas.microsoft.com/office/drawing/2015/9/8/chartex" xmlns:cx2="http://schemas.microsoft.com/office/drawing/2015/10/21/chartex" xmlns:cx3="http://schemas.microsoft.com/office/drawing/2016/5/9/chartex" xmlns:cx4="http://schemas.microsoft.com/office/drawing/2016/5/10/chartex" xmlns:cx5="http://schemas.microsoft.com/office/drawing/2016/5/11/chartex" xmlns:cx6="http://schemas.microsoft.com/office/drawing/2016/5/12/chartex" xmlns:cx7="http://schemas.microsoft.com/office/drawing/2016/5/13/chartex" xmlns:cx8="http://schemas.microsoft.com/office/drawing/2016/5/14/chartex" xmlns:mc="http://schemas.openxmlformats.org/markup-compatibility/2006" xmlns:aink="http://schemas.microsoft.com/office/drawing/2016/ink" xmlns:am3d="http://schemas.microsoft.com/office/drawing/2017/model3d" xmlns:o="urn:schemas-microsoft-com:office:office" xmlns:r="http://schemas.openxmlformats.org/officeDocument/2006/relationships" xmlns:m="http://schemas.openxmlformats.org/officeDocument/2006/math" xmlns:v="urn:schemas-microsoft-com:vml" xmlns:wp14="http://schemas.microsoft.com/office/word/2010/wordprocessingDrawing" xmlns:wp="http://schemas.openxmlformats.org/drawingml/2006/wordprocessingDrawing" xmlns:w10="urn:schemas-microsoft-com:office:word" xmlns:w="http://schemas.openxmlformats.org/wordprocessingml/2006/main" xmlns:w14="http://schemas.microsoft.com/office/word/2010/wordml" xmlns:w15="http://schemas.microsoft.com/office/word/2012/wordml" xmlns:w16cex="http://schemas.microsoft.com/office/word/2018/wordml/cex" xmlns:w16cid="http://schemas.microsoft.com/office/word/2016/wordml/cid" xmlns:w16="http://schemas.microsoft.com/office/word/2018/wordml" xmlns:w16sdtdh="http://schemas.microsoft.com/office/word/2020/wordml/sdtdatahash" xmlns:w16se="http://schemas.microsoft.com/office/word/2015/wordml/symex" xmlns:wpg="http://schemas.microsoft.com/office/word/2010/wordprocessingGroup" xmlns:wpi="http://schemas.microsoft.com/office/word/2010/wordprocessingInk" xmlns:wne="http://schemas.microsoft.com/office/word/2006/wordml" xmlns:wps="http://schemas.microsoft.com/office/word/2010/wordprocessingShape" mc:Ignorable="w14 w15 w16se w16cid w16 w16cex w16sdtdh wp14">
+<w:endnotes xmlns:wpc="http://schemas.microsoft.com/office/word/2010/wordprocessingCanvas" xmlns:cx="http://schemas.microsoft.com/office/drawing/2014/chartex" xmlns:cx1="http://schemas.microsoft.com/office/drawing/2015/9/8/chartex" xmlns:cx2="http://schemas.microsoft.com/office/drawing/2015/10/21/chartex" xmlns:cx3="http://schemas.microsoft.com/office/drawing/2016/5/9/chartex" xmlns:cx4="http://schemas.microsoft.com/office/drawing/2016/5/10/chartex" xmlns:cx5="http://schemas.microsoft.com/office/drawing/2016/5/11/chartex" xmlns:cx6="http://schemas.microsoft.com/office/drawing/2016/5/12/chartex" xmlns:cx7="http://schemas.microsoft.com/office/drawing/2016/5/13/chartex" xmlns:cx8="http://schemas.microsoft.com/office/drawing/2016/5/14/chartex" xmlns:mc="http://schemas.openxmlformats.org/markup-compatibility/2006" xmlns:aink="http://schemas.microsoft.com/office/drawing/2016/ink" xmlns:am3d="http://schemas.microsoft.com/office/drawing/2017/model3d" xmlns:o="urn:schemas-microsoft-com:office:office" xmlns:oel="http://schemas.microsoft.com/office/2019/extlst" xmlns:r="http://schemas.openxmlformats.org/officeDocument/2006/relationships" xmlns:m="http://schemas.openxmlformats.org/officeDocument/2006/math" xmlns:v="urn:schemas-microsoft-com:vml" xmlns:wp14="http://schemas.microsoft.com/office/word/2010/wordprocessingDrawing" xmlns:wp="http://schemas.openxmlformats.org/drawingml/2006/wordprocessingDrawing" xmlns:w10="urn:schemas-microsoft-com:office:word" xmlns:w="http://schemas.openxmlformats.org/wordprocessingml/2006/main" xmlns:w14="http://schemas.microsoft.com/office/word/2010/wordml" xmlns:w15="http://schemas.microsoft.com/office/word/2012/wordml" xmlns:w16cex="http://schemas.microsoft.com/office/word/2018/wordml/cex" xmlns:w16cid="http://schemas.microsoft.com/office/word/2016/wordml/cid" xmlns:w16="http://schemas.microsoft.com/office/word/2018/wordml" xmlns:w16sdtdh="http://schemas.microsoft.com/office/word/2020/wordml/sdtdatahash" xmlns:w16se="http://schemas.microsoft.com/office/word/2015/wordml/symex" xmlns:wpg="http://schemas.microsoft.com/office/word/2010/wordprocessingGroup" xmlns:wpi="http://schemas.microsoft.com/office/word/2010/wordprocessingInk" xmlns:wne="http://schemas.microsoft.com/office/word/2006/wordml" xmlns:wps="http://schemas.microsoft.com/office/word/2010/wordprocessingShape" mc:Ignorable="w14 w15 w16se w16cid w16 w16cex w16sdtdh wp14">
   <w:endnote w:type="separator" w:id="-1">
     <w:p>
       <w:r>
@@ -12689,7 +13371,7 @@
 </file>
 
 <file path=word/footer1.xml><?xml version="1.0" encoding="utf-8"?>
-<w:ftr xmlns:wpc="http://schemas.microsoft.com/office/word/2010/wordprocessingCanvas" xmlns:cx="http://schemas.microsoft.com/office/drawing/2014/chartex" xmlns:cx1="http://schemas.microsoft.com/office/drawing/2015/9/8/chartex" xmlns:cx2="http://schemas.microsoft.com/office/drawing/2015/10/21/chartex" xmlns:cx3="http://schemas.microsoft.com/office/drawing/2016/5/9/chartex" xmlns:cx4="http://schemas.microsoft.com/office/drawing/2016/5/10/chartex" xmlns:cx5="http://schemas.microsoft.com/office/drawing/2016/5/11/chartex" xmlns:cx6="http://schemas.microsoft.com/office/drawing/2016/5/12/chartex" xmlns:cx7="http://schemas.microsoft.com/office/drawing/2016/5/13/chartex" xmlns:cx8="http://schemas.microsoft.com/office/drawing/2016/5/14/chartex" xmlns:mc="http://schemas.openxmlformats.org/markup-compatibility/2006" xmlns:aink="http://schemas.microsoft.com/office/drawing/2016/ink" xmlns:am3d="http://schemas.microsoft.com/office/drawing/2017/model3d" xmlns:o="urn:schemas-microsoft-com:office:office" xmlns:r="http://schemas.openxmlformats.org/officeDocument/2006/relationships" xmlns:m="http://schemas.openxmlformats.org/officeDocument/2006/math" xmlns:v="urn:schemas-microsoft-com:vml" xmlns:wp14="http://schemas.microsoft.com/office/word/2010/wordprocessingDrawing" xmlns:wp="http://schemas.openxmlformats.org/drawingml/2006/wordprocessingDrawing" xmlns:w10="urn:schemas-microsoft-com:office:word" xmlns:w="http://schemas.openxmlformats.org/wordprocessingml/2006/main" xmlns:w14="http://schemas.microsoft.com/office/word/2010/wordml" xmlns:w15="http://schemas.microsoft.com/office/word/2012/wordml" xmlns:w16cex="http://schemas.microsoft.com/office/word/2018/wordml/cex" xmlns:w16cid="http://schemas.microsoft.com/office/word/2016/wordml/cid" xmlns:w16="http://schemas.microsoft.com/office/word/2018/wordml" xmlns:w16sdtdh="http://schemas.microsoft.com/office/word/2020/wordml/sdtdatahash" xmlns:w16se="http://schemas.microsoft.com/office/word/2015/wordml/symex" xmlns:wpg="http://schemas.microsoft.com/office/word/2010/wordprocessingGroup" xmlns:wpi="http://schemas.microsoft.com/office/word/2010/wordprocessingInk" xmlns:wne="http://schemas.microsoft.com/office/word/2006/wordml" xmlns:wps="http://schemas.microsoft.com/office/word/2010/wordprocessingShape" mc:Ignorable="w14 w15 w16se w16cid w16 w16cex w16sdtdh wp14">
+<w:ftr xmlns:wpc="http://schemas.microsoft.com/office/word/2010/wordprocessingCanvas" xmlns:cx="http://schemas.microsoft.com/office/drawing/2014/chartex" xmlns:cx1="http://schemas.microsoft.com/office/drawing/2015/9/8/chartex" xmlns:cx2="http://schemas.microsoft.com/office/drawing/2015/10/21/chartex" xmlns:cx3="http://schemas.microsoft.com/office/drawing/2016/5/9/chartex" xmlns:cx4="http://schemas.microsoft.com/office/drawing/2016/5/10/chartex" xmlns:cx5="http://schemas.microsoft.com/office/drawing/2016/5/11/chartex" xmlns:cx6="http://schemas.microsoft.com/office/drawing/2016/5/12/chartex" xmlns:cx7="http://schemas.microsoft.com/office/drawing/2016/5/13/chartex" xmlns:cx8="http://schemas.microsoft.com/office/drawing/2016/5/14/chartex" xmlns:mc="http://schemas.openxmlformats.org/markup-compatibility/2006" xmlns:aink="http://schemas.microsoft.com/office/drawing/2016/ink" xmlns:am3d="http://schemas.microsoft.com/office/drawing/2017/model3d" xmlns:o="urn:schemas-microsoft-com:office:office" xmlns:oel="http://schemas.microsoft.com/office/2019/extlst" xmlns:r="http://schemas.openxmlformats.org/officeDocument/2006/relationships" xmlns:m="http://schemas.openxmlformats.org/officeDocument/2006/math" xmlns:v="urn:schemas-microsoft-com:vml" xmlns:wp14="http://schemas.microsoft.com/office/word/2010/wordprocessingDrawing" xmlns:wp="http://schemas.openxmlformats.org/drawingml/2006/wordprocessingDrawing" xmlns:w10="urn:schemas-microsoft-com:office:word" xmlns:w="http://schemas.openxmlformats.org/wordprocessingml/2006/main" xmlns:w14="http://schemas.microsoft.com/office/word/2010/wordml" xmlns:w15="http://schemas.microsoft.com/office/word/2012/wordml" xmlns:w16cex="http://schemas.microsoft.com/office/word/2018/wordml/cex" xmlns:w16cid="http://schemas.microsoft.com/office/word/2016/wordml/cid" xmlns:w16="http://schemas.microsoft.com/office/word/2018/wordml" xmlns:w16sdtdh="http://schemas.microsoft.com/office/word/2020/wordml/sdtdatahash" xmlns:w16se="http://schemas.microsoft.com/office/word/2015/wordml/symex" xmlns:wpg="http://schemas.microsoft.com/office/word/2010/wordprocessingGroup" xmlns:wpi="http://schemas.microsoft.com/office/word/2010/wordprocessingInk" xmlns:wne="http://schemas.microsoft.com/office/word/2006/wordml" xmlns:wps="http://schemas.microsoft.com/office/word/2010/wordprocessingShape" mc:Ignorable="w14 w15 w16se w16cid w16 w16cex w16sdtdh wp14">
   <w:p>
     <w:pPr>
       <w:pStyle w:val="Footer"/>
@@ -12777,7 +13459,7 @@
 </file>
 
 <file path=word/footer2.xml><?xml version="1.0" encoding="utf-8"?>
-<w:ftr xmlns:wpc="http://schemas.microsoft.com/office/word/2010/wordprocessingCanvas" xmlns:cx="http://schemas.microsoft.com/office/drawing/2014/chartex" xmlns:cx1="http://schemas.microsoft.com/office/drawing/2015/9/8/chartex" xmlns:cx2="http://schemas.microsoft.com/office/drawing/2015/10/21/chartex" xmlns:cx3="http://schemas.microsoft.com/office/drawing/2016/5/9/chartex" xmlns:cx4="http://schemas.microsoft.com/office/drawing/2016/5/10/chartex" xmlns:cx5="http://schemas.microsoft.com/office/drawing/2016/5/11/chartex" xmlns:cx6="http://schemas.microsoft.com/office/drawing/2016/5/12/chartex" xmlns:cx7="http://schemas.microsoft.com/office/drawing/2016/5/13/chartex" xmlns:cx8="http://schemas.microsoft.com/office/drawing/2016/5/14/chartex" xmlns:mc="http://schemas.openxmlformats.org/markup-compatibility/2006" xmlns:aink="http://schemas.microsoft.com/office/drawing/2016/ink" xmlns:am3d="http://schemas.microsoft.com/office/drawing/2017/model3d" xmlns:o="urn:schemas-microsoft-com:office:office" xmlns:r="http://schemas.openxmlformats.org/officeDocument/2006/relationships" xmlns:m="http://schemas.openxmlformats.org/officeDocument/2006/math" xmlns:v="urn:schemas-microsoft-com:vml" xmlns:wp14="http://schemas.microsoft.com/office/word/2010/wordprocessingDrawing" xmlns:wp="http://schemas.openxmlformats.org/drawingml/2006/wordprocessingDrawing" xmlns:w10="urn:schemas-microsoft-com:office:word" xmlns:w="http://schemas.openxmlformats.org/wordprocessingml/2006/main" xmlns:w14="http://schemas.microsoft.com/office/word/2010/wordml" xmlns:w15="http://schemas.microsoft.com/office/word/2012/wordml" xmlns:w16cex="http://schemas.microsoft.com/office/word/2018/wordml/cex" xmlns:w16cid="http://schemas.microsoft.com/office/word/2016/wordml/cid" xmlns:w16="http://schemas.microsoft.com/office/word/2018/wordml" xmlns:w16sdtdh="http://schemas.microsoft.com/office/word/2020/wordml/sdtdatahash" xmlns:w16se="http://schemas.microsoft.com/office/word/2015/wordml/symex" xmlns:wpg="http://schemas.microsoft.com/office/word/2010/wordprocessingGroup" xmlns:wpi="http://schemas.microsoft.com/office/word/2010/wordprocessingInk" xmlns:wne="http://schemas.microsoft.com/office/word/2006/wordml" xmlns:wps="http://schemas.microsoft.com/office/word/2010/wordprocessingShape" mc:Ignorable="w14 w15 w16se w16cid w16 w16cex w16sdtdh wp14">
+<w:ftr xmlns:wpc="http://schemas.microsoft.com/office/word/2010/wordprocessingCanvas" xmlns:cx="http://schemas.microsoft.com/office/drawing/2014/chartex" xmlns:cx1="http://schemas.microsoft.com/office/drawing/2015/9/8/chartex" xmlns:cx2="http://schemas.microsoft.com/office/drawing/2015/10/21/chartex" xmlns:cx3="http://schemas.microsoft.com/office/drawing/2016/5/9/chartex" xmlns:cx4="http://schemas.microsoft.com/office/drawing/2016/5/10/chartex" xmlns:cx5="http://schemas.microsoft.com/office/drawing/2016/5/11/chartex" xmlns:cx6="http://schemas.microsoft.com/office/drawing/2016/5/12/chartex" xmlns:cx7="http://schemas.microsoft.com/office/drawing/2016/5/13/chartex" xmlns:cx8="http://schemas.microsoft.com/office/drawing/2016/5/14/chartex" xmlns:mc="http://schemas.openxmlformats.org/markup-compatibility/2006" xmlns:aink="http://schemas.microsoft.com/office/drawing/2016/ink" xmlns:am3d="http://schemas.microsoft.com/office/drawing/2017/model3d" xmlns:o="urn:schemas-microsoft-com:office:office" xmlns:oel="http://schemas.microsoft.com/office/2019/extlst" xmlns:r="http://schemas.openxmlformats.org/officeDocument/2006/relationships" xmlns:m="http://schemas.openxmlformats.org/officeDocument/2006/math" xmlns:v="urn:schemas-microsoft-com:vml" xmlns:wp14="http://schemas.microsoft.com/office/word/2010/wordprocessingDrawing" xmlns:wp="http://schemas.openxmlformats.org/drawingml/2006/wordprocessingDrawing" xmlns:w10="urn:schemas-microsoft-com:office:word" xmlns:w="http://schemas.openxmlformats.org/wordprocessingml/2006/main" xmlns:w14="http://schemas.microsoft.com/office/word/2010/wordml" xmlns:w15="http://schemas.microsoft.com/office/word/2012/wordml" xmlns:w16cex="http://schemas.microsoft.com/office/word/2018/wordml/cex" xmlns:w16cid="http://schemas.microsoft.com/office/word/2016/wordml/cid" xmlns:w16="http://schemas.microsoft.com/office/word/2018/wordml" xmlns:w16sdtdh="http://schemas.microsoft.com/office/word/2020/wordml/sdtdatahash" xmlns:w16se="http://schemas.microsoft.com/office/word/2015/wordml/symex" xmlns:wpg="http://schemas.microsoft.com/office/word/2010/wordprocessingGroup" xmlns:wpi="http://schemas.microsoft.com/office/word/2010/wordprocessingInk" xmlns:wne="http://schemas.microsoft.com/office/word/2006/wordml" xmlns:wps="http://schemas.microsoft.com/office/word/2010/wordprocessingShape" mc:Ignorable="w14 w15 w16se w16cid w16 w16cex w16sdtdh wp14">
   <w:p>
     <w:pPr>
       <w:pStyle w:val="Footer"/>
@@ -12865,7 +13547,7 @@
 </file>
 
 <file path=word/footnotes.xml><?xml version="1.0" encoding="utf-8"?>
-<w:footnotes xmlns:wpc="http://schemas.microsoft.com/office/word/2010/wordprocessingCanvas" xmlns:cx="http://schemas.microsoft.com/office/drawing/2014/chartex" xmlns:cx1="http://schemas.microsoft.com/office/drawing/2015/9/8/chartex" xmlns:cx2="http://schemas.microsoft.com/office/drawing/2015/10/21/chartex" xmlns:cx3="http://schemas.microsoft.com/office/drawing/2016/5/9/chartex" xmlns:cx4="http://schemas.microsoft.com/office/drawing/2016/5/10/chartex" xmlns:cx5="http://schemas.microsoft.com/office/drawing/2016/5/11/chartex" xmlns:cx6="http://schemas.microsoft.com/office/drawing/2016/5/12/chartex" xmlns:cx7="http://schemas.microsoft.com/office/drawing/2016/5/13/chartex" xmlns:cx8="http://schemas.microsoft.com/office/drawing/2016/5/14/chartex" xmlns:mc="http://schemas.openxmlformats.org/markup-compatibility/2006" xmlns:aink="http://schemas.microsoft.com/office/drawing/2016/ink" xmlns:am3d="http://schemas.microsoft.com/office/drawing/2017/model3d" xmlns:o="urn:schemas-microsoft-com:office:office" xmlns:r="http://schemas.openxmlformats.org/officeDocument/2006/relationships" xmlns:m="http://schemas.openxmlformats.org/officeDocument/2006/math" xmlns:v="urn:schemas-microsoft-com:vml" xmlns:wp14="http://schemas.microsoft.com/office/word/2010/wordprocessingDrawing" xmlns:wp="http://schemas.openxmlformats.org/drawingml/2006/wordprocessingDrawing" xmlns:w10="urn:schemas-microsoft-com:office:word" xmlns:w="http://schemas.openxmlformats.org/wordprocessingml/2006/main" xmlns:w14="http://schemas.microsoft.com/office/word/2010/wordml" xmlns:w15="http://schemas.microsoft.com/office/word/2012/wordml" xmlns:w16cex="http://schemas.microsoft.com/office/word/2018/wordml/cex" xmlns:w16cid="http://schemas.microsoft.com/office/word/2016/wordml/cid" xmlns:w16="http://schemas.microsoft.com/office/word/2018/wordml" xmlns:w16sdtdh="http://schemas.microsoft.com/office/word/2020/wordml/sdtdatahash" xmlns:w16se="http://schemas.microsoft.com/office/word/2015/wordml/symex" xmlns:wpg="http://schemas.microsoft.com/office/word/2010/wordprocessingGroup" xmlns:wpi="http://schemas.microsoft.com/office/word/2010/wordprocessingInk" xmlns:wne="http://schemas.microsoft.com/office/word/2006/wordml" xmlns:wps="http://schemas.microsoft.com/office/word/2010/wordprocessingShape" mc:Ignorable="w14 w15 w16se w16cid w16 w16cex w16sdtdh wp14">
+<w:footnotes xmlns:wpc="http://schemas.microsoft.com/office/word/2010/wordprocessingCanvas" xmlns:cx="http://schemas.microsoft.com/office/drawing/2014/chartex" xmlns:cx1="http://schemas.microsoft.com/office/drawing/2015/9/8/chartex" xmlns:cx2="http://schemas.microsoft.com/office/drawing/2015/10/21/chartex" xmlns:cx3="http://schemas.microsoft.com/office/drawing/2016/5/9/chartex" xmlns:cx4="http://schemas.microsoft.com/office/drawing/2016/5/10/chartex" xmlns:cx5="http://schemas.microsoft.com/office/drawing/2016/5/11/chartex" xmlns:cx6="http://schemas.microsoft.com/office/drawing/2016/5/12/chartex" xmlns:cx7="http://schemas.microsoft.com/office/drawing/2016/5/13/chartex" xmlns:cx8="http://schemas.microsoft.com/office/drawing/2016/5/14/chartex" xmlns:mc="http://schemas.openxmlformats.org/markup-compatibility/2006" xmlns:aink="http://schemas.microsoft.com/office/drawing/2016/ink" xmlns:am3d="http://schemas.microsoft.com/office/drawing/2017/model3d" xmlns:o="urn:schemas-microsoft-com:office:office" xmlns:oel="http://schemas.microsoft.com/office/2019/extlst" xmlns:r="http://schemas.openxmlformats.org/officeDocument/2006/relationships" xmlns:m="http://schemas.openxmlformats.org/officeDocument/2006/math" xmlns:v="urn:schemas-microsoft-com:vml" xmlns:wp14="http://schemas.microsoft.com/office/word/2010/wordprocessingDrawing" xmlns:wp="http://schemas.openxmlformats.org/drawingml/2006/wordprocessingDrawing" xmlns:w10="urn:schemas-microsoft-com:office:word" xmlns:w="http://schemas.openxmlformats.org/wordprocessingml/2006/main" xmlns:w14="http://schemas.microsoft.com/office/word/2010/wordml" xmlns:w15="http://schemas.microsoft.com/office/word/2012/wordml" xmlns:w16cex="http://schemas.microsoft.com/office/word/2018/wordml/cex" xmlns:w16cid="http://schemas.microsoft.com/office/word/2016/wordml/cid" xmlns:w16="http://schemas.microsoft.com/office/word/2018/wordml" xmlns:w16sdtdh="http://schemas.microsoft.com/office/word/2020/wordml/sdtdatahash" xmlns:w16se="http://schemas.microsoft.com/office/word/2015/wordml/symex" xmlns:wpg="http://schemas.microsoft.com/office/word/2010/wordprocessingGroup" xmlns:wpi="http://schemas.microsoft.com/office/word/2010/wordprocessingInk" xmlns:wne="http://schemas.microsoft.com/office/word/2006/wordml" xmlns:wps="http://schemas.microsoft.com/office/word/2010/wordprocessingShape" mc:Ignorable="w14 w15 w16se w16cid w16 w16cex w16sdtdh wp14">
   <w:footnote w:type="separator" w:id="-1">
     <w:p>
       <w:r>
@@ -12884,7 +13566,7 @@
 </file>
 
 <file path=word/header1.xml><?xml version="1.0" encoding="utf-8"?>
-<w:hdr xmlns:wpc="http://schemas.microsoft.com/office/word/2010/wordprocessingCanvas" xmlns:cx="http://schemas.microsoft.com/office/drawing/2014/chartex" xmlns:cx1="http://schemas.microsoft.com/office/drawing/2015/9/8/chartex" xmlns:cx2="http://schemas.microsoft.com/office/drawing/2015/10/21/chartex" xmlns:cx3="http://schemas.microsoft.com/office/drawing/2016/5/9/chartex" xmlns:cx4="http://schemas.microsoft.com/office/drawing/2016/5/10/chartex" xmlns:cx5="http://schemas.microsoft.com/office/drawing/2016/5/11/chartex" xmlns:cx6="http://schemas.microsoft.com/office/drawing/2016/5/12/chartex" xmlns:cx7="http://schemas.microsoft.com/office/drawing/2016/5/13/chartex" xmlns:cx8="http://schemas.microsoft.com/office/drawing/2016/5/14/chartex" xmlns:mc="http://schemas.openxmlformats.org/markup-compatibility/2006" xmlns:aink="http://schemas.microsoft.com/office/drawing/2016/ink" xmlns:am3d="http://schemas.microsoft.com/office/drawing/2017/model3d" xmlns:o="urn:schemas-microsoft-com:office:office" xmlns:r="http://schemas.openxmlformats.org/officeDocument/2006/relationships" xmlns:m="http://schemas.openxmlformats.org/officeDocument/2006/math" xmlns:v="urn:schemas-microsoft-com:vml" xmlns:wp14="http://schemas.microsoft.com/office/word/2010/wordprocessingDrawing" xmlns:wp="http://schemas.openxmlformats.org/drawingml/2006/wordprocessingDrawing" xmlns:w10="urn:schemas-microsoft-com:office:word" xmlns:w="http://schemas.openxmlformats.org/wordprocessingml/2006/main" xmlns:w14="http://schemas.microsoft.com/office/word/2010/wordml" xmlns:w15="http://schemas.microsoft.com/office/word/2012/wordml" xmlns:w16cex="http://schemas.microsoft.com/office/word/2018/wordml/cex" xmlns:w16cid="http://schemas.microsoft.com/office/word/2016/wordml/cid" xmlns:w16="http://schemas.microsoft.com/office/word/2018/wordml" xmlns:w16sdtdh="http://schemas.microsoft.com/office/word/2020/wordml/sdtdatahash" xmlns:w16se="http://schemas.microsoft.com/office/word/2015/wordml/symex" xmlns:wpg="http://schemas.microsoft.com/office/word/2010/wordprocessingGroup" xmlns:wpi="http://schemas.microsoft.com/office/word/2010/wordprocessingInk" xmlns:wne="http://schemas.microsoft.com/office/word/2006/wordml" xmlns:wps="http://schemas.microsoft.com/office/word/2010/wordprocessingShape" mc:Ignorable="w14 w15 w16se w16cid w16 w16cex w16sdtdh wp14">
+<w:hdr xmlns:wpc="http://schemas.microsoft.com/office/word/2010/wordprocessingCanvas" xmlns:cx="http://schemas.microsoft.com/office/drawing/2014/chartex" xmlns:cx1="http://schemas.microsoft.com/office/drawing/2015/9/8/chartex" xmlns:cx2="http://schemas.microsoft.com/office/drawing/2015/10/21/chartex" xmlns:cx3="http://schemas.microsoft.com/office/drawing/2016/5/9/chartex" xmlns:cx4="http://schemas.microsoft.com/office/drawing/2016/5/10/chartex" xmlns:cx5="http://schemas.microsoft.com/office/drawing/2016/5/11/chartex" xmlns:cx6="http://schemas.microsoft.com/office/drawing/2016/5/12/chartex" xmlns:cx7="http://schemas.microsoft.com/office/drawing/2016/5/13/chartex" xmlns:cx8="http://schemas.microsoft.com/office/drawing/2016/5/14/chartex" xmlns:mc="http://schemas.openxmlformats.org/markup-compatibility/2006" xmlns:aink="http://schemas.microsoft.com/office/drawing/2016/ink" xmlns:am3d="http://schemas.microsoft.com/office/drawing/2017/model3d" xmlns:o="urn:schemas-microsoft-com:office:office" xmlns:oel="http://schemas.microsoft.com/office/2019/extlst" xmlns:r="http://schemas.openxmlformats.org/officeDocument/2006/relationships" xmlns:m="http://schemas.openxmlformats.org/officeDocument/2006/math" xmlns:v="urn:schemas-microsoft-com:vml" xmlns:wp14="http://schemas.microsoft.com/office/word/2010/wordprocessingDrawing" xmlns:wp="http://schemas.openxmlformats.org/drawingml/2006/wordprocessingDrawing" xmlns:w10="urn:schemas-microsoft-com:office:word" xmlns:w="http://schemas.openxmlformats.org/wordprocessingml/2006/main" xmlns:w14="http://schemas.microsoft.com/office/word/2010/wordml" xmlns:w15="http://schemas.microsoft.com/office/word/2012/wordml" xmlns:w16cex="http://schemas.microsoft.com/office/word/2018/wordml/cex" xmlns:w16cid="http://schemas.microsoft.com/office/word/2016/wordml/cid" xmlns:w16="http://schemas.microsoft.com/office/word/2018/wordml" xmlns:w16sdtdh="http://schemas.microsoft.com/office/word/2020/wordml/sdtdatahash" xmlns:w16se="http://schemas.microsoft.com/office/word/2015/wordml/symex" xmlns:wpg="http://schemas.microsoft.com/office/word/2010/wordprocessingGroup" xmlns:wpi="http://schemas.microsoft.com/office/word/2010/wordprocessingInk" xmlns:wne="http://schemas.microsoft.com/office/word/2006/wordml" xmlns:wps="http://schemas.microsoft.com/office/word/2010/wordprocessingShape" mc:Ignorable="w14 w15 w16se w16cid w16 w16cex w16sdtdh wp14">
   <w:p>
     <w:pPr>
       <w:pStyle w:val="Header"/>
@@ -12924,7 +13606,7 @@
 </file>
 
 <file path=word/header2.xml><?xml version="1.0" encoding="utf-8"?>
-<w:hdr xmlns:wpc="http://schemas.microsoft.com/office/word/2010/wordprocessingCanvas" xmlns:cx="http://schemas.microsoft.com/office/drawing/2014/chartex" xmlns:cx1="http://schemas.microsoft.com/office/drawing/2015/9/8/chartex" xmlns:cx2="http://schemas.microsoft.com/office/drawing/2015/10/21/chartex" xmlns:cx3="http://schemas.microsoft.com/office/drawing/2016/5/9/chartex" xmlns:cx4="http://schemas.microsoft.com/office/drawing/2016/5/10/chartex" xmlns:cx5="http://schemas.microsoft.com/office/drawing/2016/5/11/chartex" xmlns:cx6="http://schemas.microsoft.com/office/drawing/2016/5/12/chartex" xmlns:cx7="http://schemas.microsoft.com/office/drawing/2016/5/13/chartex" xmlns:cx8="http://schemas.microsoft.com/office/drawing/2016/5/14/chartex" xmlns:mc="http://schemas.openxmlformats.org/markup-compatibility/2006" xmlns:aink="http://schemas.microsoft.com/office/drawing/2016/ink" xmlns:am3d="http://schemas.microsoft.com/office/drawing/2017/model3d" xmlns:o="urn:schemas-microsoft-com:office:office" xmlns:r="http://schemas.openxmlformats.org/officeDocument/2006/relationships" xmlns:m="http://schemas.openxmlformats.org/officeDocument/2006/math" xmlns:v="urn:schemas-microsoft-com:vml" xmlns:wp14="http://schemas.microsoft.com/office/word/2010/wordprocessingDrawing" xmlns:wp="http://schemas.openxmlformats.org/drawingml/2006/wordprocessingDrawing" xmlns:w10="urn:schemas-microsoft-com:office:word" xmlns:w="http://schemas.openxmlformats.org/wordprocessingml/2006/main" xmlns:w14="http://schemas.microsoft.com/office/word/2010/wordml" xmlns:w15="http://schemas.microsoft.com/office/word/2012/wordml" xmlns:w16cex="http://schemas.microsoft.com/office/word/2018/wordml/cex" xmlns:w16cid="http://schemas.microsoft.com/office/word/2016/wordml/cid" xmlns:w16="http://schemas.microsoft.com/office/word/2018/wordml" xmlns:w16sdtdh="http://schemas.microsoft.com/office/word/2020/wordml/sdtdatahash" xmlns:w16se="http://schemas.microsoft.com/office/word/2015/wordml/symex" xmlns:wpg="http://schemas.microsoft.com/office/word/2010/wordprocessingGroup" xmlns:wpi="http://schemas.microsoft.com/office/word/2010/wordprocessingInk" xmlns:wne="http://schemas.microsoft.com/office/word/2006/wordml" xmlns:wps="http://schemas.microsoft.com/office/word/2010/wordprocessingShape" mc:Ignorable="w14 w15 w16se w16cid w16 w16cex w16sdtdh wp14">
+<w:hdr xmlns:wpc="http://schemas.microsoft.com/office/word/2010/wordprocessingCanvas" xmlns:cx="http://schemas.microsoft.com/office/drawing/2014/chartex" xmlns:cx1="http://schemas.microsoft.com/office/drawing/2015/9/8/chartex" xmlns:cx2="http://schemas.microsoft.com/office/drawing/2015/10/21/chartex" xmlns:cx3="http://schemas.microsoft.com/office/drawing/2016/5/9/chartex" xmlns:cx4="http://schemas.microsoft.com/office/drawing/2016/5/10/chartex" xmlns:cx5="http://schemas.microsoft.com/office/drawing/2016/5/11/chartex" xmlns:cx6="http://schemas.microsoft.com/office/drawing/2016/5/12/chartex" xmlns:cx7="http://schemas.microsoft.com/office/drawing/2016/5/13/chartex" xmlns:cx8="http://schemas.microsoft.com/office/drawing/2016/5/14/chartex" xmlns:mc="http://schemas.openxmlformats.org/markup-compatibility/2006" xmlns:aink="http://schemas.microsoft.com/office/drawing/2016/ink" xmlns:am3d="http://schemas.microsoft.com/office/drawing/2017/model3d" xmlns:o="urn:schemas-microsoft-com:office:office" xmlns:oel="http://schemas.microsoft.com/office/2019/extlst" xmlns:r="http://schemas.openxmlformats.org/officeDocument/2006/relationships" xmlns:m="http://schemas.openxmlformats.org/officeDocument/2006/math" xmlns:v="urn:schemas-microsoft-com:vml" xmlns:wp14="http://schemas.microsoft.com/office/word/2010/wordprocessingDrawing" xmlns:wp="http://schemas.openxmlformats.org/drawingml/2006/wordprocessingDrawing" xmlns:w10="urn:schemas-microsoft-com:office:word" xmlns:w="http://schemas.openxmlformats.org/wordprocessingml/2006/main" xmlns:w14="http://schemas.microsoft.com/office/word/2010/wordml" xmlns:w15="http://schemas.microsoft.com/office/word/2012/wordml" xmlns:w16cex="http://schemas.microsoft.com/office/word/2018/wordml/cex" xmlns:w16cid="http://schemas.microsoft.com/office/word/2016/wordml/cid" xmlns:w16="http://schemas.microsoft.com/office/word/2018/wordml" xmlns:w16sdtdh="http://schemas.microsoft.com/office/word/2020/wordml/sdtdatahash" xmlns:w16se="http://schemas.microsoft.com/office/word/2015/wordml/symex" xmlns:wpg="http://schemas.microsoft.com/office/word/2010/wordprocessingGroup" xmlns:wpi="http://schemas.microsoft.com/office/word/2010/wordprocessingInk" xmlns:wne="http://schemas.microsoft.com/office/word/2006/wordml" xmlns:wps="http://schemas.microsoft.com/office/word/2010/wordprocessingShape" mc:Ignorable="w14 w15 w16se w16cid w16 w16cex w16sdtdh wp14">
   <w:p>
     <w:pPr>
       <w:pStyle w:val="Header"/>
@@ -12949,13 +13631,7 @@
       <w:rPr>
         <w:rFonts w:ascii="Garamond" w:hAnsi="Garamond"/>
       </w:rPr>
-      <w:t>0</w:t>
-    </w:r>
-    <w:r>
-      <w:rPr>
-        <w:rFonts w:ascii="Garamond" w:hAnsi="Garamond"/>
-      </w:rPr>
-      <w:t>3</w:t>
+      <w:t>10</w:t>
     </w:r>
     <w:r>
       <w:rPr>
@@ -12967,7 +13643,13 @@
       <w:rPr>
         <w:rFonts w:ascii="Garamond" w:hAnsi="Garamond"/>
       </w:rPr>
-      <w:t>28</w:t>
+      <w:t>1</w:t>
+    </w:r>
+    <w:r>
+      <w:rPr>
+        <w:rFonts w:ascii="Garamond" w:hAnsi="Garamond"/>
+      </w:rPr>
+      <w:t>0</w:t>
     </w:r>
     <w:r>
       <w:rPr>
@@ -12992,7 +13674,7 @@
 </file>
 
 <file path=word/numbering.xml><?xml version="1.0" encoding="utf-8"?>
-<w:numbering xmlns:wpc="http://schemas.microsoft.com/office/word/2010/wordprocessingCanvas" xmlns:cx="http://schemas.microsoft.com/office/drawing/2014/chartex" xmlns:cx1="http://schemas.microsoft.com/office/drawing/2015/9/8/chartex" xmlns:cx2="http://schemas.microsoft.com/office/drawing/2015/10/21/chartex" xmlns:cx3="http://schemas.microsoft.com/office/drawing/2016/5/9/chartex" xmlns:cx4="http://schemas.microsoft.com/office/drawing/2016/5/10/chartex" xmlns:cx5="http://schemas.microsoft.com/office/drawing/2016/5/11/chartex" xmlns:cx6="http://schemas.microsoft.com/office/drawing/2016/5/12/chartex" xmlns:cx7="http://schemas.microsoft.com/office/drawing/2016/5/13/chartex" xmlns:cx8="http://schemas.microsoft.com/office/drawing/2016/5/14/chartex" xmlns:mc="http://schemas.openxmlformats.org/markup-compatibility/2006" xmlns:aink="http://schemas.microsoft.com/office/drawing/2016/ink" xmlns:am3d="http://schemas.microsoft.com/office/drawing/2017/model3d" xmlns:o="urn:schemas-microsoft-com:office:office" xmlns:r="http://schemas.openxmlformats.org/officeDocument/2006/relationships" xmlns:m="http://schemas.openxmlformats.org/officeDocument/2006/math" xmlns:v="urn:schemas-microsoft-com:vml" xmlns:wp14="http://schemas.microsoft.com/office/word/2010/wordprocessingDrawing" xmlns:wp="http://schemas.openxmlformats.org/drawingml/2006/wordprocessingDrawing" xmlns:w10="urn:schemas-microsoft-com:office:word" xmlns:w="http://schemas.openxmlformats.org/wordprocessingml/2006/main" xmlns:w14="http://schemas.microsoft.com/office/word/2010/wordml" xmlns:w15="http://schemas.microsoft.com/office/word/2012/wordml" xmlns:w16cex="http://schemas.microsoft.com/office/word/2018/wordml/cex" xmlns:w16cid="http://schemas.microsoft.com/office/word/2016/wordml/cid" xmlns:w16="http://schemas.microsoft.com/office/word/2018/wordml" xmlns:w16sdtdh="http://schemas.microsoft.com/office/word/2020/wordml/sdtdatahash" xmlns:w16se="http://schemas.microsoft.com/office/word/2015/wordml/symex" xmlns:wpg="http://schemas.microsoft.com/office/word/2010/wordprocessingGroup" xmlns:wpi="http://schemas.microsoft.com/office/word/2010/wordprocessingInk" xmlns:wne="http://schemas.microsoft.com/office/word/2006/wordml" xmlns:wps="http://schemas.microsoft.com/office/word/2010/wordprocessingShape" mc:Ignorable="w14 w15 w16se w16cid w16 w16cex w16sdtdh wp14">
+<w:numbering xmlns:wpc="http://schemas.microsoft.com/office/word/2010/wordprocessingCanvas" xmlns:cx="http://schemas.microsoft.com/office/drawing/2014/chartex" xmlns:cx1="http://schemas.microsoft.com/office/drawing/2015/9/8/chartex" xmlns:cx2="http://schemas.microsoft.com/office/drawing/2015/10/21/chartex" xmlns:cx3="http://schemas.microsoft.com/office/drawing/2016/5/9/chartex" xmlns:cx4="http://schemas.microsoft.com/office/drawing/2016/5/10/chartex" xmlns:cx5="http://schemas.microsoft.com/office/drawing/2016/5/11/chartex" xmlns:cx6="http://schemas.microsoft.com/office/drawing/2016/5/12/chartex" xmlns:cx7="http://schemas.microsoft.com/office/drawing/2016/5/13/chartex" xmlns:cx8="http://schemas.microsoft.com/office/drawing/2016/5/14/chartex" xmlns:mc="http://schemas.openxmlformats.org/markup-compatibility/2006" xmlns:aink="http://schemas.microsoft.com/office/drawing/2016/ink" xmlns:am3d="http://schemas.microsoft.com/office/drawing/2017/model3d" xmlns:o="urn:schemas-microsoft-com:office:office" xmlns:oel="http://schemas.microsoft.com/office/2019/extlst" xmlns:r="http://schemas.openxmlformats.org/officeDocument/2006/relationships" xmlns:m="http://schemas.openxmlformats.org/officeDocument/2006/math" xmlns:v="urn:schemas-microsoft-com:vml" xmlns:wp14="http://schemas.microsoft.com/office/word/2010/wordprocessingDrawing" xmlns:wp="http://schemas.openxmlformats.org/drawingml/2006/wordprocessingDrawing" xmlns:w10="urn:schemas-microsoft-com:office:word" xmlns:w="http://schemas.openxmlformats.org/wordprocessingml/2006/main" xmlns:w14="http://schemas.microsoft.com/office/word/2010/wordml" xmlns:w15="http://schemas.microsoft.com/office/word/2012/wordml" xmlns:w16cex="http://schemas.microsoft.com/office/word/2018/wordml/cex" xmlns:w16cid="http://schemas.microsoft.com/office/word/2016/wordml/cid" xmlns:w16="http://schemas.microsoft.com/office/word/2018/wordml" xmlns:w16sdtdh="http://schemas.microsoft.com/office/word/2020/wordml/sdtdatahash" xmlns:w16se="http://schemas.microsoft.com/office/word/2015/wordml/symex" xmlns:wpg="http://schemas.microsoft.com/office/word/2010/wordprocessingGroup" xmlns:wpi="http://schemas.microsoft.com/office/word/2010/wordprocessingInk" xmlns:wne="http://schemas.microsoft.com/office/word/2006/wordml" xmlns:wps="http://schemas.microsoft.com/office/word/2010/wordprocessingShape" mc:Ignorable="w14 w15 w16se w16cid w16 w16cex w16sdtdh wp14">
   <w:abstractNum w:abstractNumId="0" w15:restartNumberingAfterBreak="0">
     <w:nsid w:val="01263382"/>
     <w:multiLevelType w:val="multilevel"/>

</xml_diff>

<commit_message>
Added forthcoming LVC publication
</commit_message>
<xml_diff>
--- a/CV_Berry_Current.docx
+++ b/CV_Berry_Current.docx
@@ -376,7 +376,7 @@
               </wp:anchor>
             </w:drawing>
           </mc:Choice>
-          <mc:Fallback xmlns:w16du="http://schemas.microsoft.com/office/word/2023/wordml/word16du" xmlns:mv="urn:schemas-microsoft-com:mac:vml" xmlns:mo="http://schemas.microsoft.com/office/mac/office/2008/main">
+          <mc:Fallback xmlns:mo="http://schemas.microsoft.com/office/mac/office/2008/main" xmlns:mv="urn:schemas-microsoft-com:mac:vml" xmlns:w16du="http://schemas.microsoft.com/office/word/2023/wordml/word16du">
             <w:pict>
               <v:line w14:anchorId="26DA8F66" id="Straight Connector 1" o:spid="_x0000_s1026" style="position:absolute;z-index:251659264;visibility:visible;mso-wrap-style:square;mso-wrap-distance-left:9pt;mso-wrap-distance-top:0;mso-wrap-distance-right:9pt;mso-wrap-distance-bottom:0;mso-position-horizontal:center;mso-position-horizontal-relative:margin;mso-position-vertical:absolute;mso-position-vertical-relative:text" from="0,6.9pt" to="7in,6.9pt" o:gfxdata="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" strokecolor="black [3213]" strokeweight="1pt">
                 <v:stroke startarrow="diamond" endarrow="diamond" joinstyle="miter"/>
@@ -2772,70 +2772,6 @@
     </w:p>
     <w:p>
       <w:pPr>
-        <w:ind w:left="900" w:hanging="900"/>
-        <w:contextualSpacing/>
-        <w:outlineLvl w:val="0"/>
-        <w:rPr>
-          <w:rFonts w:ascii="Garamond" w:hAnsi="Garamond" w:cs="Didot"/>
-        </w:rPr>
-      </w:pPr>
-      <w:proofErr w:type="spellStart"/>
-      <w:r>
-        <w:rPr>
-          <w:rFonts w:ascii="Garamond" w:hAnsi="Garamond" w:cs="Didot"/>
-        </w:rPr>
-        <w:t>Patchell</w:t>
-      </w:r>
-      <w:proofErr w:type="spellEnd"/>
-      <w:r>
-        <w:rPr>
-          <w:rFonts w:ascii="Garamond" w:hAnsi="Garamond" w:cs="Didot"/>
-        </w:rPr>
-        <w:t xml:space="preserve">, A.*, &amp; </w:t>
-      </w:r>
-      <w:r>
-        <w:rPr>
-          <w:rFonts w:ascii="Garamond" w:hAnsi="Garamond" w:cs="Didot"/>
-          <w:b/>
-          <w:bCs/>
-        </w:rPr>
-        <w:t>Berry, G.M.</w:t>
-      </w:r>
-      <w:r>
-        <w:rPr>
-          <w:rFonts w:ascii="Garamond" w:hAnsi="Garamond" w:cs="Didot"/>
-        </w:rPr>
-        <w:t xml:space="preserve"> (</w:t>
-      </w:r>
-      <w:r>
-        <w:rPr>
-          <w:rFonts w:ascii="Garamond" w:hAnsi="Garamond" w:cs="Didot"/>
-        </w:rPr>
-        <w:t>Revisions Submitted</w:t>
-      </w:r>
-      <w:r>
-        <w:rPr>
-          <w:rFonts w:ascii="Garamond" w:hAnsi="Garamond" w:cs="Didot"/>
-        </w:rPr>
-        <w:t xml:space="preserve">). TH-stopping in Philadelphia Puerto Rican English. </w:t>
-      </w:r>
-      <w:r>
-        <w:rPr>
-          <w:rFonts w:ascii="Garamond" w:hAnsi="Garamond" w:cs="Didot"/>
-          <w:i/>
-          <w:iCs/>
-        </w:rPr>
-        <w:t>Language Variation and Change</w:t>
-      </w:r>
-      <w:r>
-        <w:rPr>
-          <w:rFonts w:ascii="Garamond" w:hAnsi="Garamond" w:cs="Didot"/>
-        </w:rPr>
-        <w:t>.</w:t>
-      </w:r>
-    </w:p>
-    <w:p>
-      <w:pPr>
         <w:ind w:left="720" w:hanging="720"/>
         <w:rPr>
           <w:rFonts w:ascii="Garamond" w:hAnsi="Garamond" w:cs="Didot"/>
@@ -3059,6 +2995,70 @@
           <w:tcPr>
             <w:tcW w:w="5000" w:type="pct"/>
           </w:tcPr>
+          <w:p>
+            <w:pPr>
+              <w:ind w:left="900" w:hanging="900"/>
+              <w:contextualSpacing/>
+              <w:outlineLvl w:val="0"/>
+              <w:rPr>
+                <w:rFonts w:ascii="Garamond" w:hAnsi="Garamond" w:cs="Didot"/>
+              </w:rPr>
+            </w:pPr>
+            <w:proofErr w:type="spellStart"/>
+            <w:r>
+              <w:rPr>
+                <w:rFonts w:ascii="Garamond" w:hAnsi="Garamond" w:cs="Didot"/>
+              </w:rPr>
+              <w:t>Patchell</w:t>
+            </w:r>
+            <w:proofErr w:type="spellEnd"/>
+            <w:r>
+              <w:rPr>
+                <w:rFonts w:ascii="Garamond" w:hAnsi="Garamond" w:cs="Didot"/>
+              </w:rPr>
+              <w:t xml:space="preserve">, A.*, &amp; </w:t>
+            </w:r>
+            <w:r>
+              <w:rPr>
+                <w:rFonts w:ascii="Garamond" w:hAnsi="Garamond" w:cs="Didot"/>
+                <w:b/>
+                <w:bCs/>
+              </w:rPr>
+              <w:t>Berry, G.M.</w:t>
+            </w:r>
+            <w:r>
+              <w:rPr>
+                <w:rFonts w:ascii="Garamond" w:hAnsi="Garamond" w:cs="Didot"/>
+              </w:rPr>
+              <w:t xml:space="preserve"> (</w:t>
+            </w:r>
+            <w:r>
+              <w:rPr>
+                <w:rFonts w:ascii="Garamond" w:hAnsi="Garamond" w:cs="Didot"/>
+              </w:rPr>
+              <w:t>To Appear</w:t>
+            </w:r>
+            <w:r>
+              <w:rPr>
+                <w:rFonts w:ascii="Garamond" w:hAnsi="Garamond" w:cs="Didot"/>
+              </w:rPr>
+              <w:t xml:space="preserve">). TH-stopping in Philadelphia Puerto Rican English. </w:t>
+            </w:r>
+            <w:r>
+              <w:rPr>
+                <w:rFonts w:ascii="Garamond" w:hAnsi="Garamond" w:cs="Didot"/>
+                <w:i/>
+                <w:iCs/>
+              </w:rPr>
+              <w:t>Language Variation and Change</w:t>
+            </w:r>
+            <w:r>
+              <w:rPr>
+                <w:rFonts w:ascii="Garamond" w:hAnsi="Garamond" w:cs="Didot"/>
+              </w:rPr>
+              <w:t>.</w:t>
+            </w:r>
+          </w:p>
           <w:p>
             <w:pPr>
               <w:ind w:left="900" w:hanging="900"/>
@@ -14281,7 +14281,7 @@
               </wp:anchor>
             </w:drawing>
           </mc:Choice>
-          <mc:Fallback xmlns:w16du="http://schemas.microsoft.com/office/word/2023/wordml/word16du" xmlns:mv="urn:schemas-microsoft-com:mac:vml" xmlns:mo="http://schemas.microsoft.com/office/mac/office/2008/main">
+          <mc:Fallback xmlns:mo="http://schemas.microsoft.com/office/mac/office/2008/main" xmlns:mv="urn:schemas-microsoft-com:mac:vml" xmlns:w16du="http://schemas.microsoft.com/office/word/2023/wordml/word16du">
             <w:pict>
               <v:shape w14:anchorId="42F0719E" id="AutoShape 2" o:spid="_x0000_s1026" style="position:absolute;margin-left:192pt;margin-top:6.5pt;width:328.45pt;height:0;z-index:251661312;visibility:visible;mso-wrap-style:square;mso-width-percent:0;mso-height-percent:0;mso-wrap-distance-left:9pt;mso-wrap-distance-top:0;mso-wrap-distance-right:9pt;mso-wrap-distance-bottom:0;mso-position-horizontal:absolute;mso-position-horizontal-relative:text;mso-position-vertical:absolute;mso-position-vertical-relative:text;mso-width-percent:0;mso-height-percent:0;mso-width-relative:page;mso-height-relative:page;v-text-anchor:top" coordsize="20000,20000" o:gfxdata="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" strokecolor="#3f3151" strokeweight=".35mm"/>
             </w:pict>
@@ -15272,7 +15272,13 @@
       <w:rPr>
         <w:rFonts w:ascii="Garamond" w:hAnsi="Garamond"/>
       </w:rPr>
-      <w:t>11</w:t>
+      <w:t>1</w:t>
+    </w:r>
+    <w:r>
+      <w:rPr>
+        <w:rFonts w:ascii="Garamond" w:hAnsi="Garamond"/>
+      </w:rPr>
+      <w:t>2</w:t>
     </w:r>
     <w:r>
       <w:rPr>
@@ -15284,7 +15290,7 @@
       <w:rPr>
         <w:rFonts w:ascii="Garamond" w:hAnsi="Garamond"/>
       </w:rPr>
-      <w:t>30</w:t>
+      <w:t>11</w:t>
     </w:r>
     <w:r>
       <w:rPr>

</xml_diff>

<commit_message>
Added KYW News Radio Interview
</commit_message>
<xml_diff>
--- a/CV_Berry_Current.docx
+++ b/CV_Berry_Current.docx
@@ -376,7 +376,7 @@
               </wp:anchor>
             </w:drawing>
           </mc:Choice>
-          <mc:Fallback xmlns:mo="http://schemas.microsoft.com/office/mac/office/2008/main" xmlns:mv="urn:schemas-microsoft-com:mac:vml" xmlns:w16du="http://schemas.microsoft.com/office/word/2023/wordml/word16du">
+          <mc:Fallback xmlns:w16du="http://schemas.microsoft.com/office/word/2023/wordml/word16du" xmlns:mv="urn:schemas-microsoft-com:mac:vml" xmlns:mo="http://schemas.microsoft.com/office/mac/office/2008/main">
             <w:pict>
               <v:line w14:anchorId="26DA8F66" id="Straight Connector 1" o:spid="_x0000_s1026" style="position:absolute;z-index:251659264;visibility:visible;mso-wrap-style:square;mso-wrap-distance-left:9pt;mso-wrap-distance-top:0;mso-wrap-distance-right:9pt;mso-wrap-distance-bottom:0;mso-position-horizontal:center;mso-position-horizontal-relative:margin;mso-position-vertical:absolute;mso-position-vertical-relative:text" from="0,6.9pt" to="7in,6.9pt" o:gfxdata="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" strokecolor="black [3213]" strokeweight="1pt">
                 <v:stroke startarrow="diamond" endarrow="diamond" joinstyle="miter"/>
@@ -2767,8 +2767,17 @@
           <w:rFonts w:ascii="Garamond" w:hAnsi="Garamond" w:cs="Didot"/>
           <w:u w:val="single"/>
         </w:rPr>
-        <w:t>that’s in the Pipeline</w:t>
-      </w:r>
+        <w:t xml:space="preserve">that’s in the </w:t>
+      </w:r>
+      <w:proofErr w:type="gramStart"/>
+      <w:r>
+        <w:rPr>
+          <w:rFonts w:ascii="Garamond" w:hAnsi="Garamond" w:cs="Didot"/>
+          <w:u w:val="single"/>
+        </w:rPr>
+        <w:t>Pipeline</w:t>
+      </w:r>
+      <w:proofErr w:type="gramEnd"/>
     </w:p>
     <w:p>
       <w:pPr>
@@ -3030,19 +3039,7 @@
               <w:rPr>
                 <w:rFonts w:ascii="Garamond" w:hAnsi="Garamond" w:cs="Didot"/>
               </w:rPr>
-              <w:t xml:space="preserve"> (</w:t>
-            </w:r>
-            <w:r>
-              <w:rPr>
-                <w:rFonts w:ascii="Garamond" w:hAnsi="Garamond" w:cs="Didot"/>
-              </w:rPr>
-              <w:t>To Appear</w:t>
-            </w:r>
-            <w:r>
-              <w:rPr>
-                <w:rFonts w:ascii="Garamond" w:hAnsi="Garamond" w:cs="Didot"/>
-              </w:rPr>
-              <w:t xml:space="preserve">). TH-stopping in Philadelphia Puerto Rican English. </w:t>
+              <w:t xml:space="preserve"> (To Appear). TH-stopping in Philadelphia Puerto Rican English. </w:t>
             </w:r>
             <w:r>
               <w:rPr>
@@ -4496,7 +4493,21 @@
               <w:rPr>
                 <w:rFonts w:ascii="Garamond" w:hAnsi="Garamond" w:cs="Didot"/>
               </w:rPr>
-              <w:t>Jesús Díaz Prize for Spanish, Penn State University Dep’t. of Spanish, Italian, and Portuguese</w:t>
+              <w:t xml:space="preserve">Jesús Díaz Prize for Spanish, Penn State University </w:t>
+            </w:r>
+            <w:proofErr w:type="spellStart"/>
+            <w:r>
+              <w:rPr>
+                <w:rFonts w:ascii="Garamond" w:hAnsi="Garamond" w:cs="Didot"/>
+              </w:rPr>
+              <w:t>Dep’t</w:t>
+            </w:r>
+            <w:proofErr w:type="spellEnd"/>
+            <w:r>
+              <w:rPr>
+                <w:rFonts w:ascii="Garamond" w:hAnsi="Garamond" w:cs="Didot"/>
+              </w:rPr>
+              <w:t>. of Spanish, Italian, and Portuguese</w:t>
             </w:r>
           </w:p>
         </w:tc>
@@ -4619,7 +4630,21 @@
               <w:rPr>
                 <w:rFonts w:ascii="Garamond" w:hAnsi="Garamond" w:cs="Didot"/>
               </w:rPr>
-              <w:t>Jesús Díaz Prize for Spanish, Penn State University Dep’t. of Spanish, Italian, and Portuguese</w:t>
+              <w:t xml:space="preserve">Jesús Díaz Prize for Spanish, Penn State University </w:t>
+            </w:r>
+            <w:proofErr w:type="spellStart"/>
+            <w:r>
+              <w:rPr>
+                <w:rFonts w:ascii="Garamond" w:hAnsi="Garamond" w:cs="Didot"/>
+              </w:rPr>
+              <w:t>Dep’t</w:t>
+            </w:r>
+            <w:proofErr w:type="spellEnd"/>
+            <w:r>
+              <w:rPr>
+                <w:rFonts w:ascii="Garamond" w:hAnsi="Garamond" w:cs="Didot"/>
+              </w:rPr>
+              <w:t>. of Spanish, Italian, and Portuguese</w:t>
             </w:r>
           </w:p>
         </w:tc>
@@ -5206,7 +5231,21 @@
         <w:rPr>
           <w:rFonts w:ascii="Garamond" w:hAnsi="Garamond" w:cs="Didot"/>
         </w:rPr>
-        <w:t>Penn State University; Center for Language Science Speaker Series; 12 Jan, 2018</w:t>
+        <w:t xml:space="preserve">Penn State University; Center for Language Science Speaker Series; 12 </w:t>
+      </w:r>
+      <w:proofErr w:type="gramStart"/>
+      <w:r>
+        <w:rPr>
+          <w:rFonts w:ascii="Garamond" w:hAnsi="Garamond" w:cs="Didot"/>
+        </w:rPr>
+        <w:t>Jan,</w:t>
+      </w:r>
+      <w:proofErr w:type="gramEnd"/>
+      <w:r>
+        <w:rPr>
+          <w:rFonts w:ascii="Garamond" w:hAnsi="Garamond" w:cs="Didot"/>
+        </w:rPr>
+        <w:t xml:space="preserve"> 2018</w:t>
       </w:r>
     </w:p>
     <w:p>
@@ -5240,8 +5279,16 @@
         <w:rPr>
           <w:rFonts w:ascii="Garamond" w:hAnsi="Garamond" w:cs="Didot"/>
         </w:rPr>
-        <w:t>-means clustering</w:t>
-      </w:r>
+        <w:t xml:space="preserve">-means </w:t>
+      </w:r>
+      <w:proofErr w:type="gramStart"/>
+      <w:r>
+        <w:rPr>
+          <w:rFonts w:ascii="Garamond" w:hAnsi="Garamond" w:cs="Didot"/>
+        </w:rPr>
+        <w:t>clustering</w:t>
+      </w:r>
+      <w:proofErr w:type="gramEnd"/>
     </w:p>
     <w:p>
       <w:pPr>
@@ -5550,8 +5597,16 @@
         <w:rPr>
           <w:rFonts w:ascii="Garamond" w:hAnsi="Garamond" w:cs="Didot"/>
         </w:rPr>
-        <w:t xml:space="preserve"> in linear mixed effects models</w:t>
-      </w:r>
+        <w:t xml:space="preserve"> in linear mixed effects </w:t>
+      </w:r>
+      <w:proofErr w:type="gramStart"/>
+      <w:r>
+        <w:rPr>
+          <w:rFonts w:ascii="Garamond" w:hAnsi="Garamond" w:cs="Didot"/>
+        </w:rPr>
+        <w:t>models</w:t>
+      </w:r>
+      <w:proofErr w:type="gramEnd"/>
       <w:r>
         <w:rPr>
           <w:rFonts w:ascii="Garamond" w:hAnsi="Garamond" w:cs="Didot"/>
@@ -5599,7 +5654,21 @@
         <w:rPr>
           <w:rFonts w:ascii="Garamond" w:hAnsi="Garamond" w:cs="Didot"/>
         </w:rPr>
-        <w:t>). 20 March, 201</w:t>
+        <w:t xml:space="preserve">). 20 </w:t>
+      </w:r>
+      <w:proofErr w:type="gramStart"/>
+      <w:r>
+        <w:rPr>
+          <w:rFonts w:ascii="Garamond" w:hAnsi="Garamond" w:cs="Didot"/>
+        </w:rPr>
+        <w:t>March,</w:t>
+      </w:r>
+      <w:proofErr w:type="gramEnd"/>
+      <w:r>
+        <w:rPr>
+          <w:rFonts w:ascii="Garamond" w:hAnsi="Garamond" w:cs="Didot"/>
+        </w:rPr>
+        <w:t xml:space="preserve"> 201</w:t>
       </w:r>
       <w:r>
         <w:rPr>
@@ -5774,8 +5843,16 @@
         <w:rPr>
           <w:rFonts w:ascii="Garamond" w:hAnsi="Garamond" w:cs="Didot"/>
         </w:rPr>
-        <w:t>sing may influence sound change</w:t>
-      </w:r>
+        <w:t xml:space="preserve">sing may influence sound </w:t>
+      </w:r>
+      <w:proofErr w:type="gramStart"/>
+      <w:r>
+        <w:rPr>
+          <w:rFonts w:ascii="Garamond" w:hAnsi="Garamond" w:cs="Didot"/>
+        </w:rPr>
+        <w:t>change</w:t>
+      </w:r>
+      <w:proofErr w:type="gramEnd"/>
       <w:r>
         <w:rPr>
           <w:rFonts w:ascii="Garamond" w:hAnsi="Garamond" w:cs="Didot"/>
@@ -5904,7 +5981,21 @@
         <w:rPr>
           <w:rFonts w:ascii="Garamond" w:hAnsi="Garamond" w:cs="Didot"/>
         </w:rPr>
-        <w:t xml:space="preserve">How a Liberal Arts education prepared me for graduate school </w:t>
+        <w:t xml:space="preserve">How a Liberal Arts education prepared me for graduate </w:t>
+      </w:r>
+      <w:proofErr w:type="gramStart"/>
+      <w:r>
+        <w:rPr>
+          <w:rFonts w:ascii="Garamond" w:hAnsi="Garamond" w:cs="Didot"/>
+        </w:rPr>
+        <w:t>school</w:t>
+      </w:r>
+      <w:proofErr w:type="gramEnd"/>
+      <w:r>
+        <w:rPr>
+          <w:rFonts w:ascii="Garamond" w:hAnsi="Garamond" w:cs="Didot"/>
+        </w:rPr>
+        <w:t xml:space="preserve"> </w:t>
       </w:r>
     </w:p>
     <w:p>
@@ -5949,8 +6040,18 @@
           <w:i/>
           <w:iCs/>
         </w:rPr>
-        <w:t>lingua franca</w:t>
-      </w:r>
+        <w:t xml:space="preserve">lingua </w:t>
+      </w:r>
+      <w:proofErr w:type="gramStart"/>
+      <w:r>
+        <w:rPr>
+          <w:rFonts w:ascii="Garamond" w:hAnsi="Garamond" w:cs="Didot"/>
+          <w:i/>
+          <w:iCs/>
+        </w:rPr>
+        <w:t>franca</w:t>
+      </w:r>
+      <w:proofErr w:type="gramEnd"/>
       <w:r>
         <w:rPr>
           <w:rFonts w:ascii="Garamond" w:hAnsi="Garamond" w:cs="Didot"/>
@@ -6144,7 +6245,21 @@
         <w:rPr>
           <w:rFonts w:ascii="Garamond" w:hAnsi="Garamond" w:cs="Didot"/>
         </w:rPr>
-        <w:t>Universiteit Leiden; Centre for Linguistics; 9 October, 2015</w:t>
+        <w:t xml:space="preserve">Universiteit Leiden; Centre for Linguistics; 9 </w:t>
+      </w:r>
+      <w:proofErr w:type="gramStart"/>
+      <w:r>
+        <w:rPr>
+          <w:rFonts w:ascii="Garamond" w:hAnsi="Garamond" w:cs="Didot"/>
+        </w:rPr>
+        <w:t>October,</w:t>
+      </w:r>
+      <w:proofErr w:type="gramEnd"/>
+      <w:r>
+        <w:rPr>
+          <w:rFonts w:ascii="Garamond" w:hAnsi="Garamond" w:cs="Didot"/>
+        </w:rPr>
+        <w:t xml:space="preserve"> 2015</w:t>
       </w:r>
     </w:p>
     <w:p>
@@ -6241,6 +6356,7 @@
         </w:rPr>
         <w:t xml:space="preserve">Data visualization in R using </w:t>
       </w:r>
+      <w:proofErr w:type="gramStart"/>
       <w:r>
         <w:rPr>
           <w:rFonts w:ascii="Garamond" w:hAnsi="Garamond" w:cs="Didot"/>
@@ -6249,6 +6365,7 @@
         </w:rPr>
         <w:t>ggplot2</w:t>
       </w:r>
+      <w:proofErr w:type="gramEnd"/>
       <w:r>
         <w:rPr>
           <w:rFonts w:ascii="Garamond" w:hAnsi="Garamond" w:cs="Didot"/>
@@ -13453,21 +13570,60 @@
           <w:rFonts w:ascii="Garamond" w:hAnsi="Garamond" w:cs="Didot"/>
           <w:lang w:bidi="en-US"/>
         </w:rPr>
-        <w:t xml:space="preserve">Canelo </w:t>
-      </w:r>
+        <w:t xml:space="preserve">You </w:t>
+      </w:r>
+      <w:proofErr w:type="spellStart"/>
       <w:r>
         <w:rPr>
           <w:rFonts w:ascii="Garamond" w:hAnsi="Garamond" w:cs="Didot"/>
           <w:lang w:bidi="en-US"/>
         </w:rPr>
-        <w:t>Álvarez Flexes His Business Muscle</w:t>
-      </w:r>
+        <w:t>gotta</w:t>
+      </w:r>
+      <w:proofErr w:type="spellEnd"/>
       <w:r>
         <w:rPr>
           <w:rFonts w:ascii="Garamond" w:hAnsi="Garamond" w:cs="Didot"/>
           <w:lang w:bidi="en-US"/>
         </w:rPr>
-        <w:t xml:space="preserve"> | </w:t>
+        <w:t xml:space="preserve"> have </w:t>
+      </w:r>
+      <w:proofErr w:type="spellStart"/>
+      <w:r>
+        <w:rPr>
+          <w:rFonts w:ascii="Garamond" w:hAnsi="Garamond" w:cs="Didot"/>
+          <w:lang w:bidi="en-US"/>
+        </w:rPr>
+        <w:t>rizz</w:t>
+      </w:r>
+      <w:proofErr w:type="spellEnd"/>
+      <w:r>
+        <w:rPr>
+          <w:rFonts w:ascii="Garamond" w:hAnsi="Garamond" w:cs="Didot"/>
+          <w:lang w:bidi="en-US"/>
+        </w:rPr>
+        <w:t xml:space="preserve"> to slay – How Oxford chooses its word of the year</w:t>
+      </w:r>
+      <w:r>
+        <w:rPr>
+          <w:rFonts w:ascii="Garamond" w:hAnsi="Garamond" w:cs="Didot"/>
+          <w:lang w:bidi="en-US"/>
+        </w:rPr>
+        <w:t xml:space="preserve"> (12/28/23)</w:t>
+      </w:r>
+      <w:r>
+        <w:rPr>
+          <w:rFonts w:ascii="Garamond" w:hAnsi="Garamond" w:cs="Didot"/>
+          <w:lang w:bidi="en-US"/>
+        </w:rPr>
+        <w:t xml:space="preserve"> |</w:t>
+      </w:r>
+      <w:r>
+        <w:rPr>
+          <w:rFonts w:ascii="Garamond" w:hAnsi="Garamond" w:cs="Didot"/>
+          <w:lang w:bidi="en-US"/>
+        </w:rPr>
+        <w:t xml:space="preserve"> </w:t>
       </w:r>
       <w:r>
         <w:rPr>
@@ -13476,28 +13632,7 @@
           <w:iCs/>
           <w:lang w:bidi="en-US"/>
         </w:rPr>
-        <w:t>Forbes</w:t>
-      </w:r>
-      <w:r>
-        <w:rPr>
-          <w:rFonts w:ascii="Garamond" w:hAnsi="Garamond" w:cs="Didot"/>
-          <w:lang w:bidi="en-US"/>
-        </w:rPr>
-        <w:t xml:space="preserve"> </w:t>
-      </w:r>
-      <w:r>
-        <w:rPr>
-          <w:rFonts w:ascii="Garamond" w:hAnsi="Garamond" w:cs="Didot"/>
-          <w:lang w:bidi="en-US"/>
-        </w:rPr>
-        <w:t xml:space="preserve">(12/07/23; </w:t>
-      </w:r>
-      <w:r>
-        <w:rPr>
-          <w:rFonts w:ascii="Garamond" w:hAnsi="Garamond" w:cs="Didot"/>
-          <w:lang w:bidi="en-US"/>
-        </w:rPr>
-        <w:t>Translation/Interpretation Assistance)</w:t>
+        <w:t>KYW News Radio</w:t>
       </w:r>
     </w:p>
     <w:p>
@@ -13523,7 +13658,7 @@
           <w:iCs/>
           <w:lang w:bidi="en-US"/>
         </w:rPr>
-        <w:t>https://www.forbes.com/sites/brettknight/2023/12/07/canelo-alvarez-interview-boxing-champion-flexes-his-business-muscle/</w:t>
+        <w:t>https://www.audacy.com/podcast/kyw-newsradio-in-depth-0da71/episodes/you-gotta-have-rizz-to-slay-how-oxford-chooses-its-word-of-the-year-25daf</w:t>
       </w:r>
     </w:p>
     <w:p>
@@ -13545,7 +13680,35 @@
           <w:rFonts w:ascii="Garamond" w:hAnsi="Garamond" w:cs="Didot"/>
           <w:lang w:bidi="en-US"/>
         </w:rPr>
-        <w:t xml:space="preserve">Alexa, </w:t>
+        <w:t xml:space="preserve">Canelo </w:t>
+      </w:r>
+      <w:r>
+        <w:rPr>
+          <w:rFonts w:ascii="Garamond" w:hAnsi="Garamond" w:cs="Didot"/>
+          <w:lang w:bidi="en-US"/>
+        </w:rPr>
+        <w:t>Álvarez Flexes His Business Muscle</w:t>
+      </w:r>
+      <w:r>
+        <w:rPr>
+          <w:rFonts w:ascii="Garamond" w:hAnsi="Garamond" w:cs="Didot"/>
+          <w:lang w:bidi="en-US"/>
+        </w:rPr>
+        <w:t xml:space="preserve"> </w:t>
+      </w:r>
+      <w:r>
+        <w:rPr>
+          <w:rFonts w:ascii="Garamond" w:hAnsi="Garamond" w:cs="Didot"/>
+          <w:lang w:bidi="en-US"/>
+        </w:rPr>
+        <w:t>(</w:t>
+      </w:r>
+      <w:r>
+        <w:rPr>
+          <w:rFonts w:ascii="Garamond" w:hAnsi="Garamond" w:cs="Didot"/>
+          <w:lang w:bidi="en-US"/>
+        </w:rPr>
+        <w:t>12/07/</w:t>
       </w:r>
       <w:proofErr w:type="gramStart"/>
       <w:r>
@@ -13553,7 +13716,21 @@
           <w:rFonts w:ascii="Garamond" w:hAnsi="Garamond" w:cs="Didot"/>
           <w:lang w:bidi="en-US"/>
         </w:rPr>
-        <w:t>How</w:t>
+        <w:t>23</w:t>
+      </w:r>
+      <w:r>
+        <w:rPr>
+          <w:rFonts w:ascii="Garamond" w:hAnsi="Garamond" w:cs="Didot"/>
+          <w:lang w:bidi="en-US"/>
+        </w:rPr>
+        <w:t>)</w:t>
+      </w:r>
+      <w:r>
+        <w:rPr>
+          <w:rFonts w:ascii="Garamond" w:hAnsi="Garamond" w:cs="Didot"/>
+          <w:lang w:bidi="en-US"/>
+        </w:rPr>
+        <w:t>|</w:t>
       </w:r>
       <w:proofErr w:type="gramEnd"/>
       <w:r>
@@ -13561,7 +13738,7 @@
           <w:rFonts w:ascii="Garamond" w:hAnsi="Garamond" w:cs="Didot"/>
           <w:lang w:bidi="en-US"/>
         </w:rPr>
-        <w:t xml:space="preserve"> do You Work? | </w:t>
+        <w:t xml:space="preserve"> </w:t>
       </w:r>
       <w:r>
         <w:rPr>
@@ -13570,13 +13747,11 @@
           <w:iCs/>
           <w:lang w:bidi="en-US"/>
         </w:rPr>
-        <w:t>Villanova Magazine</w:t>
-      </w:r>
-      <w:r>
-        <w:rPr>
-          <w:rFonts w:ascii="Garamond" w:hAnsi="Garamond" w:cs="Didot"/>
-          <w:i/>
-          <w:iCs/>
+        <w:t>Forbes</w:t>
+      </w:r>
+      <w:r>
+        <w:rPr>
+          <w:rFonts w:ascii="Garamond" w:hAnsi="Garamond" w:cs="Didot"/>
           <w:lang w:bidi="en-US"/>
         </w:rPr>
         <w:t xml:space="preserve"> </w:t>
@@ -13586,7 +13761,14 @@
           <w:rFonts w:ascii="Garamond" w:hAnsi="Garamond" w:cs="Didot"/>
           <w:lang w:bidi="en-US"/>
         </w:rPr>
-        <w:t>(Fall 2023 Feature)</w:t>
+        <w:t>(</w:t>
+      </w:r>
+      <w:r>
+        <w:rPr>
+          <w:rFonts w:ascii="Garamond" w:hAnsi="Garamond" w:cs="Didot"/>
+          <w:lang w:bidi="en-US"/>
+        </w:rPr>
+        <w:t>Translation/Interpretation Assistance)</w:t>
       </w:r>
     </w:p>
     <w:p>
@@ -13612,7 +13794,7 @@
           <w:iCs/>
           <w:lang w:bidi="en-US"/>
         </w:rPr>
-        <w:t>https://www1.villanova.edu/vu/magazine/fall-2023/features/alexa-how-do-you-work.html</w:t>
+        <w:t>https://www.forbes.com/sites/brettknight/2023/12/07/canelo-alvarez-interview-boxing-champion-flexes-his-business-muscle/</w:t>
       </w:r>
     </w:p>
     <w:p>
@@ -13634,44 +13816,48 @@
           <w:rFonts w:ascii="Garamond" w:hAnsi="Garamond" w:cs="Didot"/>
           <w:lang w:bidi="en-US"/>
         </w:rPr>
-        <w:t xml:space="preserve">Community Conversations: </w:t>
-      </w:r>
+        <w:t xml:space="preserve">Alexa, </w:t>
+      </w:r>
+      <w:proofErr w:type="gramStart"/>
       <w:r>
         <w:rPr>
           <w:rFonts w:ascii="Garamond" w:hAnsi="Garamond" w:cs="Didot"/>
           <w:lang w:bidi="en-US"/>
         </w:rPr>
-        <w:t xml:space="preserve">Sociolinguistics </w:t>
-      </w:r>
+        <w:t>How</w:t>
+      </w:r>
+      <w:proofErr w:type="gramEnd"/>
       <w:r>
         <w:rPr>
           <w:rFonts w:ascii="Garamond" w:hAnsi="Garamond" w:cs="Didot"/>
           <w:lang w:bidi="en-US"/>
         </w:rPr>
-        <w:t>| Main Line Network</w:t>
-      </w:r>
-      <w:r>
-        <w:rPr>
-          <w:rFonts w:ascii="Garamond" w:hAnsi="Garamond" w:cs="Didot"/>
+        <w:t xml:space="preserve"> do You Work? | </w:t>
+      </w:r>
+      <w:r>
+        <w:rPr>
+          <w:rFonts w:ascii="Garamond" w:hAnsi="Garamond" w:cs="Didot"/>
+          <w:i/>
+          <w:iCs/>
           <w:lang w:bidi="en-US"/>
         </w:rPr>
-        <w:t xml:space="preserve"> (Public </w:t>
-      </w:r>
-      <w:proofErr w:type="spellStart"/>
-      <w:r>
-        <w:rPr>
-          <w:rFonts w:ascii="Garamond" w:hAnsi="Garamond" w:cs="Didot"/>
+        <w:t>Villanova Magazine</w:t>
+      </w:r>
+      <w:r>
+        <w:rPr>
+          <w:rFonts w:ascii="Garamond" w:hAnsi="Garamond" w:cs="Didot"/>
+          <w:i/>
+          <w:iCs/>
           <w:lang w:bidi="en-US"/>
         </w:rPr>
-        <w:t>Acccess</w:t>
-      </w:r>
-      <w:proofErr w:type="spellEnd"/>
+        <w:t xml:space="preserve"> </w:t>
+      </w:r>
       <w:r>
         <w:rPr>
           <w:rFonts w:ascii="Garamond" w:hAnsi="Garamond" w:cs="Didot"/>
           <w:lang w:bidi="en-US"/>
         </w:rPr>
-        <w:t>)</w:t>
+        <w:t>(Fall 2023 Feature)</w:t>
       </w:r>
     </w:p>
     <w:p>
@@ -13697,7 +13883,7 @@
           <w:iCs/>
           <w:lang w:bidi="en-US"/>
         </w:rPr>
-        <w:t>https://www.youtube.com/watch?v=H_MLbfrsrWQ</w:t>
+        <w:t>https://www1.villanova.edu/vu/magazine/fall-2023/features/alexa-how-do-you-work.html</w:t>
       </w:r>
     </w:p>
     <w:p>
@@ -13719,7 +13905,44 @@
           <w:rFonts w:ascii="Garamond" w:hAnsi="Garamond" w:cs="Didot"/>
           <w:lang w:bidi="en-US"/>
         </w:rPr>
-        <w:t>Expert Wordle Tips from Villanova Linguist Dr. Grant Berry | KYW News Radio</w:t>
+        <w:t xml:space="preserve">Community Conversations: </w:t>
+      </w:r>
+      <w:r>
+        <w:rPr>
+          <w:rFonts w:ascii="Garamond" w:hAnsi="Garamond" w:cs="Didot"/>
+          <w:lang w:bidi="en-US"/>
+        </w:rPr>
+        <w:t xml:space="preserve">Sociolinguistics </w:t>
+      </w:r>
+      <w:r>
+        <w:rPr>
+          <w:rFonts w:ascii="Garamond" w:hAnsi="Garamond" w:cs="Didot"/>
+          <w:lang w:bidi="en-US"/>
+        </w:rPr>
+        <w:t>| Main Line Network</w:t>
+      </w:r>
+      <w:r>
+        <w:rPr>
+          <w:rFonts w:ascii="Garamond" w:hAnsi="Garamond" w:cs="Didot"/>
+          <w:lang w:bidi="en-US"/>
+        </w:rPr>
+        <w:t xml:space="preserve"> (Public </w:t>
+      </w:r>
+      <w:proofErr w:type="spellStart"/>
+      <w:r>
+        <w:rPr>
+          <w:rFonts w:ascii="Garamond" w:hAnsi="Garamond" w:cs="Didot"/>
+          <w:lang w:bidi="en-US"/>
+        </w:rPr>
+        <w:t>Acccess</w:t>
+      </w:r>
+      <w:proofErr w:type="spellEnd"/>
+      <w:r>
+        <w:rPr>
+          <w:rFonts w:ascii="Garamond" w:hAnsi="Garamond" w:cs="Didot"/>
+          <w:lang w:bidi="en-US"/>
+        </w:rPr>
+        <w:t>)</w:t>
       </w:r>
     </w:p>
     <w:p>
@@ -13745,7 +13968,7 @@
           <w:iCs/>
           <w:lang w:bidi="en-US"/>
         </w:rPr>
-        <w:t xml:space="preserve">https://www.audacy.com/kywnewsradio/podcasts/kyw-newsradio-in-depth-229/expert-wordle-tips-from-villanova-linguist-dr-grant-berry-1229772089 </w:t>
+        <w:t>https://www.youtube.com/watch?v=H_MLbfrsrWQ</w:t>
       </w:r>
     </w:p>
     <w:p>
@@ -13762,21 +13985,40 @@
           <w:lang w:bidi="en-US"/>
         </w:rPr>
       </w:pPr>
-      <w:proofErr w:type="gramStart"/>
       <w:r>
         <w:rPr>
           <w:rFonts w:ascii="Garamond" w:hAnsi="Garamond" w:cs="Didot"/>
           <w:lang w:bidi="en-US"/>
         </w:rPr>
-        <w:t>So</w:t>
-      </w:r>
-      <w:proofErr w:type="gramEnd"/>
+        <w:t xml:space="preserve">Expert Wordle Tips from Villanova Linguist Dr. Grant Berry </w:t>
+      </w:r>
       <w:r>
         <w:rPr>
           <w:rFonts w:ascii="Garamond" w:hAnsi="Garamond" w:cs="Didot"/>
           <w:lang w:bidi="en-US"/>
         </w:rPr>
-        <w:t xml:space="preserve"> Does Elmo Have a Philly Accent? We Asked an Expert | </w:t>
+        <w:t>(</w:t>
+      </w:r>
+      <w:r>
+        <w:rPr>
+          <w:rFonts w:ascii="Garamond" w:hAnsi="Garamond" w:cs="Didot"/>
+          <w:lang w:bidi="en-US"/>
+        </w:rPr>
+        <w:t>02/02/22</w:t>
+      </w:r>
+      <w:r>
+        <w:rPr>
+          <w:rFonts w:ascii="Garamond" w:hAnsi="Garamond" w:cs="Didot"/>
+          <w:lang w:bidi="en-US"/>
+        </w:rPr>
+        <w:t xml:space="preserve">) </w:t>
+      </w:r>
+      <w:r>
+        <w:rPr>
+          <w:rFonts w:ascii="Garamond" w:hAnsi="Garamond" w:cs="Didot"/>
+          <w:lang w:bidi="en-US"/>
+        </w:rPr>
+        <w:t xml:space="preserve">| </w:t>
       </w:r>
       <w:r>
         <w:rPr>
@@ -13785,7 +14027,7 @@
           <w:iCs/>
           <w:lang w:bidi="en-US"/>
         </w:rPr>
-        <w:t>Philadelphia Magazine</w:t>
+        <w:t>KYW News Radio</w:t>
       </w:r>
     </w:p>
     <w:p>
@@ -13811,7 +14053,7 @@
           <w:iCs/>
           <w:lang w:bidi="en-US"/>
         </w:rPr>
-        <w:t>https://www.phillymag.com/news/2022/01/21/elmo-philadelphia-accent/</w:t>
+        <w:t xml:space="preserve">https://www.audacy.com/kywnewsradio/podcasts/kyw-newsradio-in-depth-229/expert-wordle-tips-from-villanova-linguist-dr-grant-berry-1229772089 </w:t>
       </w:r>
     </w:p>
     <w:p>
@@ -13828,12 +14070,35 @@
           <w:lang w:bidi="en-US"/>
         </w:rPr>
       </w:pPr>
+      <w:proofErr w:type="gramStart"/>
       <w:r>
         <w:rPr>
           <w:rFonts w:ascii="Garamond" w:hAnsi="Garamond" w:cs="Didot"/>
           <w:lang w:bidi="en-US"/>
         </w:rPr>
-        <w:t xml:space="preserve">Wordle: How to play (and win) like a linguist | </w:t>
+        <w:t>So</w:t>
+      </w:r>
+      <w:proofErr w:type="gramEnd"/>
+      <w:r>
+        <w:rPr>
+          <w:rFonts w:ascii="Garamond" w:hAnsi="Garamond" w:cs="Didot"/>
+          <w:lang w:bidi="en-US"/>
+        </w:rPr>
+        <w:t xml:space="preserve"> Does Elmo Have a Philly Accent? We Asked an Expert</w:t>
+      </w:r>
+      <w:r>
+        <w:rPr>
+          <w:rFonts w:ascii="Garamond" w:hAnsi="Garamond" w:cs="Didot"/>
+          <w:lang w:bidi="en-US"/>
+        </w:rPr>
+        <w:t xml:space="preserve"> (01/21/22)</w:t>
+      </w:r>
+      <w:r>
+        <w:rPr>
+          <w:rFonts w:ascii="Garamond" w:hAnsi="Garamond" w:cs="Didot"/>
+          <w:lang w:bidi="en-US"/>
+        </w:rPr>
+        <w:t xml:space="preserve"> | </w:t>
       </w:r>
       <w:r>
         <w:rPr>
@@ -13842,7 +14107,7 @@
           <w:iCs/>
           <w:lang w:bidi="en-US"/>
         </w:rPr>
-        <w:t>Villanova Experts on the News</w:t>
+        <w:t>Philadelphia Magazine</w:t>
       </w:r>
     </w:p>
     <w:p>
@@ -13868,7 +14133,7 @@
           <w:iCs/>
           <w:lang w:bidi="en-US"/>
         </w:rPr>
-        <w:t xml:space="preserve">https://www1.villanova.edu/university/experts/spotlight-detail.html?spotlight=8313 </w:t>
+        <w:t>https://www.phillymag.com/news/2022/01/21/elmo-philadelphia-accent/</w:t>
       </w:r>
     </w:p>
     <w:p>
@@ -13890,6 +14155,63 @@
           <w:rFonts w:ascii="Garamond" w:hAnsi="Garamond" w:cs="Didot"/>
           <w:lang w:bidi="en-US"/>
         </w:rPr>
+        <w:t xml:space="preserve">Wordle: How to play (and win) like a linguist | </w:t>
+      </w:r>
+      <w:r>
+        <w:rPr>
+          <w:rFonts w:ascii="Garamond" w:hAnsi="Garamond" w:cs="Didot"/>
+          <w:i/>
+          <w:iCs/>
+          <w:lang w:bidi="en-US"/>
+        </w:rPr>
+        <w:t>Villanova Experts on the News</w:t>
+      </w:r>
+    </w:p>
+    <w:p>
+      <w:pPr>
+        <w:pStyle w:val="NoSpacing"/>
+        <w:numPr>
+          <w:ilvl w:val="1"/>
+          <w:numId w:val="16"/>
+        </w:numPr>
+        <w:contextualSpacing/>
+        <w:jc w:val="both"/>
+        <w:rPr>
+          <w:rFonts w:ascii="Garamond" w:hAnsi="Garamond" w:cs="Didot"/>
+          <w:i/>
+          <w:iCs/>
+          <w:lang w:bidi="en-US"/>
+        </w:rPr>
+      </w:pPr>
+      <w:r>
+        <w:rPr>
+          <w:rFonts w:ascii="Garamond" w:hAnsi="Garamond" w:cs="Didot"/>
+          <w:i/>
+          <w:iCs/>
+          <w:lang w:bidi="en-US"/>
+        </w:rPr>
+        <w:t xml:space="preserve">https://www1.villanova.edu/university/experts/spotlight-detail.html?spotlight=8313 </w:t>
+      </w:r>
+    </w:p>
+    <w:p>
+      <w:pPr>
+        <w:pStyle w:val="NoSpacing"/>
+        <w:numPr>
+          <w:ilvl w:val="0"/>
+          <w:numId w:val="16"/>
+        </w:numPr>
+        <w:contextualSpacing/>
+        <w:jc w:val="both"/>
+        <w:rPr>
+          <w:rFonts w:ascii="Garamond" w:hAnsi="Garamond" w:cs="Didot"/>
+          <w:lang w:bidi="en-US"/>
+        </w:rPr>
+      </w:pPr>
+      <w:r>
+        <w:rPr>
+          <w:rFonts w:ascii="Garamond" w:hAnsi="Garamond" w:cs="Didot"/>
+          <w:lang w:bidi="en-US"/>
+        </w:rPr>
         <w:t xml:space="preserve">Philly Accent: There’s a lot </w:t>
       </w:r>
       <w:proofErr w:type="spellStart"/>
@@ -13913,7 +14235,37 @@
           <w:rFonts w:ascii="Garamond" w:hAnsi="Garamond" w:cs="Didot"/>
           <w:lang w:bidi="en-US"/>
         </w:rPr>
-        <w:t xml:space="preserve"> | </w:t>
+        <w:t xml:space="preserve"> </w:t>
+      </w:r>
+      <w:r>
+        <w:rPr>
+          <w:rFonts w:ascii="Garamond" w:hAnsi="Garamond" w:cs="Didot"/>
+          <w:lang w:bidi="en-US"/>
+        </w:rPr>
+        <w:t>(02/15/</w:t>
+      </w:r>
+      <w:proofErr w:type="gramStart"/>
+      <w:r>
+        <w:rPr>
+          <w:rFonts w:ascii="Garamond" w:hAnsi="Garamond" w:cs="Didot"/>
+          <w:lang w:bidi="en-US"/>
+        </w:rPr>
+        <w:t>19)</w:t>
+      </w:r>
+      <w:r>
+        <w:rPr>
+          <w:rFonts w:ascii="Garamond" w:hAnsi="Garamond" w:cs="Didot"/>
+          <w:lang w:bidi="en-US"/>
+        </w:rPr>
+        <w:t>|</w:t>
+      </w:r>
+      <w:proofErr w:type="gramEnd"/>
+      <w:r>
+        <w:rPr>
+          <w:rFonts w:ascii="Garamond" w:hAnsi="Garamond" w:cs="Didot"/>
+          <w:lang w:bidi="en-US"/>
+        </w:rPr>
+        <w:t xml:space="preserve"> </w:t>
       </w:r>
       <w:r>
         <w:rPr>
@@ -14281,7 +14633,7 @@
               </wp:anchor>
             </w:drawing>
           </mc:Choice>
-          <mc:Fallback xmlns:mo="http://schemas.microsoft.com/office/mac/office/2008/main" xmlns:mv="urn:schemas-microsoft-com:mac:vml" xmlns:w16du="http://schemas.microsoft.com/office/word/2023/wordml/word16du">
+          <mc:Fallback xmlns:w16du="http://schemas.microsoft.com/office/word/2023/wordml/word16du" xmlns:mv="urn:schemas-microsoft-com:mac:vml" xmlns:mo="http://schemas.microsoft.com/office/mac/office/2008/main">
             <w:pict>
               <v:shape w14:anchorId="42F0719E" id="AutoShape 2" o:spid="_x0000_s1026" style="position:absolute;margin-left:192pt;margin-top:6.5pt;width:328.45pt;height:0;z-index:251661312;visibility:visible;mso-wrap-style:square;mso-width-percent:0;mso-height-percent:0;mso-wrap-distance-left:9pt;mso-wrap-distance-top:0;mso-wrap-distance-right:9pt;mso-wrap-distance-bottom:0;mso-position-horizontal:absolute;mso-position-horizontal-relative:text;mso-position-vertical:absolute;mso-position-vertical-relative:text;mso-width-percent:0;mso-height-percent:0;mso-width-relative:page;mso-height-relative:page;v-text-anchor:top" coordsize="20000,20000" o:gfxdata="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" strokecolor="#3f3151" strokeweight=".35mm"/>
             </w:pict>
@@ -15290,7 +15642,7 @@
       <w:rPr>
         <w:rFonts w:ascii="Garamond" w:hAnsi="Garamond"/>
       </w:rPr>
-      <w:t>11</w:t>
+      <w:t>29</w:t>
     </w:r>
     <w:r>
       <w:rPr>

</xml_diff>

<commit_message>
Added doi for LVC paper
</commit_message>
<xml_diff>
--- a/CV_Berry_Current.docx
+++ b/CV_Berry_Current.docx
@@ -1130,6 +1130,70 @@
             <w:pPr>
               <w:spacing w:after="60"/>
               <w:contextualSpacing/>
+              <w:jc w:val="right"/>
+              <w:rPr>
+                <w:rFonts w:ascii="Garamond" w:hAnsi="Garamond" w:cs="Didot"/>
+              </w:rPr>
+            </w:pPr>
+            <w:r>
+              <w:rPr>
+                <w:rFonts w:ascii="Garamond" w:hAnsi="Garamond" w:cs="Didot"/>
+              </w:rPr>
+              <w:t>-</w:t>
+            </w:r>
+          </w:p>
+        </w:tc>
+        <w:tc>
+          <w:tcPr>
+            <w:tcW w:w="4225" w:type="pct"/>
+          </w:tcPr>
+          <w:p>
+            <w:pPr>
+              <w:spacing w:after="60"/>
+              <w:contextualSpacing/>
+              <w:rPr>
+                <w:rFonts w:ascii="Garamond" w:hAnsi="Garamond" w:cs="Didot"/>
+              </w:rPr>
+            </w:pPr>
+            <w:r>
+              <w:rPr>
+                <w:rFonts w:ascii="Garamond" w:hAnsi="Garamond" w:cs="Didot"/>
+              </w:rPr>
+              <w:t>Visiting Scholar, Radboud University</w:t>
+            </w:r>
+          </w:p>
+        </w:tc>
+        <w:tc>
+          <w:tcPr>
+            <w:tcW w:w="331" w:type="pct"/>
+          </w:tcPr>
+          <w:p>
+            <w:pPr>
+              <w:spacing w:after="60"/>
+              <w:contextualSpacing/>
+              <w:jc w:val="right"/>
+              <w:rPr>
+                <w:rFonts w:ascii="Garamond" w:hAnsi="Garamond" w:cs="Didot"/>
+              </w:rPr>
+            </w:pPr>
+            <w:r>
+              <w:rPr>
+                <w:rFonts w:ascii="Garamond" w:hAnsi="Garamond" w:cs="Didot"/>
+              </w:rPr>
+              <w:t>2024</w:t>
+            </w:r>
+          </w:p>
+        </w:tc>
+      </w:tr>
+      <w:tr>
+        <w:tc>
+          <w:tcPr>
+            <w:tcW w:w="444" w:type="pct"/>
+          </w:tcPr>
+          <w:p>
+            <w:pPr>
+              <w:spacing w:after="60"/>
+              <w:contextualSpacing/>
               <w:rPr>
                 <w:rFonts w:ascii="Garamond" w:hAnsi="Garamond" w:cs="Didot"/>
               </w:rPr>
@@ -3039,7 +3103,19 @@
               <w:rPr>
                 <w:rFonts w:ascii="Garamond" w:hAnsi="Garamond" w:cs="Didot"/>
               </w:rPr>
-              <w:t xml:space="preserve"> (To Appear). TH-stopping in Philadelphia Puerto Rican English. </w:t>
+              <w:t xml:space="preserve"> (</w:t>
+            </w:r>
+            <w:r>
+              <w:rPr>
+                <w:rFonts w:ascii="Garamond" w:hAnsi="Garamond" w:cs="Didot"/>
+              </w:rPr>
+              <w:t>2024</w:t>
+            </w:r>
+            <w:r>
+              <w:rPr>
+                <w:rFonts w:ascii="Garamond" w:hAnsi="Garamond" w:cs="Didot"/>
+              </w:rPr>
+              <w:t xml:space="preserve">). TH-stopping in Philadelphia Puerto Rican English. </w:t>
             </w:r>
             <w:r>
               <w:rPr>
@@ -3054,6 +3130,46 @@
                 <w:rFonts w:ascii="Garamond" w:hAnsi="Garamond" w:cs="Didot"/>
               </w:rPr>
               <w:t>.</w:t>
+            </w:r>
+            <w:r>
+              <w:rPr>
+                <w:rFonts w:ascii="Garamond" w:hAnsi="Garamond" w:cs="Didot"/>
+              </w:rPr>
+              <w:t xml:space="preserve"> </w:t>
+            </w:r>
+            <w:proofErr w:type="spellStart"/>
+            <w:r>
+              <w:rPr>
+                <w:rFonts w:ascii="Garamond" w:hAnsi="Garamond" w:cs="Didot"/>
+              </w:rPr>
+              <w:t>FirstView</w:t>
+            </w:r>
+            <w:proofErr w:type="spellEnd"/>
+            <w:r>
+              <w:rPr>
+                <w:rFonts w:ascii="Garamond" w:hAnsi="Garamond" w:cs="Didot"/>
+              </w:rPr>
+              <w:t xml:space="preserve"> </w:t>
+            </w:r>
+            <w:proofErr w:type="spellStart"/>
+            <w:r>
+              <w:rPr>
+                <w:rFonts w:ascii="Garamond" w:hAnsi="Garamond" w:cs="Didot"/>
+              </w:rPr>
+              <w:t>doi</w:t>
+            </w:r>
+            <w:proofErr w:type="spellEnd"/>
+            <w:r>
+              <w:rPr>
+                <w:rFonts w:ascii="Garamond" w:hAnsi="Garamond" w:cs="Didot"/>
+              </w:rPr>
+              <w:t xml:space="preserve">: </w:t>
+            </w:r>
+            <w:r>
+              <w:rPr>
+                <w:rFonts w:ascii="Garamond" w:hAnsi="Garamond" w:cs="Didot"/>
+              </w:rPr>
+              <w:t>10.1017/S0954394524000012</w:t>
             </w:r>
           </w:p>
           <w:p>
@@ -10646,6 +10762,16 @@
         </w:rPr>
         <w:t>Student Advising</w:t>
       </w:r>
+      <w:r>
+        <w:rPr>
+          <w:rFonts w:ascii="Garamond" w:hAnsi="Garamond" w:cs="Didot"/>
+          <w:b/>
+          <w:bCs/>
+          <w:sz w:val="30"/>
+          <w:szCs w:val="30"/>
+        </w:rPr>
+        <w:t xml:space="preserve"> (LUV Lab)</w:t>
+      </w:r>
     </w:p>
     <w:tbl>
       <w:tblPr>
@@ -10653,18 +10779,21 @@
         <w:tblLook w:val="0000" w:firstRow="0" w:lastRow="0" w:firstColumn="0" w:lastColumn="0" w:noHBand="0" w:noVBand="0"/>
       </w:tblPr>
       <w:tblGrid>
-        <w:gridCol w:w="285"/>
-        <w:gridCol w:w="2526"/>
-        <w:gridCol w:w="109"/>
-        <w:gridCol w:w="2635"/>
-        <w:gridCol w:w="1818"/>
-        <w:gridCol w:w="816"/>
-        <w:gridCol w:w="1891"/>
+        <w:gridCol w:w="386"/>
+        <w:gridCol w:w="3421"/>
+        <w:gridCol w:w="145"/>
+        <w:gridCol w:w="2415"/>
+        <w:gridCol w:w="1151"/>
+        <w:gridCol w:w="2562"/>
       </w:tblGrid>
       <w:tr>
-        <w:tc>
-          <w:tcPr>
-            <w:tcW w:w="1394" w:type="pct"/>
+        <w:trPr>
+          <w:gridAfter w:val="2"/>
+          <w:wAfter w:w="1842" w:type="pct"/>
+        </w:trPr>
+        <w:tc>
+          <w:tcPr>
+            <w:tcW w:w="1888" w:type="pct"/>
             <w:gridSpan w:val="2"/>
           </w:tcPr>
           <w:p>
@@ -10688,39 +10817,8 @@
         </w:tc>
         <w:tc>
           <w:tcPr>
-            <w:tcW w:w="2263" w:type="pct"/>
-            <w:gridSpan w:val="3"/>
-            <w:shd w:val="clear" w:color="auto" w:fill="auto"/>
-          </w:tcPr>
-          <w:p>
-            <w:pPr>
-              <w:pStyle w:val="NoSpacing"/>
-              <w:contextualSpacing/>
-              <w:rPr>
-                <w:rFonts w:ascii="Garamond" w:hAnsi="Garamond" w:cs="Didot"/>
-                <w:b/>
-              </w:rPr>
-            </w:pPr>
-          </w:p>
-        </w:tc>
-        <w:tc>
-          <w:tcPr>
-            <w:tcW w:w="405" w:type="pct"/>
-          </w:tcPr>
-          <w:p>
-            <w:pPr>
-              <w:pStyle w:val="NoSpacing"/>
-              <w:contextualSpacing/>
-              <w:jc w:val="both"/>
-              <w:rPr>
-                <w:rFonts w:ascii="Garamond" w:hAnsi="Garamond" w:cs="Didot"/>
-              </w:rPr>
-            </w:pPr>
-          </w:p>
-        </w:tc>
-        <w:tc>
-          <w:tcPr>
-            <w:tcW w:w="938" w:type="pct"/>
+            <w:tcW w:w="1270" w:type="pct"/>
+            <w:gridSpan w:val="2"/>
             <w:shd w:val="clear" w:color="auto" w:fill="auto"/>
           </w:tcPr>
           <w:p>
@@ -10738,11 +10836,11 @@
       <w:tr>
         <w:trPr>
           <w:gridBefore w:val="1"/>
-          <w:wBefore w:w="141" w:type="pct"/>
+          <w:wBefore w:w="191" w:type="pct"/>
         </w:trPr>
         <w:tc>
           <w:tcPr>
-            <w:tcW w:w="1307" w:type="pct"/>
+            <w:tcW w:w="1769" w:type="pct"/>
             <w:gridSpan w:val="2"/>
             <w:shd w:val="clear" w:color="auto" w:fill="auto"/>
           </w:tcPr>
@@ -10767,7 +10865,8 @@
         </w:tc>
         <w:tc>
           <w:tcPr>
-            <w:tcW w:w="1307" w:type="pct"/>
+            <w:tcW w:w="1769" w:type="pct"/>
+            <w:gridSpan w:val="2"/>
           </w:tcPr>
           <w:p>
             <w:pPr>
@@ -10789,30 +10888,7 @@
         </w:tc>
         <w:tc>
           <w:tcPr>
-            <w:tcW w:w="1307" w:type="pct"/>
-            <w:gridSpan w:val="2"/>
-          </w:tcPr>
-          <w:p>
-            <w:pPr>
-              <w:pStyle w:val="NoSpacing"/>
-              <w:contextualSpacing/>
-              <w:rPr>
-                <w:rFonts w:ascii="Garamond" w:hAnsi="Garamond" w:cs="Didot"/>
-                <w:u w:val="single"/>
-              </w:rPr>
-            </w:pPr>
-            <w:r>
-              <w:rPr>
-                <w:rFonts w:ascii="Garamond" w:hAnsi="Garamond" w:cs="Didot"/>
-                <w:u w:val="single"/>
-              </w:rPr>
-              <w:t>Relationship</w:t>
-            </w:r>
-          </w:p>
-        </w:tc>
-        <w:tc>
-          <w:tcPr>
-            <w:tcW w:w="938" w:type="pct"/>
+            <w:tcW w:w="1271" w:type="pct"/>
             <w:shd w:val="clear" w:color="auto" w:fill="auto"/>
           </w:tcPr>
           <w:p>
@@ -10838,11 +10914,11 @@
       <w:tr>
         <w:trPr>
           <w:gridBefore w:val="1"/>
-          <w:wBefore w:w="141" w:type="pct"/>
+          <w:wBefore w:w="191" w:type="pct"/>
         </w:trPr>
         <w:tc>
           <w:tcPr>
-            <w:tcW w:w="1307" w:type="pct"/>
+            <w:tcW w:w="1769" w:type="pct"/>
             <w:gridSpan w:val="2"/>
             <w:shd w:val="clear" w:color="auto" w:fill="auto"/>
             <w:vAlign w:val="center"/>
@@ -10862,7 +10938,7 @@
                 <w:rFonts w:ascii="Garamond" w:hAnsi="Garamond" w:cs="Didot"/>
                 <w:color w:val="000000"/>
               </w:rPr>
-              <w:t xml:space="preserve">Emma </w:t>
+              <w:t xml:space="preserve">Camila </w:t>
             </w:r>
             <w:proofErr w:type="spellStart"/>
             <w:r>
@@ -10870,37 +10946,14 @@
                 <w:rFonts w:ascii="Garamond" w:hAnsi="Garamond" w:cs="Didot"/>
                 <w:color w:val="000000"/>
               </w:rPr>
-              <w:t>Pankuck</w:t>
+              <w:t>Pierini</w:t>
             </w:r>
             <w:proofErr w:type="spellEnd"/>
           </w:p>
         </w:tc>
         <w:tc>
           <w:tcPr>
-            <w:tcW w:w="1307" w:type="pct"/>
-            <w:vAlign w:val="center"/>
-          </w:tcPr>
-          <w:p>
-            <w:pPr>
-              <w:pStyle w:val="NoSpacing"/>
-              <w:contextualSpacing/>
-              <w:rPr>
-                <w:rFonts w:ascii="Garamond" w:hAnsi="Garamond" w:cs="Didot"/>
-                <w:color w:val="000000"/>
-              </w:rPr>
-            </w:pPr>
-            <w:r>
-              <w:rPr>
-                <w:rFonts w:ascii="Garamond" w:hAnsi="Garamond" w:cs="Didot"/>
-                <w:color w:val="000000"/>
-              </w:rPr>
-              <w:t>Psychology/Spanish</w:t>
-            </w:r>
-          </w:p>
-        </w:tc>
-        <w:tc>
-          <w:tcPr>
-            <w:tcW w:w="1307" w:type="pct"/>
+            <w:tcW w:w="1769" w:type="pct"/>
             <w:gridSpan w:val="2"/>
             <w:vAlign w:val="center"/>
           </w:tcPr>
@@ -10918,13 +10971,13 @@
                 <w:rFonts w:ascii="Garamond" w:hAnsi="Garamond" w:cs="Didot"/>
                 <w:color w:val="000000"/>
               </w:rPr>
-              <w:t>Independent Research</w:t>
-            </w:r>
-          </w:p>
-        </w:tc>
-        <w:tc>
-          <w:tcPr>
-            <w:tcW w:w="938" w:type="pct"/>
+              <w:t>Psychology</w:t>
+            </w:r>
+          </w:p>
+        </w:tc>
+        <w:tc>
+          <w:tcPr>
+            <w:tcW w:w="1271" w:type="pct"/>
             <w:shd w:val="clear" w:color="auto" w:fill="auto"/>
             <w:vAlign w:val="center"/>
           </w:tcPr>
@@ -10943,7 +10996,7 @@
                 <w:rFonts w:ascii="Garamond" w:hAnsi="Garamond" w:cs="Didot"/>
                 <w:color w:val="000000"/>
               </w:rPr>
-              <w:t>2023-Present</w:t>
+              <w:t>2024-Present</w:t>
             </w:r>
           </w:p>
         </w:tc>
@@ -10951,11 +11004,11 @@
       <w:tr>
         <w:trPr>
           <w:gridBefore w:val="1"/>
-          <w:wBefore w:w="141" w:type="pct"/>
+          <w:wBefore w:w="191" w:type="pct"/>
         </w:trPr>
         <w:tc>
           <w:tcPr>
-            <w:tcW w:w="1307" w:type="pct"/>
+            <w:tcW w:w="1769" w:type="pct"/>
             <w:gridSpan w:val="2"/>
             <w:shd w:val="clear" w:color="auto" w:fill="auto"/>
             <w:vAlign w:val="center"/>
@@ -10975,36 +11028,13 @@
                 <w:rFonts w:ascii="Garamond" w:hAnsi="Garamond" w:cs="Didot"/>
                 <w:color w:val="000000"/>
               </w:rPr>
-              <w:t>Valeria Ruiz</w:t>
-            </w:r>
-          </w:p>
-        </w:tc>
-        <w:tc>
-          <w:tcPr>
-            <w:tcW w:w="1307" w:type="pct"/>
-            <w:vAlign w:val="center"/>
-          </w:tcPr>
-          <w:p>
-            <w:pPr>
-              <w:pStyle w:val="NoSpacing"/>
-              <w:contextualSpacing/>
-              <w:rPr>
-                <w:rFonts w:ascii="Garamond" w:hAnsi="Garamond" w:cs="Didot"/>
-                <w:color w:val="000000"/>
-              </w:rPr>
-            </w:pPr>
-            <w:r>
-              <w:rPr>
-                <w:rFonts w:ascii="Garamond" w:hAnsi="Garamond" w:cs="Didot"/>
-                <w:color w:val="000000"/>
-              </w:rPr>
-              <w:t>Biology</w:t>
-            </w:r>
-          </w:p>
-        </w:tc>
-        <w:tc>
-          <w:tcPr>
-            <w:tcW w:w="1307" w:type="pct"/>
+              <w:t>Rina Hanumali</w:t>
+            </w:r>
+          </w:p>
+        </w:tc>
+        <w:tc>
+          <w:tcPr>
+            <w:tcW w:w="1769" w:type="pct"/>
             <w:gridSpan w:val="2"/>
             <w:vAlign w:val="center"/>
           </w:tcPr>
@@ -11022,13 +11052,13 @@
                 <w:rFonts w:ascii="Garamond" w:hAnsi="Garamond" w:cs="Didot"/>
                 <w:color w:val="000000"/>
               </w:rPr>
-              <w:t>Independent Research</w:t>
-            </w:r>
-          </w:p>
-        </w:tc>
-        <w:tc>
-          <w:tcPr>
-            <w:tcW w:w="938" w:type="pct"/>
+              <w:t>Biochemistry</w:t>
+            </w:r>
+          </w:p>
+        </w:tc>
+        <w:tc>
+          <w:tcPr>
+            <w:tcW w:w="1271" w:type="pct"/>
             <w:shd w:val="clear" w:color="auto" w:fill="auto"/>
             <w:vAlign w:val="center"/>
           </w:tcPr>
@@ -11047,7 +11077,7 @@
                 <w:rFonts w:ascii="Garamond" w:hAnsi="Garamond" w:cs="Didot"/>
                 <w:color w:val="000000"/>
               </w:rPr>
-              <w:t>2023-Present</w:t>
+              <w:t>2024-Present</w:t>
             </w:r>
           </w:p>
         </w:tc>
@@ -11055,11 +11085,11 @@
       <w:tr>
         <w:trPr>
           <w:gridBefore w:val="1"/>
-          <w:wBefore w:w="141" w:type="pct"/>
+          <w:wBefore w:w="191" w:type="pct"/>
         </w:trPr>
         <w:tc>
           <w:tcPr>
-            <w:tcW w:w="1307" w:type="pct"/>
+            <w:tcW w:w="1769" w:type="pct"/>
             <w:gridSpan w:val="2"/>
             <w:shd w:val="clear" w:color="auto" w:fill="auto"/>
             <w:vAlign w:val="center"/>
@@ -11071,51 +11101,21 @@
               <w:jc w:val="both"/>
               <w:rPr>
                 <w:rFonts w:ascii="Garamond" w:hAnsi="Garamond" w:cs="Didot"/>
-              </w:rPr>
-            </w:pPr>
-            <w:r>
-              <w:rPr>
-                <w:rFonts w:ascii="Garamond" w:hAnsi="Garamond" w:cs="Didot"/>
                 <w:color w:val="000000"/>
               </w:rPr>
-              <w:t xml:space="preserve">Mark </w:t>
-            </w:r>
-            <w:proofErr w:type="spellStart"/>
+            </w:pPr>
             <w:r>
               <w:rPr>
                 <w:rFonts w:ascii="Garamond" w:hAnsi="Garamond" w:cs="Didot"/>
                 <w:color w:val="000000"/>
               </w:rPr>
-              <w:t>Faverzani</w:t>
-            </w:r>
-            <w:proofErr w:type="spellEnd"/>
-          </w:p>
-        </w:tc>
-        <w:tc>
-          <w:tcPr>
-            <w:tcW w:w="1307" w:type="pct"/>
-            <w:vAlign w:val="center"/>
-          </w:tcPr>
-          <w:p>
-            <w:pPr>
-              <w:pStyle w:val="NoSpacing"/>
-              <w:contextualSpacing/>
-              <w:rPr>
-                <w:rFonts w:ascii="Garamond" w:hAnsi="Garamond" w:cs="Didot"/>
-              </w:rPr>
-            </w:pPr>
-            <w:r>
-              <w:rPr>
-                <w:rFonts w:ascii="Garamond" w:hAnsi="Garamond" w:cs="Didot"/>
-                <w:color w:val="000000"/>
-              </w:rPr>
-              <w:t>Computing Science</w:t>
-            </w:r>
-          </w:p>
-        </w:tc>
-        <w:tc>
-          <w:tcPr>
-            <w:tcW w:w="1307" w:type="pct"/>
+              <w:t>Claire Donnelly</w:t>
+            </w:r>
+          </w:p>
+        </w:tc>
+        <w:tc>
+          <w:tcPr>
+            <w:tcW w:w="1769" w:type="pct"/>
             <w:gridSpan w:val="2"/>
             <w:vAlign w:val="center"/>
           </w:tcPr>
@@ -11125,20 +11125,21 @@
               <w:contextualSpacing/>
               <w:rPr>
                 <w:rFonts w:ascii="Garamond" w:hAnsi="Garamond" w:cs="Didot"/>
-              </w:rPr>
-            </w:pPr>
-            <w:r>
-              <w:rPr>
-                <w:rFonts w:ascii="Garamond" w:hAnsi="Garamond" w:cs="Didot"/>
                 <w:color w:val="000000"/>
               </w:rPr>
-              <w:t>Research Assistant</w:t>
-            </w:r>
-          </w:p>
-        </w:tc>
-        <w:tc>
-          <w:tcPr>
-            <w:tcW w:w="938" w:type="pct"/>
+            </w:pPr>
+            <w:r>
+              <w:rPr>
+                <w:rFonts w:ascii="Garamond" w:hAnsi="Garamond" w:cs="Didot"/>
+                <w:color w:val="000000"/>
+              </w:rPr>
+              <w:t>Biology</w:t>
+            </w:r>
+          </w:p>
+        </w:tc>
+        <w:tc>
+          <w:tcPr>
+            <w:tcW w:w="1271" w:type="pct"/>
             <w:shd w:val="clear" w:color="auto" w:fill="auto"/>
             <w:vAlign w:val="center"/>
           </w:tcPr>
@@ -11149,14 +11150,15 @@
               <w:jc w:val="right"/>
               <w:rPr>
                 <w:rFonts w:ascii="Garamond" w:hAnsi="Garamond" w:cs="Didot"/>
-              </w:rPr>
-            </w:pPr>
-            <w:r>
-              <w:rPr>
-                <w:rFonts w:ascii="Garamond" w:hAnsi="Garamond" w:cs="Didot"/>
                 <w:color w:val="000000"/>
               </w:rPr>
-              <w:t>2023-Present</w:t>
+            </w:pPr>
+            <w:r>
+              <w:rPr>
+                <w:rFonts w:ascii="Garamond" w:hAnsi="Garamond" w:cs="Didot"/>
+                <w:color w:val="000000"/>
+              </w:rPr>
+              <w:t>2024-Present</w:t>
             </w:r>
           </w:p>
         </w:tc>
@@ -11164,11 +11166,11 @@
       <w:tr>
         <w:trPr>
           <w:gridBefore w:val="1"/>
-          <w:wBefore w:w="141" w:type="pct"/>
+          <w:wBefore w:w="191" w:type="pct"/>
         </w:trPr>
         <w:tc>
           <w:tcPr>
-            <w:tcW w:w="1307" w:type="pct"/>
+            <w:tcW w:w="1769" w:type="pct"/>
             <w:gridSpan w:val="2"/>
             <w:shd w:val="clear" w:color="auto" w:fill="auto"/>
             <w:vAlign w:val="center"/>
@@ -11180,52 +11182,21 @@
               <w:jc w:val="both"/>
               <w:rPr>
                 <w:rFonts w:ascii="Garamond" w:hAnsi="Garamond" w:cs="Didot"/>
-                <w:lang w:val="es-ES"/>
-              </w:rPr>
-            </w:pPr>
-            <w:r>
-              <w:rPr>
-                <w:rFonts w:ascii="Garamond" w:hAnsi="Garamond" w:cs="Didot"/>
                 <w:color w:val="000000"/>
               </w:rPr>
-              <w:t xml:space="preserve">Cara </w:t>
-            </w:r>
-            <w:proofErr w:type="spellStart"/>
+            </w:pPr>
             <w:r>
               <w:rPr>
                 <w:rFonts w:ascii="Garamond" w:hAnsi="Garamond" w:cs="Didot"/>
                 <w:color w:val="000000"/>
               </w:rPr>
-              <w:t>Scancarella</w:t>
-            </w:r>
-            <w:proofErr w:type="spellEnd"/>
-          </w:p>
-        </w:tc>
-        <w:tc>
-          <w:tcPr>
-            <w:tcW w:w="1307" w:type="pct"/>
-            <w:vAlign w:val="center"/>
-          </w:tcPr>
-          <w:p>
-            <w:pPr>
-              <w:pStyle w:val="NoSpacing"/>
-              <w:contextualSpacing/>
-              <w:rPr>
-                <w:rFonts w:ascii="Garamond" w:hAnsi="Garamond" w:cs="Didot"/>
-              </w:rPr>
-            </w:pPr>
-            <w:r>
-              <w:rPr>
-                <w:rFonts w:ascii="Garamond" w:hAnsi="Garamond" w:cs="Didot"/>
-                <w:color w:val="000000"/>
-              </w:rPr>
-              <w:t>Psychology</w:t>
-            </w:r>
-          </w:p>
-        </w:tc>
-        <w:tc>
-          <w:tcPr>
-            <w:tcW w:w="1307" w:type="pct"/>
+              <w:t>Fatima Salman</w:t>
+            </w:r>
+          </w:p>
+        </w:tc>
+        <w:tc>
+          <w:tcPr>
+            <w:tcW w:w="1769" w:type="pct"/>
             <w:gridSpan w:val="2"/>
             <w:vAlign w:val="center"/>
           </w:tcPr>
@@ -11235,20 +11206,21 @@
               <w:contextualSpacing/>
               <w:rPr>
                 <w:rFonts w:ascii="Garamond" w:hAnsi="Garamond" w:cs="Didot"/>
-              </w:rPr>
-            </w:pPr>
-            <w:r>
-              <w:rPr>
-                <w:rFonts w:ascii="Garamond" w:hAnsi="Garamond" w:cs="Didot"/>
                 <w:color w:val="000000"/>
               </w:rPr>
-              <w:t>Independent Research</w:t>
-            </w:r>
-          </w:p>
-        </w:tc>
-        <w:tc>
-          <w:tcPr>
-            <w:tcW w:w="938" w:type="pct"/>
+            </w:pPr>
+            <w:r>
+              <w:rPr>
+                <w:rFonts w:ascii="Garamond" w:hAnsi="Garamond" w:cs="Didot"/>
+                <w:color w:val="000000"/>
+              </w:rPr>
+              <w:t>Cognitive Science</w:t>
+            </w:r>
+          </w:p>
+        </w:tc>
+        <w:tc>
+          <w:tcPr>
+            <w:tcW w:w="1271" w:type="pct"/>
             <w:shd w:val="clear" w:color="auto" w:fill="auto"/>
             <w:vAlign w:val="center"/>
           </w:tcPr>
@@ -11259,14 +11231,15 @@
               <w:jc w:val="right"/>
               <w:rPr>
                 <w:rFonts w:ascii="Garamond" w:hAnsi="Garamond" w:cs="Didot"/>
-              </w:rPr>
-            </w:pPr>
-            <w:r>
-              <w:rPr>
-                <w:rFonts w:ascii="Garamond" w:hAnsi="Garamond" w:cs="Didot"/>
                 <w:color w:val="000000"/>
               </w:rPr>
-              <w:t>2022-Present</w:t>
+            </w:pPr>
+            <w:r>
+              <w:rPr>
+                <w:rFonts w:ascii="Garamond" w:hAnsi="Garamond" w:cs="Didot"/>
+                <w:color w:val="000000"/>
+              </w:rPr>
+              <w:t>2024-Present</w:t>
             </w:r>
           </w:p>
         </w:tc>
@@ -11274,11 +11247,11 @@
       <w:tr>
         <w:trPr>
           <w:gridBefore w:val="1"/>
-          <w:wBefore w:w="141" w:type="pct"/>
+          <w:wBefore w:w="191" w:type="pct"/>
         </w:trPr>
         <w:tc>
           <w:tcPr>
-            <w:tcW w:w="1307" w:type="pct"/>
+            <w:tcW w:w="1769" w:type="pct"/>
             <w:gridSpan w:val="2"/>
             <w:shd w:val="clear" w:color="auto" w:fill="auto"/>
             <w:vAlign w:val="center"/>
@@ -11290,42 +11263,30 @@
               <w:jc w:val="both"/>
               <w:rPr>
                 <w:rFonts w:ascii="Garamond" w:hAnsi="Garamond" w:cs="Didot"/>
-              </w:rPr>
-            </w:pPr>
-            <w:r>
-              <w:rPr>
-                <w:rFonts w:ascii="Garamond" w:hAnsi="Garamond" w:cs="Didot"/>
                 <w:color w:val="000000"/>
               </w:rPr>
-              <w:t>Chloe Abo</w:t>
-            </w:r>
-          </w:p>
-        </w:tc>
-        <w:tc>
-          <w:tcPr>
-            <w:tcW w:w="1307" w:type="pct"/>
-            <w:vAlign w:val="center"/>
-          </w:tcPr>
-          <w:p>
-            <w:pPr>
-              <w:pStyle w:val="NoSpacing"/>
-              <w:contextualSpacing/>
-              <w:rPr>
-                <w:rFonts w:ascii="Garamond" w:hAnsi="Garamond" w:cs="Didot"/>
-              </w:rPr>
             </w:pPr>
             <w:r>
               <w:rPr>
                 <w:rFonts w:ascii="Garamond" w:hAnsi="Garamond" w:cs="Didot"/>
                 <w:color w:val="000000"/>
               </w:rPr>
-              <w:t>Biology/Spanish</w:t>
-            </w:r>
-          </w:p>
-        </w:tc>
-        <w:tc>
-          <w:tcPr>
-            <w:tcW w:w="1307" w:type="pct"/>
+              <w:t xml:space="preserve">Emma </w:t>
+            </w:r>
+            <w:proofErr w:type="spellStart"/>
+            <w:r>
+              <w:rPr>
+                <w:rFonts w:ascii="Garamond" w:hAnsi="Garamond" w:cs="Didot"/>
+                <w:color w:val="000000"/>
+              </w:rPr>
+              <w:t>Pankuck</w:t>
+            </w:r>
+            <w:proofErr w:type="spellEnd"/>
+          </w:p>
+        </w:tc>
+        <w:tc>
+          <w:tcPr>
+            <w:tcW w:w="1769" w:type="pct"/>
             <w:gridSpan w:val="2"/>
             <w:vAlign w:val="center"/>
           </w:tcPr>
@@ -11335,20 +11296,21 @@
               <w:contextualSpacing/>
               <w:rPr>
                 <w:rFonts w:ascii="Garamond" w:hAnsi="Garamond" w:cs="Didot"/>
-              </w:rPr>
-            </w:pPr>
-            <w:r>
-              <w:rPr>
-                <w:rFonts w:ascii="Garamond" w:hAnsi="Garamond" w:cs="Didot"/>
                 <w:color w:val="000000"/>
               </w:rPr>
-              <w:t>Independent Research</w:t>
-            </w:r>
-          </w:p>
-        </w:tc>
-        <w:tc>
-          <w:tcPr>
-            <w:tcW w:w="938" w:type="pct"/>
+            </w:pPr>
+            <w:r>
+              <w:rPr>
+                <w:rFonts w:ascii="Garamond" w:hAnsi="Garamond" w:cs="Didot"/>
+                <w:color w:val="000000"/>
+              </w:rPr>
+              <w:t>Psychology/Spanish</w:t>
+            </w:r>
+          </w:p>
+        </w:tc>
+        <w:tc>
+          <w:tcPr>
+            <w:tcW w:w="1271" w:type="pct"/>
             <w:shd w:val="clear" w:color="auto" w:fill="auto"/>
             <w:vAlign w:val="center"/>
           </w:tcPr>
@@ -11359,14 +11321,15 @@
               <w:jc w:val="right"/>
               <w:rPr>
                 <w:rFonts w:ascii="Garamond" w:hAnsi="Garamond" w:cs="Didot"/>
-              </w:rPr>
-            </w:pPr>
-            <w:r>
-              <w:rPr>
-                <w:rFonts w:ascii="Garamond" w:hAnsi="Garamond" w:cs="Didot"/>
                 <w:color w:val="000000"/>
               </w:rPr>
-              <w:t>2022-Present</w:t>
+            </w:pPr>
+            <w:r>
+              <w:rPr>
+                <w:rFonts w:ascii="Garamond" w:hAnsi="Garamond" w:cs="Didot"/>
+                <w:color w:val="000000"/>
+              </w:rPr>
+              <w:t>2023-Present</w:t>
             </w:r>
           </w:p>
         </w:tc>
@@ -11374,11 +11337,11 @@
       <w:tr>
         <w:trPr>
           <w:gridBefore w:val="1"/>
-          <w:wBefore w:w="141" w:type="pct"/>
+          <w:wBefore w:w="191" w:type="pct"/>
         </w:trPr>
         <w:tc>
           <w:tcPr>
-            <w:tcW w:w="1307" w:type="pct"/>
+            <w:tcW w:w="1769" w:type="pct"/>
             <w:gridSpan w:val="2"/>
             <w:shd w:val="clear" w:color="auto" w:fill="auto"/>
             <w:vAlign w:val="center"/>
@@ -11390,20 +11353,22 @@
               <w:jc w:val="both"/>
               <w:rPr>
                 <w:rFonts w:ascii="Garamond" w:hAnsi="Garamond" w:cs="Didot"/>
-              </w:rPr>
-            </w:pPr>
-            <w:r>
-              <w:rPr>
-                <w:rFonts w:ascii="Garamond" w:hAnsi="Garamond" w:cs="Didot"/>
                 <w:color w:val="000000"/>
               </w:rPr>
-              <w:t>Sophia Gunderson</w:t>
-            </w:r>
-          </w:p>
-        </w:tc>
-        <w:tc>
-          <w:tcPr>
-            <w:tcW w:w="1307" w:type="pct"/>
+            </w:pPr>
+            <w:r>
+              <w:rPr>
+                <w:rFonts w:ascii="Garamond" w:hAnsi="Garamond" w:cs="Didot"/>
+                <w:color w:val="000000"/>
+              </w:rPr>
+              <w:t>Valeria Ruiz</w:t>
+            </w:r>
+          </w:p>
+        </w:tc>
+        <w:tc>
+          <w:tcPr>
+            <w:tcW w:w="1769" w:type="pct"/>
+            <w:gridSpan w:val="2"/>
             <w:vAlign w:val="center"/>
           </w:tcPr>
           <w:p>
@@ -11412,42 +11377,21 @@
               <w:contextualSpacing/>
               <w:rPr>
                 <w:rFonts w:ascii="Garamond" w:hAnsi="Garamond" w:cs="Didot"/>
-              </w:rPr>
-            </w:pPr>
-            <w:r>
-              <w:rPr>
-                <w:rFonts w:ascii="Garamond" w:hAnsi="Garamond" w:cs="Didot"/>
                 <w:color w:val="000000"/>
               </w:rPr>
+            </w:pPr>
+            <w:r>
+              <w:rPr>
+                <w:rFonts w:ascii="Garamond" w:hAnsi="Garamond" w:cs="Didot"/>
+                <w:color w:val="000000"/>
+              </w:rPr>
               <w:t>Biology</w:t>
             </w:r>
           </w:p>
         </w:tc>
         <w:tc>
           <w:tcPr>
-            <w:tcW w:w="1307" w:type="pct"/>
-            <w:gridSpan w:val="2"/>
-          </w:tcPr>
-          <w:p>
-            <w:pPr>
-              <w:pStyle w:val="NoSpacing"/>
-              <w:contextualSpacing/>
-              <w:rPr>
-                <w:rFonts w:ascii="Garamond" w:hAnsi="Garamond" w:cs="Didot"/>
-              </w:rPr>
-            </w:pPr>
-            <w:r>
-              <w:rPr>
-                <w:rFonts w:ascii="Garamond" w:hAnsi="Garamond" w:cs="Didot"/>
-                <w:color w:val="000000"/>
-              </w:rPr>
-              <w:t>Independent Research</w:t>
-            </w:r>
-          </w:p>
-        </w:tc>
-        <w:tc>
-          <w:tcPr>
-            <w:tcW w:w="938" w:type="pct"/>
+            <w:tcW w:w="1271" w:type="pct"/>
             <w:shd w:val="clear" w:color="auto" w:fill="auto"/>
             <w:vAlign w:val="center"/>
           </w:tcPr>
@@ -11458,14 +11402,15 @@
               <w:jc w:val="right"/>
               <w:rPr>
                 <w:rFonts w:ascii="Garamond" w:hAnsi="Garamond" w:cs="Didot"/>
-              </w:rPr>
-            </w:pPr>
-            <w:r>
-              <w:rPr>
-                <w:rFonts w:ascii="Garamond" w:hAnsi="Garamond" w:cs="Didot"/>
                 <w:color w:val="000000"/>
               </w:rPr>
-              <w:t>2022-Present</w:t>
+            </w:pPr>
+            <w:r>
+              <w:rPr>
+                <w:rFonts w:ascii="Garamond" w:hAnsi="Garamond" w:cs="Didot"/>
+                <w:color w:val="000000"/>
+              </w:rPr>
+              <w:t>2023-Present</w:t>
             </w:r>
           </w:p>
         </w:tc>
@@ -11473,11 +11418,11 @@
       <w:tr>
         <w:trPr>
           <w:gridBefore w:val="1"/>
-          <w:wBefore w:w="141" w:type="pct"/>
+          <w:wBefore w:w="191" w:type="pct"/>
         </w:trPr>
         <w:tc>
           <w:tcPr>
-            <w:tcW w:w="1307" w:type="pct"/>
+            <w:tcW w:w="1769" w:type="pct"/>
             <w:gridSpan w:val="2"/>
             <w:shd w:val="clear" w:color="auto" w:fill="auto"/>
             <w:vAlign w:val="center"/>
@@ -11496,13 +11441,23 @@
                 <w:rFonts w:ascii="Garamond" w:hAnsi="Garamond" w:cs="Didot"/>
                 <w:color w:val="000000"/>
               </w:rPr>
-              <w:t>Jake Caselli</w:t>
-            </w:r>
-          </w:p>
-        </w:tc>
-        <w:tc>
-          <w:tcPr>
-            <w:tcW w:w="1307" w:type="pct"/>
+              <w:t xml:space="preserve">Mark </w:t>
+            </w:r>
+            <w:proofErr w:type="spellStart"/>
+            <w:r>
+              <w:rPr>
+                <w:rFonts w:ascii="Garamond" w:hAnsi="Garamond" w:cs="Didot"/>
+                <w:color w:val="000000"/>
+              </w:rPr>
+              <w:t>Faverzani</w:t>
+            </w:r>
+            <w:proofErr w:type="spellEnd"/>
+          </w:p>
+        </w:tc>
+        <w:tc>
+          <w:tcPr>
+            <w:tcW w:w="1769" w:type="pct"/>
+            <w:gridSpan w:val="2"/>
             <w:vAlign w:val="center"/>
           </w:tcPr>
           <w:p>
@@ -11518,35 +11473,13 @@
                 <w:rFonts w:ascii="Garamond" w:hAnsi="Garamond" w:cs="Didot"/>
                 <w:color w:val="000000"/>
               </w:rPr>
-              <w:t>Cognitive Science</w:t>
-            </w:r>
-          </w:p>
-        </w:tc>
-        <w:tc>
-          <w:tcPr>
-            <w:tcW w:w="1307" w:type="pct"/>
-            <w:gridSpan w:val="2"/>
-          </w:tcPr>
-          <w:p>
-            <w:pPr>
-              <w:pStyle w:val="NoSpacing"/>
-              <w:contextualSpacing/>
-              <w:rPr>
-                <w:rFonts w:ascii="Garamond" w:hAnsi="Garamond" w:cs="Didot"/>
-              </w:rPr>
-            </w:pPr>
-            <w:r>
-              <w:rPr>
-                <w:rFonts w:ascii="Garamond" w:hAnsi="Garamond" w:cs="Didot"/>
-                <w:color w:val="000000"/>
-              </w:rPr>
-              <w:t>Independent Research</w:t>
-            </w:r>
-          </w:p>
-        </w:tc>
-        <w:tc>
-          <w:tcPr>
-            <w:tcW w:w="938" w:type="pct"/>
+              <w:t>Computing Science</w:t>
+            </w:r>
+          </w:p>
+        </w:tc>
+        <w:tc>
+          <w:tcPr>
+            <w:tcW w:w="1271" w:type="pct"/>
             <w:shd w:val="clear" w:color="auto" w:fill="auto"/>
             <w:vAlign w:val="center"/>
           </w:tcPr>
@@ -11564,7 +11497,7 @@
                 <w:rFonts w:ascii="Garamond" w:hAnsi="Garamond" w:cs="Didot"/>
                 <w:color w:val="000000"/>
               </w:rPr>
-              <w:t>2022-Present</w:t>
+              <w:t>2023-Present</w:t>
             </w:r>
           </w:p>
         </w:tc>
@@ -11572,11 +11505,11 @@
       <w:tr>
         <w:trPr>
           <w:gridBefore w:val="1"/>
-          <w:wBefore w:w="141" w:type="pct"/>
+          <w:wBefore w:w="191" w:type="pct"/>
         </w:trPr>
         <w:tc>
           <w:tcPr>
-            <w:tcW w:w="1307" w:type="pct"/>
+            <w:tcW w:w="1769" w:type="pct"/>
             <w:gridSpan w:val="2"/>
             <w:shd w:val="clear" w:color="auto" w:fill="auto"/>
             <w:vAlign w:val="center"/>
@@ -11588,44 +11521,30 @@
               <w:jc w:val="both"/>
               <w:rPr>
                 <w:rFonts w:ascii="Garamond" w:hAnsi="Garamond" w:cs="Didot"/>
+                <w:lang w:val="es-ES"/>
+              </w:rPr>
+            </w:pPr>
+            <w:r>
+              <w:rPr>
+                <w:rFonts w:ascii="Garamond" w:hAnsi="Garamond" w:cs="Didot"/>
                 <w:color w:val="000000"/>
               </w:rPr>
-            </w:pPr>
+              <w:t xml:space="preserve">Cara </w:t>
+            </w:r>
+            <w:proofErr w:type="spellStart"/>
             <w:r>
               <w:rPr>
                 <w:rFonts w:ascii="Garamond" w:hAnsi="Garamond" w:cs="Didot"/>
                 <w:color w:val="000000"/>
               </w:rPr>
-              <w:t>Paul Sánchez-Wangen</w:t>
-            </w:r>
-          </w:p>
-        </w:tc>
-        <w:tc>
-          <w:tcPr>
-            <w:tcW w:w="1307" w:type="pct"/>
-            <w:vAlign w:val="center"/>
-          </w:tcPr>
-          <w:p>
-            <w:pPr>
-              <w:pStyle w:val="NoSpacing"/>
-              <w:contextualSpacing/>
-              <w:rPr>
-                <w:rFonts w:ascii="Garamond" w:hAnsi="Garamond" w:cs="Didot"/>
-                <w:color w:val="000000"/>
-              </w:rPr>
-            </w:pPr>
-            <w:r>
-              <w:rPr>
-                <w:rFonts w:ascii="Garamond" w:hAnsi="Garamond" w:cs="Didot"/>
-                <w:color w:val="000000"/>
-              </w:rPr>
-              <w:t>Business</w:t>
-            </w:r>
-          </w:p>
-        </w:tc>
-        <w:tc>
-          <w:tcPr>
-            <w:tcW w:w="1307" w:type="pct"/>
+              <w:t>Scancarella</w:t>
+            </w:r>
+            <w:proofErr w:type="spellEnd"/>
+          </w:p>
+        </w:tc>
+        <w:tc>
+          <w:tcPr>
+            <w:tcW w:w="1769" w:type="pct"/>
             <w:gridSpan w:val="2"/>
             <w:vAlign w:val="center"/>
           </w:tcPr>
@@ -11635,21 +11554,20 @@
               <w:contextualSpacing/>
               <w:rPr>
                 <w:rFonts w:ascii="Garamond" w:hAnsi="Garamond" w:cs="Didot"/>
+              </w:rPr>
+            </w:pPr>
+            <w:r>
+              <w:rPr>
+                <w:rFonts w:ascii="Garamond" w:hAnsi="Garamond" w:cs="Didot"/>
                 <w:color w:val="000000"/>
               </w:rPr>
-            </w:pPr>
-            <w:r>
-              <w:rPr>
-                <w:rFonts w:ascii="Garamond" w:hAnsi="Garamond" w:cs="Didot"/>
-                <w:color w:val="000000"/>
-              </w:rPr>
-              <w:t>Match Fellowship</w:t>
-            </w:r>
-          </w:p>
-        </w:tc>
-        <w:tc>
-          <w:tcPr>
-            <w:tcW w:w="938" w:type="pct"/>
+              <w:t>Psychology</w:t>
+            </w:r>
+          </w:p>
+        </w:tc>
+        <w:tc>
+          <w:tcPr>
+            <w:tcW w:w="1271" w:type="pct"/>
             <w:shd w:val="clear" w:color="auto" w:fill="auto"/>
             <w:vAlign w:val="center"/>
           </w:tcPr>
@@ -11660,15 +11578,14 @@
               <w:jc w:val="right"/>
               <w:rPr>
                 <w:rFonts w:ascii="Garamond" w:hAnsi="Garamond" w:cs="Didot"/>
+              </w:rPr>
+            </w:pPr>
+            <w:r>
+              <w:rPr>
+                <w:rFonts w:ascii="Garamond" w:hAnsi="Garamond" w:cs="Didot"/>
                 <w:color w:val="000000"/>
               </w:rPr>
-            </w:pPr>
-            <w:r>
-              <w:rPr>
-                <w:rFonts w:ascii="Garamond" w:hAnsi="Garamond" w:cs="Didot"/>
-                <w:color w:val="000000"/>
-              </w:rPr>
-              <w:t>2023</w:t>
+              <w:t>2022-Present</w:t>
             </w:r>
           </w:p>
         </w:tc>
@@ -11676,11 +11593,11 @@
       <w:tr>
         <w:trPr>
           <w:gridBefore w:val="1"/>
-          <w:wBefore w:w="141" w:type="pct"/>
+          <w:wBefore w:w="191" w:type="pct"/>
         </w:trPr>
         <w:tc>
           <w:tcPr>
-            <w:tcW w:w="1307" w:type="pct"/>
+            <w:tcW w:w="1769" w:type="pct"/>
             <w:gridSpan w:val="2"/>
             <w:shd w:val="clear" w:color="auto" w:fill="auto"/>
             <w:vAlign w:val="center"/>
@@ -11699,35 +11616,13 @@
                 <w:rFonts w:ascii="Garamond" w:hAnsi="Garamond" w:cs="Didot"/>
                 <w:color w:val="000000"/>
               </w:rPr>
-              <w:t>Meghan Chegwidden</w:t>
-            </w:r>
-          </w:p>
-        </w:tc>
-        <w:tc>
-          <w:tcPr>
-            <w:tcW w:w="1307" w:type="pct"/>
-            <w:vAlign w:val="center"/>
-          </w:tcPr>
-          <w:p>
-            <w:pPr>
-              <w:pStyle w:val="NoSpacing"/>
-              <w:contextualSpacing/>
-              <w:rPr>
-                <w:rFonts w:ascii="Garamond" w:hAnsi="Garamond" w:cs="Didot"/>
-              </w:rPr>
-            </w:pPr>
-            <w:r>
-              <w:rPr>
-                <w:rFonts w:ascii="Garamond" w:hAnsi="Garamond" w:cs="Didot"/>
-                <w:color w:val="000000"/>
-              </w:rPr>
-              <w:t>Psychology</w:t>
-            </w:r>
-          </w:p>
-        </w:tc>
-        <w:tc>
-          <w:tcPr>
-            <w:tcW w:w="1307" w:type="pct"/>
+              <w:t>Chloe Abo</w:t>
+            </w:r>
+          </w:p>
+        </w:tc>
+        <w:tc>
+          <w:tcPr>
+            <w:tcW w:w="1769" w:type="pct"/>
             <w:gridSpan w:val="2"/>
             <w:vAlign w:val="center"/>
           </w:tcPr>
@@ -11744,13 +11639,13 @@
                 <w:rFonts w:ascii="Garamond" w:hAnsi="Garamond" w:cs="Didot"/>
                 <w:color w:val="000000"/>
               </w:rPr>
-              <w:t>Independent Research</w:t>
-            </w:r>
-          </w:p>
-        </w:tc>
-        <w:tc>
-          <w:tcPr>
-            <w:tcW w:w="938" w:type="pct"/>
+              <w:t>Biology/Spanish</w:t>
+            </w:r>
+          </w:p>
+        </w:tc>
+        <w:tc>
+          <w:tcPr>
+            <w:tcW w:w="1271" w:type="pct"/>
             <w:shd w:val="clear" w:color="auto" w:fill="auto"/>
             <w:vAlign w:val="center"/>
           </w:tcPr>
@@ -11768,7 +11663,7 @@
                 <w:rFonts w:ascii="Garamond" w:hAnsi="Garamond" w:cs="Didot"/>
                 <w:color w:val="000000"/>
               </w:rPr>
-              <w:t>2022-2023</w:t>
+              <w:t>2022-Present</w:t>
             </w:r>
           </w:p>
         </w:tc>
@@ -11776,11 +11671,11 @@
       <w:tr>
         <w:trPr>
           <w:gridBefore w:val="1"/>
-          <w:wBefore w:w="141" w:type="pct"/>
+          <w:wBefore w:w="191" w:type="pct"/>
         </w:trPr>
         <w:tc>
           <w:tcPr>
-            <w:tcW w:w="1307" w:type="pct"/>
+            <w:tcW w:w="1769" w:type="pct"/>
             <w:gridSpan w:val="2"/>
             <w:shd w:val="clear" w:color="auto" w:fill="auto"/>
             <w:vAlign w:val="center"/>
@@ -11799,44 +11694,13 @@
                 <w:rFonts w:ascii="Garamond" w:hAnsi="Garamond" w:cs="Didot"/>
                 <w:color w:val="000000"/>
               </w:rPr>
-              <w:t xml:space="preserve">Bilge </w:t>
-            </w:r>
-            <w:proofErr w:type="spellStart"/>
-            <w:r>
-              <w:rPr>
-                <w:rFonts w:ascii="Garamond" w:hAnsi="Garamond" w:cs="Didot"/>
-                <w:color w:val="000000"/>
-              </w:rPr>
-              <w:t>Koçak</w:t>
-            </w:r>
-            <w:proofErr w:type="spellEnd"/>
-          </w:p>
-        </w:tc>
-        <w:tc>
-          <w:tcPr>
-            <w:tcW w:w="1307" w:type="pct"/>
-            <w:vAlign w:val="center"/>
-          </w:tcPr>
-          <w:p>
-            <w:pPr>
-              <w:pStyle w:val="NoSpacing"/>
-              <w:contextualSpacing/>
-              <w:rPr>
-                <w:rFonts w:ascii="Garamond" w:hAnsi="Garamond" w:cs="Didot"/>
-              </w:rPr>
-            </w:pPr>
-            <w:r>
-              <w:rPr>
-                <w:rFonts w:ascii="Garamond" w:hAnsi="Garamond" w:cs="Didot"/>
-                <w:color w:val="000000"/>
-              </w:rPr>
-              <w:t>Computing Science</w:t>
-            </w:r>
-          </w:p>
-        </w:tc>
-        <w:tc>
-          <w:tcPr>
-            <w:tcW w:w="1307" w:type="pct"/>
+              <w:t>Sophia Gunderson</w:t>
+            </w:r>
+          </w:p>
+        </w:tc>
+        <w:tc>
+          <w:tcPr>
+            <w:tcW w:w="1769" w:type="pct"/>
             <w:gridSpan w:val="2"/>
             <w:vAlign w:val="center"/>
           </w:tcPr>
@@ -11853,13 +11717,13 @@
                 <w:rFonts w:ascii="Garamond" w:hAnsi="Garamond" w:cs="Didot"/>
                 <w:color w:val="000000"/>
               </w:rPr>
-              <w:t>Independent Research</w:t>
-            </w:r>
-          </w:p>
-        </w:tc>
-        <w:tc>
-          <w:tcPr>
-            <w:tcW w:w="938" w:type="pct"/>
+              <w:t>Biology</w:t>
+            </w:r>
+          </w:p>
+        </w:tc>
+        <w:tc>
+          <w:tcPr>
+            <w:tcW w:w="1271" w:type="pct"/>
             <w:shd w:val="clear" w:color="auto" w:fill="auto"/>
             <w:vAlign w:val="center"/>
           </w:tcPr>
@@ -11877,7 +11741,21 @@
                 <w:rFonts w:ascii="Garamond" w:hAnsi="Garamond" w:cs="Didot"/>
                 <w:color w:val="000000"/>
               </w:rPr>
-              <w:t>2022-2023</w:t>
+              <w:t>2022-</w:t>
+            </w:r>
+            <w:r>
+              <w:rPr>
+                <w:rFonts w:ascii="Garamond" w:hAnsi="Garamond" w:cs="Didot"/>
+                <w:color w:val="000000"/>
+              </w:rPr>
+              <w:t>202</w:t>
+            </w:r>
+            <w:r>
+              <w:rPr>
+                <w:rFonts w:ascii="Garamond" w:hAnsi="Garamond" w:cs="Didot"/>
+                <w:color w:val="000000"/>
+              </w:rPr>
+              <w:t>4</w:t>
             </w:r>
           </w:p>
         </w:tc>
@@ -11885,11 +11763,11 @@
       <w:tr>
         <w:trPr>
           <w:gridBefore w:val="1"/>
-          <w:wBefore w:w="141" w:type="pct"/>
+          <w:wBefore w:w="191" w:type="pct"/>
         </w:trPr>
         <w:tc>
           <w:tcPr>
-            <w:tcW w:w="1307" w:type="pct"/>
+            <w:tcW w:w="1769" w:type="pct"/>
             <w:gridSpan w:val="2"/>
             <w:shd w:val="clear" w:color="auto" w:fill="auto"/>
             <w:vAlign w:val="center"/>
@@ -11908,35 +11786,13 @@
                 <w:rFonts w:ascii="Garamond" w:hAnsi="Garamond" w:cs="Didot"/>
                 <w:color w:val="000000"/>
               </w:rPr>
-              <w:t>Christian Schaffer</w:t>
-            </w:r>
-          </w:p>
-        </w:tc>
-        <w:tc>
-          <w:tcPr>
-            <w:tcW w:w="1307" w:type="pct"/>
-            <w:vAlign w:val="center"/>
-          </w:tcPr>
-          <w:p>
-            <w:pPr>
-              <w:pStyle w:val="NoSpacing"/>
-              <w:contextualSpacing/>
-              <w:rPr>
-                <w:rFonts w:ascii="Garamond" w:hAnsi="Garamond" w:cs="Didot"/>
-              </w:rPr>
-            </w:pPr>
-            <w:r>
-              <w:rPr>
-                <w:rFonts w:ascii="Garamond" w:hAnsi="Garamond" w:cs="Didot"/>
-                <w:color w:val="000000"/>
-              </w:rPr>
-              <w:t>Spanish</w:t>
-            </w:r>
-          </w:p>
-        </w:tc>
-        <w:tc>
-          <w:tcPr>
-            <w:tcW w:w="1307" w:type="pct"/>
+              <w:t>Jake Caselli</w:t>
+            </w:r>
+          </w:p>
+        </w:tc>
+        <w:tc>
+          <w:tcPr>
+            <w:tcW w:w="1769" w:type="pct"/>
             <w:gridSpan w:val="2"/>
             <w:vAlign w:val="center"/>
           </w:tcPr>
@@ -11953,13 +11809,13 @@
                 <w:rFonts w:ascii="Garamond" w:hAnsi="Garamond" w:cs="Didot"/>
                 <w:color w:val="000000"/>
               </w:rPr>
-              <w:t>Independent Research</w:t>
-            </w:r>
-          </w:p>
-        </w:tc>
-        <w:tc>
-          <w:tcPr>
-            <w:tcW w:w="938" w:type="pct"/>
+              <w:t>Cognitive Science</w:t>
+            </w:r>
+          </w:p>
+        </w:tc>
+        <w:tc>
+          <w:tcPr>
+            <w:tcW w:w="1271" w:type="pct"/>
             <w:shd w:val="clear" w:color="auto" w:fill="auto"/>
             <w:vAlign w:val="center"/>
           </w:tcPr>
@@ -11977,7 +11833,7 @@
                 <w:rFonts w:ascii="Garamond" w:hAnsi="Garamond" w:cs="Didot"/>
                 <w:color w:val="000000"/>
               </w:rPr>
-              <w:t>2021-2023</w:t>
+              <w:t>2022-Present</w:t>
             </w:r>
           </w:p>
         </w:tc>
@@ -11985,11 +11841,11 @@
       <w:tr>
         <w:trPr>
           <w:gridBefore w:val="1"/>
-          <w:wBefore w:w="141" w:type="pct"/>
+          <w:wBefore w:w="191" w:type="pct"/>
         </w:trPr>
         <w:tc>
           <w:tcPr>
-            <w:tcW w:w="1307" w:type="pct"/>
+            <w:tcW w:w="1769" w:type="pct"/>
             <w:gridSpan w:val="2"/>
             <w:shd w:val="clear" w:color="auto" w:fill="auto"/>
             <w:vAlign w:val="center"/>
@@ -12001,42 +11857,21 @@
               <w:jc w:val="both"/>
               <w:rPr>
                 <w:rFonts w:ascii="Garamond" w:hAnsi="Garamond" w:cs="Didot"/>
-              </w:rPr>
-            </w:pPr>
-            <w:r>
-              <w:rPr>
-                <w:rFonts w:ascii="Garamond" w:hAnsi="Garamond" w:cs="Didot"/>
                 <w:color w:val="000000"/>
               </w:rPr>
-              <w:t>Serena Matos</w:t>
-            </w:r>
-          </w:p>
-        </w:tc>
-        <w:tc>
-          <w:tcPr>
-            <w:tcW w:w="1307" w:type="pct"/>
-            <w:vAlign w:val="center"/>
-          </w:tcPr>
-          <w:p>
-            <w:pPr>
-              <w:pStyle w:val="NoSpacing"/>
-              <w:contextualSpacing/>
-              <w:rPr>
-                <w:rFonts w:ascii="Garamond" w:hAnsi="Garamond" w:cs="Didot"/>
-              </w:rPr>
             </w:pPr>
             <w:r>
               <w:rPr>
                 <w:rFonts w:ascii="Garamond" w:hAnsi="Garamond" w:cs="Didot"/>
                 <w:color w:val="000000"/>
               </w:rPr>
-              <w:t>Spanish</w:t>
-            </w:r>
-          </w:p>
-        </w:tc>
-        <w:tc>
-          <w:tcPr>
-            <w:tcW w:w="1307" w:type="pct"/>
+              <w:t>Paul Sánchez-Wangen</w:t>
+            </w:r>
+          </w:p>
+        </w:tc>
+        <w:tc>
+          <w:tcPr>
+            <w:tcW w:w="1769" w:type="pct"/>
             <w:gridSpan w:val="2"/>
             <w:vAlign w:val="center"/>
           </w:tcPr>
@@ -12046,20 +11881,21 @@
               <w:contextualSpacing/>
               <w:rPr>
                 <w:rFonts w:ascii="Garamond" w:hAnsi="Garamond" w:cs="Didot"/>
-              </w:rPr>
-            </w:pPr>
-            <w:r>
-              <w:rPr>
-                <w:rFonts w:ascii="Garamond" w:hAnsi="Garamond" w:cs="Didot"/>
                 <w:color w:val="000000"/>
               </w:rPr>
-              <w:t>Independent Research</w:t>
-            </w:r>
-          </w:p>
-        </w:tc>
-        <w:tc>
-          <w:tcPr>
-            <w:tcW w:w="938" w:type="pct"/>
+            </w:pPr>
+            <w:r>
+              <w:rPr>
+                <w:rFonts w:ascii="Garamond" w:hAnsi="Garamond" w:cs="Didot"/>
+                <w:color w:val="000000"/>
+              </w:rPr>
+              <w:t>Business</w:t>
+            </w:r>
+          </w:p>
+        </w:tc>
+        <w:tc>
+          <w:tcPr>
+            <w:tcW w:w="1271" w:type="pct"/>
             <w:shd w:val="clear" w:color="auto" w:fill="auto"/>
             <w:vAlign w:val="center"/>
           </w:tcPr>
@@ -12070,14 +11906,15 @@
               <w:jc w:val="right"/>
               <w:rPr>
                 <w:rFonts w:ascii="Garamond" w:hAnsi="Garamond" w:cs="Didot"/>
-              </w:rPr>
-            </w:pPr>
-            <w:r>
-              <w:rPr>
-                <w:rFonts w:ascii="Garamond" w:hAnsi="Garamond" w:cs="Didot"/>
                 <w:color w:val="000000"/>
               </w:rPr>
-              <w:t>2021-2023</w:t>
+            </w:pPr>
+            <w:r>
+              <w:rPr>
+                <w:rFonts w:ascii="Garamond" w:hAnsi="Garamond" w:cs="Didot"/>
+                <w:color w:val="000000"/>
+              </w:rPr>
+              <w:t>2023</w:t>
             </w:r>
           </w:p>
         </w:tc>
@@ -12085,11 +11922,11 @@
       <w:tr>
         <w:trPr>
           <w:gridBefore w:val="1"/>
-          <w:wBefore w:w="141" w:type="pct"/>
+          <w:wBefore w:w="191" w:type="pct"/>
         </w:trPr>
         <w:tc>
           <w:tcPr>
-            <w:tcW w:w="1307" w:type="pct"/>
+            <w:tcW w:w="1769" w:type="pct"/>
             <w:gridSpan w:val="2"/>
             <w:shd w:val="clear" w:color="auto" w:fill="auto"/>
             <w:vAlign w:val="center"/>
@@ -12108,44 +11945,13 @@
                 <w:rFonts w:ascii="Garamond" w:hAnsi="Garamond" w:cs="Didot"/>
                 <w:color w:val="000000"/>
               </w:rPr>
-              <w:t xml:space="preserve">Abigail </w:t>
-            </w:r>
-            <w:proofErr w:type="spellStart"/>
-            <w:r>
-              <w:rPr>
-                <w:rFonts w:ascii="Garamond" w:hAnsi="Garamond" w:cs="Didot"/>
-                <w:color w:val="000000"/>
-              </w:rPr>
-              <w:t>Patchell</w:t>
-            </w:r>
-            <w:proofErr w:type="spellEnd"/>
-          </w:p>
-        </w:tc>
-        <w:tc>
-          <w:tcPr>
-            <w:tcW w:w="1307" w:type="pct"/>
-            <w:vAlign w:val="center"/>
-          </w:tcPr>
-          <w:p>
-            <w:pPr>
-              <w:pStyle w:val="NoSpacing"/>
-              <w:contextualSpacing/>
-              <w:rPr>
-                <w:rFonts w:ascii="Garamond" w:hAnsi="Garamond" w:cs="Didot"/>
-              </w:rPr>
-            </w:pPr>
-            <w:r>
-              <w:rPr>
-                <w:rFonts w:ascii="Garamond" w:hAnsi="Garamond" w:cs="Didot"/>
-                <w:color w:val="000000"/>
-              </w:rPr>
-              <w:t>Cognitive Science</w:t>
-            </w:r>
-          </w:p>
-        </w:tc>
-        <w:tc>
-          <w:tcPr>
-            <w:tcW w:w="1307" w:type="pct"/>
+              <w:t>Meghan Chegwidden</w:t>
+            </w:r>
+          </w:p>
+        </w:tc>
+        <w:tc>
+          <w:tcPr>
+            <w:tcW w:w="1769" w:type="pct"/>
             <w:gridSpan w:val="2"/>
             <w:vAlign w:val="center"/>
           </w:tcPr>
@@ -12162,13 +11968,13 @@
                 <w:rFonts w:ascii="Garamond" w:hAnsi="Garamond" w:cs="Didot"/>
                 <w:color w:val="000000"/>
               </w:rPr>
-              <w:t>Independent Research</w:t>
-            </w:r>
-          </w:p>
-        </w:tc>
-        <w:tc>
-          <w:tcPr>
-            <w:tcW w:w="938" w:type="pct"/>
+              <w:t>Psychology</w:t>
+            </w:r>
+          </w:p>
+        </w:tc>
+        <w:tc>
+          <w:tcPr>
+            <w:tcW w:w="1271" w:type="pct"/>
             <w:shd w:val="clear" w:color="auto" w:fill="auto"/>
             <w:vAlign w:val="center"/>
           </w:tcPr>
@@ -12186,7 +11992,7 @@
                 <w:rFonts w:ascii="Garamond" w:hAnsi="Garamond" w:cs="Didot"/>
                 <w:color w:val="000000"/>
               </w:rPr>
-              <w:t>2020-2023</w:t>
+              <w:t>2022-2023</w:t>
             </w:r>
           </w:p>
         </w:tc>
@@ -12194,11 +12000,11 @@
       <w:tr>
         <w:trPr>
           <w:gridBefore w:val="1"/>
-          <w:wBefore w:w="141" w:type="pct"/>
+          <w:wBefore w:w="191" w:type="pct"/>
         </w:trPr>
         <w:tc>
           <w:tcPr>
-            <w:tcW w:w="1307" w:type="pct"/>
+            <w:tcW w:w="1769" w:type="pct"/>
             <w:gridSpan w:val="2"/>
             <w:shd w:val="clear" w:color="auto" w:fill="auto"/>
             <w:vAlign w:val="center"/>
@@ -12212,49 +12018,27 @@
                 <w:rFonts w:ascii="Garamond" w:hAnsi="Garamond" w:cs="Didot"/>
               </w:rPr>
             </w:pPr>
+            <w:r>
+              <w:rPr>
+                <w:rFonts w:ascii="Garamond" w:hAnsi="Garamond" w:cs="Didot"/>
+                <w:color w:val="000000"/>
+              </w:rPr>
+              <w:t xml:space="preserve">Bilge </w:t>
+            </w:r>
             <w:proofErr w:type="spellStart"/>
             <w:r>
               <w:rPr>
                 <w:rFonts w:ascii="Garamond" w:hAnsi="Garamond" w:cs="Didot"/>
                 <w:color w:val="000000"/>
               </w:rPr>
-              <w:t>Eleanore</w:t>
+              <w:t>Koçak</w:t>
             </w:r>
             <w:proofErr w:type="spellEnd"/>
-            <w:r>
-              <w:rPr>
-                <w:rFonts w:ascii="Garamond" w:hAnsi="Garamond" w:cs="Didot"/>
-                <w:color w:val="000000"/>
-              </w:rPr>
-              <w:t xml:space="preserve"> Woodruff</w:t>
-            </w:r>
-          </w:p>
-        </w:tc>
-        <w:tc>
-          <w:tcPr>
-            <w:tcW w:w="1307" w:type="pct"/>
-            <w:vAlign w:val="center"/>
-          </w:tcPr>
-          <w:p>
-            <w:pPr>
-              <w:pStyle w:val="NoSpacing"/>
-              <w:contextualSpacing/>
-              <w:rPr>
-                <w:rFonts w:ascii="Garamond" w:hAnsi="Garamond" w:cs="Didot"/>
-              </w:rPr>
-            </w:pPr>
-            <w:r>
-              <w:rPr>
-                <w:rFonts w:ascii="Garamond" w:hAnsi="Garamond" w:cs="Didot"/>
-                <w:color w:val="000000"/>
-              </w:rPr>
-              <w:t>Economics</w:t>
-            </w:r>
-          </w:p>
-        </w:tc>
-        <w:tc>
-          <w:tcPr>
-            <w:tcW w:w="1307" w:type="pct"/>
+          </w:p>
+        </w:tc>
+        <w:tc>
+          <w:tcPr>
+            <w:tcW w:w="1769" w:type="pct"/>
             <w:gridSpan w:val="2"/>
             <w:vAlign w:val="center"/>
           </w:tcPr>
@@ -12271,13 +12055,13 @@
                 <w:rFonts w:ascii="Garamond" w:hAnsi="Garamond" w:cs="Didot"/>
                 <w:color w:val="000000"/>
               </w:rPr>
-              <w:t>Independent Research</w:t>
-            </w:r>
-          </w:p>
-        </w:tc>
-        <w:tc>
-          <w:tcPr>
-            <w:tcW w:w="938" w:type="pct"/>
+              <w:t>Computing Science</w:t>
+            </w:r>
+          </w:p>
+        </w:tc>
+        <w:tc>
+          <w:tcPr>
+            <w:tcW w:w="1271" w:type="pct"/>
             <w:shd w:val="clear" w:color="auto" w:fill="auto"/>
             <w:vAlign w:val="center"/>
           </w:tcPr>
@@ -12295,7 +12079,7 @@
                 <w:rFonts w:ascii="Garamond" w:hAnsi="Garamond" w:cs="Didot"/>
                 <w:color w:val="000000"/>
               </w:rPr>
-              <w:t>2021-2022</w:t>
+              <w:t>2022-2023</w:t>
             </w:r>
           </w:p>
         </w:tc>
@@ -12303,11 +12087,11 @@
       <w:tr>
         <w:trPr>
           <w:gridBefore w:val="1"/>
-          <w:wBefore w:w="141" w:type="pct"/>
+          <w:wBefore w:w="191" w:type="pct"/>
         </w:trPr>
         <w:tc>
           <w:tcPr>
-            <w:tcW w:w="1307" w:type="pct"/>
+            <w:tcW w:w="1769" w:type="pct"/>
             <w:gridSpan w:val="2"/>
             <w:shd w:val="clear" w:color="auto" w:fill="auto"/>
             <w:vAlign w:val="center"/>
@@ -12326,44 +12110,13 @@
                 <w:rFonts w:ascii="Garamond" w:hAnsi="Garamond" w:cs="Didot"/>
                 <w:color w:val="000000"/>
               </w:rPr>
-              <w:t xml:space="preserve">Louis </w:t>
-            </w:r>
-            <w:proofErr w:type="spellStart"/>
-            <w:r>
-              <w:rPr>
-                <w:rFonts w:ascii="Garamond" w:hAnsi="Garamond" w:cs="Didot"/>
-                <w:color w:val="000000"/>
-              </w:rPr>
-              <w:t>Pitingolo</w:t>
-            </w:r>
-            <w:proofErr w:type="spellEnd"/>
-          </w:p>
-        </w:tc>
-        <w:tc>
-          <w:tcPr>
-            <w:tcW w:w="1307" w:type="pct"/>
-            <w:vAlign w:val="center"/>
-          </w:tcPr>
-          <w:p>
-            <w:pPr>
-              <w:pStyle w:val="NoSpacing"/>
-              <w:contextualSpacing/>
-              <w:rPr>
-                <w:rFonts w:ascii="Garamond" w:hAnsi="Garamond" w:cs="Didot"/>
-              </w:rPr>
-            </w:pPr>
-            <w:r>
-              <w:rPr>
-                <w:rFonts w:ascii="Garamond" w:hAnsi="Garamond" w:cs="Didot"/>
-                <w:color w:val="000000"/>
-              </w:rPr>
-              <w:t>Computing Science</w:t>
-            </w:r>
-          </w:p>
-        </w:tc>
-        <w:tc>
-          <w:tcPr>
-            <w:tcW w:w="1307" w:type="pct"/>
+              <w:t>Christian Schaffer</w:t>
+            </w:r>
+          </w:p>
+        </w:tc>
+        <w:tc>
+          <w:tcPr>
+            <w:tcW w:w="1769" w:type="pct"/>
             <w:gridSpan w:val="2"/>
             <w:vAlign w:val="center"/>
           </w:tcPr>
@@ -12380,13 +12133,13 @@
                 <w:rFonts w:ascii="Garamond" w:hAnsi="Garamond" w:cs="Didot"/>
                 <w:color w:val="000000"/>
               </w:rPr>
-              <w:t>Independent Research</w:t>
-            </w:r>
-          </w:p>
-        </w:tc>
-        <w:tc>
-          <w:tcPr>
-            <w:tcW w:w="938" w:type="pct"/>
+              <w:t>Spanish</w:t>
+            </w:r>
+          </w:p>
+        </w:tc>
+        <w:tc>
+          <w:tcPr>
+            <w:tcW w:w="1271" w:type="pct"/>
             <w:shd w:val="clear" w:color="auto" w:fill="auto"/>
             <w:vAlign w:val="center"/>
           </w:tcPr>
@@ -12404,7 +12157,7 @@
                 <w:rFonts w:ascii="Garamond" w:hAnsi="Garamond" w:cs="Didot"/>
                 <w:color w:val="000000"/>
               </w:rPr>
-              <w:t>2021-2022</w:t>
+              <w:t>2021-2023</w:t>
             </w:r>
           </w:p>
         </w:tc>
@@ -12412,11 +12165,11 @@
       <w:tr>
         <w:trPr>
           <w:gridBefore w:val="1"/>
-          <w:wBefore w:w="141" w:type="pct"/>
+          <w:wBefore w:w="191" w:type="pct"/>
         </w:trPr>
         <w:tc>
           <w:tcPr>
-            <w:tcW w:w="1307" w:type="pct"/>
+            <w:tcW w:w="1769" w:type="pct"/>
             <w:gridSpan w:val="2"/>
             <w:shd w:val="clear" w:color="auto" w:fill="auto"/>
             <w:vAlign w:val="center"/>
@@ -12435,35 +12188,13 @@
                 <w:rFonts w:ascii="Garamond" w:hAnsi="Garamond" w:cs="Didot"/>
                 <w:color w:val="000000"/>
               </w:rPr>
-              <w:t>Chiara Rego</w:t>
-            </w:r>
-          </w:p>
-        </w:tc>
-        <w:tc>
-          <w:tcPr>
-            <w:tcW w:w="1307" w:type="pct"/>
-            <w:vAlign w:val="center"/>
-          </w:tcPr>
-          <w:p>
-            <w:pPr>
-              <w:pStyle w:val="NoSpacing"/>
-              <w:contextualSpacing/>
-              <w:rPr>
-                <w:rFonts w:ascii="Garamond" w:hAnsi="Garamond" w:cs="Didot"/>
-              </w:rPr>
-            </w:pPr>
-            <w:r>
-              <w:rPr>
-                <w:rFonts w:ascii="Garamond" w:hAnsi="Garamond" w:cs="Didot"/>
-                <w:color w:val="000000"/>
-              </w:rPr>
-              <w:t>Cognitive Science</w:t>
-            </w:r>
-          </w:p>
-        </w:tc>
-        <w:tc>
-          <w:tcPr>
-            <w:tcW w:w="1307" w:type="pct"/>
+              <w:t>Serena Matos</w:t>
+            </w:r>
+          </w:p>
+        </w:tc>
+        <w:tc>
+          <w:tcPr>
+            <w:tcW w:w="1769" w:type="pct"/>
             <w:gridSpan w:val="2"/>
             <w:vAlign w:val="center"/>
           </w:tcPr>
@@ -12480,13 +12211,13 @@
                 <w:rFonts w:ascii="Garamond" w:hAnsi="Garamond" w:cs="Didot"/>
                 <w:color w:val="000000"/>
               </w:rPr>
-              <w:t>Independent Research</w:t>
-            </w:r>
-          </w:p>
-        </w:tc>
-        <w:tc>
-          <w:tcPr>
-            <w:tcW w:w="938" w:type="pct"/>
+              <w:t>Spanish</w:t>
+            </w:r>
+          </w:p>
+        </w:tc>
+        <w:tc>
+          <w:tcPr>
+            <w:tcW w:w="1271" w:type="pct"/>
             <w:shd w:val="clear" w:color="auto" w:fill="auto"/>
             <w:vAlign w:val="center"/>
           </w:tcPr>
@@ -12504,7 +12235,7 @@
                 <w:rFonts w:ascii="Garamond" w:hAnsi="Garamond" w:cs="Didot"/>
                 <w:color w:val="000000"/>
               </w:rPr>
-              <w:t>2021-2022</w:t>
+              <w:t>2021-2023</w:t>
             </w:r>
           </w:p>
         </w:tc>
@@ -12512,11 +12243,11 @@
       <w:tr>
         <w:trPr>
           <w:gridBefore w:val="1"/>
-          <w:wBefore w:w="141" w:type="pct"/>
+          <w:wBefore w:w="191" w:type="pct"/>
         </w:trPr>
         <w:tc>
           <w:tcPr>
-            <w:tcW w:w="1307" w:type="pct"/>
+            <w:tcW w:w="1769" w:type="pct"/>
             <w:gridSpan w:val="2"/>
             <w:shd w:val="clear" w:color="auto" w:fill="auto"/>
             <w:vAlign w:val="center"/>
@@ -12535,7 +12266,7 @@
                 <w:rFonts w:ascii="Garamond" w:hAnsi="Garamond" w:cs="Didot"/>
                 <w:color w:val="000000"/>
               </w:rPr>
-              <w:t xml:space="preserve">Olivia </w:t>
+              <w:t xml:space="preserve">Abigail </w:t>
             </w:r>
             <w:proofErr w:type="spellStart"/>
             <w:r>
@@ -12543,36 +12274,14 @@
                 <w:rFonts w:ascii="Garamond" w:hAnsi="Garamond" w:cs="Didot"/>
                 <w:color w:val="000000"/>
               </w:rPr>
-              <w:t>Tigri</w:t>
+              <w:t>Patchell</w:t>
             </w:r>
             <w:proofErr w:type="spellEnd"/>
           </w:p>
         </w:tc>
         <w:tc>
           <w:tcPr>
-            <w:tcW w:w="1307" w:type="pct"/>
-            <w:vAlign w:val="center"/>
-          </w:tcPr>
-          <w:p>
-            <w:pPr>
-              <w:pStyle w:val="NoSpacing"/>
-              <w:contextualSpacing/>
-              <w:rPr>
-                <w:rFonts w:ascii="Garamond" w:hAnsi="Garamond" w:cs="Didot"/>
-              </w:rPr>
-            </w:pPr>
-            <w:r>
-              <w:rPr>
-                <w:rFonts w:ascii="Garamond" w:hAnsi="Garamond" w:cs="Didot"/>
-                <w:color w:val="000000"/>
-              </w:rPr>
-              <w:t>Cognitive Sci/Spanish</w:t>
-            </w:r>
-          </w:p>
-        </w:tc>
-        <w:tc>
-          <w:tcPr>
-            <w:tcW w:w="1307" w:type="pct"/>
+            <w:tcW w:w="1769" w:type="pct"/>
             <w:gridSpan w:val="2"/>
             <w:vAlign w:val="center"/>
           </w:tcPr>
@@ -12589,13 +12298,13 @@
                 <w:rFonts w:ascii="Garamond" w:hAnsi="Garamond" w:cs="Didot"/>
                 <w:color w:val="000000"/>
               </w:rPr>
-              <w:t>Independent Research</w:t>
-            </w:r>
-          </w:p>
-        </w:tc>
-        <w:tc>
-          <w:tcPr>
-            <w:tcW w:w="938" w:type="pct"/>
+              <w:t>Cognitive Science</w:t>
+            </w:r>
+          </w:p>
+        </w:tc>
+        <w:tc>
+          <w:tcPr>
+            <w:tcW w:w="1271" w:type="pct"/>
             <w:shd w:val="clear" w:color="auto" w:fill="auto"/>
             <w:vAlign w:val="center"/>
           </w:tcPr>
@@ -12613,7 +12322,7 @@
                 <w:rFonts w:ascii="Garamond" w:hAnsi="Garamond" w:cs="Didot"/>
                 <w:color w:val="000000"/>
               </w:rPr>
-              <w:t>2021-2022</w:t>
+              <w:t>2020-2023</w:t>
             </w:r>
           </w:p>
         </w:tc>
@@ -12621,11 +12330,11 @@
       <w:tr>
         <w:trPr>
           <w:gridBefore w:val="1"/>
-          <w:wBefore w:w="141" w:type="pct"/>
+          <w:wBefore w:w="191" w:type="pct"/>
         </w:trPr>
         <w:tc>
           <w:tcPr>
-            <w:tcW w:w="1307" w:type="pct"/>
+            <w:tcW w:w="1769" w:type="pct"/>
             <w:gridSpan w:val="2"/>
             <w:shd w:val="clear" w:color="auto" w:fill="auto"/>
             <w:vAlign w:val="center"/>
@@ -12639,40 +12348,27 @@
                 <w:rFonts w:ascii="Garamond" w:hAnsi="Garamond" w:cs="Didot"/>
               </w:rPr>
             </w:pPr>
+            <w:proofErr w:type="spellStart"/>
             <w:r>
               <w:rPr>
                 <w:rFonts w:ascii="Garamond" w:hAnsi="Garamond" w:cs="Didot"/>
                 <w:color w:val="000000"/>
               </w:rPr>
-              <w:t>Daniel Winkler</w:t>
-            </w:r>
-          </w:p>
-        </w:tc>
-        <w:tc>
-          <w:tcPr>
-            <w:tcW w:w="1307" w:type="pct"/>
-            <w:vAlign w:val="center"/>
-          </w:tcPr>
-          <w:p>
-            <w:pPr>
-              <w:pStyle w:val="NoSpacing"/>
-              <w:contextualSpacing/>
-              <w:rPr>
-                <w:rFonts w:ascii="Garamond" w:hAnsi="Garamond" w:cs="Didot"/>
-              </w:rPr>
-            </w:pPr>
+              <w:t>Eleanore</w:t>
+            </w:r>
+            <w:proofErr w:type="spellEnd"/>
             <w:r>
               <w:rPr>
                 <w:rFonts w:ascii="Garamond" w:hAnsi="Garamond" w:cs="Didot"/>
                 <w:color w:val="000000"/>
               </w:rPr>
-              <w:t>Criminology/Spanish</w:t>
-            </w:r>
-          </w:p>
-        </w:tc>
-        <w:tc>
-          <w:tcPr>
-            <w:tcW w:w="1307" w:type="pct"/>
+              <w:t xml:space="preserve"> Woodruff</w:t>
+            </w:r>
+          </w:p>
+        </w:tc>
+        <w:tc>
+          <w:tcPr>
+            <w:tcW w:w="1769" w:type="pct"/>
             <w:gridSpan w:val="2"/>
             <w:vAlign w:val="center"/>
           </w:tcPr>
@@ -12689,13 +12385,13 @@
                 <w:rFonts w:ascii="Garamond" w:hAnsi="Garamond" w:cs="Didot"/>
                 <w:color w:val="000000"/>
               </w:rPr>
-              <w:t>Independent Research</w:t>
-            </w:r>
-          </w:p>
-        </w:tc>
-        <w:tc>
-          <w:tcPr>
-            <w:tcW w:w="938" w:type="pct"/>
+              <w:t>Economics</w:t>
+            </w:r>
+          </w:p>
+        </w:tc>
+        <w:tc>
+          <w:tcPr>
+            <w:tcW w:w="1271" w:type="pct"/>
             <w:shd w:val="clear" w:color="auto" w:fill="auto"/>
             <w:vAlign w:val="center"/>
           </w:tcPr>
@@ -12713,7 +12409,7 @@
                 <w:rFonts w:ascii="Garamond" w:hAnsi="Garamond" w:cs="Didot"/>
                 <w:color w:val="000000"/>
               </w:rPr>
-              <w:t>2020-2022</w:t>
+              <w:t>2021-2022</w:t>
             </w:r>
           </w:p>
         </w:tc>
@@ -12721,11 +12417,11 @@
       <w:tr>
         <w:trPr>
           <w:gridBefore w:val="1"/>
-          <w:wBefore w:w="141" w:type="pct"/>
+          <w:wBefore w:w="191" w:type="pct"/>
         </w:trPr>
         <w:tc>
           <w:tcPr>
-            <w:tcW w:w="1307" w:type="pct"/>
+            <w:tcW w:w="1769" w:type="pct"/>
             <w:gridSpan w:val="2"/>
             <w:shd w:val="clear" w:color="auto" w:fill="auto"/>
             <w:vAlign w:val="center"/>
@@ -12744,35 +12440,22 @@
                 <w:rFonts w:ascii="Garamond" w:hAnsi="Garamond" w:cs="Didot"/>
                 <w:color w:val="000000"/>
               </w:rPr>
-              <w:t>Samantha Mills</w:t>
-            </w:r>
-          </w:p>
-        </w:tc>
-        <w:tc>
-          <w:tcPr>
-            <w:tcW w:w="1307" w:type="pct"/>
-            <w:vAlign w:val="center"/>
-          </w:tcPr>
-          <w:p>
-            <w:pPr>
-              <w:pStyle w:val="NoSpacing"/>
-              <w:contextualSpacing/>
-              <w:rPr>
-                <w:rFonts w:ascii="Garamond" w:hAnsi="Garamond" w:cs="Didot"/>
-              </w:rPr>
-            </w:pPr>
+              <w:t xml:space="preserve">Louis </w:t>
+            </w:r>
+            <w:proofErr w:type="spellStart"/>
             <w:r>
               <w:rPr>
                 <w:rFonts w:ascii="Garamond" w:hAnsi="Garamond" w:cs="Didot"/>
                 <w:color w:val="000000"/>
               </w:rPr>
-              <w:t>Cognitive Science</w:t>
-            </w:r>
-          </w:p>
-        </w:tc>
-        <w:tc>
-          <w:tcPr>
-            <w:tcW w:w="1307" w:type="pct"/>
+              <w:t>Pitingolo</w:t>
+            </w:r>
+            <w:proofErr w:type="spellEnd"/>
+          </w:p>
+        </w:tc>
+        <w:tc>
+          <w:tcPr>
+            <w:tcW w:w="1769" w:type="pct"/>
             <w:gridSpan w:val="2"/>
             <w:vAlign w:val="center"/>
           </w:tcPr>
@@ -12789,13 +12472,13 @@
                 <w:rFonts w:ascii="Garamond" w:hAnsi="Garamond" w:cs="Didot"/>
                 <w:color w:val="000000"/>
               </w:rPr>
-              <w:t>Independent Research</w:t>
-            </w:r>
-          </w:p>
-        </w:tc>
-        <w:tc>
-          <w:tcPr>
-            <w:tcW w:w="938" w:type="pct"/>
+              <w:t>Computing Science</w:t>
+            </w:r>
+          </w:p>
+        </w:tc>
+        <w:tc>
+          <w:tcPr>
+            <w:tcW w:w="1271" w:type="pct"/>
             <w:shd w:val="clear" w:color="auto" w:fill="auto"/>
             <w:vAlign w:val="center"/>
           </w:tcPr>
@@ -12813,7 +12496,7 @@
                 <w:rFonts w:ascii="Garamond" w:hAnsi="Garamond" w:cs="Didot"/>
                 <w:color w:val="000000"/>
               </w:rPr>
-              <w:t>2021-2021</w:t>
+              <w:t>2021-2022</w:t>
             </w:r>
           </w:p>
         </w:tc>
@@ -12821,11 +12504,11 @@
       <w:tr>
         <w:trPr>
           <w:gridBefore w:val="1"/>
-          <w:wBefore w:w="141" w:type="pct"/>
+          <w:wBefore w:w="191" w:type="pct"/>
         </w:trPr>
         <w:tc>
           <w:tcPr>
-            <w:tcW w:w="1307" w:type="pct"/>
+            <w:tcW w:w="1769" w:type="pct"/>
             <w:gridSpan w:val="2"/>
             <w:shd w:val="clear" w:color="auto" w:fill="auto"/>
             <w:vAlign w:val="center"/>
@@ -12844,35 +12527,13 @@
                 <w:rFonts w:ascii="Garamond" w:hAnsi="Garamond" w:cs="Didot"/>
                 <w:color w:val="000000"/>
               </w:rPr>
-              <w:t>Xin (Sophia) Tong</w:t>
-            </w:r>
-          </w:p>
-        </w:tc>
-        <w:tc>
-          <w:tcPr>
-            <w:tcW w:w="1307" w:type="pct"/>
-            <w:vAlign w:val="center"/>
-          </w:tcPr>
-          <w:p>
-            <w:pPr>
-              <w:pStyle w:val="NoSpacing"/>
-              <w:contextualSpacing/>
-              <w:rPr>
-                <w:rFonts w:ascii="Garamond" w:hAnsi="Garamond" w:cs="Didot"/>
-              </w:rPr>
-            </w:pPr>
-            <w:r>
-              <w:rPr>
-                <w:rFonts w:ascii="Garamond" w:hAnsi="Garamond" w:cs="Didot"/>
-                <w:color w:val="000000"/>
-              </w:rPr>
-              <w:t>Computing Science</w:t>
-            </w:r>
-          </w:p>
-        </w:tc>
-        <w:tc>
-          <w:tcPr>
-            <w:tcW w:w="1307" w:type="pct"/>
+              <w:t>Chiara Rego</w:t>
+            </w:r>
+          </w:p>
+        </w:tc>
+        <w:tc>
+          <w:tcPr>
+            <w:tcW w:w="1769" w:type="pct"/>
             <w:gridSpan w:val="2"/>
             <w:vAlign w:val="center"/>
           </w:tcPr>
@@ -12889,13 +12550,13 @@
                 <w:rFonts w:ascii="Garamond" w:hAnsi="Garamond" w:cs="Didot"/>
                 <w:color w:val="000000"/>
               </w:rPr>
-              <w:t>Independent Research</w:t>
-            </w:r>
-          </w:p>
-        </w:tc>
-        <w:tc>
-          <w:tcPr>
-            <w:tcW w:w="938" w:type="pct"/>
+              <w:t>Cognitive Science</w:t>
+            </w:r>
+          </w:p>
+        </w:tc>
+        <w:tc>
+          <w:tcPr>
+            <w:tcW w:w="1271" w:type="pct"/>
             <w:shd w:val="clear" w:color="auto" w:fill="auto"/>
             <w:vAlign w:val="center"/>
           </w:tcPr>
@@ -12913,7 +12574,7 @@
                 <w:rFonts w:ascii="Garamond" w:hAnsi="Garamond" w:cs="Didot"/>
                 <w:color w:val="000000"/>
               </w:rPr>
-              <w:t>2021-2021</w:t>
+              <w:t>2021-2022</w:t>
             </w:r>
           </w:p>
         </w:tc>
@@ -12921,12 +12582,11 @@
       <w:tr>
         <w:trPr>
           <w:gridBefore w:val="1"/>
-          <w:wBefore w:w="141" w:type="pct"/>
-          <w:trHeight w:val="387"/>
+          <w:wBefore w:w="191" w:type="pct"/>
         </w:trPr>
         <w:tc>
           <w:tcPr>
-            <w:tcW w:w="1307" w:type="pct"/>
+            <w:tcW w:w="1769" w:type="pct"/>
             <w:gridSpan w:val="2"/>
             <w:shd w:val="clear" w:color="auto" w:fill="auto"/>
             <w:vAlign w:val="center"/>
@@ -12940,49 +12600,27 @@
                 <w:rFonts w:ascii="Garamond" w:hAnsi="Garamond" w:cs="Didot"/>
               </w:rPr>
             </w:pPr>
+            <w:r>
+              <w:rPr>
+                <w:rFonts w:ascii="Garamond" w:hAnsi="Garamond" w:cs="Didot"/>
+                <w:color w:val="000000"/>
+              </w:rPr>
+              <w:t xml:space="preserve">Olivia </w:t>
+            </w:r>
             <w:proofErr w:type="spellStart"/>
             <w:r>
               <w:rPr>
                 <w:rFonts w:ascii="Garamond" w:hAnsi="Garamond" w:cs="Didot"/>
                 <w:color w:val="000000"/>
               </w:rPr>
-              <w:t>Siyu</w:t>
+              <w:t>Tigri</w:t>
             </w:r>
             <w:proofErr w:type="spellEnd"/>
-            <w:r>
-              <w:rPr>
-                <w:rFonts w:ascii="Garamond" w:hAnsi="Garamond" w:cs="Didot"/>
-                <w:color w:val="000000"/>
-              </w:rPr>
-              <w:t xml:space="preserve"> Lin</w:t>
-            </w:r>
-          </w:p>
-        </w:tc>
-        <w:tc>
-          <w:tcPr>
-            <w:tcW w:w="1307" w:type="pct"/>
-            <w:vAlign w:val="center"/>
-          </w:tcPr>
-          <w:p>
-            <w:pPr>
-              <w:pStyle w:val="NoSpacing"/>
-              <w:contextualSpacing/>
-              <w:rPr>
-                <w:rFonts w:ascii="Garamond" w:hAnsi="Garamond" w:cs="Didot"/>
-              </w:rPr>
-            </w:pPr>
-            <w:r>
-              <w:rPr>
-                <w:rFonts w:ascii="Garamond" w:hAnsi="Garamond" w:cs="Didot"/>
-                <w:color w:val="000000"/>
-              </w:rPr>
-              <w:t>Cognitive Science</w:t>
-            </w:r>
-          </w:p>
-        </w:tc>
-        <w:tc>
-          <w:tcPr>
-            <w:tcW w:w="1307" w:type="pct"/>
+          </w:p>
+        </w:tc>
+        <w:tc>
+          <w:tcPr>
+            <w:tcW w:w="1769" w:type="pct"/>
             <w:gridSpan w:val="2"/>
             <w:vAlign w:val="center"/>
           </w:tcPr>
@@ -12999,13 +12637,335 @@
                 <w:rFonts w:ascii="Garamond" w:hAnsi="Garamond" w:cs="Didot"/>
                 <w:color w:val="000000"/>
               </w:rPr>
-              <w:t>MS Thesis Committee</w:t>
-            </w:r>
-          </w:p>
-        </w:tc>
-        <w:tc>
-          <w:tcPr>
-            <w:tcW w:w="938" w:type="pct"/>
+              <w:t>Cognitive Sci/Spanish</w:t>
+            </w:r>
+          </w:p>
+        </w:tc>
+        <w:tc>
+          <w:tcPr>
+            <w:tcW w:w="1271" w:type="pct"/>
+            <w:shd w:val="clear" w:color="auto" w:fill="auto"/>
+            <w:vAlign w:val="center"/>
+          </w:tcPr>
+          <w:p>
+            <w:pPr>
+              <w:pStyle w:val="NoSpacing"/>
+              <w:contextualSpacing/>
+              <w:jc w:val="right"/>
+              <w:rPr>
+                <w:rFonts w:ascii="Garamond" w:hAnsi="Garamond" w:cs="Didot"/>
+              </w:rPr>
+            </w:pPr>
+            <w:r>
+              <w:rPr>
+                <w:rFonts w:ascii="Garamond" w:hAnsi="Garamond" w:cs="Didot"/>
+                <w:color w:val="000000"/>
+              </w:rPr>
+              <w:t>2021-2022</w:t>
+            </w:r>
+          </w:p>
+        </w:tc>
+      </w:tr>
+      <w:tr>
+        <w:trPr>
+          <w:gridBefore w:val="1"/>
+          <w:wBefore w:w="191" w:type="pct"/>
+        </w:trPr>
+        <w:tc>
+          <w:tcPr>
+            <w:tcW w:w="1769" w:type="pct"/>
+            <w:gridSpan w:val="2"/>
+            <w:shd w:val="clear" w:color="auto" w:fill="auto"/>
+            <w:vAlign w:val="center"/>
+          </w:tcPr>
+          <w:p>
+            <w:pPr>
+              <w:pStyle w:val="NoSpacing"/>
+              <w:contextualSpacing/>
+              <w:jc w:val="both"/>
+              <w:rPr>
+                <w:rFonts w:ascii="Garamond" w:hAnsi="Garamond" w:cs="Didot"/>
+              </w:rPr>
+            </w:pPr>
+            <w:r>
+              <w:rPr>
+                <w:rFonts w:ascii="Garamond" w:hAnsi="Garamond" w:cs="Didot"/>
+                <w:color w:val="000000"/>
+              </w:rPr>
+              <w:t>Daniel Winkler</w:t>
+            </w:r>
+          </w:p>
+        </w:tc>
+        <w:tc>
+          <w:tcPr>
+            <w:tcW w:w="1769" w:type="pct"/>
+            <w:gridSpan w:val="2"/>
+            <w:vAlign w:val="center"/>
+          </w:tcPr>
+          <w:p>
+            <w:pPr>
+              <w:pStyle w:val="NoSpacing"/>
+              <w:contextualSpacing/>
+              <w:rPr>
+                <w:rFonts w:ascii="Garamond" w:hAnsi="Garamond" w:cs="Didot"/>
+              </w:rPr>
+            </w:pPr>
+            <w:r>
+              <w:rPr>
+                <w:rFonts w:ascii="Garamond" w:hAnsi="Garamond" w:cs="Didot"/>
+                <w:color w:val="000000"/>
+              </w:rPr>
+              <w:t>Criminology/Spanish</w:t>
+            </w:r>
+          </w:p>
+        </w:tc>
+        <w:tc>
+          <w:tcPr>
+            <w:tcW w:w="1271" w:type="pct"/>
+            <w:shd w:val="clear" w:color="auto" w:fill="auto"/>
+            <w:vAlign w:val="center"/>
+          </w:tcPr>
+          <w:p>
+            <w:pPr>
+              <w:pStyle w:val="NoSpacing"/>
+              <w:contextualSpacing/>
+              <w:jc w:val="right"/>
+              <w:rPr>
+                <w:rFonts w:ascii="Garamond" w:hAnsi="Garamond" w:cs="Didot"/>
+              </w:rPr>
+            </w:pPr>
+            <w:r>
+              <w:rPr>
+                <w:rFonts w:ascii="Garamond" w:hAnsi="Garamond" w:cs="Didot"/>
+                <w:color w:val="000000"/>
+              </w:rPr>
+              <w:t>2020-2022</w:t>
+            </w:r>
+          </w:p>
+        </w:tc>
+      </w:tr>
+      <w:tr>
+        <w:trPr>
+          <w:gridBefore w:val="1"/>
+          <w:wBefore w:w="191" w:type="pct"/>
+        </w:trPr>
+        <w:tc>
+          <w:tcPr>
+            <w:tcW w:w="1769" w:type="pct"/>
+            <w:gridSpan w:val="2"/>
+            <w:shd w:val="clear" w:color="auto" w:fill="auto"/>
+            <w:vAlign w:val="center"/>
+          </w:tcPr>
+          <w:p>
+            <w:pPr>
+              <w:pStyle w:val="NoSpacing"/>
+              <w:contextualSpacing/>
+              <w:jc w:val="both"/>
+              <w:rPr>
+                <w:rFonts w:ascii="Garamond" w:hAnsi="Garamond" w:cs="Didot"/>
+              </w:rPr>
+            </w:pPr>
+            <w:r>
+              <w:rPr>
+                <w:rFonts w:ascii="Garamond" w:hAnsi="Garamond" w:cs="Didot"/>
+                <w:color w:val="000000"/>
+              </w:rPr>
+              <w:t>Samantha Mills</w:t>
+            </w:r>
+          </w:p>
+        </w:tc>
+        <w:tc>
+          <w:tcPr>
+            <w:tcW w:w="1769" w:type="pct"/>
+            <w:gridSpan w:val="2"/>
+            <w:vAlign w:val="center"/>
+          </w:tcPr>
+          <w:p>
+            <w:pPr>
+              <w:pStyle w:val="NoSpacing"/>
+              <w:contextualSpacing/>
+              <w:rPr>
+                <w:rFonts w:ascii="Garamond" w:hAnsi="Garamond" w:cs="Didot"/>
+              </w:rPr>
+            </w:pPr>
+            <w:r>
+              <w:rPr>
+                <w:rFonts w:ascii="Garamond" w:hAnsi="Garamond" w:cs="Didot"/>
+                <w:color w:val="000000"/>
+              </w:rPr>
+              <w:t>Cognitive Science</w:t>
+            </w:r>
+          </w:p>
+        </w:tc>
+        <w:tc>
+          <w:tcPr>
+            <w:tcW w:w="1271" w:type="pct"/>
+            <w:shd w:val="clear" w:color="auto" w:fill="auto"/>
+            <w:vAlign w:val="center"/>
+          </w:tcPr>
+          <w:p>
+            <w:pPr>
+              <w:pStyle w:val="NoSpacing"/>
+              <w:contextualSpacing/>
+              <w:jc w:val="right"/>
+              <w:rPr>
+                <w:rFonts w:ascii="Garamond" w:hAnsi="Garamond" w:cs="Didot"/>
+              </w:rPr>
+            </w:pPr>
+            <w:r>
+              <w:rPr>
+                <w:rFonts w:ascii="Garamond" w:hAnsi="Garamond" w:cs="Didot"/>
+                <w:color w:val="000000"/>
+              </w:rPr>
+              <w:t>2021-2021</w:t>
+            </w:r>
+          </w:p>
+        </w:tc>
+      </w:tr>
+      <w:tr>
+        <w:trPr>
+          <w:gridBefore w:val="1"/>
+          <w:wBefore w:w="191" w:type="pct"/>
+        </w:trPr>
+        <w:tc>
+          <w:tcPr>
+            <w:tcW w:w="1769" w:type="pct"/>
+            <w:gridSpan w:val="2"/>
+            <w:shd w:val="clear" w:color="auto" w:fill="auto"/>
+            <w:vAlign w:val="center"/>
+          </w:tcPr>
+          <w:p>
+            <w:pPr>
+              <w:pStyle w:val="NoSpacing"/>
+              <w:contextualSpacing/>
+              <w:jc w:val="both"/>
+              <w:rPr>
+                <w:rFonts w:ascii="Garamond" w:hAnsi="Garamond" w:cs="Didot"/>
+              </w:rPr>
+            </w:pPr>
+            <w:r>
+              <w:rPr>
+                <w:rFonts w:ascii="Garamond" w:hAnsi="Garamond" w:cs="Didot"/>
+                <w:color w:val="000000"/>
+              </w:rPr>
+              <w:t>Xin (Sophia) Tong</w:t>
+            </w:r>
+          </w:p>
+        </w:tc>
+        <w:tc>
+          <w:tcPr>
+            <w:tcW w:w="1769" w:type="pct"/>
+            <w:gridSpan w:val="2"/>
+            <w:vAlign w:val="center"/>
+          </w:tcPr>
+          <w:p>
+            <w:pPr>
+              <w:pStyle w:val="NoSpacing"/>
+              <w:contextualSpacing/>
+              <w:rPr>
+                <w:rFonts w:ascii="Garamond" w:hAnsi="Garamond" w:cs="Didot"/>
+              </w:rPr>
+            </w:pPr>
+            <w:r>
+              <w:rPr>
+                <w:rFonts w:ascii="Garamond" w:hAnsi="Garamond" w:cs="Didot"/>
+                <w:color w:val="000000"/>
+              </w:rPr>
+              <w:t>Computing Science</w:t>
+            </w:r>
+          </w:p>
+        </w:tc>
+        <w:tc>
+          <w:tcPr>
+            <w:tcW w:w="1271" w:type="pct"/>
+            <w:shd w:val="clear" w:color="auto" w:fill="auto"/>
+            <w:vAlign w:val="center"/>
+          </w:tcPr>
+          <w:p>
+            <w:pPr>
+              <w:pStyle w:val="NoSpacing"/>
+              <w:contextualSpacing/>
+              <w:jc w:val="right"/>
+              <w:rPr>
+                <w:rFonts w:ascii="Garamond" w:hAnsi="Garamond" w:cs="Didot"/>
+              </w:rPr>
+            </w:pPr>
+            <w:r>
+              <w:rPr>
+                <w:rFonts w:ascii="Garamond" w:hAnsi="Garamond" w:cs="Didot"/>
+                <w:color w:val="000000"/>
+              </w:rPr>
+              <w:t>2021-2021</w:t>
+            </w:r>
+          </w:p>
+        </w:tc>
+      </w:tr>
+      <w:tr>
+        <w:trPr>
+          <w:gridBefore w:val="1"/>
+          <w:wBefore w:w="191" w:type="pct"/>
+          <w:trHeight w:val="387"/>
+        </w:trPr>
+        <w:tc>
+          <w:tcPr>
+            <w:tcW w:w="1769" w:type="pct"/>
+            <w:gridSpan w:val="2"/>
+            <w:shd w:val="clear" w:color="auto" w:fill="auto"/>
+            <w:vAlign w:val="center"/>
+          </w:tcPr>
+          <w:p>
+            <w:pPr>
+              <w:pStyle w:val="NoSpacing"/>
+              <w:contextualSpacing/>
+              <w:jc w:val="both"/>
+              <w:rPr>
+                <w:rFonts w:ascii="Garamond" w:hAnsi="Garamond" w:cs="Didot"/>
+              </w:rPr>
+            </w:pPr>
+            <w:proofErr w:type="spellStart"/>
+            <w:r>
+              <w:rPr>
+                <w:rFonts w:ascii="Garamond" w:hAnsi="Garamond" w:cs="Didot"/>
+                <w:color w:val="000000"/>
+              </w:rPr>
+              <w:t>Siyu</w:t>
+            </w:r>
+            <w:proofErr w:type="spellEnd"/>
+            <w:r>
+              <w:rPr>
+                <w:rFonts w:ascii="Garamond" w:hAnsi="Garamond" w:cs="Didot"/>
+                <w:color w:val="000000"/>
+              </w:rPr>
+              <w:t xml:space="preserve"> Lin (MS committee)</w:t>
+            </w:r>
+          </w:p>
+        </w:tc>
+        <w:tc>
+          <w:tcPr>
+            <w:tcW w:w="1769" w:type="pct"/>
+            <w:gridSpan w:val="2"/>
+            <w:vAlign w:val="center"/>
+          </w:tcPr>
+          <w:p>
+            <w:pPr>
+              <w:pStyle w:val="NoSpacing"/>
+              <w:contextualSpacing/>
+              <w:rPr>
+                <w:rFonts w:ascii="Garamond" w:hAnsi="Garamond" w:cs="Didot"/>
+              </w:rPr>
+            </w:pPr>
+            <w:r>
+              <w:rPr>
+                <w:rFonts w:ascii="Garamond" w:hAnsi="Garamond" w:cs="Didot"/>
+                <w:color w:val="000000"/>
+              </w:rPr>
+              <w:t>Cognitive Science</w:t>
+            </w:r>
+          </w:p>
+        </w:tc>
+        <w:tc>
+          <w:tcPr>
+            <w:tcW w:w="1271" w:type="pct"/>
             <w:shd w:val="clear" w:color="auto" w:fill="auto"/>
             <w:vAlign w:val="center"/>
           </w:tcPr>
@@ -13126,6 +13086,12 @@
               <w:rPr>
                 <w:rFonts w:ascii="Garamond" w:hAnsi="Garamond" w:cs="Didot"/>
               </w:rPr>
+              <w:t xml:space="preserve">Education Sciences; Australian Journal of Linguistics; </w:t>
+            </w:r>
+            <w:r>
+              <w:rPr>
+                <w:rFonts w:ascii="Garamond" w:hAnsi="Garamond" w:cs="Didot"/>
+              </w:rPr>
               <w:t xml:space="preserve">Languages; </w:t>
             </w:r>
             <w:r>
@@ -13138,31 +13104,13 @@
               <w:rPr>
                 <w:rFonts w:ascii="Garamond" w:hAnsi="Garamond" w:cs="Didot"/>
               </w:rPr>
-              <w:t xml:space="preserve"> (2015-Present)</w:t>
-            </w:r>
-            <w:r>
-              <w:rPr>
-                <w:rFonts w:ascii="Garamond" w:hAnsi="Garamond" w:cs="Didot"/>
-              </w:rPr>
-              <w:t xml:space="preserve">; Georgetown University Round Table </w:t>
-            </w:r>
-            <w:r>
-              <w:rPr>
-                <w:rFonts w:ascii="Garamond" w:hAnsi="Garamond" w:cs="Didot"/>
-              </w:rPr>
-              <w:t>(</w:t>
-            </w:r>
-            <w:r>
-              <w:rPr>
-                <w:rFonts w:ascii="Garamond" w:hAnsi="Garamond" w:cs="Didot"/>
-              </w:rPr>
-              <w:t>2022</w:t>
-            </w:r>
-            <w:r>
-              <w:rPr>
-                <w:rFonts w:ascii="Garamond" w:hAnsi="Garamond" w:cs="Didot"/>
-              </w:rPr>
-              <w:t>).</w:t>
+              <w:t>; Georgetown University Round Table</w:t>
+            </w:r>
+            <w:r>
+              <w:rPr>
+                <w:rFonts w:ascii="Garamond" w:hAnsi="Garamond" w:cs="Didot"/>
+              </w:rPr>
+              <w:t>.</w:t>
             </w:r>
             <w:r>
               <w:rPr>
@@ -13181,24 +13129,6 @@
                 <w:rFonts w:ascii="Garamond" w:hAnsi="Garamond" w:cs="Didot"/>
               </w:rPr>
               <w:t>ational Science Foundation</w:t>
-            </w:r>
-            <w:r>
-              <w:rPr>
-                <w:rFonts w:ascii="Garamond" w:hAnsi="Garamond" w:cs="Didot"/>
-              </w:rPr>
-              <w:t xml:space="preserve"> (2023</w:t>
-            </w:r>
-            <w:r>
-              <w:rPr>
-                <w:rFonts w:ascii="Garamond" w:hAnsi="Garamond" w:cs="Didot"/>
-              </w:rPr>
-              <w:t>, 2024</w:t>
-            </w:r>
-            <w:r>
-              <w:rPr>
-                <w:rFonts w:ascii="Garamond" w:hAnsi="Garamond" w:cs="Didot"/>
-              </w:rPr>
-              <w:t>)</w:t>
             </w:r>
           </w:p>
           <w:p>
@@ -13465,6 +13395,7 @@
               <w:rPr>
                 <w:rFonts w:ascii="Garamond" w:hAnsi="Garamond" w:cs="Didot"/>
               </w:rPr>
+              <w:lastRenderedPageBreak/>
               <w:t xml:space="preserve">Curriculum Restructuring Consultant; Graduate Student Organization Executive Board (President; Secretary; Int’l Programs </w:t>
             </w:r>
             <w:proofErr w:type="spellStart"/>
@@ -13701,29 +13632,15 @@
           <w:rFonts w:ascii="Garamond" w:hAnsi="Garamond" w:cs="Didot"/>
           <w:lang w:bidi="en-US"/>
         </w:rPr>
-        <w:t>(</w:t>
-      </w:r>
+        <w:t>(12/07/</w:t>
+      </w:r>
+      <w:proofErr w:type="gramStart"/>
       <w:r>
         <w:rPr>
           <w:rFonts w:ascii="Garamond" w:hAnsi="Garamond" w:cs="Didot"/>
           <w:lang w:bidi="en-US"/>
         </w:rPr>
-        <w:t>12/07/</w:t>
-      </w:r>
-      <w:proofErr w:type="gramStart"/>
-      <w:r>
-        <w:rPr>
-          <w:rFonts w:ascii="Garamond" w:hAnsi="Garamond" w:cs="Didot"/>
-          <w:lang w:bidi="en-US"/>
-        </w:rPr>
-        <w:t>23</w:t>
-      </w:r>
-      <w:r>
-        <w:rPr>
-          <w:rFonts w:ascii="Garamond" w:hAnsi="Garamond" w:cs="Didot"/>
-          <w:lang w:bidi="en-US"/>
-        </w:rPr>
-        <w:t>)</w:t>
+        <w:t>23)</w:t>
       </w:r>
       <w:r>
         <w:rPr>
@@ -14734,7 +14651,7 @@
               <w:rPr>
                 <w:rFonts w:ascii="Garamond" w:hAnsi="Garamond" w:cs="Didot"/>
               </w:rPr>
-              <w:t>Statistical Packages</w:t>
+              <w:t>Quant/Stats</w:t>
             </w:r>
           </w:p>
           <w:p>
@@ -14811,22 +14728,26 @@
                 <w:rFonts w:ascii="Garamond" w:hAnsi="Garamond" w:cs="Didot"/>
                 <w:iCs/>
               </w:rPr>
-              <w:t>R</w:t>
-            </w:r>
-            <w:r>
+              <w:t>Bayesian modeling; Hierarchical regression; Factor analysis</w:t>
+            </w:r>
+          </w:p>
+          <w:p>
+            <w:pPr>
+              <w:pStyle w:val="NoSpacing"/>
+              <w:contextualSpacing/>
+              <w:jc w:val="both"/>
               <w:rPr>
                 <w:rFonts w:ascii="Garamond" w:hAnsi="Garamond" w:cs="Didot"/>
                 <w:iCs/>
               </w:rPr>
-              <w:t xml:space="preserve">, SPSS, </w:t>
-            </w:r>
+            </w:pPr>
             <w:proofErr w:type="spellStart"/>
             <w:r>
               <w:rPr>
                 <w:rFonts w:ascii="Garamond" w:hAnsi="Garamond" w:cs="Didot"/>
                 <w:iCs/>
               </w:rPr>
-              <w:t>Goldvarb</w:t>
+              <w:t>OpenSesame</w:t>
             </w:r>
             <w:proofErr w:type="spellEnd"/>
             <w:r>
@@ -14834,17 +14755,29 @@
                 <w:rFonts w:ascii="Garamond" w:hAnsi="Garamond" w:cs="Didot"/>
                 <w:iCs/>
               </w:rPr>
-              <w:t xml:space="preserve">; </w:t>
-            </w:r>
-            <w:proofErr w:type="spellStart"/>
+              <w:t>, E-Prime</w:t>
+            </w:r>
             <w:r>
               <w:rPr>
                 <w:rFonts w:ascii="Garamond" w:hAnsi="Garamond" w:cs="Didot"/>
                 <w:iCs/>
               </w:rPr>
-              <w:t>Matlab</w:t>
-            </w:r>
-            <w:proofErr w:type="spellEnd"/>
+              <w:t xml:space="preserve">, </w:t>
+            </w:r>
+            <w:r>
+              <w:rPr>
+                <w:rFonts w:ascii="Garamond" w:hAnsi="Garamond" w:cs="Didot"/>
+                <w:iCs/>
+              </w:rPr>
+              <w:t>Mechanical Turk</w:t>
+            </w:r>
+            <w:r>
+              <w:rPr>
+                <w:rFonts w:ascii="Garamond" w:hAnsi="Garamond" w:cs="Didot"/>
+                <w:iCs/>
+              </w:rPr>
+              <w:t>, JATOS</w:t>
+            </w:r>
           </w:p>
           <w:p>
             <w:pPr>
@@ -14853,77 +14786,29 @@
               <w:jc w:val="both"/>
               <w:rPr>
                 <w:rFonts w:ascii="Garamond" w:hAnsi="Garamond" w:cs="Didot"/>
+                <w:i/>
+              </w:rPr>
+            </w:pPr>
+            <w:r>
+              <w:rPr>
+                <w:rFonts w:ascii="Garamond" w:hAnsi="Garamond" w:cs="Didot"/>
                 <w:iCs/>
               </w:rPr>
-            </w:pPr>
-            <w:proofErr w:type="spellStart"/>
+              <w:t>CSS, PRAAT;</w:t>
+            </w:r>
             <w:r>
               <w:rPr>
                 <w:rFonts w:ascii="Garamond" w:hAnsi="Garamond" w:cs="Didot"/>
                 <w:iCs/>
               </w:rPr>
-              <w:t>OpenSesame</w:t>
-            </w:r>
-            <w:proofErr w:type="spellEnd"/>
+              <w:t xml:space="preserve"> Git; Bash/Z-Shell</w:t>
+            </w:r>
             <w:r>
               <w:rPr>
                 <w:rFonts w:ascii="Garamond" w:hAnsi="Garamond" w:cs="Didot"/>
                 <w:iCs/>
               </w:rPr>
-              <w:t>, E-Prime</w:t>
-            </w:r>
-            <w:r>
-              <w:rPr>
-                <w:rFonts w:ascii="Garamond" w:hAnsi="Garamond" w:cs="Didot"/>
-                <w:iCs/>
-              </w:rPr>
-              <w:t xml:space="preserve">, </w:t>
-            </w:r>
-            <w:r>
-              <w:rPr>
-                <w:rFonts w:ascii="Garamond" w:hAnsi="Garamond" w:cs="Didot"/>
-                <w:iCs/>
-              </w:rPr>
-              <w:t>Mechanical Turk</w:t>
-            </w:r>
-          </w:p>
-          <w:p>
-            <w:pPr>
-              <w:pStyle w:val="NoSpacing"/>
-              <w:contextualSpacing/>
-              <w:jc w:val="both"/>
-              <w:rPr>
-                <w:rFonts w:ascii="Garamond" w:hAnsi="Garamond" w:cs="Didot"/>
-                <w:i/>
-              </w:rPr>
-            </w:pPr>
-            <w:r>
-              <w:rPr>
-                <w:rFonts w:ascii="Garamond" w:hAnsi="Garamond" w:cs="Didot"/>
-                <w:iCs/>
-              </w:rPr>
-              <w:t>CSS, PRAAT;</w:t>
-            </w:r>
-            <w:r>
-              <w:rPr>
-                <w:rFonts w:ascii="Garamond" w:hAnsi="Garamond" w:cs="Didot"/>
-                <w:iCs/>
-              </w:rPr>
-              <w:t xml:space="preserve"> Git; Bash/Z-Shell;</w:t>
-            </w:r>
-            <w:r>
-              <w:rPr>
-                <w:rFonts w:ascii="Garamond" w:hAnsi="Garamond" w:cs="Didot"/>
-                <w:iCs/>
-              </w:rPr>
-              <w:t xml:space="preserve"> Python; R</w:t>
-            </w:r>
-            <w:r>
-              <w:rPr>
-                <w:rFonts w:ascii="Garamond" w:hAnsi="Garamond" w:cs="Didot"/>
-                <w:iCs/>
-              </w:rPr>
-              <w:t>; Julia</w:t>
+              <w:t>; Python (2.x-3.x)</w:t>
             </w:r>
           </w:p>
         </w:tc>
@@ -15624,7 +15509,7 @@
       <w:rPr>
         <w:rFonts w:ascii="Garamond" w:hAnsi="Garamond"/>
       </w:rPr>
-      <w:t>1</w:t>
+      <w:t>0</w:t>
     </w:r>
     <w:r>
       <w:rPr>
@@ -15642,7 +15527,13 @@
       <w:rPr>
         <w:rFonts w:ascii="Garamond" w:hAnsi="Garamond"/>
       </w:rPr>
-      <w:t>29</w:t>
+      <w:t>2</w:t>
+    </w:r>
+    <w:r>
+      <w:rPr>
+        <w:rFonts w:ascii="Garamond" w:hAnsi="Garamond"/>
+      </w:rPr>
+      <w:t>3</w:t>
     </w:r>
     <w:r>
       <w:rPr>
@@ -15660,7 +15551,7 @@
       <w:rPr>
         <w:rFonts w:ascii="Garamond" w:hAnsi="Garamond"/>
       </w:rPr>
-      <w:t>3</w:t>
+      <w:t>4</w:t>
     </w:r>
   </w:p>
 </w:hdr>

</xml_diff>

<commit_message>
Added VALP 6 conference
</commit_message>
<xml_diff>
--- a/CV_Berry_Current.docx
+++ b/CV_Berry_Current.docx
@@ -376,7 +376,7 @@
               </wp:anchor>
             </w:drawing>
           </mc:Choice>
-          <mc:Fallback xmlns:w16du="http://schemas.microsoft.com/office/word/2023/wordml/word16du" xmlns:mv="urn:schemas-microsoft-com:mac:vml" xmlns:mo="http://schemas.microsoft.com/office/mac/office/2008/main">
+          <mc:Fallback xmlns:mo="http://schemas.microsoft.com/office/mac/office/2008/main" xmlns:mv="urn:schemas-microsoft-com:mac:vml" xmlns:w16du="http://schemas.microsoft.com/office/word/2023/wordml/word16du">
             <w:pict>
               <v:line w14:anchorId="26DA8F66" id="Straight Connector 1" o:spid="_x0000_s1026" style="position:absolute;z-index:251659264;visibility:visible;mso-wrap-style:square;mso-wrap-distance-left:9pt;mso-wrap-distance-top:0;mso-wrap-distance-right:9pt;mso-wrap-distance-bottom:0;mso-position-horizontal:center;mso-position-horizontal-relative:margin;mso-position-vertical:absolute;mso-position-vertical-relative:text" from="0,6.9pt" to="7in,6.9pt" o:gfxdata="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" strokecolor="black [3213]" strokeweight="1pt">
                 <v:stroke startarrow="diamond" endarrow="diamond" joinstyle="miter"/>
@@ -6611,6 +6611,51 @@
           <w:tcPr>
             <w:tcW w:w="0" w:type="auto"/>
           </w:tcPr>
+          <w:p>
+            <w:pPr>
+              <w:pStyle w:val="NoSpacing"/>
+              <w:numPr>
+                <w:ilvl w:val="0"/>
+                <w:numId w:val="11"/>
+              </w:numPr>
+              <w:jc w:val="both"/>
+              <w:rPr>
+                <w:rFonts w:ascii="Garamond" w:hAnsi="Garamond" w:cs="Didot"/>
+              </w:rPr>
+            </w:pPr>
+            <w:r>
+              <w:rPr>
+                <w:rFonts w:ascii="Garamond" w:hAnsi="Garamond" w:cs="Didot"/>
+                <w:b/>
+                <w:bCs/>
+              </w:rPr>
+              <w:t>Berry, G.M.</w:t>
+            </w:r>
+            <w:r>
+              <w:rPr>
+                <w:rFonts w:ascii="Garamond" w:hAnsi="Garamond" w:cs="Didot"/>
+              </w:rPr>
+              <w:t xml:space="preserve">, Caselli, J., </w:t>
+            </w:r>
+            <w:r>
+              <w:rPr>
+                <w:rFonts w:ascii="Garamond" w:hAnsi="Garamond" w:cs="Didot"/>
+              </w:rPr>
+              <w:t xml:space="preserve">&amp; Toscano, J.C. (2024). </w:t>
+            </w:r>
+            <w:r>
+              <w:rPr>
+                <w:rFonts w:cs="Arial"/>
+              </w:rPr>
+              <w:t>Acoustic change detection as a predictor of phonological adaptation</w:t>
+            </w:r>
+            <w:r>
+              <w:rPr>
+                <w:rFonts w:cs="Arial"/>
+              </w:rPr>
+              <w:t>. Variation and Language Processing 6. Vigo, Spain. 26-28 Jun.</w:t>
+            </w:r>
+          </w:p>
           <w:p>
             <w:pPr>
               <w:pStyle w:val="NoSpacing"/>
@@ -14550,7 +14595,7 @@
               </wp:anchor>
             </w:drawing>
           </mc:Choice>
-          <mc:Fallback xmlns:w16du="http://schemas.microsoft.com/office/word/2023/wordml/word16du" xmlns:mv="urn:schemas-microsoft-com:mac:vml" xmlns:mo="http://schemas.microsoft.com/office/mac/office/2008/main">
+          <mc:Fallback xmlns:mo="http://schemas.microsoft.com/office/mac/office/2008/main" xmlns:mv="urn:schemas-microsoft-com:mac:vml" xmlns:w16du="http://schemas.microsoft.com/office/word/2023/wordml/word16du">
             <w:pict>
               <v:shape w14:anchorId="42F0719E" id="AutoShape 2" o:spid="_x0000_s1026" style="position:absolute;margin-left:192pt;margin-top:6.5pt;width:328.45pt;height:0;z-index:251661312;visibility:visible;mso-wrap-style:square;mso-width-percent:0;mso-height-percent:0;mso-wrap-distance-left:9pt;mso-wrap-distance-top:0;mso-wrap-distance-right:9pt;mso-wrap-distance-bottom:0;mso-position-horizontal:absolute;mso-position-horizontal-relative:text;mso-position-vertical:absolute;mso-position-vertical-relative:text;mso-width-percent:0;mso-height-percent:0;mso-width-relative:page;mso-height-relative:page;v-text-anchor:top" coordsize="20000,20000" o:gfxdata="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" strokecolor="#3f3151" strokeweight=".35mm"/>
             </w:pict>
@@ -15533,7 +15578,7 @@
       <w:rPr>
         <w:rFonts w:ascii="Garamond" w:hAnsi="Garamond"/>
       </w:rPr>
-      <w:t>3</w:t>
+      <w:t>8</w:t>
     </w:r>
     <w:r>
       <w:rPr>

</xml_diff>

<commit_message>
Added invited talk at Radboud; changed date format for last updated
</commit_message>
<xml_diff>
--- a/CV_Berry_Current.docx
+++ b/CV_Berry_Current.docx
@@ -376,7 +376,7 @@
               </wp:anchor>
             </w:drawing>
           </mc:Choice>
-          <mc:Fallback xmlns:mo="http://schemas.microsoft.com/office/mac/office/2008/main" xmlns:mv="urn:schemas-microsoft-com:mac:vml" xmlns:w16du="http://schemas.microsoft.com/office/word/2023/wordml/word16du">
+          <mc:Fallback xmlns:w16du="http://schemas.microsoft.com/office/word/2023/wordml/word16du" xmlns:mv="urn:schemas-microsoft-com:mac:vml" xmlns:mo="http://schemas.microsoft.com/office/mac/office/2008/main">
             <w:pict>
               <v:line w14:anchorId="26DA8F66" id="Straight Connector 1" o:spid="_x0000_s1026" style="position:absolute;z-index:251659264;visibility:visible;mso-wrap-style:square;mso-wrap-distance-left:9pt;mso-wrap-distance-top:0;mso-wrap-distance-right:9pt;mso-wrap-distance-bottom:0;mso-position-horizontal:center;mso-position-horizontal-relative:margin;mso-position-vertical:absolute;mso-position-vertical-relative:text" from="0,6.9pt" to="7in,6.9pt" o:gfxdata="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" strokecolor="black [3213]" strokeweight="1pt">
                 <v:stroke startarrow="diamond" endarrow="diamond" joinstyle="miter"/>
@@ -5078,6 +5078,41 @@
         <w:rPr>
           <w:rFonts w:ascii="Garamond" w:hAnsi="Garamond" w:cs="Didot"/>
         </w:rPr>
+        <w:t>Cognitive and experiential factors in real-time phonetic drift</w:t>
+      </w:r>
+    </w:p>
+    <w:p>
+      <w:pPr>
+        <w:pStyle w:val="NoSpacing"/>
+        <w:ind w:left="360" w:firstLine="360"/>
+        <w:contextualSpacing/>
+        <w:rPr>
+          <w:rFonts w:ascii="Garamond" w:hAnsi="Garamond" w:cs="Didot"/>
+        </w:rPr>
+      </w:pPr>
+      <w:r>
+        <w:rPr>
+          <w:rFonts w:ascii="Garamond" w:hAnsi="Garamond" w:cs="Didot"/>
+        </w:rPr>
+        <w:t>Radboud University Centre for Language Studies; 7 Mar 2024</w:t>
+      </w:r>
+    </w:p>
+    <w:p>
+      <w:pPr>
+        <w:pStyle w:val="NoSpacing"/>
+        <w:numPr>
+          <w:ilvl w:val="0"/>
+          <w:numId w:val="3"/>
+        </w:numPr>
+        <w:contextualSpacing/>
+        <w:rPr>
+          <w:rFonts w:ascii="Garamond" w:hAnsi="Garamond" w:cs="Didot"/>
+        </w:rPr>
+      </w:pPr>
+      <w:r>
+        <w:rPr>
+          <w:rFonts w:ascii="Garamond" w:hAnsi="Garamond" w:cs="Didot"/>
+        </w:rPr>
         <w:t>Why I left academia… and why I came back</w:t>
       </w:r>
       <w:r>
@@ -6320,6 +6355,7 @@
         <w:rPr>
           <w:rFonts w:ascii="Garamond" w:hAnsi="Garamond" w:cs="Didot"/>
         </w:rPr>
+        <w:lastRenderedPageBreak/>
         <w:t xml:space="preserve">Prosodic and social predictors of speech in central Argentina: The </w:t>
       </w:r>
       <w:r>
@@ -6395,7 +6431,6 @@
         <w:rPr>
           <w:rFonts w:ascii="Garamond" w:hAnsi="Garamond" w:cs="Didot"/>
         </w:rPr>
-        <w:lastRenderedPageBreak/>
         <w:t xml:space="preserve">Transcribing in ELAN by Intonation Units </w:t>
       </w:r>
     </w:p>
@@ -6647,13 +6682,7 @@
               <w:rPr>
                 <w:rFonts w:cs="Arial"/>
               </w:rPr>
-              <w:t>Acoustic change detection as a predictor of phonological adaptation</w:t>
-            </w:r>
-            <w:r>
-              <w:rPr>
-                <w:rFonts w:cs="Arial"/>
-              </w:rPr>
-              <w:t>. Variation and Language Processing 6. Vigo, Spain. 26-28 Jun.</w:t>
+              <w:t>Acoustic change detection as a predictor of phonological adaptation. Variation and Language Processing 6. Vigo, Spain. 26-28 Jun.</w:t>
             </w:r>
           </w:p>
           <w:p>
@@ -7933,6 +7962,7 @@
                 <w:b/>
                 <w:bCs/>
               </w:rPr>
+              <w:lastRenderedPageBreak/>
               <w:t xml:space="preserve">Berry, </w:t>
             </w:r>
             <w:r>
@@ -8001,7 +8031,6 @@
                 <w:b/>
                 <w:bCs/>
               </w:rPr>
-              <w:lastRenderedPageBreak/>
               <w:t xml:space="preserve">Berry, </w:t>
             </w:r>
             <w:r>
@@ -10270,6 +10299,7 @@
               <w:rPr>
                 <w:rFonts w:ascii="Garamond" w:hAnsi="Garamond" w:cs="Didot"/>
               </w:rPr>
+              <w:lastRenderedPageBreak/>
               <w:t>Elementary Intensive Spanish (SPAN 002/052)</w:t>
             </w:r>
           </w:p>
@@ -10326,7 +10356,6 @@
               <w:rPr>
                 <w:rFonts w:ascii="Garamond" w:hAnsi="Garamond" w:cs="Didot"/>
               </w:rPr>
-              <w:lastRenderedPageBreak/>
               <w:t>Elementary Spanish 2 (SPAN 002)</w:t>
             </w:r>
           </w:p>
@@ -13423,6 +13452,7 @@
                 <w:b/>
                 <w:bCs/>
               </w:rPr>
+              <w:lastRenderedPageBreak/>
               <w:t>The Pennsylvania State University</w:t>
             </w:r>
           </w:p>
@@ -13440,7 +13470,6 @@
               <w:rPr>
                 <w:rFonts w:ascii="Garamond" w:hAnsi="Garamond" w:cs="Didot"/>
               </w:rPr>
-              <w:lastRenderedPageBreak/>
               <w:t xml:space="preserve">Curriculum Restructuring Consultant; Graduate Student Organization Executive Board (President; Secretary; Int’l Programs </w:t>
             </w:r>
             <w:proofErr w:type="spellStart"/>
@@ -14595,7 +14624,7 @@
               </wp:anchor>
             </w:drawing>
           </mc:Choice>
-          <mc:Fallback xmlns:mo="http://schemas.microsoft.com/office/mac/office/2008/main" xmlns:mv="urn:schemas-microsoft-com:mac:vml" xmlns:w16du="http://schemas.microsoft.com/office/word/2023/wordml/word16du">
+          <mc:Fallback xmlns:w16du="http://schemas.microsoft.com/office/word/2023/wordml/word16du" xmlns:mv="urn:schemas-microsoft-com:mac:vml" xmlns:mo="http://schemas.microsoft.com/office/mac/office/2008/main">
             <w:pict>
               <v:shape w14:anchorId="42F0719E" id="AutoShape 2" o:spid="_x0000_s1026" style="position:absolute;margin-left:192pt;margin-top:6.5pt;width:328.45pt;height:0;z-index:251661312;visibility:visible;mso-wrap-style:square;mso-width-percent:0;mso-height-percent:0;mso-wrap-distance-left:9pt;mso-wrap-distance-top:0;mso-wrap-distance-right:9pt;mso-wrap-distance-bottom:0;mso-position-horizontal:absolute;mso-position-horizontal-relative:text;mso-position-vertical:absolute;mso-position-vertical-relative:text;mso-width-percent:0;mso-height-percent:0;mso-width-relative:page;mso-height-relative:page;v-text-anchor:top" coordsize="20000,20000" o:gfxdata="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" strokecolor="#3f3151" strokeweight=".35mm"/>
             </w:pict>
@@ -15554,37 +15583,7 @@
       <w:rPr>
         <w:rFonts w:ascii="Garamond" w:hAnsi="Garamond"/>
       </w:rPr>
-      <w:t>0</w:t>
-    </w:r>
-    <w:r>
-      <w:rPr>
-        <w:rFonts w:ascii="Garamond" w:hAnsi="Garamond"/>
-      </w:rPr>
-      <w:t>2</w:t>
-    </w:r>
-    <w:r>
-      <w:rPr>
-        <w:rFonts w:ascii="Garamond" w:hAnsi="Garamond"/>
-      </w:rPr>
-      <w:t>/</w:t>
-    </w:r>
-    <w:r>
-      <w:rPr>
-        <w:rFonts w:ascii="Garamond" w:hAnsi="Garamond"/>
-      </w:rPr>
-      <w:t>2</w:t>
-    </w:r>
-    <w:r>
-      <w:rPr>
-        <w:rFonts w:ascii="Garamond" w:hAnsi="Garamond"/>
-      </w:rPr>
-      <w:t>8</w:t>
-    </w:r>
-    <w:r>
-      <w:rPr>
-        <w:rFonts w:ascii="Garamond" w:hAnsi="Garamond"/>
-      </w:rPr>
-      <w:t>/</w:t>
+      <w:t>04-Mar-</w:t>
     </w:r>
     <w:r>
       <w:rPr>
@@ -17791,7 +17790,6 @@
   <w:style w:type="character" w:default="1" w:styleId="DefaultParagraphFont">
     <w:name w:val="Default Paragraph Font"/>
     <w:uiPriority w:val="1"/>
-    <w:semiHidden/>
     <w:unhideWhenUsed/>
   </w:style>
   <w:style w:type="table" w:default="1" w:styleId="TableNormal">

</xml_diff>

<commit_message>
Added invited talk on 18-Mar
</commit_message>
<xml_diff>
--- a/CV_Berry_Current.docx
+++ b/CV_Berry_Current.docx
@@ -376,7 +376,7 @@
               </wp:anchor>
             </w:drawing>
           </mc:Choice>
-          <mc:Fallback xmlns:w16du="http://schemas.microsoft.com/office/word/2023/wordml/word16du" xmlns:mv="urn:schemas-microsoft-com:mac:vml" xmlns:mo="http://schemas.microsoft.com/office/mac/office/2008/main">
+          <mc:Fallback xmlns:mo="http://schemas.microsoft.com/office/mac/office/2008/main" xmlns:mv="urn:schemas-microsoft-com:mac:vml" xmlns:w16du="http://schemas.microsoft.com/office/word/2023/wordml/word16du">
             <w:pict>
               <v:line w14:anchorId="26DA8F66" id="Straight Connector 1" o:spid="_x0000_s1026" style="position:absolute;z-index:251659264;visibility:visible;mso-wrap-style:square;mso-wrap-distance-left:9pt;mso-wrap-distance-top:0;mso-wrap-distance-right:9pt;mso-wrap-distance-bottom:0;mso-position-horizontal:center;mso-position-horizontal-relative:margin;mso-position-vertical:absolute;mso-position-vertical-relative:text" from="0,6.9pt" to="7in,6.9pt" o:gfxdata="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" strokecolor="black [3213]" strokeweight="1pt">
                 <v:stroke startarrow="diamond" endarrow="diamond" joinstyle="miter"/>
@@ -5078,6 +5078,49 @@
         <w:rPr>
           <w:rFonts w:ascii="Garamond" w:hAnsi="Garamond" w:cs="Didot"/>
         </w:rPr>
+        <w:t xml:space="preserve">Leveraging skills from graduate studies to excel in academia and </w:t>
+      </w:r>
+      <w:proofErr w:type="gramStart"/>
+      <w:r>
+        <w:rPr>
+          <w:rFonts w:ascii="Garamond" w:hAnsi="Garamond" w:cs="Didot"/>
+        </w:rPr>
+        <w:t>industry</w:t>
+      </w:r>
+      <w:proofErr w:type="gramEnd"/>
+    </w:p>
+    <w:p>
+      <w:pPr>
+        <w:pStyle w:val="NoSpacing"/>
+        <w:ind w:left="720"/>
+        <w:contextualSpacing/>
+        <w:rPr>
+          <w:rFonts w:ascii="Garamond" w:hAnsi="Garamond" w:cs="Didot"/>
+        </w:rPr>
+      </w:pPr>
+      <w:r>
+        <w:rPr>
+          <w:rFonts w:ascii="Garamond" w:hAnsi="Garamond" w:cs="Didot"/>
+        </w:rPr>
+        <w:t>Radboud University Graduate School for the Humanities; 18 Mar 2024</w:t>
+      </w:r>
+    </w:p>
+    <w:p>
+      <w:pPr>
+        <w:pStyle w:val="NoSpacing"/>
+        <w:numPr>
+          <w:ilvl w:val="0"/>
+          <w:numId w:val="3"/>
+        </w:numPr>
+        <w:contextualSpacing/>
+        <w:rPr>
+          <w:rFonts w:ascii="Garamond" w:hAnsi="Garamond" w:cs="Didot"/>
+        </w:rPr>
+      </w:pPr>
+      <w:r>
+        <w:rPr>
+          <w:rFonts w:ascii="Garamond" w:hAnsi="Garamond" w:cs="Didot"/>
+        </w:rPr>
         <w:t>Cognitive and experiential factors in real-time phonetic drift</w:t>
       </w:r>
     </w:p>
@@ -6318,6 +6361,7 @@
         <w:rPr>
           <w:rFonts w:ascii="Garamond" w:hAnsi="Garamond" w:cs="Didot"/>
         </w:rPr>
+        <w:lastRenderedPageBreak/>
         <w:t xml:space="preserve">Individual differences in the adoption of variable phonology: Preliminary findings </w:t>
       </w:r>
     </w:p>
@@ -6355,7 +6399,6 @@
         <w:rPr>
           <w:rFonts w:ascii="Garamond" w:hAnsi="Garamond" w:cs="Didot"/>
         </w:rPr>
-        <w:lastRenderedPageBreak/>
         <w:t xml:space="preserve">Prosodic and social predictors of speech in central Argentina: The </w:t>
       </w:r>
       <w:r>
@@ -7870,6 +7913,7 @@
                 <w:b/>
                 <w:bCs/>
               </w:rPr>
+              <w:lastRenderedPageBreak/>
               <w:t xml:space="preserve">Berry, </w:t>
             </w:r>
             <w:r>
@@ -7962,7 +8006,6 @@
                 <w:b/>
                 <w:bCs/>
               </w:rPr>
-              <w:lastRenderedPageBreak/>
               <w:t xml:space="preserve">Berry, </w:t>
             </w:r>
             <w:r>
@@ -10114,6 +10157,7 @@
                 <w:rFonts w:ascii="Garamond" w:hAnsi="Garamond" w:cs="Didot"/>
                 <w:b/>
               </w:rPr>
+              <w:lastRenderedPageBreak/>
               <w:t xml:space="preserve">Penn State University </w:t>
             </w:r>
           </w:p>
@@ -10299,7 +10343,6 @@
               <w:rPr>
                 <w:rFonts w:ascii="Garamond" w:hAnsi="Garamond" w:cs="Didot"/>
               </w:rPr>
-              <w:lastRenderedPageBreak/>
               <w:t>Elementary Intensive Spanish (SPAN 002/052)</w:t>
             </w:r>
           </w:p>
@@ -13354,7 +13397,14 @@
               <w:rPr>
                 <w:rFonts w:ascii="Garamond" w:hAnsi="Garamond" w:cs="Didot"/>
               </w:rPr>
-              <w:t xml:space="preserve"> (2020-2022)</w:t>
+              <w:t xml:space="preserve"> </w:t>
+            </w:r>
+            <w:r>
+              <w:rPr>
+                <w:rFonts w:ascii="Garamond" w:hAnsi="Garamond" w:cs="Didot"/>
+              </w:rPr>
+              <w:lastRenderedPageBreak/>
+              <w:t>(2020-2022)</w:t>
             </w:r>
             <w:r>
               <w:rPr>
@@ -13452,7 +13502,6 @@
                 <w:b/>
                 <w:bCs/>
               </w:rPr>
-              <w:lastRenderedPageBreak/>
               <w:t>The Pennsylvania State University</w:t>
             </w:r>
           </w:p>
@@ -14624,7 +14673,7 @@
               </wp:anchor>
             </w:drawing>
           </mc:Choice>
-          <mc:Fallback xmlns:w16du="http://schemas.microsoft.com/office/word/2023/wordml/word16du" xmlns:mv="urn:schemas-microsoft-com:mac:vml" xmlns:mo="http://schemas.microsoft.com/office/mac/office/2008/main">
+          <mc:Fallback xmlns:mo="http://schemas.microsoft.com/office/mac/office/2008/main" xmlns:mv="urn:schemas-microsoft-com:mac:vml" xmlns:w16du="http://schemas.microsoft.com/office/word/2023/wordml/word16du">
             <w:pict>
               <v:shape w14:anchorId="42F0719E" id="AutoShape 2" o:spid="_x0000_s1026" style="position:absolute;margin-left:192pt;margin-top:6.5pt;width:328.45pt;height:0;z-index:251661312;visibility:visible;mso-wrap-style:square;mso-width-percent:0;mso-height-percent:0;mso-wrap-distance-left:9pt;mso-wrap-distance-top:0;mso-wrap-distance-right:9pt;mso-wrap-distance-bottom:0;mso-position-horizontal:absolute;mso-position-horizontal-relative:text;mso-position-vertical:absolute;mso-position-vertical-relative:text;mso-width-percent:0;mso-height-percent:0;mso-width-relative:page;mso-height-relative:page;v-text-anchor:top" coordsize="20000,20000" o:gfxdata="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" strokecolor="#3f3151" strokeweight=".35mm"/>
             </w:pict>
@@ -15583,7 +15632,19 @@
       <w:rPr>
         <w:rFonts w:ascii="Garamond" w:hAnsi="Garamond"/>
       </w:rPr>
-      <w:t>04-Mar-</w:t>
+      <w:t>0</w:t>
+    </w:r>
+    <w:r>
+      <w:rPr>
+        <w:rFonts w:ascii="Garamond" w:hAnsi="Garamond"/>
+      </w:rPr>
+      <w:t>9</w:t>
+    </w:r>
+    <w:r>
+      <w:rPr>
+        <w:rFonts w:ascii="Garamond" w:hAnsi="Garamond"/>
+      </w:rPr>
+      <w:t>-Mar-</w:t>
     </w:r>
     <w:r>
       <w:rPr>

</xml_diff>

<commit_message>
Added vol/iss for LVC paper
</commit_message>
<xml_diff>
--- a/CV_Berry_Current.docx
+++ b/CV_Berry_Current.docx
@@ -376,7 +376,7 @@
               </wp:anchor>
             </w:drawing>
           </mc:Choice>
-          <mc:Fallback xmlns:mo="http://schemas.microsoft.com/office/mac/office/2008/main" xmlns:mv="urn:schemas-microsoft-com:mac:vml" xmlns:w16du="http://schemas.microsoft.com/office/word/2023/wordml/word16du">
+          <mc:Fallback xmlns:w16du="http://schemas.microsoft.com/office/word/2023/wordml/word16du" xmlns:mv="urn:schemas-microsoft-com:mac:vml" xmlns:mo="http://schemas.microsoft.com/office/mac/office/2008/main">
             <w:pict>
               <v:line w14:anchorId="26DA8F66" id="Straight Connector 1" o:spid="_x0000_s1026" style="position:absolute;z-index:251659264;visibility:visible;mso-wrap-style:square;mso-wrap-distance-left:9pt;mso-wrap-distance-top:0;mso-wrap-distance-right:9pt;mso-wrap-distance-bottom:0;mso-position-horizontal:center;mso-position-horizontal-relative:margin;mso-position-vertical:absolute;mso-position-vertical-relative:text" from="0,6.9pt" to="7in,6.9pt" o:gfxdata="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" strokecolor="black [3213]" strokeweight="1pt">
                 <v:stroke startarrow="diamond" endarrow="diamond" joinstyle="miter"/>
@@ -3140,28 +3140,24 @@
             <w:r>
               <w:rPr>
                 <w:rFonts w:ascii="Garamond" w:hAnsi="Garamond" w:cs="Didot"/>
-              </w:rPr>
-              <w:t>.</w:t>
-            </w:r>
-            <w:r>
-              <w:rPr>
-                <w:rFonts w:ascii="Garamond" w:hAnsi="Garamond" w:cs="Didot"/>
-              </w:rPr>
-              <w:t xml:space="preserve"> </w:t>
-            </w:r>
-            <w:proofErr w:type="spellStart"/>
-            <w:r>
-              <w:rPr>
-                <w:rFonts w:ascii="Garamond" w:hAnsi="Garamond" w:cs="Didot"/>
-              </w:rPr>
-              <w:t>FirstView</w:t>
-            </w:r>
-            <w:proofErr w:type="spellEnd"/>
-            <w:r>
-              <w:rPr>
-                <w:rFonts w:ascii="Garamond" w:hAnsi="Garamond" w:cs="Didot"/>
-              </w:rPr>
-              <w:t xml:space="preserve"> </w:t>
+                <w:i/>
+                <w:iCs/>
+              </w:rPr>
+              <w:t xml:space="preserve">, </w:t>
+            </w:r>
+            <w:r>
+              <w:rPr>
+                <w:rFonts w:ascii="Garamond" w:hAnsi="Garamond" w:cs="Didot"/>
+                <w:i/>
+                <w:iCs/>
+              </w:rPr>
+              <w:t>36</w:t>
+            </w:r>
+            <w:r>
+              <w:rPr>
+                <w:rFonts w:ascii="Garamond" w:hAnsi="Garamond" w:cs="Didot"/>
+              </w:rPr>
+              <w:t xml:space="preserve">(1), 73-93. </w:t>
             </w:r>
             <w:proofErr w:type="spellStart"/>
             <w:r>
@@ -14685,7 +14681,7 @@
               </wp:anchor>
             </w:drawing>
           </mc:Choice>
-          <mc:Fallback xmlns:mo="http://schemas.microsoft.com/office/mac/office/2008/main" xmlns:mv="urn:schemas-microsoft-com:mac:vml" xmlns:w16du="http://schemas.microsoft.com/office/word/2023/wordml/word16du">
+          <mc:Fallback xmlns:w16du="http://schemas.microsoft.com/office/word/2023/wordml/word16du" xmlns:mv="urn:schemas-microsoft-com:mac:vml" xmlns:mo="http://schemas.microsoft.com/office/mac/office/2008/main">
             <w:pict>
               <v:shape w14:anchorId="42F0719E" id="AutoShape 2" o:spid="_x0000_s1026" style="position:absolute;margin-left:192pt;margin-top:6.5pt;width:328.45pt;height:0;z-index:251661312;visibility:visible;mso-wrap-style:square;mso-width-percent:0;mso-height-percent:0;mso-wrap-distance-left:9pt;mso-wrap-distance-top:0;mso-wrap-distance-right:9pt;mso-wrap-distance-bottom:0;mso-position-horizontal:absolute;mso-position-horizontal-relative:text;mso-position-vertical:absolute;mso-position-vertical-relative:text;mso-width-percent:0;mso-height-percent:0;mso-width-relative:page;mso-height-relative:page;v-text-anchor:top" coordsize="20000,20000" o:gfxdata="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" strokecolor="#3f3151" strokeweight=".35mm"/>
             </w:pict>
@@ -15644,13 +15640,7 @@
       <w:rPr>
         <w:rFonts w:ascii="Garamond" w:hAnsi="Garamond"/>
       </w:rPr>
-      <w:t>0</w:t>
-    </w:r>
-    <w:r>
-      <w:rPr>
-        <w:rFonts w:ascii="Garamond" w:hAnsi="Garamond"/>
-      </w:rPr>
-      <w:t>3</w:t>
+      <w:t>19</w:t>
     </w:r>
     <w:r>
       <w:rPr>

</xml_diff>